<commit_message>
Update of README.docx includes screenshots of how to access Analysis.py from Github, advice on Python and PIP install
</commit_message>
<xml_diff>
--- a/README.docx
+++ b/README.docx
@@ -5,220 +5,42 @@
     <w:p>
       <w:pPr>
         <w:rPr>
-          <w:b/>
-          <w:bCs/>
-          <w:sz w:val="28"/>
-          <w:szCs w:val="28"/>
-        </w:rPr>
-      </w:pPr>
-      <w:r>
-        <w:rPr>
-          <w:b/>
-          <w:bCs/>
-          <w:sz w:val="28"/>
-          <w:szCs w:val="28"/>
-        </w:rPr>
-        <w:t>IRIS DATA SET SUMMARY</w:t>
-      </w:r>
-    </w:p>
-    <w:p>
-      <w:pPr>
-        <w:rPr>
-          <w:sz w:val="28"/>
-          <w:szCs w:val="28"/>
-        </w:rPr>
-      </w:pPr>
-      <w:r>
-        <w:rPr>
-          <w:noProof/>
-          <w:sz w:val="28"/>
-          <w:szCs w:val="28"/>
-        </w:rPr>
-        <w:drawing>
-          <wp:anchor distT="0" distB="0" distL="114300" distR="114300" simplePos="0" relativeHeight="251660288" behindDoc="0" locked="0" layoutInCell="1" allowOverlap="1" wp14:anchorId="39145BF5" wp14:editId="013D6769">
-            <wp:simplePos x="0" y="0"/>
-            <wp:positionH relativeFrom="margin">
-              <wp:align>right</wp:align>
-            </wp:positionH>
-            <wp:positionV relativeFrom="paragraph">
-              <wp:posOffset>8890</wp:posOffset>
-            </wp:positionV>
-            <wp:extent cx="5729605" cy="2503170"/>
-            <wp:effectExtent l="0" t="0" r="4445" b="0"/>
-            <wp:wrapNone/>
-            <wp:docPr id="4" name="Picture 4"/>
-            <wp:cNvGraphicFramePr>
-              <a:graphicFrameLocks xmlns:a="http://schemas.openxmlformats.org/drawingml/2006/main" noChangeAspect="1"/>
-            </wp:cNvGraphicFramePr>
-            <a:graphic xmlns:a="http://schemas.openxmlformats.org/drawingml/2006/main">
-              <a:graphicData uri="http://schemas.openxmlformats.org/drawingml/2006/picture">
-                <pic:pic xmlns:pic="http://schemas.openxmlformats.org/drawingml/2006/picture">
-                  <pic:nvPicPr>
-                    <pic:cNvPr id="0" name="Picture 5"/>
-                    <pic:cNvPicPr>
-                      <a:picLocks noChangeAspect="1" noChangeArrowheads="1"/>
-                    </pic:cNvPicPr>
-                  </pic:nvPicPr>
-                  <pic:blipFill>
-                    <a:blip r:embed="rId5">
-                      <a:extLst>
-                        <a:ext uri="{28A0092B-C50C-407E-A947-70E740481C1C}">
-                          <a14:useLocalDpi xmlns:a14="http://schemas.microsoft.com/office/drawing/2010/main" val="0"/>
-                        </a:ext>
-                      </a:extLst>
-                    </a:blip>
-                    <a:srcRect/>
-                    <a:stretch>
-                      <a:fillRect/>
-                    </a:stretch>
-                  </pic:blipFill>
-                  <pic:spPr bwMode="auto">
-                    <a:xfrm>
-                      <a:off x="0" y="0"/>
-                      <a:ext cx="5729605" cy="2503170"/>
-                    </a:xfrm>
-                    <a:prstGeom prst="rect">
-                      <a:avLst/>
-                    </a:prstGeom>
-                    <a:noFill/>
-                    <a:ln>
-                      <a:noFill/>
-                    </a:ln>
-                  </pic:spPr>
-                </pic:pic>
-              </a:graphicData>
-            </a:graphic>
-            <wp14:sizeRelH relativeFrom="page">
-              <wp14:pctWidth>0</wp14:pctWidth>
-            </wp14:sizeRelH>
-            <wp14:sizeRelV relativeFrom="page">
-              <wp14:pctHeight>0</wp14:pctHeight>
-            </wp14:sizeRelV>
-          </wp:anchor>
-        </w:drawing>
-      </w:r>
-    </w:p>
-    <w:p>
-      <w:pPr>
-        <w:rPr>
-          <w:sz w:val="28"/>
-          <w:szCs w:val="28"/>
-        </w:rPr>
-      </w:pPr>
-    </w:p>
-    <w:p>
-      <w:pPr>
-        <w:rPr>
-          <w:sz w:val="28"/>
-          <w:szCs w:val="28"/>
-        </w:rPr>
-      </w:pPr>
-    </w:p>
-    <w:p>
-      <w:pPr>
-        <w:rPr>
-          <w:sz w:val="28"/>
-          <w:szCs w:val="28"/>
-        </w:rPr>
-      </w:pPr>
-    </w:p>
-    <w:p>
-      <w:pPr>
-        <w:rPr>
-          <w:sz w:val="28"/>
-          <w:szCs w:val="28"/>
-        </w:rPr>
-      </w:pPr>
-    </w:p>
-    <w:p>
-      <w:pPr>
-        <w:rPr>
-          <w:sz w:val="28"/>
-          <w:szCs w:val="28"/>
-        </w:rPr>
-      </w:pPr>
-    </w:p>
-    <w:p>
-      <w:pPr>
-        <w:rPr>
-          <w:sz w:val="28"/>
-          <w:szCs w:val="28"/>
-        </w:rPr>
-      </w:pPr>
-    </w:p>
-    <w:p>
-      <w:pPr>
-        <w:rPr>
-          <w:sz w:val="28"/>
-          <w:szCs w:val="28"/>
-        </w:rPr>
-      </w:pPr>
-    </w:p>
-    <w:p>
-      <w:pPr>
-        <w:rPr>
-          <w:sz w:val="28"/>
-          <w:szCs w:val="28"/>
-        </w:rPr>
-      </w:pPr>
-    </w:p>
-    <w:p>
-      <w:pPr>
-        <w:rPr>
-          <w:sz w:val="28"/>
-          <w:szCs w:val="28"/>
-        </w:rPr>
-      </w:pPr>
-      <w:r>
-        <w:rPr>
-          <w:sz w:val="28"/>
-          <w:szCs w:val="28"/>
-        </w:rPr>
-        <w:t xml:space="preserve">Image source: </w:t>
-      </w:r>
-      <w:hyperlink r:id="rId6" w:history="1">
-        <w:r>
-          <w:rPr>
-            <w:rStyle w:val="Hyperlink"/>
-          </w:rPr>
-          <w:t>https://www.slideshare.net/BrittanyLasseigne/an-introduction-to-machine-learning-and-genomics</w:t>
-        </w:r>
-      </w:hyperlink>
-    </w:p>
-    <w:p>
-      <w:pPr>
-        <w:rPr>
-          <w:sz w:val="28"/>
-          <w:szCs w:val="28"/>
-        </w:rPr>
-      </w:pPr>
-      <w:r>
-        <w:rPr>
-          <w:sz w:val="28"/>
-          <w:szCs w:val="28"/>
-        </w:rPr>
-        <w:t>An understanding of t</w:t>
-      </w:r>
-      <w:r>
-        <w:rPr>
-          <w:sz w:val="28"/>
-          <w:szCs w:val="28"/>
-        </w:rPr>
-        <w:t xml:space="preserve">he Iris </w:t>
-      </w:r>
-      <w:r>
-        <w:rPr>
-          <w:sz w:val="28"/>
-          <w:szCs w:val="28"/>
-        </w:rPr>
-        <w:t>flower data set</w:t>
-      </w:r>
-      <w:r>
-        <w:rPr>
-          <w:sz w:val="28"/>
-          <w:szCs w:val="28"/>
-        </w:rPr>
-        <w:t xml:space="preserve">, </w:t>
+          <w:sz w:val="28"/>
+          <w:szCs w:val="28"/>
+        </w:rPr>
+      </w:pPr>
+      <w:r>
+        <w:rPr>
+          <w:b/>
+          <w:bCs/>
+          <w:sz w:val="28"/>
+          <w:szCs w:val="28"/>
+        </w:rPr>
+        <w:t>PYTHON APPLICATION</w:t>
+      </w:r>
+      <w:r>
+        <w:rPr>
+          <w:b/>
+          <w:bCs/>
+          <w:sz w:val="28"/>
+          <w:szCs w:val="28"/>
+        </w:rPr>
+        <w:t xml:space="preserve"> SUMMARY</w:t>
+      </w:r>
+    </w:p>
+    <w:p>
+      <w:pPr>
+        <w:rPr>
+          <w:sz w:val="28"/>
+          <w:szCs w:val="28"/>
+        </w:rPr>
+      </w:pPr>
+      <w:r>
+        <w:rPr>
+          <w:sz w:val="28"/>
+          <w:szCs w:val="28"/>
+        </w:rPr>
+        <w:t xml:space="preserve">Over the next few </w:t>
       </w:r>
       <w:proofErr w:type="gramStart"/>
       <w:r>
@@ -226,7 +48,7 @@
           <w:sz w:val="28"/>
           <w:szCs w:val="28"/>
         </w:rPr>
-        <w:t>is  the</w:t>
+        <w:t>pages</w:t>
       </w:r>
       <w:proofErr w:type="gramEnd"/>
       <w:r>
@@ -234,753 +56,70 @@
           <w:sz w:val="28"/>
           <w:szCs w:val="28"/>
         </w:rPr>
-        <w:t xml:space="preserve"> ideal starting </w:t>
-      </w:r>
-      <w:r>
-        <w:rPr>
-          <w:sz w:val="28"/>
-          <w:szCs w:val="28"/>
-        </w:rPr>
-        <w:t>place to</w:t>
-      </w:r>
-      <w:r>
-        <w:rPr>
-          <w:sz w:val="28"/>
-          <w:szCs w:val="28"/>
-        </w:rPr>
-        <w:t xml:space="preserve"> </w:t>
-      </w:r>
-      <w:r>
-        <w:rPr>
-          <w:sz w:val="28"/>
-          <w:szCs w:val="28"/>
-        </w:rPr>
-        <w:t>learn</w:t>
-      </w:r>
-      <w:r>
-        <w:rPr>
-          <w:sz w:val="28"/>
-          <w:szCs w:val="28"/>
-        </w:rPr>
-        <w:t xml:space="preserve"> LDA (Linear Discriminant Analysis). Linear Discriminant Analysis was the first statistical method used for Bankruptcy prediction, Face recognition, and widely used in Marketing. These modern day LDA technologies have roots in the work of Sir Ronald </w:t>
-      </w:r>
-      <w:proofErr w:type="spellStart"/>
-      <w:r>
-        <w:rPr>
-          <w:sz w:val="28"/>
-          <w:szCs w:val="28"/>
-        </w:rPr>
-        <w:t>Alymer</w:t>
-      </w:r>
-      <w:proofErr w:type="spellEnd"/>
-      <w:r>
-        <w:rPr>
-          <w:sz w:val="28"/>
-          <w:szCs w:val="28"/>
-        </w:rPr>
-        <w:t xml:space="preserve"> Fisher, a British statistician and geneticist, who is acclaimed for his work in statistics</w:t>
-      </w:r>
-      <w:r>
-        <w:rPr>
-          <w:sz w:val="28"/>
-          <w:szCs w:val="28"/>
-        </w:rPr>
-        <w:t xml:space="preserve">. In 1936 Fisher introduced the Iris flower data set as an example of discriminant analysis. </w:t>
-      </w:r>
-      <w:bookmarkStart w:id="0" w:name="_GoBack"/>
-      <w:bookmarkEnd w:id="0"/>
-    </w:p>
-    <w:p>
-      <w:pPr>
-        <w:rPr>
-          <w:sz w:val="28"/>
-          <w:szCs w:val="28"/>
-        </w:rPr>
-      </w:pPr>
-      <w:r>
-        <w:rPr>
-          <w:sz w:val="28"/>
-          <w:szCs w:val="28"/>
-        </w:rPr>
-        <w:t>The iris data set contains 3 classes of 50 instances each, where each class refers to a type of iris plant.</w:t>
-      </w:r>
-      <w:r>
-        <w:rPr>
-          <w:sz w:val="28"/>
-          <w:szCs w:val="28"/>
-        </w:rPr>
-        <w:t xml:space="preserve"> </w:t>
-      </w:r>
-      <w:r>
-        <w:rPr>
-          <w:sz w:val="28"/>
-          <w:szCs w:val="28"/>
-        </w:rPr>
-        <w:t xml:space="preserve">Containing </w:t>
-      </w:r>
-      <w:r>
-        <w:rPr>
-          <w:sz w:val="28"/>
-          <w:szCs w:val="28"/>
-        </w:rPr>
-        <w:t xml:space="preserve">only </w:t>
-      </w:r>
-      <w:r>
-        <w:rPr>
-          <w:sz w:val="28"/>
-          <w:szCs w:val="28"/>
-        </w:rPr>
-        <w:t>150 observations</w:t>
-      </w:r>
-      <w:r>
-        <w:rPr>
-          <w:sz w:val="28"/>
-          <w:szCs w:val="28"/>
-        </w:rPr>
-        <w:t xml:space="preserve"> of petal length, petal width, sepal width, sepal length</w:t>
-      </w:r>
-      <w:r>
-        <w:rPr>
-          <w:sz w:val="28"/>
-          <w:szCs w:val="28"/>
-        </w:rPr>
-        <w:t xml:space="preserve"> the data set</w:t>
-      </w:r>
-      <w:r>
-        <w:rPr>
-          <w:sz w:val="28"/>
-          <w:szCs w:val="28"/>
-        </w:rPr>
-        <w:t xml:space="preserve"> is small but not trivial</w:t>
-      </w:r>
-      <w:r>
-        <w:rPr>
-          <w:sz w:val="28"/>
-          <w:szCs w:val="28"/>
-        </w:rPr>
-        <w:t xml:space="preserve">.  </w:t>
-      </w:r>
-      <w:r>
-        <w:rPr>
-          <w:i/>
-          <w:iCs/>
-          <w:sz w:val="28"/>
-          <w:szCs w:val="28"/>
-        </w:rPr>
-        <w:t>The Iris dataset is deservedly widely used throughout statistical science, especially for illustrating various problems in statistical graphics, multivariate statistics and machine learning.</w:t>
-      </w:r>
-    </w:p>
-    <w:p>
-      <w:pPr>
-        <w:rPr>
-          <w:sz w:val="28"/>
-          <w:szCs w:val="28"/>
-        </w:rPr>
-      </w:pPr>
-      <w:r>
-        <w:rPr>
-          <w:sz w:val="28"/>
-          <w:szCs w:val="28"/>
-        </w:rPr>
-        <w:t xml:space="preserve">The Iris data set is such a popular data set for teaching computer science and machine learning, so it is inbuilt and accessible in machine learning module </w:t>
-      </w:r>
-      <w:r>
-        <w:rPr>
-          <w:sz w:val="28"/>
-          <w:szCs w:val="28"/>
-        </w:rPr>
-        <w:t xml:space="preserve">libraries </w:t>
-      </w:r>
-      <w:r>
-        <w:rPr>
-          <w:sz w:val="28"/>
-          <w:szCs w:val="28"/>
-        </w:rPr>
-        <w:t xml:space="preserve">used with Python such as </w:t>
-      </w:r>
-      <w:proofErr w:type="spellStart"/>
-      <w:r>
-        <w:rPr>
-          <w:sz w:val="28"/>
-          <w:szCs w:val="28"/>
-        </w:rPr>
-        <w:t>scikit</w:t>
-      </w:r>
-      <w:proofErr w:type="spellEnd"/>
-      <w:r>
-        <w:rPr>
-          <w:sz w:val="28"/>
-          <w:szCs w:val="28"/>
-        </w:rPr>
-        <w:t xml:space="preserve"> learn</w:t>
-      </w:r>
-      <w:r>
-        <w:rPr>
-          <w:sz w:val="28"/>
-          <w:szCs w:val="28"/>
-        </w:rPr>
-        <w:t xml:space="preserve"> and R.</w:t>
-      </w:r>
-    </w:p>
-    <w:p>
-      <w:pPr>
-        <w:rPr>
-          <w:sz w:val="28"/>
-          <w:szCs w:val="28"/>
-        </w:rPr>
-      </w:pPr>
-      <w:r>
-        <w:rPr>
-          <w:sz w:val="28"/>
-          <w:szCs w:val="28"/>
-        </w:rPr>
-        <w:t xml:space="preserve">A cursory observation of the data set, shows </w:t>
-      </w:r>
-      <w:r>
-        <w:rPr>
-          <w:sz w:val="28"/>
-          <w:szCs w:val="28"/>
-        </w:rPr>
-        <w:t>two clusters with rather obvious separation. One of the clusters</w:t>
-      </w:r>
-      <w:r>
-        <w:rPr>
-          <w:sz w:val="28"/>
-          <w:szCs w:val="28"/>
-        </w:rPr>
-        <w:t xml:space="preserve"> (illustrated in blue)</w:t>
-      </w:r>
-      <w:r>
-        <w:rPr>
-          <w:sz w:val="28"/>
-          <w:szCs w:val="28"/>
-        </w:rPr>
-        <w:t xml:space="preserve"> contains Iris </w:t>
-      </w:r>
-      <w:proofErr w:type="spellStart"/>
-      <w:r>
-        <w:rPr>
-          <w:sz w:val="28"/>
-          <w:szCs w:val="28"/>
-        </w:rPr>
-        <w:t>setosa</w:t>
-      </w:r>
-      <w:proofErr w:type="spellEnd"/>
-      <w:r>
-        <w:rPr>
-          <w:sz w:val="28"/>
-          <w:szCs w:val="28"/>
-        </w:rPr>
-        <w:t>, while the other cluster contains both Iris virginica and Iris versicolor</w:t>
-      </w:r>
-      <w:r>
-        <w:rPr>
-          <w:sz w:val="28"/>
-          <w:szCs w:val="28"/>
-        </w:rPr>
-        <w:t xml:space="preserve"> (illustrated in orange and green). Analysis of the second cluster</w:t>
-      </w:r>
-      <w:r>
-        <w:rPr>
-          <w:sz w:val="28"/>
-          <w:szCs w:val="28"/>
-        </w:rPr>
-        <w:t> </w:t>
-      </w:r>
-      <w:r>
-        <w:rPr>
-          <w:sz w:val="28"/>
-          <w:szCs w:val="28"/>
-        </w:rPr>
-        <w:t xml:space="preserve">would </w:t>
-      </w:r>
-      <w:r>
-        <w:rPr>
-          <w:sz w:val="28"/>
-          <w:szCs w:val="28"/>
-        </w:rPr>
-        <w:t xml:space="preserve">not </w:t>
-      </w:r>
-      <w:r>
-        <w:rPr>
-          <w:sz w:val="28"/>
-          <w:szCs w:val="28"/>
-        </w:rPr>
-        <w:t xml:space="preserve">be </w:t>
-      </w:r>
-      <w:r>
-        <w:rPr>
-          <w:sz w:val="28"/>
-          <w:szCs w:val="28"/>
-        </w:rPr>
-        <w:t>separable without the species information Fisher used.</w:t>
-      </w:r>
-    </w:p>
-    <w:p>
-      <w:pPr>
-        <w:rPr>
-          <w:sz w:val="28"/>
-          <w:szCs w:val="28"/>
-        </w:rPr>
-      </w:pPr>
-      <w:r>
-        <w:rPr>
-          <w:sz w:val="28"/>
-          <w:szCs w:val="28"/>
-        </w:rPr>
-        <w:lastRenderedPageBreak/>
-        <w:t>Only on further analysis where proportions of sepal length, sepal width, petal length and petal width siz</w:t>
-      </w:r>
-      <w:r>
-        <w:rPr>
-          <w:sz w:val="28"/>
-          <w:szCs w:val="28"/>
-        </w:rPr>
-        <w:t xml:space="preserve">e, does it become easier to classify characteristics of the </w:t>
-      </w:r>
-      <w:r>
-        <w:rPr>
-          <w:sz w:val="28"/>
-          <w:szCs w:val="28"/>
-        </w:rPr>
-        <w:t>Iris virginica and Iris versicolor</w:t>
-      </w:r>
-      <w:r>
-        <w:rPr>
-          <w:sz w:val="28"/>
-          <w:szCs w:val="28"/>
-        </w:rPr>
-        <w:t xml:space="preserve"> species.</w:t>
-      </w:r>
-    </w:p>
-    <w:p>
-      <w:pPr>
-        <w:rPr>
-          <w:sz w:val="28"/>
-          <w:szCs w:val="28"/>
-        </w:rPr>
-      </w:pPr>
-      <w:r>
-        <w:rPr>
-          <w:sz w:val="28"/>
-          <w:szCs w:val="28"/>
-        </w:rPr>
-        <w:t xml:space="preserve">Below I have edited in red the </w:t>
-      </w:r>
-      <w:r>
-        <w:rPr>
-          <w:sz w:val="28"/>
-          <w:szCs w:val="28"/>
-        </w:rPr>
-        <w:t>Iris data set graph from Dr Ian McLoughlin’s demonstration of Python and Seaborn</w:t>
-      </w:r>
-      <w:r>
-        <w:rPr>
-          <w:sz w:val="28"/>
-          <w:szCs w:val="28"/>
-        </w:rPr>
-        <w:t>, to show indicators of how measurements in the 2</w:t>
-      </w:r>
-      <w:r>
-        <w:rPr>
-          <w:sz w:val="28"/>
-          <w:szCs w:val="28"/>
-          <w:vertAlign w:val="superscript"/>
-        </w:rPr>
-        <w:t>nd</w:t>
-      </w:r>
-      <w:r>
-        <w:rPr>
-          <w:sz w:val="28"/>
-          <w:szCs w:val="28"/>
-        </w:rPr>
-        <w:t xml:space="preserve"> cluster emerge to distinguish one species from another</w:t>
-      </w:r>
-      <w:r>
-        <w:rPr>
-          <w:sz w:val="28"/>
-          <w:szCs w:val="28"/>
-        </w:rPr>
-        <w:t>.</w:t>
-      </w:r>
-    </w:p>
-    <w:p>
-      <w:pPr>
-        <w:rPr>
-          <w:sz w:val="28"/>
-          <w:szCs w:val="28"/>
-        </w:rPr>
-      </w:pPr>
-      <w:r>
-        <w:rPr>
-          <w:noProof/>
-          <w:sz w:val="28"/>
-          <w:szCs w:val="28"/>
-        </w:rPr>
-        <w:drawing>
-          <wp:anchor distT="0" distB="0" distL="114300" distR="114300" simplePos="0" relativeHeight="251659264" behindDoc="0" locked="0" layoutInCell="1" allowOverlap="1" wp14:anchorId="15010942" wp14:editId="5625A92B">
-            <wp:simplePos x="0" y="0"/>
-            <wp:positionH relativeFrom="margin">
-              <wp:align>left</wp:align>
-            </wp:positionH>
-            <wp:positionV relativeFrom="paragraph">
-              <wp:posOffset>17968</wp:posOffset>
-            </wp:positionV>
-            <wp:extent cx="5647974" cy="3733800"/>
-            <wp:effectExtent l="0" t="0" r="0" b="0"/>
-            <wp:wrapNone/>
-            <wp:docPr id="3" name="Picture 3"/>
-            <wp:cNvGraphicFramePr>
-              <a:graphicFrameLocks xmlns:a="http://schemas.openxmlformats.org/drawingml/2006/main" noChangeAspect="1"/>
-            </wp:cNvGraphicFramePr>
-            <a:graphic xmlns:a="http://schemas.openxmlformats.org/drawingml/2006/main">
-              <a:graphicData uri="http://schemas.openxmlformats.org/drawingml/2006/picture">
-                <pic:pic xmlns:pic="http://schemas.openxmlformats.org/drawingml/2006/picture">
-                  <pic:nvPicPr>
-                    <pic:cNvPr id="0" name="Picture 4"/>
-                    <pic:cNvPicPr>
-                      <a:picLocks noChangeAspect="1" noChangeArrowheads="1"/>
-                    </pic:cNvPicPr>
-                  </pic:nvPicPr>
-                  <pic:blipFill>
-                    <a:blip r:embed="rId7">
-                      <a:extLst>
-                        <a:ext uri="{28A0092B-C50C-407E-A947-70E740481C1C}">
-                          <a14:useLocalDpi xmlns:a14="http://schemas.microsoft.com/office/drawing/2010/main" val="0"/>
-                        </a:ext>
-                      </a:extLst>
-                    </a:blip>
-                    <a:srcRect/>
-                    <a:stretch>
-                      <a:fillRect/>
-                    </a:stretch>
-                  </pic:blipFill>
-                  <pic:spPr bwMode="auto">
-                    <a:xfrm>
-                      <a:off x="0" y="0"/>
-                      <a:ext cx="5647974" cy="3733800"/>
-                    </a:xfrm>
-                    <a:prstGeom prst="rect">
-                      <a:avLst/>
-                    </a:prstGeom>
-                    <a:noFill/>
-                    <a:ln>
-                      <a:noFill/>
-                    </a:ln>
-                  </pic:spPr>
-                </pic:pic>
-              </a:graphicData>
-            </a:graphic>
-            <wp14:sizeRelH relativeFrom="page">
-              <wp14:pctWidth>0</wp14:pctWidth>
-            </wp14:sizeRelH>
-            <wp14:sizeRelV relativeFrom="page">
-              <wp14:pctHeight>0</wp14:pctHeight>
-            </wp14:sizeRelV>
-          </wp:anchor>
-        </w:drawing>
-      </w:r>
-    </w:p>
-    <w:p>
-      <w:pPr>
-        <w:rPr>
-          <w:sz w:val="28"/>
-          <w:szCs w:val="28"/>
-        </w:rPr>
-      </w:pPr>
-    </w:p>
-    <w:p>
-      <w:pPr>
-        <w:rPr>
-          <w:sz w:val="28"/>
-          <w:szCs w:val="28"/>
-        </w:rPr>
-      </w:pPr>
-    </w:p>
-    <w:p>
-      <w:pPr>
-        <w:rPr>
-          <w:sz w:val="28"/>
-          <w:szCs w:val="28"/>
-        </w:rPr>
-      </w:pPr>
-    </w:p>
-    <w:p>
-      <w:pPr>
-        <w:rPr>
-          <w:sz w:val="28"/>
-          <w:szCs w:val="28"/>
-        </w:rPr>
-      </w:pPr>
-    </w:p>
-    <w:p>
-      <w:pPr>
-        <w:rPr>
-          <w:sz w:val="28"/>
-          <w:szCs w:val="28"/>
-        </w:rPr>
-      </w:pPr>
-    </w:p>
-    <w:p>
-      <w:pPr>
-        <w:rPr>
-          <w:sz w:val="28"/>
-          <w:szCs w:val="28"/>
-        </w:rPr>
-      </w:pPr>
-    </w:p>
-    <w:p>
-      <w:pPr>
-        <w:rPr>
-          <w:rFonts w:ascii="Arial" w:hAnsi="Arial" w:cs="Arial"/>
-          <w:color w:val="222222"/>
-          <w:sz w:val="17"/>
-          <w:szCs w:val="17"/>
-          <w:shd w:val="clear" w:color="auto" w:fill="FFFFFF"/>
-          <w:vertAlign w:val="superscript"/>
-        </w:rPr>
-      </w:pPr>
-    </w:p>
-    <w:p>
-      <w:pPr>
-        <w:shd w:val="clear" w:color="auto" w:fill="FFFFFF"/>
-        <w:spacing w:before="72" w:after="0"/>
-        <w:outlineLvl w:val="2"/>
-        <w:rPr>
-          <w:rFonts w:ascii="Arial" w:eastAsia="Times New Roman" w:hAnsi="Arial" w:cs="Arial"/>
-          <w:b/>
-          <w:bCs/>
-          <w:color w:val="000000"/>
-          <w:sz w:val="29"/>
-          <w:szCs w:val="29"/>
-          <w:lang w:eastAsia="en-IE"/>
-        </w:rPr>
-      </w:pPr>
-    </w:p>
-    <w:p>
-      <w:pPr>
-        <w:shd w:val="clear" w:color="auto" w:fill="FFFFFF"/>
-        <w:spacing w:before="72" w:after="0"/>
-        <w:outlineLvl w:val="2"/>
-        <w:rPr>
-          <w:rFonts w:ascii="Arial" w:eastAsia="Times New Roman" w:hAnsi="Arial" w:cs="Arial"/>
-          <w:b/>
-          <w:bCs/>
-          <w:color w:val="000000"/>
-          <w:sz w:val="29"/>
-          <w:szCs w:val="29"/>
-          <w:lang w:eastAsia="en-IE"/>
-        </w:rPr>
-      </w:pPr>
-    </w:p>
-    <w:p>
-      <w:pPr>
-        <w:shd w:val="clear" w:color="auto" w:fill="FFFFFF"/>
-        <w:spacing w:before="72" w:after="0"/>
-        <w:outlineLvl w:val="2"/>
-        <w:rPr>
-          <w:rFonts w:ascii="Arial" w:eastAsia="Times New Roman" w:hAnsi="Arial" w:cs="Arial"/>
-          <w:b/>
-          <w:bCs/>
-          <w:color w:val="000000"/>
-          <w:sz w:val="29"/>
-          <w:szCs w:val="29"/>
-          <w:lang w:eastAsia="en-IE"/>
-        </w:rPr>
-      </w:pPr>
-    </w:p>
-    <w:p>
-      <w:pPr>
-        <w:shd w:val="clear" w:color="auto" w:fill="FFFFFF"/>
-        <w:spacing w:before="72" w:after="0"/>
-        <w:outlineLvl w:val="2"/>
-        <w:rPr>
-          <w:rFonts w:ascii="Arial" w:eastAsia="Times New Roman" w:hAnsi="Arial" w:cs="Arial"/>
-          <w:b/>
-          <w:bCs/>
-          <w:color w:val="000000"/>
-          <w:sz w:val="29"/>
-          <w:szCs w:val="29"/>
-          <w:lang w:eastAsia="en-IE"/>
-        </w:rPr>
-      </w:pPr>
-    </w:p>
-    <w:p>
-      <w:pPr>
-        <w:shd w:val="clear" w:color="auto" w:fill="FFFFFF"/>
-        <w:spacing w:before="72" w:after="0"/>
-        <w:outlineLvl w:val="2"/>
-        <w:rPr>
-          <w:rFonts w:ascii="Arial" w:eastAsia="Times New Roman" w:hAnsi="Arial" w:cs="Arial"/>
-          <w:b/>
-          <w:bCs/>
-          <w:color w:val="000000"/>
-          <w:sz w:val="29"/>
-          <w:szCs w:val="29"/>
-          <w:lang w:eastAsia="en-IE"/>
-        </w:rPr>
-      </w:pPr>
-    </w:p>
-    <w:p>
-      <w:pPr>
-        <w:shd w:val="clear" w:color="auto" w:fill="FFFFFF"/>
-        <w:spacing w:before="72" w:after="0"/>
-        <w:outlineLvl w:val="2"/>
-        <w:rPr>
-          <w:rFonts w:ascii="Arial" w:eastAsia="Times New Roman" w:hAnsi="Arial" w:cs="Arial"/>
-          <w:b/>
-          <w:bCs/>
-          <w:color w:val="000000"/>
-          <w:sz w:val="29"/>
-          <w:szCs w:val="29"/>
-          <w:lang w:eastAsia="en-IE"/>
-        </w:rPr>
-      </w:pPr>
-    </w:p>
-    <w:p>
-      <w:pPr>
-        <w:rPr>
-          <w:sz w:val="28"/>
-          <w:szCs w:val="28"/>
-        </w:rPr>
-      </w:pPr>
-    </w:p>
-    <w:p>
-      <w:pPr>
-        <w:rPr>
-          <w:sz w:val="28"/>
-          <w:szCs w:val="28"/>
-        </w:rPr>
-      </w:pPr>
-      <w:r>
-        <w:rPr>
-          <w:sz w:val="28"/>
-          <w:szCs w:val="28"/>
-        </w:rPr>
-        <w:t xml:space="preserve">The </w:t>
-      </w:r>
-      <w:r>
-        <w:rPr>
-          <w:sz w:val="28"/>
-          <w:szCs w:val="28"/>
-        </w:rPr>
-        <w:t xml:space="preserve">Iris data set is used by students of computer programming and machine learning with the </w:t>
-      </w:r>
-      <w:r>
-        <w:rPr>
-          <w:sz w:val="28"/>
-          <w:szCs w:val="28"/>
-        </w:rPr>
-        <w:t xml:space="preserve">aim </w:t>
-      </w:r>
-      <w:r>
-        <w:rPr>
-          <w:sz w:val="28"/>
-          <w:szCs w:val="28"/>
-        </w:rPr>
-        <w:t xml:space="preserve">of </w:t>
-      </w:r>
-      <w:proofErr w:type="gramStart"/>
-      <w:r>
-        <w:rPr>
-          <w:sz w:val="28"/>
-          <w:szCs w:val="28"/>
-        </w:rPr>
-        <w:t xml:space="preserve">LDA,  </w:t>
-      </w:r>
-      <w:r>
-        <w:rPr>
-          <w:sz w:val="28"/>
-          <w:szCs w:val="28"/>
-        </w:rPr>
-        <w:t>to</w:t>
-      </w:r>
-      <w:proofErr w:type="gramEnd"/>
-      <w:r>
-        <w:rPr>
-          <w:sz w:val="28"/>
-          <w:szCs w:val="28"/>
-        </w:rPr>
-        <w:t xml:space="preserve"> improve computer learning processes to be able to </w:t>
-      </w:r>
-      <w:r>
-        <w:rPr>
-          <w:sz w:val="28"/>
-          <w:szCs w:val="28"/>
-        </w:rPr>
-        <w:t>classify iris flowers among three species (</w:t>
-      </w:r>
-      <w:proofErr w:type="spellStart"/>
-      <w:r>
-        <w:rPr>
-          <w:sz w:val="28"/>
-          <w:szCs w:val="28"/>
-        </w:rPr>
-        <w:t>setosa</w:t>
-      </w:r>
-      <w:proofErr w:type="spellEnd"/>
-      <w:r>
-        <w:rPr>
-          <w:sz w:val="28"/>
-          <w:szCs w:val="28"/>
-        </w:rPr>
-        <w:t xml:space="preserve">, versicolor or virginica) from measurements of length and width of sepals and petals. </w:t>
-      </w:r>
-      <w:r>
-        <w:rPr>
-          <w:sz w:val="28"/>
-          <w:szCs w:val="28"/>
-        </w:rPr>
-        <w:t xml:space="preserve"> This understanding can then be applied to more advanced fields of computer science.</w:t>
-      </w:r>
-    </w:p>
-    <w:p>
-      <w:pPr>
-        <w:rPr>
-          <w:sz w:val="28"/>
-          <w:szCs w:val="28"/>
-        </w:rPr>
-      </w:pPr>
-      <w:r>
-        <w:rPr>
-          <w:sz w:val="28"/>
-          <w:szCs w:val="28"/>
-        </w:rPr>
-        <w:br w:type="page"/>
-      </w:r>
-      <w:r>
-        <w:rPr>
-          <w:b/>
-          <w:bCs/>
-          <w:sz w:val="28"/>
-          <w:szCs w:val="28"/>
-        </w:rPr>
-        <w:lastRenderedPageBreak/>
-        <w:t>PYTHON APPLICATION</w:t>
-      </w:r>
-      <w:r>
-        <w:rPr>
-          <w:b/>
-          <w:bCs/>
-          <w:sz w:val="28"/>
-          <w:szCs w:val="28"/>
-        </w:rPr>
-        <w:t xml:space="preserve"> SUMMARY</w:t>
-      </w:r>
-    </w:p>
-    <w:p>
-      <w:pPr>
-        <w:rPr>
-          <w:sz w:val="28"/>
-          <w:szCs w:val="28"/>
-        </w:rPr>
-      </w:pPr>
-      <w:r>
-        <w:rPr>
-          <w:sz w:val="28"/>
-          <w:szCs w:val="28"/>
-        </w:rPr>
-        <w:t>I have created a very simple Python program called Analysis to interrogate the Iris dataset.</w:t>
+        <w:t xml:space="preserve"> I shall share screenshots of the nine menu section</w:t>
+      </w:r>
+      <w:r>
+        <w:rPr>
+          <w:sz w:val="28"/>
+          <w:szCs w:val="28"/>
+        </w:rPr>
+        <w:t>s</w:t>
+      </w:r>
+      <w:r>
+        <w:rPr>
+          <w:sz w:val="28"/>
+          <w:szCs w:val="28"/>
+        </w:rPr>
+        <w:t xml:space="preserve"> of a </w:t>
+      </w:r>
+      <w:r>
+        <w:rPr>
+          <w:sz w:val="28"/>
+          <w:szCs w:val="28"/>
+        </w:rPr>
+        <w:t xml:space="preserve">simple Python program </w:t>
+      </w:r>
+      <w:r>
+        <w:rPr>
+          <w:sz w:val="28"/>
+          <w:szCs w:val="28"/>
+        </w:rPr>
+        <w:t xml:space="preserve">I designed </w:t>
+      </w:r>
+      <w:r>
+        <w:rPr>
+          <w:sz w:val="28"/>
+          <w:szCs w:val="28"/>
+        </w:rPr>
+        <w:t>called Analysis</w:t>
+      </w:r>
+      <w:r>
+        <w:rPr>
+          <w:sz w:val="28"/>
+          <w:szCs w:val="28"/>
+        </w:rPr>
+        <w:t>, which can be used</w:t>
+      </w:r>
+      <w:r>
+        <w:rPr>
+          <w:sz w:val="28"/>
+          <w:szCs w:val="28"/>
+        </w:rPr>
+        <w:t xml:space="preserve"> to </w:t>
+      </w:r>
+      <w:r>
+        <w:rPr>
+          <w:sz w:val="28"/>
+          <w:szCs w:val="28"/>
+        </w:rPr>
+        <w:t xml:space="preserve">learn Python commands that would be useful to </w:t>
+      </w:r>
+      <w:r>
+        <w:rPr>
+          <w:sz w:val="28"/>
+          <w:szCs w:val="28"/>
+        </w:rPr>
+        <w:t>interrogate the Iris dataset.</w:t>
       </w:r>
     </w:p>
     <w:tbl>
@@ -1036,7 +175,7 @@
                           </pic:cNvPicPr>
                         </pic:nvPicPr>
                         <pic:blipFill>
-                          <a:blip r:embed="rId8">
+                          <a:blip r:embed="rId5">
                             <a:extLst>
                               <a:ext uri="{28A0092B-C50C-407E-A947-70E740481C1C}">
                                 <a14:useLocalDpi xmlns:a14="http://schemas.microsoft.com/office/drawing/2010/main" val="0"/>
@@ -1183,6 +322,668 @@
     <w:p>
       <w:pPr>
         <w:rPr>
+          <w:sz w:val="28"/>
+          <w:szCs w:val="28"/>
+        </w:rPr>
+      </w:pPr>
+    </w:p>
+    <w:p>
+      <w:pPr>
+        <w:rPr>
+          <w:sz w:val="28"/>
+          <w:szCs w:val="28"/>
+        </w:rPr>
+      </w:pPr>
+      <w:r>
+        <w:rPr>
+          <w:sz w:val="28"/>
+          <w:szCs w:val="28"/>
+        </w:rPr>
+        <w:br w:type="page"/>
+      </w:r>
+    </w:p>
+    <w:p>
+      <w:r>
+        <w:rPr>
+          <w:sz w:val="28"/>
+          <w:szCs w:val="28"/>
+        </w:rPr>
+        <w:lastRenderedPageBreak/>
+        <w:t>To be able to run Analysis.py</w:t>
+      </w:r>
+      <w:r>
+        <w:rPr>
+          <w:sz w:val="28"/>
+          <w:szCs w:val="28"/>
+        </w:rPr>
+        <w:t xml:space="preserve"> you will need to </w:t>
+      </w:r>
+      <w:r>
+        <w:rPr>
+          <w:b/>
+          <w:bCs/>
+          <w:sz w:val="28"/>
+          <w:szCs w:val="28"/>
+        </w:rPr>
+        <w:t xml:space="preserve">download the </w:t>
+      </w:r>
+      <w:r>
+        <w:rPr>
+          <w:b/>
+          <w:bCs/>
+          <w:sz w:val="28"/>
+          <w:szCs w:val="28"/>
+          <w:u w:val="single"/>
+        </w:rPr>
+        <w:t>Analysis.py</w:t>
+      </w:r>
+      <w:r>
+        <w:rPr>
+          <w:b/>
+          <w:bCs/>
+          <w:sz w:val="28"/>
+          <w:szCs w:val="28"/>
+        </w:rPr>
+        <w:t xml:space="preserve"> file and the </w:t>
+      </w:r>
+      <w:r>
+        <w:rPr>
+          <w:b/>
+          <w:bCs/>
+          <w:sz w:val="28"/>
+          <w:szCs w:val="28"/>
+          <w:u w:val="single"/>
+        </w:rPr>
+        <w:t>IRIScsv.csv</w:t>
+      </w:r>
+      <w:r>
+        <w:rPr>
+          <w:b/>
+          <w:bCs/>
+          <w:sz w:val="28"/>
+          <w:szCs w:val="28"/>
+        </w:rPr>
+        <w:t xml:space="preserve"> file</w:t>
+      </w:r>
+      <w:r>
+        <w:rPr>
+          <w:sz w:val="28"/>
+          <w:szCs w:val="28"/>
+        </w:rPr>
+        <w:t xml:space="preserve"> from my </w:t>
+      </w:r>
+      <w:proofErr w:type="spellStart"/>
+      <w:r>
+        <w:rPr>
+          <w:sz w:val="28"/>
+          <w:szCs w:val="28"/>
+        </w:rPr>
+        <w:t>github</w:t>
+      </w:r>
+      <w:proofErr w:type="spellEnd"/>
+      <w:r>
+        <w:rPr>
+          <w:sz w:val="28"/>
+          <w:szCs w:val="28"/>
+        </w:rPr>
+        <w:t xml:space="preserve"> </w:t>
+      </w:r>
+      <w:hyperlink r:id="rId6" w:history="1">
+        <w:r>
+          <w:rPr>
+            <w:rStyle w:val="Hyperlink"/>
+          </w:rPr>
+          <w:t>https://github.com/g00387822/pands-project</w:t>
+        </w:r>
+      </w:hyperlink>
+    </w:p>
+    <w:p>
+      <w:r>
+        <w:rPr>
+          <w:noProof/>
+        </w:rPr>
+        <w:drawing>
+          <wp:anchor distT="0" distB="0" distL="114300" distR="114300" simplePos="0" relativeHeight="251679744" behindDoc="0" locked="0" layoutInCell="1" allowOverlap="1" wp14:anchorId="6AF137D9" wp14:editId="2AA20BA9">
+            <wp:simplePos x="0" y="0"/>
+            <wp:positionH relativeFrom="margin">
+              <wp:posOffset>28575</wp:posOffset>
+            </wp:positionH>
+            <wp:positionV relativeFrom="paragraph">
+              <wp:posOffset>13970</wp:posOffset>
+            </wp:positionV>
+            <wp:extent cx="3105333" cy="3076575"/>
+            <wp:effectExtent l="0" t="0" r="0" b="0"/>
+            <wp:wrapNone/>
+            <wp:docPr id="11" name="Picture 11"/>
+            <wp:cNvGraphicFramePr>
+              <a:graphicFrameLocks xmlns:a="http://schemas.openxmlformats.org/drawingml/2006/main" noChangeAspect="1"/>
+            </wp:cNvGraphicFramePr>
+            <a:graphic xmlns:a="http://schemas.openxmlformats.org/drawingml/2006/main">
+              <a:graphicData uri="http://schemas.openxmlformats.org/drawingml/2006/picture">
+                <pic:pic xmlns:pic="http://schemas.openxmlformats.org/drawingml/2006/picture">
+                  <pic:nvPicPr>
+                    <pic:cNvPr id="0" name="Picture 17"/>
+                    <pic:cNvPicPr>
+                      <a:picLocks noChangeAspect="1" noChangeArrowheads="1"/>
+                    </pic:cNvPicPr>
+                  </pic:nvPicPr>
+                  <pic:blipFill>
+                    <a:blip r:embed="rId7">
+                      <a:extLst>
+                        <a:ext uri="{28A0092B-C50C-407E-A947-70E740481C1C}">
+                          <a14:useLocalDpi xmlns:a14="http://schemas.microsoft.com/office/drawing/2010/main" val="0"/>
+                        </a:ext>
+                      </a:extLst>
+                    </a:blip>
+                    <a:srcRect/>
+                    <a:stretch>
+                      <a:fillRect/>
+                    </a:stretch>
+                  </pic:blipFill>
+                  <pic:spPr bwMode="auto">
+                    <a:xfrm>
+                      <a:off x="0" y="0"/>
+                      <a:ext cx="3105333" cy="3076575"/>
+                    </a:xfrm>
+                    <a:prstGeom prst="rect">
+                      <a:avLst/>
+                    </a:prstGeom>
+                    <a:noFill/>
+                    <a:ln>
+                      <a:noFill/>
+                    </a:ln>
+                  </pic:spPr>
+                </pic:pic>
+              </a:graphicData>
+            </a:graphic>
+            <wp14:sizeRelH relativeFrom="page">
+              <wp14:pctWidth>0</wp14:pctWidth>
+            </wp14:sizeRelH>
+            <wp14:sizeRelV relativeFrom="page">
+              <wp14:pctHeight>0</wp14:pctHeight>
+            </wp14:sizeRelV>
+          </wp:anchor>
+        </w:drawing>
+      </w:r>
+    </w:p>
+    <w:p>
+      <w:pPr>
+        <w:rPr>
+          <w:sz w:val="28"/>
+          <w:szCs w:val="28"/>
+        </w:rPr>
+      </w:pPr>
+    </w:p>
+    <w:p>
+      <w:pPr>
+        <w:rPr>
+          <w:sz w:val="28"/>
+          <w:szCs w:val="28"/>
+        </w:rPr>
+      </w:pPr>
+    </w:p>
+    <w:p>
+      <w:pPr>
+        <w:rPr>
+          <w:sz w:val="28"/>
+          <w:szCs w:val="28"/>
+        </w:rPr>
+      </w:pPr>
+    </w:p>
+    <w:p>
+      <w:pPr>
+        <w:rPr>
+          <w:sz w:val="28"/>
+          <w:szCs w:val="28"/>
+        </w:rPr>
+      </w:pPr>
+    </w:p>
+    <w:p>
+      <w:pPr>
+        <w:rPr>
+          <w:sz w:val="28"/>
+          <w:szCs w:val="28"/>
+        </w:rPr>
+      </w:pPr>
+    </w:p>
+    <w:p>
+      <w:pPr>
+        <w:rPr>
+          <w:sz w:val="28"/>
+          <w:szCs w:val="28"/>
+        </w:rPr>
+      </w:pPr>
+    </w:p>
+    <w:p>
+      <w:pPr>
+        <w:rPr>
+          <w:sz w:val="28"/>
+          <w:szCs w:val="28"/>
+        </w:rPr>
+      </w:pPr>
+    </w:p>
+    <w:p>
+      <w:pPr>
+        <w:rPr>
+          <w:sz w:val="28"/>
+          <w:szCs w:val="28"/>
+        </w:rPr>
+      </w:pPr>
+    </w:p>
+    <w:p>
+      <w:pPr>
+        <w:rPr>
+          <w:sz w:val="28"/>
+          <w:szCs w:val="28"/>
+        </w:rPr>
+      </w:pPr>
+    </w:p>
+    <w:p>
+      <w:pPr>
+        <w:rPr>
+          <w:sz w:val="28"/>
+          <w:szCs w:val="28"/>
+        </w:rPr>
+      </w:pPr>
+    </w:p>
+    <w:p>
+      <w:pPr>
+        <w:rPr>
+          <w:sz w:val="28"/>
+          <w:szCs w:val="28"/>
+        </w:rPr>
+      </w:pPr>
+    </w:p>
+    <w:p>
+      <w:pPr>
+        <w:rPr>
+          <w:sz w:val="28"/>
+          <w:szCs w:val="28"/>
+        </w:rPr>
+      </w:pPr>
+      <w:r>
+        <w:rPr>
+          <w:sz w:val="28"/>
+          <w:szCs w:val="28"/>
+        </w:rPr>
+        <w:t xml:space="preserve">Both </w:t>
+      </w:r>
+      <w:r>
+        <w:rPr>
+          <w:sz w:val="28"/>
+          <w:szCs w:val="28"/>
+        </w:rPr>
+        <w:t>the Analysis.py file and the IRIScsv.csv file</w:t>
+      </w:r>
+      <w:r>
+        <w:rPr>
+          <w:sz w:val="28"/>
+          <w:szCs w:val="28"/>
+        </w:rPr>
+        <w:t xml:space="preserve"> will need to be saved in the same directory.</w:t>
+      </w:r>
+    </w:p>
+    <w:p>
+      <w:pPr>
+        <w:rPr>
+          <w:sz w:val="28"/>
+          <w:szCs w:val="28"/>
+        </w:rPr>
+      </w:pPr>
+      <w:r>
+        <w:rPr>
+          <w:sz w:val="28"/>
+          <w:szCs w:val="28"/>
+        </w:rPr>
+        <w:t xml:space="preserve">If you don’t already have python installed you will need to download version 3.7 or later from </w:t>
+      </w:r>
+      <w:hyperlink r:id="rId8" w:history="1">
+        <w:r>
+          <w:rPr>
+            <w:color w:val="5B9BD5" w:themeColor="accent5"/>
+            <w:sz w:val="28"/>
+            <w:szCs w:val="28"/>
+            <w:u w:val="single"/>
+          </w:rPr>
+          <w:t>https://www.python.org/downloads/</w:t>
+        </w:r>
+      </w:hyperlink>
+    </w:p>
+    <w:p>
+      <w:pPr>
+        <w:rPr>
+          <w:sz w:val="28"/>
+          <w:szCs w:val="28"/>
+        </w:rPr>
+      </w:pPr>
+      <w:r>
+        <w:rPr>
+          <w:sz w:val="28"/>
+          <w:szCs w:val="28"/>
+        </w:rPr>
+        <w:t>While install</w:t>
+      </w:r>
+      <w:r>
+        <w:rPr>
+          <w:sz w:val="28"/>
+          <w:szCs w:val="28"/>
+        </w:rPr>
+        <w:t xml:space="preserve">ing Python it is very important to tick the option to add Python to PATH. </w:t>
+      </w:r>
+    </w:p>
+    <w:p>
+      <w:r>
+        <w:rPr>
+          <w:noProof/>
+          <w:sz w:val="28"/>
+          <w:szCs w:val="28"/>
+        </w:rPr>
+        <w:drawing>
+          <wp:anchor distT="0" distB="0" distL="114300" distR="114300" simplePos="0" relativeHeight="251680768" behindDoc="0" locked="0" layoutInCell="1" allowOverlap="1" wp14:anchorId="2ED4D9DF" wp14:editId="1B2939EF">
+            <wp:simplePos x="0" y="0"/>
+            <wp:positionH relativeFrom="margin">
+              <wp:align>left</wp:align>
+            </wp:positionH>
+            <wp:positionV relativeFrom="paragraph">
+              <wp:posOffset>36195</wp:posOffset>
+            </wp:positionV>
+            <wp:extent cx="4422775" cy="2736531"/>
+            <wp:effectExtent l="0" t="0" r="0" b="6985"/>
+            <wp:wrapNone/>
+            <wp:docPr id="12" name="Picture 12"/>
+            <wp:cNvGraphicFramePr>
+              <a:graphicFrameLocks xmlns:a="http://schemas.openxmlformats.org/drawingml/2006/main" noChangeAspect="1"/>
+            </wp:cNvGraphicFramePr>
+            <a:graphic xmlns:a="http://schemas.openxmlformats.org/drawingml/2006/main">
+              <a:graphicData uri="http://schemas.openxmlformats.org/drawingml/2006/picture">
+                <pic:pic xmlns:pic="http://schemas.openxmlformats.org/drawingml/2006/picture">
+                  <pic:nvPicPr>
+                    <pic:cNvPr id="0" name="Picture 18"/>
+                    <pic:cNvPicPr>
+                      <a:picLocks noChangeAspect="1" noChangeArrowheads="1"/>
+                    </pic:cNvPicPr>
+                  </pic:nvPicPr>
+                  <pic:blipFill>
+                    <a:blip r:embed="rId9">
+                      <a:extLst>
+                        <a:ext uri="{28A0092B-C50C-407E-A947-70E740481C1C}">
+                          <a14:useLocalDpi xmlns:a14="http://schemas.microsoft.com/office/drawing/2010/main" val="0"/>
+                        </a:ext>
+                      </a:extLst>
+                    </a:blip>
+                    <a:srcRect/>
+                    <a:stretch>
+                      <a:fillRect/>
+                    </a:stretch>
+                  </pic:blipFill>
+                  <pic:spPr bwMode="auto">
+                    <a:xfrm>
+                      <a:off x="0" y="0"/>
+                      <a:ext cx="4422775" cy="2736531"/>
+                    </a:xfrm>
+                    <a:prstGeom prst="rect">
+                      <a:avLst/>
+                    </a:prstGeom>
+                    <a:noFill/>
+                    <a:ln>
+                      <a:noFill/>
+                    </a:ln>
+                  </pic:spPr>
+                </pic:pic>
+              </a:graphicData>
+            </a:graphic>
+            <wp14:sizeRelH relativeFrom="page">
+              <wp14:pctWidth>0</wp14:pctWidth>
+            </wp14:sizeRelH>
+            <wp14:sizeRelV relativeFrom="page">
+              <wp14:pctHeight>0</wp14:pctHeight>
+            </wp14:sizeRelV>
+          </wp:anchor>
+        </w:drawing>
+      </w:r>
+    </w:p>
+    <w:p/>
+    <w:p/>
+    <w:p/>
+    <w:p/>
+    <w:p/>
+    <w:p/>
+    <w:p/>
+    <w:p>
+      <w:pPr>
+        <w:rPr>
+          <w:sz w:val="28"/>
+          <w:szCs w:val="28"/>
+        </w:rPr>
+      </w:pPr>
+    </w:p>
+    <w:p>
+      <w:pPr>
+        <w:rPr>
+          <w:sz w:val="28"/>
+          <w:szCs w:val="28"/>
+        </w:rPr>
+      </w:pPr>
+    </w:p>
+    <w:p>
+      <w:pPr>
+        <w:rPr>
+          <w:sz w:val="28"/>
+          <w:szCs w:val="28"/>
+        </w:rPr>
+      </w:pPr>
+    </w:p>
+    <w:p>
+      <w:pPr>
+        <w:rPr>
+          <w:sz w:val="28"/>
+          <w:szCs w:val="28"/>
+        </w:rPr>
+      </w:pPr>
+    </w:p>
+    <w:p>
+      <w:pPr>
+        <w:rPr>
+          <w:sz w:val="28"/>
+          <w:szCs w:val="28"/>
+        </w:rPr>
+      </w:pPr>
+      <w:r>
+        <w:rPr>
+          <w:sz w:val="28"/>
+          <w:szCs w:val="28"/>
+        </w:rPr>
+        <w:lastRenderedPageBreak/>
+        <w:t>To activate Analysis.py you should simply be able to double click on the file and Python will run it automatically, alternatively you can run it from Python editor of your choice such as IDLE or Visual Studio Code.</w:t>
+      </w:r>
+    </w:p>
+    <w:p>
+      <w:pPr>
+        <w:rPr>
+          <w:sz w:val="28"/>
+          <w:szCs w:val="28"/>
+        </w:rPr>
+      </w:pPr>
+    </w:p>
+    <w:p>
+      <w:pPr>
+        <w:rPr>
+          <w:sz w:val="28"/>
+          <w:szCs w:val="28"/>
+        </w:rPr>
+      </w:pPr>
+      <w:r>
+        <w:rPr>
+          <w:sz w:val="28"/>
+          <w:szCs w:val="28"/>
+        </w:rPr>
+        <w:t xml:space="preserve">To run the python code the following </w:t>
+      </w:r>
+      <w:r>
+        <w:rPr>
+          <w:sz w:val="28"/>
+          <w:szCs w:val="28"/>
+        </w:rPr>
+        <w:t>PIP INSTALLS</w:t>
+      </w:r>
+      <w:r>
+        <w:rPr>
+          <w:sz w:val="28"/>
+          <w:szCs w:val="28"/>
+        </w:rPr>
+        <w:t xml:space="preserve"> may need to be done</w:t>
+      </w:r>
+      <w:r>
+        <w:rPr>
+          <w:sz w:val="28"/>
+          <w:szCs w:val="28"/>
+        </w:rPr>
+        <w:t xml:space="preserve"> first</w:t>
+      </w:r>
+      <w:r>
+        <w:rPr>
+          <w:sz w:val="28"/>
+          <w:szCs w:val="28"/>
+        </w:rPr>
+        <w:t>.</w:t>
+      </w:r>
+    </w:p>
+    <w:p>
+      <w:pPr>
+        <w:rPr>
+          <w:sz w:val="28"/>
+          <w:szCs w:val="28"/>
+        </w:rPr>
+      </w:pPr>
+    </w:p>
+    <w:p>
+      <w:pPr>
+        <w:rPr>
+          <w:sz w:val="28"/>
+          <w:szCs w:val="28"/>
+        </w:rPr>
+      </w:pPr>
+      <w:r>
+        <w:rPr>
+          <w:sz w:val="28"/>
+          <w:szCs w:val="28"/>
+        </w:rPr>
+        <w:t xml:space="preserve">pip install </w:t>
+      </w:r>
+      <w:proofErr w:type="spellStart"/>
+      <w:r>
+        <w:rPr>
+          <w:sz w:val="28"/>
+          <w:szCs w:val="28"/>
+        </w:rPr>
+        <w:t>colorama</w:t>
+      </w:r>
+      <w:proofErr w:type="spellEnd"/>
+    </w:p>
+    <w:p>
+      <w:pPr>
+        <w:rPr>
+          <w:sz w:val="28"/>
+          <w:szCs w:val="28"/>
+        </w:rPr>
+      </w:pPr>
+      <w:r>
+        <w:rPr>
+          <w:sz w:val="28"/>
+          <w:szCs w:val="28"/>
+        </w:rPr>
+        <w:t>pip install PIL</w:t>
+      </w:r>
+    </w:p>
+    <w:p>
+      <w:pPr>
+        <w:rPr>
+          <w:sz w:val="28"/>
+          <w:szCs w:val="28"/>
+        </w:rPr>
+      </w:pPr>
+      <w:r>
+        <w:rPr>
+          <w:sz w:val="28"/>
+          <w:szCs w:val="28"/>
+        </w:rPr>
+        <w:t>pip install pandas</w:t>
+      </w:r>
+    </w:p>
+    <w:p>
+      <w:pPr>
+        <w:rPr>
+          <w:b/>
+          <w:bCs/>
+          <w:sz w:val="28"/>
+          <w:szCs w:val="28"/>
+        </w:rPr>
+      </w:pPr>
+      <w:r>
+        <w:rPr>
+          <w:sz w:val="28"/>
+          <w:szCs w:val="28"/>
+        </w:rPr>
+        <w:t xml:space="preserve">pip install </w:t>
+      </w:r>
+      <w:proofErr w:type="spellStart"/>
+      <w:proofErr w:type="gramStart"/>
+      <w:r>
+        <w:rPr>
+          <w:b/>
+          <w:bCs/>
+          <w:sz w:val="28"/>
+          <w:szCs w:val="28"/>
+        </w:rPr>
+        <w:t>matplotlib.pyplot</w:t>
+      </w:r>
+      <w:proofErr w:type="spellEnd"/>
+      <w:proofErr w:type="gramEnd"/>
+    </w:p>
+    <w:p>
+      <w:pPr>
+        <w:rPr>
+          <w:sz w:val="28"/>
+          <w:szCs w:val="28"/>
+        </w:rPr>
+      </w:pPr>
+      <w:r>
+        <w:rPr>
+          <w:sz w:val="28"/>
+          <w:szCs w:val="28"/>
+        </w:rPr>
+        <w:t xml:space="preserve">pip </w:t>
+      </w:r>
+      <w:proofErr w:type="gramStart"/>
+      <w:r>
+        <w:rPr>
+          <w:sz w:val="28"/>
+          <w:szCs w:val="28"/>
+        </w:rPr>
+        <w:t>install</w:t>
+      </w:r>
+      <w:proofErr w:type="gramEnd"/>
+      <w:r>
+        <w:rPr>
+          <w:sz w:val="28"/>
+          <w:szCs w:val="28"/>
+        </w:rPr>
+        <w:t xml:space="preserve"> seaborn</w:t>
+      </w:r>
+    </w:p>
+    <w:p>
+      <w:pPr>
+        <w:rPr>
+          <w:sz w:val="28"/>
+          <w:szCs w:val="28"/>
+        </w:rPr>
+      </w:pPr>
+      <w:bookmarkStart w:id="0" w:name="_GoBack"/>
+      <w:bookmarkEnd w:id="0"/>
+    </w:p>
+    <w:p>
+      <w:pPr>
+        <w:rPr>
           <w:b/>
           <w:bCs/>
           <w:sz w:val="28"/>
@@ -1238,6 +1039,326 @@
         </w:rPr>
         <w:t xml:space="preserve"> Iris Data Set.</w:t>
       </w:r>
+    </w:p>
+    <w:p>
+      <w:pPr>
+        <w:rPr>
+          <w:b/>
+          <w:bCs/>
+          <w:sz w:val="28"/>
+          <w:szCs w:val="28"/>
+        </w:rPr>
+      </w:pPr>
+      <w:r>
+        <w:rPr>
+          <w:b/>
+          <w:bCs/>
+          <w:sz w:val="28"/>
+          <w:szCs w:val="28"/>
+        </w:rPr>
+        <w:t>This section of Analysis.py is just a simple description about the Iris Dataset.</w:t>
+      </w:r>
+    </w:p>
+    <w:p>
+      <w:pPr>
+        <w:rPr>
+          <w:b/>
+          <w:bCs/>
+          <w:sz w:val="28"/>
+          <w:szCs w:val="28"/>
+        </w:rPr>
+      </w:pPr>
+      <w:r>
+        <w:rPr>
+          <w:b/>
+          <w:bCs/>
+          <w:noProof/>
+          <w:sz w:val="28"/>
+          <w:szCs w:val="28"/>
+        </w:rPr>
+        <w:drawing>
+          <wp:anchor distT="0" distB="0" distL="114300" distR="114300" simplePos="0" relativeHeight="251674624" behindDoc="0" locked="0" layoutInCell="1" allowOverlap="1" wp14:anchorId="14B5B2DF" wp14:editId="1209AF36">
+            <wp:simplePos x="0" y="0"/>
+            <wp:positionH relativeFrom="column">
+              <wp:posOffset>57150</wp:posOffset>
+            </wp:positionH>
+            <wp:positionV relativeFrom="paragraph">
+              <wp:posOffset>13335</wp:posOffset>
+            </wp:positionV>
+            <wp:extent cx="4637863" cy="3648075"/>
+            <wp:effectExtent l="0" t="0" r="0" b="0"/>
+            <wp:wrapNone/>
+            <wp:docPr id="2" name="Picture 2"/>
+            <wp:cNvGraphicFramePr>
+              <a:graphicFrameLocks xmlns:a="http://schemas.openxmlformats.org/drawingml/2006/main" noChangeAspect="1"/>
+            </wp:cNvGraphicFramePr>
+            <a:graphic xmlns:a="http://schemas.openxmlformats.org/drawingml/2006/main">
+              <a:graphicData uri="http://schemas.openxmlformats.org/drawingml/2006/picture">
+                <pic:pic xmlns:pic="http://schemas.openxmlformats.org/drawingml/2006/picture">
+                  <pic:nvPicPr>
+                    <pic:cNvPr id="0" name="Picture 15"/>
+                    <pic:cNvPicPr>
+                      <a:picLocks noChangeAspect="1" noChangeArrowheads="1"/>
+                    </pic:cNvPicPr>
+                  </pic:nvPicPr>
+                  <pic:blipFill>
+                    <a:blip r:embed="rId10">
+                      <a:extLst>
+                        <a:ext uri="{28A0092B-C50C-407E-A947-70E740481C1C}">
+                          <a14:useLocalDpi xmlns:a14="http://schemas.microsoft.com/office/drawing/2010/main" val="0"/>
+                        </a:ext>
+                      </a:extLst>
+                    </a:blip>
+                    <a:srcRect/>
+                    <a:stretch>
+                      <a:fillRect/>
+                    </a:stretch>
+                  </pic:blipFill>
+                  <pic:spPr bwMode="auto">
+                    <a:xfrm>
+                      <a:off x="0" y="0"/>
+                      <a:ext cx="4643844" cy="3652779"/>
+                    </a:xfrm>
+                    <a:prstGeom prst="rect">
+                      <a:avLst/>
+                    </a:prstGeom>
+                    <a:noFill/>
+                    <a:ln>
+                      <a:noFill/>
+                    </a:ln>
+                  </pic:spPr>
+                </pic:pic>
+              </a:graphicData>
+            </a:graphic>
+            <wp14:sizeRelH relativeFrom="page">
+              <wp14:pctWidth>0</wp14:pctWidth>
+            </wp14:sizeRelH>
+            <wp14:sizeRelV relativeFrom="page">
+              <wp14:pctHeight>0</wp14:pctHeight>
+            </wp14:sizeRelV>
+          </wp:anchor>
+        </w:drawing>
+      </w:r>
+    </w:p>
+    <w:p>
+      <w:pPr>
+        <w:rPr>
+          <w:b/>
+          <w:bCs/>
+          <w:sz w:val="28"/>
+          <w:szCs w:val="28"/>
+        </w:rPr>
+      </w:pPr>
+    </w:p>
+    <w:p>
+      <w:pPr>
+        <w:rPr>
+          <w:b/>
+          <w:bCs/>
+          <w:sz w:val="28"/>
+          <w:szCs w:val="28"/>
+        </w:rPr>
+      </w:pPr>
+    </w:p>
+    <w:p>
+      <w:pPr>
+        <w:rPr>
+          <w:b/>
+          <w:bCs/>
+          <w:sz w:val="28"/>
+          <w:szCs w:val="28"/>
+        </w:rPr>
+      </w:pPr>
+    </w:p>
+    <w:p>
+      <w:pPr>
+        <w:rPr>
+          <w:b/>
+          <w:bCs/>
+          <w:sz w:val="28"/>
+          <w:szCs w:val="28"/>
+        </w:rPr>
+      </w:pPr>
+    </w:p>
+    <w:p>
+      <w:pPr>
+        <w:rPr>
+          <w:b/>
+          <w:bCs/>
+          <w:sz w:val="28"/>
+          <w:szCs w:val="28"/>
+        </w:rPr>
+      </w:pPr>
+    </w:p>
+    <w:p>
+      <w:pPr>
+        <w:rPr>
+          <w:b/>
+          <w:bCs/>
+          <w:sz w:val="28"/>
+          <w:szCs w:val="28"/>
+        </w:rPr>
+      </w:pPr>
+    </w:p>
+    <w:p>
+      <w:pPr>
+        <w:rPr>
+          <w:b/>
+          <w:bCs/>
+          <w:sz w:val="28"/>
+          <w:szCs w:val="28"/>
+        </w:rPr>
+      </w:pPr>
+    </w:p>
+    <w:p>
+      <w:pPr>
+        <w:rPr>
+          <w:b/>
+          <w:bCs/>
+          <w:sz w:val="28"/>
+          <w:szCs w:val="28"/>
+        </w:rPr>
+      </w:pPr>
+    </w:p>
+    <w:p>
+      <w:pPr>
+        <w:rPr>
+          <w:b/>
+          <w:bCs/>
+          <w:sz w:val="28"/>
+          <w:szCs w:val="28"/>
+        </w:rPr>
+      </w:pPr>
+    </w:p>
+    <w:p>
+      <w:pPr>
+        <w:rPr>
+          <w:b/>
+          <w:bCs/>
+          <w:sz w:val="28"/>
+          <w:szCs w:val="28"/>
+        </w:rPr>
+      </w:pPr>
+    </w:p>
+    <w:p>
+      <w:pPr>
+        <w:rPr>
+          <w:b/>
+          <w:bCs/>
+          <w:sz w:val="28"/>
+          <w:szCs w:val="28"/>
+        </w:rPr>
+      </w:pPr>
+    </w:p>
+    <w:p>
+      <w:pPr>
+        <w:rPr>
+          <w:b/>
+          <w:bCs/>
+          <w:sz w:val="28"/>
+          <w:szCs w:val="28"/>
+        </w:rPr>
+      </w:pPr>
+    </w:p>
+    <w:p>
+      <w:pPr>
+        <w:rPr>
+          <w:b/>
+          <w:bCs/>
+          <w:sz w:val="28"/>
+          <w:szCs w:val="28"/>
+        </w:rPr>
+      </w:pPr>
+      <w:r>
+        <w:rPr>
+          <w:b/>
+          <w:bCs/>
+          <w:noProof/>
+          <w:sz w:val="28"/>
+          <w:szCs w:val="28"/>
+        </w:rPr>
+        <w:drawing>
+          <wp:anchor distT="0" distB="0" distL="114300" distR="114300" simplePos="0" relativeHeight="251675648" behindDoc="0" locked="0" layoutInCell="1" allowOverlap="1" wp14:anchorId="78AD54C9" wp14:editId="65CC1A49">
+            <wp:simplePos x="0" y="0"/>
+            <wp:positionH relativeFrom="margin">
+              <wp:align>left</wp:align>
+            </wp:positionH>
+            <wp:positionV relativeFrom="paragraph">
+              <wp:posOffset>291465</wp:posOffset>
+            </wp:positionV>
+            <wp:extent cx="4740249" cy="3743325"/>
+            <wp:effectExtent l="0" t="0" r="3810" b="0"/>
+            <wp:wrapNone/>
+            <wp:docPr id="10" name="Picture 10"/>
+            <wp:cNvGraphicFramePr>
+              <a:graphicFrameLocks xmlns:a="http://schemas.openxmlformats.org/drawingml/2006/main" noChangeAspect="1"/>
+            </wp:cNvGraphicFramePr>
+            <a:graphic xmlns:a="http://schemas.openxmlformats.org/drawingml/2006/main">
+              <a:graphicData uri="http://schemas.openxmlformats.org/drawingml/2006/picture">
+                <pic:pic xmlns:pic="http://schemas.openxmlformats.org/drawingml/2006/picture">
+                  <pic:nvPicPr>
+                    <pic:cNvPr id="0" name="Picture 16"/>
+                    <pic:cNvPicPr>
+                      <a:picLocks noChangeAspect="1" noChangeArrowheads="1"/>
+                    </pic:cNvPicPr>
+                  </pic:nvPicPr>
+                  <pic:blipFill>
+                    <a:blip r:embed="rId11">
+                      <a:extLst>
+                        <a:ext uri="{28A0092B-C50C-407E-A947-70E740481C1C}">
+                          <a14:useLocalDpi xmlns:a14="http://schemas.microsoft.com/office/drawing/2010/main" val="0"/>
+                        </a:ext>
+                      </a:extLst>
+                    </a:blip>
+                    <a:srcRect/>
+                    <a:stretch>
+                      <a:fillRect/>
+                    </a:stretch>
+                  </pic:blipFill>
+                  <pic:spPr bwMode="auto">
+                    <a:xfrm>
+                      <a:off x="0" y="0"/>
+                      <a:ext cx="4740249" cy="3743325"/>
+                    </a:xfrm>
+                    <a:prstGeom prst="rect">
+                      <a:avLst/>
+                    </a:prstGeom>
+                    <a:noFill/>
+                    <a:ln>
+                      <a:noFill/>
+                    </a:ln>
+                  </pic:spPr>
+                </pic:pic>
+              </a:graphicData>
+            </a:graphic>
+            <wp14:sizeRelH relativeFrom="page">
+              <wp14:pctWidth>0</wp14:pctWidth>
+            </wp14:sizeRelH>
+            <wp14:sizeRelV relativeFrom="page">
+              <wp14:pctHeight>0</wp14:pctHeight>
+            </wp14:sizeRelV>
+          </wp:anchor>
+        </w:drawing>
+      </w:r>
+      <w:r>
+        <w:rPr>
+          <w:b/>
+          <w:bCs/>
+          <w:sz w:val="28"/>
+          <w:szCs w:val="28"/>
+        </w:rPr>
+        <w:t>It is followed by a very simple description about the python application.</w:t>
+      </w:r>
+    </w:p>
+    <w:p>
+      <w:pPr>
+        <w:rPr>
+          <w:b/>
+          <w:bCs/>
+          <w:sz w:val="28"/>
+          <w:szCs w:val="28"/>
+        </w:rPr>
+      </w:pPr>
     </w:p>
     <w:p>
       <w:pPr>
@@ -1347,7 +1468,7 @@
                     </pic:cNvPicPr>
                   </pic:nvPicPr>
                   <pic:blipFill>
-                    <a:blip r:embed="rId9">
+                    <a:blip r:embed="rId12">
                       <a:extLst>
                         <a:ext uri="{28A0092B-C50C-407E-A947-70E740481C1C}">
                           <a14:useLocalDpi xmlns:a14="http://schemas.microsoft.com/office/drawing/2010/main" val="0"/>
@@ -1661,7 +1782,7 @@
                     </pic:cNvPicPr>
                   </pic:nvPicPr>
                   <pic:blipFill>
-                    <a:blip r:embed="rId10">
+                    <a:blip r:embed="rId13">
                       <a:extLst>
                         <a:ext uri="{28A0092B-C50C-407E-A947-70E740481C1C}">
                           <a14:useLocalDpi xmlns:a14="http://schemas.microsoft.com/office/drawing/2010/main" val="0"/>
@@ -1854,7 +1975,7 @@
                           </pic:cNvPicPr>
                         </pic:nvPicPr>
                         <pic:blipFill rotWithShape="1">
-                          <a:blip r:embed="rId11">
+                          <a:blip r:embed="rId14">
                             <a:extLst>
                               <a:ext uri="{28A0092B-C50C-407E-A947-70E740481C1C}">
                                 <a14:useLocalDpi xmlns:a14="http://schemas.microsoft.com/office/drawing/2010/main" val="0"/>
@@ -2284,7 +2405,7 @@
         </w:rPr>
         <w:t xml:space="preserve">Sources: </w:t>
       </w:r>
-      <w:hyperlink r:id="rId12" w:history="1">
+      <w:hyperlink r:id="rId15" w:history="1">
         <w:r>
           <w:rPr>
             <w:rStyle w:val="Hyperlink"/>
@@ -2294,7 +2415,7 @@
       </w:hyperlink>
     </w:p>
     <w:p>
-      <w:hyperlink r:id="rId13" w:history="1">
+      <w:hyperlink r:id="rId16" w:history="1">
         <w:r>
           <w:rPr>
             <w:rStyle w:val="Hyperlink"/>
@@ -2310,7 +2431,7 @@
           <w:szCs w:val="28"/>
         </w:rPr>
       </w:pPr>
-      <w:hyperlink r:id="rId14" w:history="1">
+      <w:hyperlink r:id="rId17" w:history="1">
         <w:r>
           <w:rPr>
             <w:rStyle w:val="Hyperlink"/>
@@ -2448,7 +2569,7 @@
                     </pic:cNvPicPr>
                   </pic:nvPicPr>
                   <pic:blipFill>
-                    <a:blip r:embed="rId15">
+                    <a:blip r:embed="rId18">
                       <a:extLst>
                         <a:ext uri="{28A0092B-C50C-407E-A947-70E740481C1C}">
                           <a14:useLocalDpi xmlns:a14="http://schemas.microsoft.com/office/drawing/2010/main" val="0"/>
@@ -2509,7 +2630,7 @@
           <w:szCs w:val="28"/>
         </w:rPr>
       </w:pPr>
-      <w:hyperlink r:id="rId16" w:history="1">
+      <w:hyperlink r:id="rId19" w:history="1">
         <w:r>
           <w:rPr>
             <w:rStyle w:val="Hyperlink"/>
@@ -4445,7 +4566,7 @@
         </w:rPr>
         <w:t xml:space="preserve">Source: </w:t>
       </w:r>
-      <w:hyperlink r:id="rId17" w:history="1">
+      <w:hyperlink r:id="rId20" w:history="1">
         <w:r>
           <w:rPr>
             <w:color w:val="4472C4" w:themeColor="accent1"/>
@@ -4464,7 +4585,7 @@
           <w:szCs w:val="28"/>
         </w:rPr>
       </w:pPr>
-      <w:hyperlink r:id="rId18" w:history="1">
+      <w:hyperlink r:id="rId21" w:history="1">
         <w:r>
           <w:rPr>
             <w:color w:val="4472C4" w:themeColor="accent1"/>
@@ -4525,7 +4646,7 @@
                           </pic:cNvPicPr>
                         </pic:nvPicPr>
                         <pic:blipFill>
-                          <a:blip r:embed="rId19">
+                          <a:blip r:embed="rId22">
                             <a:extLst>
                               <a:ext uri="{28A0092B-C50C-407E-A947-70E740481C1C}">
                                 <a14:useLocalDpi xmlns:a14="http://schemas.microsoft.com/office/drawing/2010/main" val="0"/>
@@ -4851,9 +4972,9 @@
                   <o:lock v:ext="edit" aspectratio="t"/>
                 </v:shapetype>
                 <v:shape id="_x0000_s1035" type="#_x0000_t75" style="position:absolute;margin-left:25.5pt;margin-top:6.8pt;width:388.85pt;height:254.8pt;z-index:251667456;mso-position-horizontal-relative:text;mso-position-vertical-relative:text">
-                  <v:imagedata r:id="rId20" o:title=""/>
+                  <v:imagedata r:id="rId23" o:title=""/>
                 </v:shape>
-                <o:OLEObject Type="Embed" ProgID="PBrush" ShapeID="_x0000_s1035" DrawAspect="Content" ObjectID="_1647199967" r:id="rId21"/>
+                <o:OLEObject Type="Embed" ProgID="PBrush" ShapeID="_x0000_s1035" DrawAspect="Content" ObjectID="_1647289979" r:id="rId24"/>
               </w:object>
             </w:r>
           </w:p>
@@ -5094,9 +5215,9 @@
               </w:rPr>
               <w:object w:dxaOrig="1440" w:dyaOrig="1440" w14:anchorId="4EC02EC5">
                 <v:shape id="_x0000_s1038" type="#_x0000_t75" style="position:absolute;margin-left:67.4pt;margin-top:9.45pt;width:212.45pt;height:201pt;z-index:251673600;mso-position-horizontal-relative:text;mso-position-vertical-relative:text">
-                  <v:imagedata r:id="rId22" o:title=""/>
+                  <v:imagedata r:id="rId25" o:title=""/>
                 </v:shape>
-                <o:OLEObject Type="Embed" ProgID="PBrush" ShapeID="_x0000_s1038" DrawAspect="Content" ObjectID="_1647199968" r:id="rId23"/>
+                <o:OLEObject Type="Embed" ProgID="PBrush" ShapeID="_x0000_s1038" DrawAspect="Content" ObjectID="_1647289980" r:id="rId26"/>
               </w:object>
             </w:r>
           </w:p>
@@ -5989,250 +6110,6 @@
           <w:szCs w:val="28"/>
         </w:rPr>
       </w:pPr>
-      <w:r>
-        <w:rPr>
-          <w:sz w:val="28"/>
-          <w:szCs w:val="28"/>
-        </w:rPr>
-        <w:t>The README should contain a summary of the data set and your investigations into it.</w:t>
-      </w:r>
-    </w:p>
-    <w:p>
-      <w:pPr>
-        <w:rPr>
-          <w:sz w:val="28"/>
-          <w:szCs w:val="28"/>
-        </w:rPr>
-      </w:pPr>
-    </w:p>
-    <w:p>
-      <w:pPr>
-        <w:rPr>
-          <w:sz w:val="28"/>
-          <w:szCs w:val="28"/>
-        </w:rPr>
-      </w:pPr>
-      <w:r>
-        <w:rPr>
-          <w:sz w:val="28"/>
-          <w:szCs w:val="28"/>
-        </w:rPr>
-        <w:t>It should also clearly document how to run the Python code and what that code does. Furthermore, it should list all references used in completing the project.</w:t>
-      </w:r>
-    </w:p>
-    <w:p>
-      <w:pPr>
-        <w:rPr>
-          <w:sz w:val="28"/>
-          <w:szCs w:val="28"/>
-        </w:rPr>
-      </w:pPr>
-    </w:p>
-    <w:p>
-      <w:pPr>
-        <w:rPr>
-          <w:sz w:val="28"/>
-          <w:szCs w:val="28"/>
-        </w:rPr>
-      </w:pPr>
-      <w:r>
-        <w:rPr>
-          <w:sz w:val="28"/>
-          <w:szCs w:val="28"/>
-        </w:rPr>
-        <w:t xml:space="preserve">To run the python code the following </w:t>
-      </w:r>
-      <w:r>
-        <w:rPr>
-          <w:sz w:val="28"/>
-          <w:szCs w:val="28"/>
-        </w:rPr>
-        <w:t>PIP INSTALLS</w:t>
-      </w:r>
-      <w:r>
-        <w:rPr>
-          <w:sz w:val="28"/>
-          <w:szCs w:val="28"/>
-        </w:rPr>
-        <w:t xml:space="preserve"> may need to be done</w:t>
-      </w:r>
-    </w:p>
-    <w:p>
-      <w:pPr>
-        <w:rPr>
-          <w:sz w:val="28"/>
-          <w:szCs w:val="28"/>
-        </w:rPr>
-      </w:pPr>
-    </w:p>
-    <w:p>
-      <w:pPr>
-        <w:rPr>
-          <w:b/>
-          <w:bCs/>
-          <w:sz w:val="28"/>
-          <w:szCs w:val="28"/>
-        </w:rPr>
-      </w:pPr>
-      <w:proofErr w:type="spellStart"/>
-      <w:r>
-        <w:rPr>
-          <w:b/>
-          <w:bCs/>
-          <w:sz w:val="28"/>
-          <w:szCs w:val="28"/>
-        </w:rPr>
-        <w:t>colorama</w:t>
-      </w:r>
-      <w:proofErr w:type="spellEnd"/>
-      <w:r>
-        <w:rPr>
-          <w:b/>
-          <w:bCs/>
-          <w:sz w:val="28"/>
-          <w:szCs w:val="28"/>
-        </w:rPr>
-        <w:t xml:space="preserve"> – a library used for colour text</w:t>
-      </w:r>
-    </w:p>
-    <w:p>
-      <w:pPr>
-        <w:rPr>
-          <w:b/>
-          <w:bCs/>
-          <w:sz w:val="28"/>
-          <w:szCs w:val="28"/>
-        </w:rPr>
-      </w:pPr>
-      <w:r>
-        <w:rPr>
-          <w:b/>
-          <w:bCs/>
-          <w:sz w:val="28"/>
-          <w:szCs w:val="28"/>
-        </w:rPr>
-        <w:t>PIL</w:t>
-      </w:r>
-      <w:r>
-        <w:rPr>
-          <w:b/>
-          <w:bCs/>
-          <w:sz w:val="28"/>
-          <w:szCs w:val="28"/>
-        </w:rPr>
-        <w:t xml:space="preserve"> – a library </w:t>
-      </w:r>
-      <w:proofErr w:type="gramStart"/>
-      <w:r>
-        <w:rPr>
-          <w:b/>
-          <w:bCs/>
-          <w:sz w:val="28"/>
-          <w:szCs w:val="28"/>
-        </w:rPr>
-        <w:t>use</w:t>
-      </w:r>
-      <w:proofErr w:type="gramEnd"/>
-      <w:r>
-        <w:rPr>
-          <w:b/>
-          <w:bCs/>
-          <w:sz w:val="28"/>
-          <w:szCs w:val="28"/>
-        </w:rPr>
-        <w:t xml:space="preserve"> for image </w:t>
-      </w:r>
-    </w:p>
-    <w:p>
-      <w:pPr>
-        <w:rPr>
-          <w:b/>
-          <w:bCs/>
-          <w:sz w:val="28"/>
-          <w:szCs w:val="28"/>
-        </w:rPr>
-      </w:pPr>
-      <w:proofErr w:type="spellStart"/>
-      <w:r>
-        <w:rPr>
-          <w:b/>
-          <w:bCs/>
-          <w:sz w:val="28"/>
-          <w:szCs w:val="28"/>
-        </w:rPr>
-        <w:t>sklearn</w:t>
-      </w:r>
-      <w:proofErr w:type="spellEnd"/>
-      <w:r>
-        <w:rPr>
-          <w:b/>
-          <w:bCs/>
-          <w:sz w:val="28"/>
-          <w:szCs w:val="28"/>
-        </w:rPr>
-        <w:t xml:space="preserve"> – a library used for machine learning which also has a copy of the IRIS dataset inbuilt</w:t>
-      </w:r>
-    </w:p>
-    <w:p>
-      <w:pPr>
-        <w:rPr>
-          <w:b/>
-          <w:bCs/>
-          <w:sz w:val="28"/>
-          <w:szCs w:val="28"/>
-        </w:rPr>
-      </w:pPr>
-      <w:r>
-        <w:rPr>
-          <w:b/>
-          <w:bCs/>
-          <w:sz w:val="28"/>
-          <w:szCs w:val="28"/>
-        </w:rPr>
-        <w:t>pandas</w:t>
-      </w:r>
-    </w:p>
-    <w:p>
-      <w:pPr>
-        <w:rPr>
-          <w:b/>
-          <w:bCs/>
-          <w:sz w:val="28"/>
-          <w:szCs w:val="28"/>
-        </w:rPr>
-      </w:pPr>
-      <w:proofErr w:type="spellStart"/>
-      <w:proofErr w:type="gramStart"/>
-      <w:r>
-        <w:rPr>
-          <w:b/>
-          <w:bCs/>
-          <w:sz w:val="28"/>
-          <w:szCs w:val="28"/>
-        </w:rPr>
-        <w:t>matplotlib.pyplot</w:t>
-      </w:r>
-      <w:proofErr w:type="spellEnd"/>
-      <w:proofErr w:type="gramEnd"/>
-    </w:p>
-    <w:p>
-      <w:pPr>
-        <w:rPr>
-          <w:b/>
-          <w:bCs/>
-          <w:sz w:val="28"/>
-          <w:szCs w:val="28"/>
-        </w:rPr>
-      </w:pPr>
-      <w:r>
-        <w:rPr>
-          <w:b/>
-          <w:bCs/>
-          <w:sz w:val="28"/>
-          <w:szCs w:val="28"/>
-        </w:rPr>
-        <w:t>seaborn</w:t>
-      </w:r>
     </w:p>
     <w:p>
       <w:pPr>
@@ -6264,7 +6141,7 @@
           <w:szCs w:val="28"/>
         </w:rPr>
       </w:pPr>
-      <w:hyperlink r:id="rId24" w:history="1">
+      <w:hyperlink r:id="rId27" w:history="1">
         <w:r>
           <w:rPr>
             <w:rStyle w:val="Hyperlink"/>
@@ -6319,7 +6196,7 @@
           <w:szCs w:val="28"/>
         </w:rPr>
       </w:pPr>
-      <w:hyperlink r:id="rId25" w:history="1">
+      <w:hyperlink r:id="rId28" w:history="1">
         <w:r>
           <w:rPr>
             <w:rStyle w:val="Hyperlink"/>
@@ -6448,10 +6325,862 @@
     <w:p>
       <w:pPr>
         <w:rPr>
-          <w:sz w:val="28"/>
-          <w:szCs w:val="28"/>
-        </w:rPr>
-      </w:pPr>
+          <w:b/>
+          <w:bCs/>
+          <w:sz w:val="28"/>
+          <w:szCs w:val="28"/>
+        </w:rPr>
+      </w:pPr>
+      <w:r>
+        <w:rPr>
+          <w:b/>
+          <w:bCs/>
+          <w:sz w:val="28"/>
+          <w:szCs w:val="28"/>
+        </w:rPr>
+        <w:br w:type="page"/>
+      </w:r>
+    </w:p>
+    <w:p>
+      <w:pPr>
+        <w:rPr>
+          <w:b/>
+          <w:bCs/>
+          <w:sz w:val="28"/>
+          <w:szCs w:val="28"/>
+        </w:rPr>
+      </w:pPr>
+      <w:r>
+        <w:rPr>
+          <w:b/>
+          <w:bCs/>
+          <w:sz w:val="28"/>
+          <w:szCs w:val="28"/>
+        </w:rPr>
+        <w:lastRenderedPageBreak/>
+        <w:t>IRIS DATA SET SUMMARY</w:t>
+      </w:r>
+    </w:p>
+    <w:p>
+      <w:pPr>
+        <w:rPr>
+          <w:sz w:val="28"/>
+          <w:szCs w:val="28"/>
+        </w:rPr>
+      </w:pPr>
+      <w:r>
+        <w:rPr>
+          <w:noProof/>
+          <w:sz w:val="28"/>
+          <w:szCs w:val="28"/>
+        </w:rPr>
+        <w:drawing>
+          <wp:anchor distT="0" distB="0" distL="114300" distR="114300" simplePos="0" relativeHeight="251678720" behindDoc="0" locked="0" layoutInCell="1" allowOverlap="1" wp14:anchorId="765E5582" wp14:editId="1C03438E">
+            <wp:simplePos x="0" y="0"/>
+            <wp:positionH relativeFrom="margin">
+              <wp:align>right</wp:align>
+            </wp:positionH>
+            <wp:positionV relativeFrom="paragraph">
+              <wp:posOffset>8890</wp:posOffset>
+            </wp:positionV>
+            <wp:extent cx="5729605" cy="2503170"/>
+            <wp:effectExtent l="0" t="0" r="4445" b="0"/>
+            <wp:wrapNone/>
+            <wp:docPr id="4" name="Picture 4"/>
+            <wp:cNvGraphicFramePr>
+              <a:graphicFrameLocks xmlns:a="http://schemas.openxmlformats.org/drawingml/2006/main" noChangeAspect="1"/>
+            </wp:cNvGraphicFramePr>
+            <a:graphic xmlns:a="http://schemas.openxmlformats.org/drawingml/2006/main">
+              <a:graphicData uri="http://schemas.openxmlformats.org/drawingml/2006/picture">
+                <pic:pic xmlns:pic="http://schemas.openxmlformats.org/drawingml/2006/picture">
+                  <pic:nvPicPr>
+                    <pic:cNvPr id="0" name="Picture 5"/>
+                    <pic:cNvPicPr>
+                      <a:picLocks noChangeAspect="1" noChangeArrowheads="1"/>
+                    </pic:cNvPicPr>
+                  </pic:nvPicPr>
+                  <pic:blipFill>
+                    <a:blip r:embed="rId29">
+                      <a:extLst>
+                        <a:ext uri="{28A0092B-C50C-407E-A947-70E740481C1C}">
+                          <a14:useLocalDpi xmlns:a14="http://schemas.microsoft.com/office/drawing/2010/main" val="0"/>
+                        </a:ext>
+                      </a:extLst>
+                    </a:blip>
+                    <a:srcRect/>
+                    <a:stretch>
+                      <a:fillRect/>
+                    </a:stretch>
+                  </pic:blipFill>
+                  <pic:spPr bwMode="auto">
+                    <a:xfrm>
+                      <a:off x="0" y="0"/>
+                      <a:ext cx="5729605" cy="2503170"/>
+                    </a:xfrm>
+                    <a:prstGeom prst="rect">
+                      <a:avLst/>
+                    </a:prstGeom>
+                    <a:noFill/>
+                    <a:ln>
+                      <a:noFill/>
+                    </a:ln>
+                  </pic:spPr>
+                </pic:pic>
+              </a:graphicData>
+            </a:graphic>
+            <wp14:sizeRelH relativeFrom="page">
+              <wp14:pctWidth>0</wp14:pctWidth>
+            </wp14:sizeRelH>
+            <wp14:sizeRelV relativeFrom="page">
+              <wp14:pctHeight>0</wp14:pctHeight>
+            </wp14:sizeRelV>
+          </wp:anchor>
+        </w:drawing>
+      </w:r>
+    </w:p>
+    <w:p>
+      <w:pPr>
+        <w:rPr>
+          <w:sz w:val="28"/>
+          <w:szCs w:val="28"/>
+        </w:rPr>
+      </w:pPr>
+    </w:p>
+    <w:p>
+      <w:pPr>
+        <w:rPr>
+          <w:sz w:val="28"/>
+          <w:szCs w:val="28"/>
+        </w:rPr>
+      </w:pPr>
+    </w:p>
+    <w:p>
+      <w:pPr>
+        <w:rPr>
+          <w:sz w:val="28"/>
+          <w:szCs w:val="28"/>
+        </w:rPr>
+      </w:pPr>
+    </w:p>
+    <w:p>
+      <w:pPr>
+        <w:rPr>
+          <w:sz w:val="28"/>
+          <w:szCs w:val="28"/>
+        </w:rPr>
+      </w:pPr>
+    </w:p>
+    <w:p>
+      <w:pPr>
+        <w:rPr>
+          <w:sz w:val="28"/>
+          <w:szCs w:val="28"/>
+        </w:rPr>
+      </w:pPr>
+    </w:p>
+    <w:p>
+      <w:pPr>
+        <w:rPr>
+          <w:sz w:val="28"/>
+          <w:szCs w:val="28"/>
+        </w:rPr>
+      </w:pPr>
+    </w:p>
+    <w:p>
+      <w:pPr>
+        <w:rPr>
+          <w:sz w:val="28"/>
+          <w:szCs w:val="28"/>
+        </w:rPr>
+      </w:pPr>
+    </w:p>
+    <w:p>
+      <w:pPr>
+        <w:rPr>
+          <w:sz w:val="28"/>
+          <w:szCs w:val="28"/>
+        </w:rPr>
+      </w:pPr>
+    </w:p>
+    <w:p>
+      <w:pPr>
+        <w:rPr>
+          <w:sz w:val="28"/>
+          <w:szCs w:val="28"/>
+        </w:rPr>
+      </w:pPr>
+      <w:r>
+        <w:rPr>
+          <w:sz w:val="28"/>
+          <w:szCs w:val="28"/>
+        </w:rPr>
+        <w:t xml:space="preserve">Image source: </w:t>
+      </w:r>
+      <w:hyperlink r:id="rId30" w:history="1">
+        <w:r>
+          <w:rPr>
+            <w:rStyle w:val="Hyperlink"/>
+          </w:rPr>
+          <w:t>https://www.slideshare.net/BrittanyLasseigne/an-introduction-to-machine-learning-and-genomics</w:t>
+        </w:r>
+      </w:hyperlink>
+    </w:p>
+    <w:p>
+      <w:pPr>
+        <w:rPr>
+          <w:sz w:val="28"/>
+          <w:szCs w:val="28"/>
+        </w:rPr>
+      </w:pPr>
+      <w:r>
+        <w:rPr>
+          <w:sz w:val="28"/>
+          <w:szCs w:val="28"/>
+        </w:rPr>
+        <w:t xml:space="preserve">An understanding of the Iris flower data set, </w:t>
+      </w:r>
+      <w:proofErr w:type="gramStart"/>
+      <w:r>
+        <w:rPr>
+          <w:sz w:val="28"/>
+          <w:szCs w:val="28"/>
+        </w:rPr>
+        <w:t>is  the</w:t>
+      </w:r>
+      <w:proofErr w:type="gramEnd"/>
+      <w:r>
+        <w:rPr>
+          <w:sz w:val="28"/>
+          <w:szCs w:val="28"/>
+        </w:rPr>
+        <w:t xml:space="preserve"> ideal starting place to learn LDA (Linear Discriminant Analysis). Linear Discriminant Analysis was the first statistical method used for Bankruptcy prediction, Face recognition, and widely used in Marketing. These modern day LDA technologies have roots in the work of Sir Ronald </w:t>
+      </w:r>
+      <w:proofErr w:type="spellStart"/>
+      <w:r>
+        <w:rPr>
+          <w:sz w:val="28"/>
+          <w:szCs w:val="28"/>
+        </w:rPr>
+        <w:t>Alymer</w:t>
+      </w:r>
+      <w:proofErr w:type="spellEnd"/>
+      <w:r>
+        <w:rPr>
+          <w:sz w:val="28"/>
+          <w:szCs w:val="28"/>
+        </w:rPr>
+        <w:t xml:space="preserve"> Fisher, a British statistician and geneticist, who is acclaimed for his work in statistics. In 1936 Fisher introduced the Iris flower data set as an example of discriminant analysis. </w:t>
+      </w:r>
+    </w:p>
+    <w:p>
+      <w:pPr>
+        <w:rPr>
+          <w:sz w:val="28"/>
+          <w:szCs w:val="28"/>
+        </w:rPr>
+      </w:pPr>
+      <w:r>
+        <w:rPr>
+          <w:sz w:val="28"/>
+          <w:szCs w:val="28"/>
+        </w:rPr>
+        <w:t>The iris data set contains 3 classes of 50 instances each, where each class refers to a type of iris plant.</w:t>
+      </w:r>
+      <w:r>
+        <w:rPr>
+          <w:sz w:val="28"/>
+          <w:szCs w:val="28"/>
+        </w:rPr>
+        <w:t xml:space="preserve"> </w:t>
+      </w:r>
+      <w:r>
+        <w:rPr>
+          <w:sz w:val="28"/>
+          <w:szCs w:val="28"/>
+        </w:rPr>
+        <w:t xml:space="preserve">Containing </w:t>
+      </w:r>
+      <w:r>
+        <w:rPr>
+          <w:sz w:val="28"/>
+          <w:szCs w:val="28"/>
+        </w:rPr>
+        <w:t xml:space="preserve">only </w:t>
+      </w:r>
+      <w:r>
+        <w:rPr>
+          <w:sz w:val="28"/>
+          <w:szCs w:val="28"/>
+        </w:rPr>
+        <w:t>150 observations</w:t>
+      </w:r>
+      <w:r>
+        <w:rPr>
+          <w:sz w:val="28"/>
+          <w:szCs w:val="28"/>
+        </w:rPr>
+        <w:t xml:space="preserve"> of petal length, petal width, sepal width, sepal length the data set</w:t>
+      </w:r>
+      <w:r>
+        <w:rPr>
+          <w:sz w:val="28"/>
+          <w:szCs w:val="28"/>
+        </w:rPr>
+        <w:t xml:space="preserve"> is small but not trivial</w:t>
+      </w:r>
+      <w:r>
+        <w:rPr>
+          <w:sz w:val="28"/>
+          <w:szCs w:val="28"/>
+        </w:rPr>
+        <w:t xml:space="preserve">.  </w:t>
+      </w:r>
+      <w:r>
+        <w:rPr>
+          <w:i/>
+          <w:iCs/>
+          <w:sz w:val="28"/>
+          <w:szCs w:val="28"/>
+        </w:rPr>
+        <w:t>The Iris dataset is deservedly widely used throughout statistical science, especially for illustrating various problems in statistical graphics, multivariate statistics and machine learning.</w:t>
+      </w:r>
+    </w:p>
+    <w:p>
+      <w:pPr>
+        <w:rPr>
+          <w:sz w:val="28"/>
+          <w:szCs w:val="28"/>
+        </w:rPr>
+      </w:pPr>
+      <w:r>
+        <w:rPr>
+          <w:sz w:val="28"/>
+          <w:szCs w:val="28"/>
+        </w:rPr>
+        <w:t xml:space="preserve">The Iris data set is such a popular data set for teaching computer science and machine learning, so it is inbuilt and accessible in machine learning module libraries used with Python such as </w:t>
+      </w:r>
+      <w:proofErr w:type="spellStart"/>
+      <w:r>
+        <w:rPr>
+          <w:sz w:val="28"/>
+          <w:szCs w:val="28"/>
+        </w:rPr>
+        <w:t>scikit</w:t>
+      </w:r>
+      <w:proofErr w:type="spellEnd"/>
+      <w:r>
+        <w:rPr>
+          <w:sz w:val="28"/>
+          <w:szCs w:val="28"/>
+        </w:rPr>
+        <w:t xml:space="preserve"> learn and R.</w:t>
+      </w:r>
+    </w:p>
+    <w:p>
+      <w:pPr>
+        <w:rPr>
+          <w:sz w:val="28"/>
+          <w:szCs w:val="28"/>
+        </w:rPr>
+      </w:pPr>
+      <w:r>
+        <w:rPr>
+          <w:sz w:val="28"/>
+          <w:szCs w:val="28"/>
+        </w:rPr>
+        <w:t xml:space="preserve">A cursory observation of the data set, shows </w:t>
+      </w:r>
+      <w:r>
+        <w:rPr>
+          <w:sz w:val="28"/>
+          <w:szCs w:val="28"/>
+        </w:rPr>
+        <w:t>two clusters with rather obvious separation. One of the clusters</w:t>
+      </w:r>
+      <w:r>
+        <w:rPr>
+          <w:sz w:val="28"/>
+          <w:szCs w:val="28"/>
+        </w:rPr>
+        <w:t xml:space="preserve"> (illustrated in blue)</w:t>
+      </w:r>
+      <w:r>
+        <w:rPr>
+          <w:sz w:val="28"/>
+          <w:szCs w:val="28"/>
+        </w:rPr>
+        <w:t xml:space="preserve"> contains Iris </w:t>
+      </w:r>
+      <w:proofErr w:type="spellStart"/>
+      <w:r>
+        <w:rPr>
+          <w:sz w:val="28"/>
+          <w:szCs w:val="28"/>
+        </w:rPr>
+        <w:t>setosa</w:t>
+      </w:r>
+      <w:proofErr w:type="spellEnd"/>
+      <w:r>
+        <w:rPr>
+          <w:sz w:val="28"/>
+          <w:szCs w:val="28"/>
+        </w:rPr>
+        <w:t>, while the other cluster contains both Iris virginica and Iris versicolor</w:t>
+      </w:r>
+      <w:r>
+        <w:rPr>
+          <w:sz w:val="28"/>
+          <w:szCs w:val="28"/>
+        </w:rPr>
+        <w:t xml:space="preserve"> (illustrated in orange and green). Analysis of the second cluster</w:t>
+      </w:r>
+      <w:r>
+        <w:rPr>
+          <w:sz w:val="28"/>
+          <w:szCs w:val="28"/>
+        </w:rPr>
+        <w:t> </w:t>
+      </w:r>
+      <w:r>
+        <w:rPr>
+          <w:sz w:val="28"/>
+          <w:szCs w:val="28"/>
+        </w:rPr>
+        <w:t xml:space="preserve">would </w:t>
+      </w:r>
+      <w:r>
+        <w:rPr>
+          <w:sz w:val="28"/>
+          <w:szCs w:val="28"/>
+        </w:rPr>
+        <w:t xml:space="preserve">not </w:t>
+      </w:r>
+      <w:r>
+        <w:rPr>
+          <w:sz w:val="28"/>
+          <w:szCs w:val="28"/>
+        </w:rPr>
+        <w:t xml:space="preserve">be </w:t>
+      </w:r>
+      <w:r>
+        <w:rPr>
+          <w:sz w:val="28"/>
+          <w:szCs w:val="28"/>
+        </w:rPr>
+        <w:t>separable without the species information Fisher used.</w:t>
+      </w:r>
+    </w:p>
+    <w:p>
+      <w:pPr>
+        <w:rPr>
+          <w:sz w:val="28"/>
+          <w:szCs w:val="28"/>
+        </w:rPr>
+      </w:pPr>
+      <w:r>
+        <w:rPr>
+          <w:sz w:val="28"/>
+          <w:szCs w:val="28"/>
+        </w:rPr>
+        <w:lastRenderedPageBreak/>
+        <w:t xml:space="preserve">Only on further analysis where proportions of sepal length, sepal width, petal length and petal width size, does it become easier to classify characteristics of the </w:t>
+      </w:r>
+      <w:r>
+        <w:rPr>
+          <w:sz w:val="28"/>
+          <w:szCs w:val="28"/>
+        </w:rPr>
+        <w:t>Iris virginica and Iris versicolor</w:t>
+      </w:r>
+      <w:r>
+        <w:rPr>
+          <w:sz w:val="28"/>
+          <w:szCs w:val="28"/>
+        </w:rPr>
+        <w:t xml:space="preserve"> species.</w:t>
+      </w:r>
+    </w:p>
+    <w:p>
+      <w:pPr>
+        <w:rPr>
+          <w:sz w:val="28"/>
+          <w:szCs w:val="28"/>
+        </w:rPr>
+      </w:pPr>
+      <w:r>
+        <w:rPr>
+          <w:sz w:val="28"/>
+          <w:szCs w:val="28"/>
+        </w:rPr>
+        <w:t>Below I have edited in red the Iris data set graph from Dr Ian McLoughlin’s demonstration of Python and Seaborn, to show indicators of how measurements in the 2</w:t>
+      </w:r>
+      <w:r>
+        <w:rPr>
+          <w:sz w:val="28"/>
+          <w:szCs w:val="28"/>
+          <w:vertAlign w:val="superscript"/>
+        </w:rPr>
+        <w:t>nd</w:t>
+      </w:r>
+      <w:r>
+        <w:rPr>
+          <w:sz w:val="28"/>
+          <w:szCs w:val="28"/>
+        </w:rPr>
+        <w:t xml:space="preserve"> cluster emerge to distinguish one species from another.</w:t>
+      </w:r>
+    </w:p>
+    <w:p>
+      <w:pPr>
+        <w:rPr>
+          <w:sz w:val="28"/>
+          <w:szCs w:val="28"/>
+        </w:rPr>
+      </w:pPr>
+      <w:r>
+        <w:rPr>
+          <w:noProof/>
+          <w:sz w:val="28"/>
+          <w:szCs w:val="28"/>
+        </w:rPr>
+        <w:drawing>
+          <wp:anchor distT="0" distB="0" distL="114300" distR="114300" simplePos="0" relativeHeight="251677696" behindDoc="0" locked="0" layoutInCell="1" allowOverlap="1" wp14:anchorId="444364A5" wp14:editId="6878E169">
+            <wp:simplePos x="0" y="0"/>
+            <wp:positionH relativeFrom="margin">
+              <wp:align>left</wp:align>
+            </wp:positionH>
+            <wp:positionV relativeFrom="paragraph">
+              <wp:posOffset>17968</wp:posOffset>
+            </wp:positionV>
+            <wp:extent cx="5647974" cy="3733800"/>
+            <wp:effectExtent l="0" t="0" r="0" b="0"/>
+            <wp:wrapNone/>
+            <wp:docPr id="3" name="Picture 3"/>
+            <wp:cNvGraphicFramePr>
+              <a:graphicFrameLocks xmlns:a="http://schemas.openxmlformats.org/drawingml/2006/main" noChangeAspect="1"/>
+            </wp:cNvGraphicFramePr>
+            <a:graphic xmlns:a="http://schemas.openxmlformats.org/drawingml/2006/main">
+              <a:graphicData uri="http://schemas.openxmlformats.org/drawingml/2006/picture">
+                <pic:pic xmlns:pic="http://schemas.openxmlformats.org/drawingml/2006/picture">
+                  <pic:nvPicPr>
+                    <pic:cNvPr id="0" name="Picture 4"/>
+                    <pic:cNvPicPr>
+                      <a:picLocks noChangeAspect="1" noChangeArrowheads="1"/>
+                    </pic:cNvPicPr>
+                  </pic:nvPicPr>
+                  <pic:blipFill>
+                    <a:blip r:embed="rId31">
+                      <a:extLst>
+                        <a:ext uri="{28A0092B-C50C-407E-A947-70E740481C1C}">
+                          <a14:useLocalDpi xmlns:a14="http://schemas.microsoft.com/office/drawing/2010/main" val="0"/>
+                        </a:ext>
+                      </a:extLst>
+                    </a:blip>
+                    <a:srcRect/>
+                    <a:stretch>
+                      <a:fillRect/>
+                    </a:stretch>
+                  </pic:blipFill>
+                  <pic:spPr bwMode="auto">
+                    <a:xfrm>
+                      <a:off x="0" y="0"/>
+                      <a:ext cx="5647974" cy="3733800"/>
+                    </a:xfrm>
+                    <a:prstGeom prst="rect">
+                      <a:avLst/>
+                    </a:prstGeom>
+                    <a:noFill/>
+                    <a:ln>
+                      <a:noFill/>
+                    </a:ln>
+                  </pic:spPr>
+                </pic:pic>
+              </a:graphicData>
+            </a:graphic>
+            <wp14:sizeRelH relativeFrom="page">
+              <wp14:pctWidth>0</wp14:pctWidth>
+            </wp14:sizeRelH>
+            <wp14:sizeRelV relativeFrom="page">
+              <wp14:pctHeight>0</wp14:pctHeight>
+            </wp14:sizeRelV>
+          </wp:anchor>
+        </w:drawing>
+      </w:r>
+    </w:p>
+    <w:p>
+      <w:pPr>
+        <w:rPr>
+          <w:sz w:val="28"/>
+          <w:szCs w:val="28"/>
+        </w:rPr>
+      </w:pPr>
+    </w:p>
+    <w:p>
+      <w:pPr>
+        <w:rPr>
+          <w:sz w:val="28"/>
+          <w:szCs w:val="28"/>
+        </w:rPr>
+      </w:pPr>
+    </w:p>
+    <w:p>
+      <w:pPr>
+        <w:rPr>
+          <w:sz w:val="28"/>
+          <w:szCs w:val="28"/>
+        </w:rPr>
+      </w:pPr>
+    </w:p>
+    <w:p>
+      <w:pPr>
+        <w:rPr>
+          <w:sz w:val="28"/>
+          <w:szCs w:val="28"/>
+        </w:rPr>
+      </w:pPr>
+    </w:p>
+    <w:p>
+      <w:pPr>
+        <w:rPr>
+          <w:sz w:val="28"/>
+          <w:szCs w:val="28"/>
+        </w:rPr>
+      </w:pPr>
+    </w:p>
+    <w:p>
+      <w:pPr>
+        <w:rPr>
+          <w:sz w:val="28"/>
+          <w:szCs w:val="28"/>
+        </w:rPr>
+      </w:pPr>
+    </w:p>
+    <w:p>
+      <w:pPr>
+        <w:rPr>
+          <w:rFonts w:ascii="Arial" w:hAnsi="Arial" w:cs="Arial"/>
+          <w:color w:val="222222"/>
+          <w:sz w:val="17"/>
+          <w:szCs w:val="17"/>
+          <w:shd w:val="clear" w:color="auto" w:fill="FFFFFF"/>
+          <w:vertAlign w:val="superscript"/>
+        </w:rPr>
+      </w:pPr>
+    </w:p>
+    <w:p>
+      <w:pPr>
+        <w:shd w:val="clear" w:color="auto" w:fill="FFFFFF"/>
+        <w:spacing w:before="72" w:after="0"/>
+        <w:outlineLvl w:val="2"/>
+        <w:rPr>
+          <w:rFonts w:ascii="Arial" w:eastAsia="Times New Roman" w:hAnsi="Arial" w:cs="Arial"/>
+          <w:b/>
+          <w:bCs/>
+          <w:color w:val="000000"/>
+          <w:sz w:val="29"/>
+          <w:szCs w:val="29"/>
+          <w:lang w:eastAsia="en-IE"/>
+        </w:rPr>
+      </w:pPr>
+    </w:p>
+    <w:p>
+      <w:pPr>
+        <w:shd w:val="clear" w:color="auto" w:fill="FFFFFF"/>
+        <w:spacing w:before="72" w:after="0"/>
+        <w:outlineLvl w:val="2"/>
+        <w:rPr>
+          <w:rFonts w:ascii="Arial" w:eastAsia="Times New Roman" w:hAnsi="Arial" w:cs="Arial"/>
+          <w:b/>
+          <w:bCs/>
+          <w:color w:val="000000"/>
+          <w:sz w:val="29"/>
+          <w:szCs w:val="29"/>
+          <w:lang w:eastAsia="en-IE"/>
+        </w:rPr>
+      </w:pPr>
+    </w:p>
+    <w:p>
+      <w:pPr>
+        <w:shd w:val="clear" w:color="auto" w:fill="FFFFFF"/>
+        <w:spacing w:before="72" w:after="0"/>
+        <w:outlineLvl w:val="2"/>
+        <w:rPr>
+          <w:rFonts w:ascii="Arial" w:eastAsia="Times New Roman" w:hAnsi="Arial" w:cs="Arial"/>
+          <w:b/>
+          <w:bCs/>
+          <w:color w:val="000000"/>
+          <w:sz w:val="29"/>
+          <w:szCs w:val="29"/>
+          <w:lang w:eastAsia="en-IE"/>
+        </w:rPr>
+      </w:pPr>
+    </w:p>
+    <w:p>
+      <w:pPr>
+        <w:shd w:val="clear" w:color="auto" w:fill="FFFFFF"/>
+        <w:spacing w:before="72" w:after="0"/>
+        <w:outlineLvl w:val="2"/>
+        <w:rPr>
+          <w:rFonts w:ascii="Arial" w:eastAsia="Times New Roman" w:hAnsi="Arial" w:cs="Arial"/>
+          <w:b/>
+          <w:bCs/>
+          <w:color w:val="000000"/>
+          <w:sz w:val="29"/>
+          <w:szCs w:val="29"/>
+          <w:lang w:eastAsia="en-IE"/>
+        </w:rPr>
+      </w:pPr>
+    </w:p>
+    <w:p>
+      <w:pPr>
+        <w:shd w:val="clear" w:color="auto" w:fill="FFFFFF"/>
+        <w:spacing w:before="72" w:after="0"/>
+        <w:outlineLvl w:val="2"/>
+        <w:rPr>
+          <w:rFonts w:ascii="Arial" w:eastAsia="Times New Roman" w:hAnsi="Arial" w:cs="Arial"/>
+          <w:b/>
+          <w:bCs/>
+          <w:color w:val="000000"/>
+          <w:sz w:val="29"/>
+          <w:szCs w:val="29"/>
+          <w:lang w:eastAsia="en-IE"/>
+        </w:rPr>
+      </w:pPr>
+    </w:p>
+    <w:p>
+      <w:pPr>
+        <w:shd w:val="clear" w:color="auto" w:fill="FFFFFF"/>
+        <w:spacing w:before="72" w:after="0"/>
+        <w:outlineLvl w:val="2"/>
+        <w:rPr>
+          <w:rFonts w:ascii="Arial" w:eastAsia="Times New Roman" w:hAnsi="Arial" w:cs="Arial"/>
+          <w:b/>
+          <w:bCs/>
+          <w:color w:val="000000"/>
+          <w:sz w:val="29"/>
+          <w:szCs w:val="29"/>
+          <w:lang w:eastAsia="en-IE"/>
+        </w:rPr>
+      </w:pPr>
+    </w:p>
+    <w:p>
+      <w:pPr>
+        <w:rPr>
+          <w:sz w:val="28"/>
+          <w:szCs w:val="28"/>
+        </w:rPr>
+      </w:pPr>
+    </w:p>
+    <w:p>
+      <w:pPr>
+        <w:rPr>
+          <w:sz w:val="28"/>
+          <w:szCs w:val="28"/>
+        </w:rPr>
+      </w:pPr>
+      <w:r>
+        <w:rPr>
+          <w:sz w:val="28"/>
+          <w:szCs w:val="28"/>
+        </w:rPr>
+        <w:t xml:space="preserve">The </w:t>
+      </w:r>
+      <w:r>
+        <w:rPr>
+          <w:sz w:val="28"/>
+          <w:szCs w:val="28"/>
+        </w:rPr>
+        <w:t xml:space="preserve">Iris data set is used by students of computer programming and machine learning with the </w:t>
+      </w:r>
+      <w:r>
+        <w:rPr>
+          <w:sz w:val="28"/>
+          <w:szCs w:val="28"/>
+        </w:rPr>
+        <w:t xml:space="preserve">aim </w:t>
+      </w:r>
+      <w:r>
+        <w:rPr>
+          <w:sz w:val="28"/>
+          <w:szCs w:val="28"/>
+        </w:rPr>
+        <w:t xml:space="preserve">of </w:t>
+      </w:r>
+      <w:proofErr w:type="gramStart"/>
+      <w:r>
+        <w:rPr>
+          <w:sz w:val="28"/>
+          <w:szCs w:val="28"/>
+        </w:rPr>
+        <w:t>LDA(</w:t>
+      </w:r>
+      <w:proofErr w:type="gramEnd"/>
+      <w:r>
+        <w:rPr>
+          <w:sz w:val="28"/>
+          <w:szCs w:val="28"/>
+        </w:rPr>
+        <w:t xml:space="preserve">Linear Discriminant Analysis),  </w:t>
+      </w:r>
+      <w:r>
+        <w:rPr>
+          <w:sz w:val="28"/>
+          <w:szCs w:val="28"/>
+        </w:rPr>
+        <w:t>to</w:t>
+      </w:r>
+      <w:r>
+        <w:rPr>
+          <w:sz w:val="28"/>
+          <w:szCs w:val="28"/>
+        </w:rPr>
+        <w:t xml:space="preserve"> improve computer learning processes to be able to </w:t>
+      </w:r>
+      <w:r>
+        <w:rPr>
+          <w:sz w:val="28"/>
+          <w:szCs w:val="28"/>
+        </w:rPr>
+        <w:t>classify iris flowers among three species (</w:t>
+      </w:r>
+      <w:proofErr w:type="spellStart"/>
+      <w:r>
+        <w:rPr>
+          <w:sz w:val="28"/>
+          <w:szCs w:val="28"/>
+        </w:rPr>
+        <w:t>setosa</w:t>
+      </w:r>
+      <w:proofErr w:type="spellEnd"/>
+      <w:r>
+        <w:rPr>
+          <w:sz w:val="28"/>
+          <w:szCs w:val="28"/>
+        </w:rPr>
+        <w:t xml:space="preserve">, versicolor or virginica) from measurements of length and width of sepals and petals. </w:t>
+      </w:r>
+      <w:r>
+        <w:rPr>
+          <w:sz w:val="28"/>
+          <w:szCs w:val="28"/>
+        </w:rPr>
+        <w:t xml:space="preserve"> This understanding can then be applied to more advanced fields of computer science.</w:t>
+      </w:r>
+    </w:p>
+    <w:p>
+      <w:pPr>
+        <w:rPr>
+          <w:sz w:val="28"/>
+          <w:szCs w:val="28"/>
+        </w:rPr>
+      </w:pPr>
+      <w:r>
+        <w:rPr>
+          <w:sz w:val="28"/>
+          <w:szCs w:val="28"/>
+        </w:rPr>
+        <w:br w:type="page"/>
+      </w:r>
     </w:p>
     <w:p/>
     <w:sectPr>

</xml_diff>

<commit_message>
added pip install training to readme files
</commit_message>
<xml_diff>
--- a/README.docx
+++ b/README.docx
@@ -112,7 +112,21 @@
           <w:sz w:val="28"/>
           <w:szCs w:val="28"/>
         </w:rPr>
-        <w:t xml:space="preserve">learn Python commands that would be useful to </w:t>
+        <w:t xml:space="preserve">learn Python commands that </w:t>
+      </w:r>
+      <w:r>
+        <w:rPr>
+          <w:sz w:val="28"/>
+          <w:szCs w:val="28"/>
+        </w:rPr>
+        <w:t>I have used</w:t>
+      </w:r>
+      <w:r>
+        <w:rPr>
+          <w:sz w:val="28"/>
+          <w:szCs w:val="28"/>
+        </w:rPr>
+        <w:t xml:space="preserve"> to </w:t>
       </w:r>
       <w:r>
         <w:rPr>
@@ -606,21 +620,7 @@
           <w:sz w:val="28"/>
           <w:szCs w:val="28"/>
         </w:rPr>
-        <w:t xml:space="preserve">Both </w:t>
-      </w:r>
-      <w:r>
-        <w:rPr>
-          <w:sz w:val="28"/>
-          <w:szCs w:val="28"/>
-        </w:rPr>
-        <w:t>the Analysis.py file and the IRIScsv.csv file</w:t>
-      </w:r>
-      <w:r>
-        <w:rPr>
-          <w:sz w:val="28"/>
-          <w:szCs w:val="28"/>
-        </w:rPr>
-        <w:t xml:space="preserve"> will need to be saved in the same directory.</w:t>
+        <w:t>Both the Analysis.py file and the IRIScsv.csv file will need to be saved in the same directory.</w:t>
       </w:r>
     </w:p>
     <w:p>
@@ -780,44 +780,195 @@
           <w:szCs w:val="28"/>
         </w:rPr>
       </w:pPr>
-    </w:p>
-    <w:p>
-      <w:pPr>
-        <w:rPr>
-          <w:sz w:val="28"/>
-          <w:szCs w:val="28"/>
-        </w:rPr>
-      </w:pPr>
-      <w:r>
-        <w:rPr>
+      <w:r>
+        <w:rPr>
+          <w:sz w:val="28"/>
+          <w:szCs w:val="28"/>
+        </w:rPr>
+        <w:br w:type="page"/>
+      </w:r>
+    </w:p>
+    <w:p>
+      <w:pPr>
+        <w:rPr>
+          <w:b/>
+          <w:bCs/>
+          <w:sz w:val="28"/>
+          <w:szCs w:val="28"/>
+        </w:rPr>
+      </w:pPr>
+      <w:r>
+        <w:rPr>
+          <w:b/>
+          <w:bCs/>
           <w:sz w:val="28"/>
           <w:szCs w:val="28"/>
         </w:rPr>
         <w:lastRenderedPageBreak/>
-        <w:t>To activate Analysis.py you should simply be able to double click on the file and Python will run it automatically, alternatively you can run it from Python editor of your choice such as IDLE or Visual Studio Code.</w:t>
-      </w:r>
-    </w:p>
-    <w:p>
-      <w:pPr>
-        <w:rPr>
-          <w:sz w:val="28"/>
-          <w:szCs w:val="28"/>
-        </w:rPr>
-      </w:pPr>
-    </w:p>
-    <w:p>
-      <w:pPr>
-        <w:rPr>
-          <w:sz w:val="28"/>
-          <w:szCs w:val="28"/>
-        </w:rPr>
-      </w:pPr>
-      <w:r>
-        <w:rPr>
-          <w:sz w:val="28"/>
-          <w:szCs w:val="28"/>
-        </w:rPr>
-        <w:t xml:space="preserve">To run the python code the following </w:t>
+        <w:t>SETTING PYTHON UP TO RUN ANALYSIS.PY</w:t>
+      </w:r>
+    </w:p>
+    <w:p>
+      <w:pPr>
+        <w:rPr>
+          <w:sz w:val="28"/>
+          <w:szCs w:val="28"/>
+        </w:rPr>
+      </w:pPr>
+      <w:r>
+        <w:rPr>
+          <w:sz w:val="28"/>
+          <w:szCs w:val="28"/>
+        </w:rPr>
+        <w:t>Located at the top of the source code of most python programs are a list of modules that the application uses.</w:t>
+      </w:r>
+    </w:p>
+    <w:p>
+      <w:pPr>
+        <w:rPr>
+          <w:sz w:val="28"/>
+          <w:szCs w:val="28"/>
+        </w:rPr>
+      </w:pPr>
+      <w:r>
+        <w:rPr>
+          <w:noProof/>
+          <w:sz w:val="28"/>
+          <w:szCs w:val="28"/>
+        </w:rPr>
+        <w:drawing>
+          <wp:anchor distT="0" distB="0" distL="114300" distR="114300" simplePos="0" relativeHeight="251682816" behindDoc="0" locked="0" layoutInCell="1" allowOverlap="1" wp14:anchorId="12748236" wp14:editId="23C16EC5">
+            <wp:simplePos x="0" y="0"/>
+            <wp:positionH relativeFrom="margin">
+              <wp:align>left</wp:align>
+            </wp:positionH>
+            <wp:positionV relativeFrom="paragraph">
+              <wp:posOffset>10795</wp:posOffset>
+            </wp:positionV>
+            <wp:extent cx="3677285" cy="1762125"/>
+            <wp:effectExtent l="0" t="0" r="0" b="9525"/>
+            <wp:wrapNone/>
+            <wp:docPr id="14" name="Picture 14"/>
+            <wp:cNvGraphicFramePr>
+              <a:graphicFrameLocks xmlns:a="http://schemas.openxmlformats.org/drawingml/2006/main" noChangeAspect="1"/>
+            </wp:cNvGraphicFramePr>
+            <a:graphic xmlns:a="http://schemas.openxmlformats.org/drawingml/2006/main">
+              <a:graphicData uri="http://schemas.openxmlformats.org/drawingml/2006/picture">
+                <pic:pic xmlns:pic="http://schemas.openxmlformats.org/drawingml/2006/picture">
+                  <pic:nvPicPr>
+                    <pic:cNvPr id="0" name="Picture 16"/>
+                    <pic:cNvPicPr>
+                      <a:picLocks noChangeAspect="1" noChangeArrowheads="1"/>
+                    </pic:cNvPicPr>
+                  </pic:nvPicPr>
+                  <pic:blipFill>
+                    <a:blip r:embed="rId10">
+                      <a:extLst>
+                        <a:ext uri="{28A0092B-C50C-407E-A947-70E740481C1C}">
+                          <a14:useLocalDpi xmlns:a14="http://schemas.microsoft.com/office/drawing/2010/main" val="0"/>
+                        </a:ext>
+                      </a:extLst>
+                    </a:blip>
+                    <a:srcRect/>
+                    <a:stretch>
+                      <a:fillRect/>
+                    </a:stretch>
+                  </pic:blipFill>
+                  <pic:spPr bwMode="auto">
+                    <a:xfrm>
+                      <a:off x="0" y="0"/>
+                      <a:ext cx="3677285" cy="1762125"/>
+                    </a:xfrm>
+                    <a:prstGeom prst="rect">
+                      <a:avLst/>
+                    </a:prstGeom>
+                    <a:noFill/>
+                    <a:ln>
+                      <a:noFill/>
+                    </a:ln>
+                  </pic:spPr>
+                </pic:pic>
+              </a:graphicData>
+            </a:graphic>
+            <wp14:sizeRelH relativeFrom="page">
+              <wp14:pctWidth>0</wp14:pctWidth>
+            </wp14:sizeRelH>
+            <wp14:sizeRelV relativeFrom="page">
+              <wp14:pctHeight>0</wp14:pctHeight>
+            </wp14:sizeRelV>
+          </wp:anchor>
+        </w:drawing>
+      </w:r>
+    </w:p>
+    <w:p>
+      <w:pPr>
+        <w:rPr>
+          <w:sz w:val="28"/>
+          <w:szCs w:val="28"/>
+        </w:rPr>
+      </w:pPr>
+    </w:p>
+    <w:p>
+      <w:pPr>
+        <w:rPr>
+          <w:sz w:val="28"/>
+          <w:szCs w:val="28"/>
+        </w:rPr>
+      </w:pPr>
+    </w:p>
+    <w:p>
+      <w:pPr>
+        <w:rPr>
+          <w:sz w:val="28"/>
+          <w:szCs w:val="28"/>
+        </w:rPr>
+      </w:pPr>
+    </w:p>
+    <w:p>
+      <w:pPr>
+        <w:rPr>
+          <w:sz w:val="28"/>
+          <w:szCs w:val="28"/>
+        </w:rPr>
+      </w:pPr>
+    </w:p>
+    <w:p>
+      <w:pPr>
+        <w:rPr>
+          <w:sz w:val="28"/>
+          <w:szCs w:val="28"/>
+        </w:rPr>
+      </w:pPr>
+    </w:p>
+    <w:p>
+      <w:pPr>
+        <w:rPr>
+          <w:sz w:val="28"/>
+          <w:szCs w:val="28"/>
+        </w:rPr>
+      </w:pPr>
+      <w:r>
+        <w:rPr>
+          <w:sz w:val="28"/>
+          <w:szCs w:val="28"/>
+        </w:rPr>
+        <w:t xml:space="preserve">Before you run </w:t>
+      </w:r>
+      <w:r>
+        <w:rPr>
+          <w:b/>
+          <w:bCs/>
+          <w:sz w:val="28"/>
+          <w:szCs w:val="28"/>
+        </w:rPr>
+        <w:t>Analysis.py</w:t>
+      </w:r>
+      <w:r>
+        <w:rPr>
+          <w:sz w:val="28"/>
+          <w:szCs w:val="28"/>
+        </w:rPr>
+        <w:t xml:space="preserve"> </w:t>
       </w:r>
       <w:r>
         <w:rPr>
@@ -831,14 +982,14 @@
           <w:sz w:val="28"/>
           <w:szCs w:val="28"/>
         </w:rPr>
-        <w:t xml:space="preserve"> may need to be done</w:t>
-      </w:r>
-      <w:r>
-        <w:rPr>
-          <w:sz w:val="28"/>
-          <w:szCs w:val="28"/>
-        </w:rPr>
-        <w:t xml:space="preserve"> first</w:t>
+        <w:t xml:space="preserve"> may need </w:t>
+      </w:r>
+      <w:r>
+        <w:rPr>
+          <w:sz w:val="28"/>
+          <w:szCs w:val="28"/>
+        </w:rPr>
+        <w:t>to get the above modules to work</w:t>
       </w:r>
       <w:r>
         <w:rPr>
@@ -847,24 +998,75 @@
         </w:rPr>
         <w:t>.</w:t>
       </w:r>
-    </w:p>
-    <w:p>
-      <w:pPr>
-        <w:rPr>
-          <w:sz w:val="28"/>
-          <w:szCs w:val="28"/>
-        </w:rPr>
-      </w:pPr>
-    </w:p>
-    <w:p>
-      <w:pPr>
-        <w:rPr>
-          <w:sz w:val="28"/>
-          <w:szCs w:val="28"/>
-        </w:rPr>
-      </w:pPr>
-      <w:r>
-        <w:rPr>
+      <w:r>
+        <w:rPr>
+          <w:sz w:val="28"/>
+          <w:szCs w:val="28"/>
+        </w:rPr>
+        <w:t xml:space="preserve"> In the event of errors, check the source code to see which modules need to be installed.</w:t>
+      </w:r>
+    </w:p>
+    <w:p>
+      <w:pPr>
+        <w:rPr>
+          <w:sz w:val="28"/>
+          <w:szCs w:val="28"/>
+        </w:rPr>
+      </w:pPr>
+      <w:proofErr w:type="gramStart"/>
+      <w:r>
+        <w:rPr>
+          <w:sz w:val="28"/>
+          <w:szCs w:val="28"/>
+        </w:rPr>
+        <w:t>Generally</w:t>
+      </w:r>
+      <w:proofErr w:type="gramEnd"/>
+      <w:r>
+        <w:rPr>
+          <w:sz w:val="28"/>
+          <w:szCs w:val="28"/>
+        </w:rPr>
+        <w:t xml:space="preserve"> a PIP install has to be done for any module used in the application that isn’t installed on your computer / version of Python. If the Python application isn’t loading when double clicked or run from your python editor, you will need to do PIP installs from the command prompt.</w:t>
+      </w:r>
+    </w:p>
+    <w:p>
+      <w:pPr>
+        <w:rPr>
+          <w:sz w:val="28"/>
+          <w:szCs w:val="28"/>
+        </w:rPr>
+      </w:pPr>
+      <w:r>
+        <w:rPr>
+          <w:sz w:val="28"/>
+          <w:szCs w:val="28"/>
+        </w:rPr>
+        <w:t>Here are examples of pip installs that you will need to do for any module not found error for this application. Get the name of module from module not found error and pip install it from your command prompt on windows of mac terminal.</w:t>
+      </w:r>
+    </w:p>
+    <w:p>
+      <w:pPr>
+        <w:rPr>
+          <w:b/>
+          <w:bCs/>
+          <w:sz w:val="28"/>
+          <w:szCs w:val="28"/>
+        </w:rPr>
+      </w:pPr>
+      <w:r>
+        <w:rPr>
+          <w:b/>
+          <w:bCs/>
+          <w:sz w:val="28"/>
+          <w:szCs w:val="28"/>
+        </w:rPr>
+        <w:t xml:space="preserve">e.g. </w:t>
+      </w:r>
+      <w:r>
+        <w:rPr>
+          <w:b/>
+          <w:bCs/>
           <w:sz w:val="28"/>
           <w:szCs w:val="28"/>
         </w:rPr>
@@ -873,113 +1075,448 @@
       <w:proofErr w:type="spellStart"/>
       <w:r>
         <w:rPr>
+          <w:b/>
+          <w:bCs/>
           <w:sz w:val="28"/>
           <w:szCs w:val="28"/>
         </w:rPr>
         <w:t>colorama</w:t>
       </w:r>
       <w:proofErr w:type="spellEnd"/>
-    </w:p>
-    <w:p>
-      <w:pPr>
-        <w:rPr>
-          <w:sz w:val="28"/>
-          <w:szCs w:val="28"/>
-        </w:rPr>
-      </w:pPr>
-      <w:r>
-        <w:rPr>
+      <w:r>
+        <w:rPr>
+          <w:b/>
+          <w:bCs/>
+          <w:sz w:val="28"/>
+          <w:szCs w:val="28"/>
+        </w:rPr>
+        <w:t xml:space="preserve">, </w:t>
+      </w:r>
+      <w:r>
+        <w:rPr>
+          <w:b/>
+          <w:bCs/>
           <w:sz w:val="28"/>
           <w:szCs w:val="28"/>
         </w:rPr>
         <w:t>pip install PIL</w:t>
       </w:r>
-    </w:p>
-    <w:p>
-      <w:pPr>
-        <w:rPr>
-          <w:sz w:val="28"/>
-          <w:szCs w:val="28"/>
-        </w:rPr>
-      </w:pPr>
-      <w:r>
-        <w:rPr>
+      <w:r>
+        <w:rPr>
+          <w:b/>
+          <w:bCs/>
+          <w:sz w:val="28"/>
+          <w:szCs w:val="28"/>
+        </w:rPr>
+        <w:t xml:space="preserve">, </w:t>
+      </w:r>
+      <w:r>
+        <w:rPr>
+          <w:b/>
+          <w:bCs/>
           <w:sz w:val="28"/>
           <w:szCs w:val="28"/>
         </w:rPr>
         <w:t>pip install pandas</w:t>
       </w:r>
-    </w:p>
-    <w:p>
-      <w:pPr>
-        <w:rPr>
-          <w:b/>
-          <w:bCs/>
-          <w:sz w:val="28"/>
-          <w:szCs w:val="28"/>
-        </w:rPr>
-      </w:pPr>
-      <w:r>
-        <w:rPr>
-          <w:sz w:val="28"/>
-          <w:szCs w:val="28"/>
-        </w:rPr>
-        <w:t xml:space="preserve">pip install </w:t>
-      </w:r>
-      <w:proofErr w:type="spellStart"/>
-      <w:proofErr w:type="gramStart"/>
-      <w:r>
-        <w:rPr>
-          <w:b/>
-          <w:bCs/>
-          <w:sz w:val="28"/>
-          <w:szCs w:val="28"/>
-        </w:rPr>
-        <w:t>matplotlib.pyplot</w:t>
-      </w:r>
-      <w:proofErr w:type="spellEnd"/>
-      <w:proofErr w:type="gramEnd"/>
-    </w:p>
-    <w:p>
-      <w:pPr>
-        <w:rPr>
-          <w:sz w:val="28"/>
-          <w:szCs w:val="28"/>
-        </w:rPr>
-      </w:pPr>
-      <w:r>
-        <w:rPr>
-          <w:sz w:val="28"/>
-          <w:szCs w:val="28"/>
-        </w:rPr>
-        <w:t xml:space="preserve">pip </w:t>
-      </w:r>
-      <w:proofErr w:type="gramStart"/>
-      <w:r>
-        <w:rPr>
-          <w:sz w:val="28"/>
-          <w:szCs w:val="28"/>
-        </w:rPr>
-        <w:t>install</w:t>
-      </w:r>
-      <w:proofErr w:type="gramEnd"/>
-      <w:r>
-        <w:rPr>
-          <w:sz w:val="28"/>
-          <w:szCs w:val="28"/>
-        </w:rPr>
-        <w:t xml:space="preserve"> seaborn</w:t>
-      </w:r>
-    </w:p>
-    <w:p>
-      <w:pPr>
-        <w:rPr>
-          <w:sz w:val="28"/>
-          <w:szCs w:val="28"/>
-        </w:rPr>
-      </w:pPr>
+      <w:r>
+        <w:rPr>
+          <w:b/>
+          <w:bCs/>
+          <w:sz w:val="28"/>
+          <w:szCs w:val="28"/>
+        </w:rPr>
+        <w:t xml:space="preserve">, </w:t>
+      </w:r>
+      <w:r>
+        <w:rPr>
+          <w:b/>
+          <w:bCs/>
+          <w:sz w:val="28"/>
+          <w:szCs w:val="28"/>
+        </w:rPr>
+        <w:t>pip install matplotlib</w:t>
+      </w:r>
+      <w:r>
+        <w:rPr>
+          <w:b/>
+          <w:bCs/>
+          <w:sz w:val="28"/>
+          <w:szCs w:val="28"/>
+        </w:rPr>
+        <w:t xml:space="preserve">, </w:t>
+      </w:r>
+      <w:r>
+        <w:rPr>
+          <w:b/>
+          <w:bCs/>
+          <w:sz w:val="28"/>
+          <w:szCs w:val="28"/>
+        </w:rPr>
+        <w:t>pip install seaborn</w:t>
+      </w:r>
+    </w:p>
+    <w:tbl>
+      <w:tblPr>
+        <w:tblStyle w:val="TableGrid"/>
+        <w:tblW w:w="0" w:type="auto"/>
+        <w:tblLook w:val="04A0" w:firstRow="1" w:lastRow="0" w:firstColumn="1" w:lastColumn="0" w:noHBand="0" w:noVBand="1"/>
+      </w:tblPr>
+      <w:tblGrid>
+        <w:gridCol w:w="4508"/>
+        <w:gridCol w:w="4508"/>
+      </w:tblGrid>
+      <w:tr>
+        <w:tc>
+          <w:tcPr>
+            <w:tcW w:w="4508" w:type="dxa"/>
+          </w:tcPr>
+          <w:p>
+            <w:pPr>
+              <w:rPr>
+                <w:sz w:val="28"/>
+                <w:szCs w:val="28"/>
+              </w:rPr>
+            </w:pPr>
+            <w:r>
+              <w:rPr>
+                <w:noProof/>
+                <w:sz w:val="28"/>
+                <w:szCs w:val="28"/>
+              </w:rPr>
+              <w:drawing>
+                <wp:anchor distT="0" distB="0" distL="114300" distR="114300" simplePos="0" relativeHeight="251681792" behindDoc="0" locked="0" layoutInCell="1" allowOverlap="1" wp14:anchorId="23812DBD" wp14:editId="5B7C6222">
+                  <wp:simplePos x="0" y="0"/>
+                  <wp:positionH relativeFrom="margin">
+                    <wp:posOffset>23495</wp:posOffset>
+                  </wp:positionH>
+                  <wp:positionV relativeFrom="paragraph">
+                    <wp:posOffset>219075</wp:posOffset>
+                  </wp:positionV>
+                  <wp:extent cx="2677642" cy="2548890"/>
+                  <wp:effectExtent l="0" t="0" r="8890" b="3810"/>
+                  <wp:wrapNone/>
+                  <wp:docPr id="13" name="Picture 13"/>
+                  <wp:cNvGraphicFramePr>
+                    <a:graphicFrameLocks xmlns:a="http://schemas.openxmlformats.org/drawingml/2006/main" noChangeAspect="1"/>
+                  </wp:cNvGraphicFramePr>
+                  <a:graphic xmlns:a="http://schemas.openxmlformats.org/drawingml/2006/main">
+                    <a:graphicData uri="http://schemas.openxmlformats.org/drawingml/2006/picture">
+                      <pic:pic xmlns:pic="http://schemas.openxmlformats.org/drawingml/2006/picture">
+                        <pic:nvPicPr>
+                          <pic:cNvPr id="0" name="Picture 15"/>
+                          <pic:cNvPicPr>
+                            <a:picLocks noChangeAspect="1" noChangeArrowheads="1"/>
+                          </pic:cNvPicPr>
+                        </pic:nvPicPr>
+                        <pic:blipFill>
+                          <a:blip r:embed="rId11">
+                            <a:extLst>
+                              <a:ext uri="{28A0092B-C50C-407E-A947-70E740481C1C}">
+                                <a14:useLocalDpi xmlns:a14="http://schemas.microsoft.com/office/drawing/2010/main" val="0"/>
+                              </a:ext>
+                            </a:extLst>
+                          </a:blip>
+                          <a:srcRect/>
+                          <a:stretch>
+                            <a:fillRect/>
+                          </a:stretch>
+                        </pic:blipFill>
+                        <pic:spPr bwMode="auto">
+                          <a:xfrm>
+                            <a:off x="0" y="0"/>
+                            <a:ext cx="2677642" cy="2548890"/>
+                          </a:xfrm>
+                          <a:prstGeom prst="rect">
+                            <a:avLst/>
+                          </a:prstGeom>
+                          <a:noFill/>
+                          <a:ln>
+                            <a:noFill/>
+                          </a:ln>
+                        </pic:spPr>
+                      </pic:pic>
+                    </a:graphicData>
+                  </a:graphic>
+                  <wp14:sizeRelH relativeFrom="page">
+                    <wp14:pctWidth>0</wp14:pctWidth>
+                  </wp14:sizeRelH>
+                  <wp14:sizeRelV relativeFrom="page">
+                    <wp14:pctHeight>0</wp14:pctHeight>
+                  </wp14:sizeRelV>
+                </wp:anchor>
+              </w:drawing>
+            </w:r>
+          </w:p>
+          <w:p>
+            <w:pPr>
+              <w:rPr>
+                <w:sz w:val="28"/>
+                <w:szCs w:val="28"/>
+              </w:rPr>
+            </w:pPr>
+          </w:p>
+          <w:p>
+            <w:pPr>
+              <w:rPr>
+                <w:sz w:val="28"/>
+                <w:szCs w:val="28"/>
+              </w:rPr>
+            </w:pPr>
+          </w:p>
+          <w:p>
+            <w:pPr>
+              <w:rPr>
+                <w:sz w:val="28"/>
+                <w:szCs w:val="28"/>
+              </w:rPr>
+            </w:pPr>
+          </w:p>
+          <w:p>
+            <w:pPr>
+              <w:rPr>
+                <w:sz w:val="28"/>
+                <w:szCs w:val="28"/>
+              </w:rPr>
+            </w:pPr>
+          </w:p>
+          <w:p>
+            <w:pPr>
+              <w:rPr>
+                <w:sz w:val="28"/>
+                <w:szCs w:val="28"/>
+              </w:rPr>
+            </w:pPr>
+          </w:p>
+          <w:p>
+            <w:pPr>
+              <w:rPr>
+                <w:sz w:val="28"/>
+                <w:szCs w:val="28"/>
+              </w:rPr>
+            </w:pPr>
+          </w:p>
+          <w:p>
+            <w:pPr>
+              <w:rPr>
+                <w:sz w:val="28"/>
+                <w:szCs w:val="28"/>
+              </w:rPr>
+            </w:pPr>
+          </w:p>
+          <w:p>
+            <w:pPr>
+              <w:rPr>
+                <w:sz w:val="28"/>
+                <w:szCs w:val="28"/>
+              </w:rPr>
+            </w:pPr>
+          </w:p>
+          <w:p>
+            <w:pPr>
+              <w:rPr>
+                <w:sz w:val="28"/>
+                <w:szCs w:val="28"/>
+              </w:rPr>
+            </w:pPr>
+          </w:p>
+          <w:p>
+            <w:pPr>
+              <w:rPr>
+                <w:sz w:val="28"/>
+                <w:szCs w:val="28"/>
+              </w:rPr>
+            </w:pPr>
+          </w:p>
+          <w:p>
+            <w:pPr>
+              <w:rPr>
+                <w:sz w:val="28"/>
+                <w:szCs w:val="28"/>
+              </w:rPr>
+            </w:pPr>
+          </w:p>
+          <w:p>
+            <w:pPr>
+              <w:rPr>
+                <w:sz w:val="28"/>
+                <w:szCs w:val="28"/>
+              </w:rPr>
+            </w:pPr>
+          </w:p>
+          <w:p>
+            <w:pPr>
+              <w:rPr>
+                <w:sz w:val="28"/>
+                <w:szCs w:val="28"/>
+              </w:rPr>
+            </w:pPr>
+          </w:p>
+        </w:tc>
+        <w:tc>
+          <w:tcPr>
+            <w:tcW w:w="4508" w:type="dxa"/>
+          </w:tcPr>
+          <w:p>
+            <w:pPr>
+              <w:rPr>
+                <w:sz w:val="28"/>
+                <w:szCs w:val="28"/>
+              </w:rPr>
+            </w:pPr>
+            <w:r>
+              <w:rPr>
+                <w:noProof/>
+                <w:sz w:val="28"/>
+                <w:szCs w:val="28"/>
+              </w:rPr>
+              <w:drawing>
+                <wp:anchor distT="0" distB="0" distL="114300" distR="114300" simplePos="0" relativeHeight="251683840" behindDoc="0" locked="0" layoutInCell="1" allowOverlap="1" wp14:anchorId="6F867BB4" wp14:editId="58CEBB31">
+                  <wp:simplePos x="0" y="0"/>
+                  <wp:positionH relativeFrom="margin">
+                    <wp:posOffset>66040</wp:posOffset>
+                  </wp:positionH>
+                  <wp:positionV relativeFrom="paragraph">
+                    <wp:posOffset>1210310</wp:posOffset>
+                  </wp:positionV>
+                  <wp:extent cx="2247900" cy="813339"/>
+                  <wp:effectExtent l="0" t="0" r="0" b="6350"/>
+                  <wp:wrapNone/>
+                  <wp:docPr id="15" name="Picture 15"/>
+                  <wp:cNvGraphicFramePr>
+                    <a:graphicFrameLocks xmlns:a="http://schemas.openxmlformats.org/drawingml/2006/main" noChangeAspect="1"/>
+                  </wp:cNvGraphicFramePr>
+                  <a:graphic xmlns:a="http://schemas.openxmlformats.org/drawingml/2006/main">
+                    <a:graphicData uri="http://schemas.openxmlformats.org/drawingml/2006/picture">
+                      <pic:pic xmlns:pic="http://schemas.openxmlformats.org/drawingml/2006/picture">
+                        <pic:nvPicPr>
+                          <pic:cNvPr id="0" name="Picture 17"/>
+                          <pic:cNvPicPr>
+                            <a:picLocks noChangeAspect="1" noChangeArrowheads="1"/>
+                          </pic:cNvPicPr>
+                        </pic:nvPicPr>
+                        <pic:blipFill>
+                          <a:blip r:embed="rId12">
+                            <a:extLst>
+                              <a:ext uri="{28A0092B-C50C-407E-A947-70E740481C1C}">
+                                <a14:useLocalDpi xmlns:a14="http://schemas.microsoft.com/office/drawing/2010/main" val="0"/>
+                              </a:ext>
+                            </a:extLst>
+                          </a:blip>
+                          <a:srcRect/>
+                          <a:stretch>
+                            <a:fillRect/>
+                          </a:stretch>
+                        </pic:blipFill>
+                        <pic:spPr bwMode="auto">
+                          <a:xfrm>
+                            <a:off x="0" y="0"/>
+                            <a:ext cx="2247900" cy="813339"/>
+                          </a:xfrm>
+                          <a:prstGeom prst="rect">
+                            <a:avLst/>
+                          </a:prstGeom>
+                          <a:noFill/>
+                          <a:ln>
+                            <a:noFill/>
+                          </a:ln>
+                        </pic:spPr>
+                      </pic:pic>
+                    </a:graphicData>
+                  </a:graphic>
+                  <wp14:sizeRelH relativeFrom="page">
+                    <wp14:pctWidth>0</wp14:pctWidth>
+                  </wp14:sizeRelH>
+                  <wp14:sizeRelV relativeFrom="page">
+                    <wp14:pctHeight>0</wp14:pctHeight>
+                  </wp14:sizeRelV>
+                </wp:anchor>
+              </w:drawing>
+            </w:r>
+            <w:r>
+              <w:rPr>
+                <w:sz w:val="28"/>
+                <w:szCs w:val="28"/>
+              </w:rPr>
+              <w:t xml:space="preserve">If Python has </w:t>
+            </w:r>
+            <w:r>
+              <w:rPr>
+                <w:sz w:val="28"/>
+                <w:szCs w:val="28"/>
+              </w:rPr>
+              <w:t xml:space="preserve">correctly </w:t>
+            </w:r>
+            <w:r>
+              <w:rPr>
+                <w:sz w:val="28"/>
+                <w:szCs w:val="28"/>
+              </w:rPr>
+              <w:t>been installed to PATH you should be able to initiate the PIP install command from any directory location.</w:t>
+            </w:r>
+          </w:p>
+        </w:tc>
+      </w:tr>
+    </w:tbl>
+    <w:p>
+      <w:pPr>
+        <w:rPr>
+          <w:b/>
+          <w:bCs/>
+          <w:sz w:val="28"/>
+          <w:szCs w:val="28"/>
+        </w:rPr>
+      </w:pPr>
+      <w:r>
+        <w:rPr>
+          <w:sz w:val="28"/>
+          <w:szCs w:val="28"/>
+        </w:rPr>
+        <w:lastRenderedPageBreak/>
+        <w:t>With PIP in</w:t>
+      </w:r>
       <w:bookmarkStart w:id="0" w:name="_GoBack"/>
       <w:bookmarkEnd w:id="0"/>
+      <w:r>
+        <w:rPr>
+          <w:sz w:val="28"/>
+          <w:szCs w:val="28"/>
+        </w:rPr>
+        <w:t>stalls all done, t</w:t>
+      </w:r>
+      <w:r>
+        <w:rPr>
+          <w:sz w:val="28"/>
+          <w:szCs w:val="28"/>
+        </w:rPr>
+        <w:t xml:space="preserve">o activate </w:t>
+      </w:r>
+      <w:r>
+        <w:rPr>
+          <w:b/>
+          <w:bCs/>
+          <w:sz w:val="28"/>
+          <w:szCs w:val="28"/>
+        </w:rPr>
+        <w:t>Analysis.py</w:t>
+      </w:r>
+      <w:r>
+        <w:rPr>
+          <w:sz w:val="28"/>
+          <w:szCs w:val="28"/>
+        </w:rPr>
+        <w:t xml:space="preserve"> you should simply be able to double click on the file and Python will run it automatically, alternatively you can run it from Python editor of your choice such as IDLE or Visual Studio Code.</w:t>
+      </w:r>
+    </w:p>
+    <w:p>
+      <w:pPr>
+        <w:rPr>
+          <w:b/>
+          <w:bCs/>
+          <w:sz w:val="28"/>
+          <w:szCs w:val="28"/>
+        </w:rPr>
+      </w:pPr>
     </w:p>
     <w:p>
       <w:pPr>
@@ -1102,7 +1639,7 @@
                     </pic:cNvPicPr>
                   </pic:nvPicPr>
                   <pic:blipFill>
-                    <a:blip r:embed="rId10">
+                    <a:blip r:embed="rId13">
                       <a:extLst>
                         <a:ext uri="{28A0092B-C50C-407E-A947-70E740481C1C}">
                           <a14:useLocalDpi xmlns:a14="http://schemas.microsoft.com/office/drawing/2010/main" val="0"/>
@@ -1303,7 +1840,7 @@
                     </pic:cNvPicPr>
                   </pic:nvPicPr>
                   <pic:blipFill>
-                    <a:blip r:embed="rId11">
+                    <a:blip r:embed="rId14">
                       <a:extLst>
                         <a:ext uri="{28A0092B-C50C-407E-A947-70E740481C1C}">
                           <a14:useLocalDpi xmlns:a14="http://schemas.microsoft.com/office/drawing/2010/main" val="0"/>
@@ -1468,7 +2005,7 @@
                     </pic:cNvPicPr>
                   </pic:nvPicPr>
                   <pic:blipFill>
-                    <a:blip r:embed="rId12">
+                    <a:blip r:embed="rId15">
                       <a:extLst>
                         <a:ext uri="{28A0092B-C50C-407E-A947-70E740481C1C}">
                           <a14:useLocalDpi xmlns:a14="http://schemas.microsoft.com/office/drawing/2010/main" val="0"/>
@@ -1782,7 +2319,7 @@
                     </pic:cNvPicPr>
                   </pic:nvPicPr>
                   <pic:blipFill>
-                    <a:blip r:embed="rId13">
+                    <a:blip r:embed="rId16">
                       <a:extLst>
                         <a:ext uri="{28A0092B-C50C-407E-A947-70E740481C1C}">
                           <a14:useLocalDpi xmlns:a14="http://schemas.microsoft.com/office/drawing/2010/main" val="0"/>
@@ -1975,7 +2512,7 @@
                           </pic:cNvPicPr>
                         </pic:nvPicPr>
                         <pic:blipFill rotWithShape="1">
-                          <a:blip r:embed="rId14">
+                          <a:blip r:embed="rId17">
                             <a:extLst>
                               <a:ext uri="{28A0092B-C50C-407E-A947-70E740481C1C}">
                                 <a14:useLocalDpi xmlns:a14="http://schemas.microsoft.com/office/drawing/2010/main" val="0"/>
@@ -2405,7 +2942,7 @@
         </w:rPr>
         <w:t xml:space="preserve">Sources: </w:t>
       </w:r>
-      <w:hyperlink r:id="rId15" w:history="1">
+      <w:hyperlink r:id="rId18" w:history="1">
         <w:r>
           <w:rPr>
             <w:rStyle w:val="Hyperlink"/>
@@ -2415,7 +2952,7 @@
       </w:hyperlink>
     </w:p>
     <w:p>
-      <w:hyperlink r:id="rId16" w:history="1">
+      <w:hyperlink r:id="rId19" w:history="1">
         <w:r>
           <w:rPr>
             <w:rStyle w:val="Hyperlink"/>
@@ -2431,7 +2968,7 @@
           <w:szCs w:val="28"/>
         </w:rPr>
       </w:pPr>
-      <w:hyperlink r:id="rId17" w:history="1">
+      <w:hyperlink r:id="rId20" w:history="1">
         <w:r>
           <w:rPr>
             <w:rStyle w:val="Hyperlink"/>
@@ -2569,7 +3106,7 @@
                     </pic:cNvPicPr>
                   </pic:nvPicPr>
                   <pic:blipFill>
-                    <a:blip r:embed="rId18">
+                    <a:blip r:embed="rId21">
                       <a:extLst>
                         <a:ext uri="{28A0092B-C50C-407E-A947-70E740481C1C}">
                           <a14:useLocalDpi xmlns:a14="http://schemas.microsoft.com/office/drawing/2010/main" val="0"/>
@@ -2630,7 +3167,7 @@
           <w:szCs w:val="28"/>
         </w:rPr>
       </w:pPr>
-      <w:hyperlink r:id="rId19" w:history="1">
+      <w:hyperlink r:id="rId22" w:history="1">
         <w:r>
           <w:rPr>
             <w:rStyle w:val="Hyperlink"/>
@@ -4566,7 +5103,7 @@
         </w:rPr>
         <w:t xml:space="preserve">Source: </w:t>
       </w:r>
-      <w:hyperlink r:id="rId20" w:history="1">
+      <w:hyperlink r:id="rId23" w:history="1">
         <w:r>
           <w:rPr>
             <w:color w:val="4472C4" w:themeColor="accent1"/>
@@ -4585,7 +5122,7 @@
           <w:szCs w:val="28"/>
         </w:rPr>
       </w:pPr>
-      <w:hyperlink r:id="rId21" w:history="1">
+      <w:hyperlink r:id="rId24" w:history="1">
         <w:r>
           <w:rPr>
             <w:color w:val="4472C4" w:themeColor="accent1"/>
@@ -4646,7 +5183,7 @@
                           </pic:cNvPicPr>
                         </pic:nvPicPr>
                         <pic:blipFill>
-                          <a:blip r:embed="rId22">
+                          <a:blip r:embed="rId25">
                             <a:extLst>
                               <a:ext uri="{28A0092B-C50C-407E-A947-70E740481C1C}">
                                 <a14:useLocalDpi xmlns:a14="http://schemas.microsoft.com/office/drawing/2010/main" val="0"/>
@@ -4972,9 +5509,9 @@
                   <o:lock v:ext="edit" aspectratio="t"/>
                 </v:shapetype>
                 <v:shape id="_x0000_s1035" type="#_x0000_t75" style="position:absolute;margin-left:25.5pt;margin-top:6.8pt;width:388.85pt;height:254.8pt;z-index:251667456;mso-position-horizontal-relative:text;mso-position-vertical-relative:text">
-                  <v:imagedata r:id="rId23" o:title=""/>
+                  <v:imagedata r:id="rId26" o:title=""/>
                 </v:shape>
-                <o:OLEObject Type="Embed" ProgID="PBrush" ShapeID="_x0000_s1035" DrawAspect="Content" ObjectID="_1647289979" r:id="rId24"/>
+                <o:OLEObject Type="Embed" ProgID="PBrush" ShapeID="_x0000_s1035" DrawAspect="Content" ObjectID="_1647330953" r:id="rId27"/>
               </w:object>
             </w:r>
           </w:p>
@@ -5215,9 +5752,9 @@
               </w:rPr>
               <w:object w:dxaOrig="1440" w:dyaOrig="1440" w14:anchorId="4EC02EC5">
                 <v:shape id="_x0000_s1038" type="#_x0000_t75" style="position:absolute;margin-left:67.4pt;margin-top:9.45pt;width:212.45pt;height:201pt;z-index:251673600;mso-position-horizontal-relative:text;mso-position-vertical-relative:text">
-                  <v:imagedata r:id="rId25" o:title=""/>
+                  <v:imagedata r:id="rId28" o:title=""/>
                 </v:shape>
-                <o:OLEObject Type="Embed" ProgID="PBrush" ShapeID="_x0000_s1038" DrawAspect="Content" ObjectID="_1647289980" r:id="rId26"/>
+                <o:OLEObject Type="Embed" ProgID="PBrush" ShapeID="_x0000_s1038" DrawAspect="Content" ObjectID="_1647330954" r:id="rId29"/>
               </w:object>
             </w:r>
           </w:p>
@@ -6141,7 +6678,7 @@
           <w:szCs w:val="28"/>
         </w:rPr>
       </w:pPr>
-      <w:hyperlink r:id="rId27" w:history="1">
+      <w:hyperlink r:id="rId30" w:history="1">
         <w:r>
           <w:rPr>
             <w:rStyle w:val="Hyperlink"/>
@@ -6196,7 +6733,7 @@
           <w:szCs w:val="28"/>
         </w:rPr>
       </w:pPr>
-      <w:hyperlink r:id="rId28" w:history="1">
+      <w:hyperlink r:id="rId31" w:history="1">
         <w:r>
           <w:rPr>
             <w:rStyle w:val="Hyperlink"/>
@@ -6400,7 +6937,7 @@
                     </pic:cNvPicPr>
                   </pic:nvPicPr>
                   <pic:blipFill>
-                    <a:blip r:embed="rId29">
+                    <a:blip r:embed="rId32">
                       <a:extLst>
                         <a:ext uri="{28A0092B-C50C-407E-A947-70E740481C1C}">
                           <a14:useLocalDpi xmlns:a14="http://schemas.microsoft.com/office/drawing/2010/main" val="0"/>
@@ -6516,7 +7053,7 @@
         </w:rPr>
         <w:t xml:space="preserve">Image source: </w:t>
       </w:r>
-      <w:hyperlink r:id="rId30" w:history="1">
+      <w:hyperlink r:id="rId33" w:history="1">
         <w:r>
           <w:rPr>
             <w:rStyle w:val="Hyperlink"/>
@@ -6869,7 +7406,7 @@
                     </pic:cNvPicPr>
                   </pic:nvPicPr>
                   <pic:blipFill>
-                    <a:blip r:embed="rId31">
+                    <a:blip r:embed="rId34">
                       <a:extLst>
                         <a:ext uri="{28A0092B-C50C-407E-A947-70E740481C1C}">
                           <a14:useLocalDpi xmlns:a14="http://schemas.microsoft.com/office/drawing/2010/main" val="0"/>

</xml_diff>

<commit_message>
updated README.md with markdown formatting and Youtube link
</commit_message>
<xml_diff>
--- a/README.docx
+++ b/README.docx
@@ -5,6 +5,544 @@
     <w:p>
       <w:pPr>
         <w:rPr>
+          <w:b/>
+          <w:bCs/>
+          <w:sz w:val="28"/>
+          <w:szCs w:val="28"/>
+        </w:rPr>
+      </w:pPr>
+      <w:r>
+        <w:rPr>
+          <w:b/>
+          <w:bCs/>
+          <w:sz w:val="28"/>
+          <w:szCs w:val="28"/>
+        </w:rPr>
+        <w:t>CONTENTS</w:t>
+      </w:r>
+    </w:p>
+    <w:p>
+      <w:pPr>
+        <w:rPr>
+          <w:b/>
+          <w:bCs/>
+          <w:sz w:val="28"/>
+          <w:szCs w:val="28"/>
+        </w:rPr>
+      </w:pPr>
+    </w:p>
+    <w:p>
+      <w:pPr>
+        <w:rPr>
+          <w:b/>
+          <w:bCs/>
+          <w:sz w:val="28"/>
+          <w:szCs w:val="28"/>
+        </w:rPr>
+      </w:pPr>
+      <w:r>
+        <w:rPr>
+          <w:b/>
+          <w:bCs/>
+          <w:sz w:val="28"/>
+          <w:szCs w:val="28"/>
+        </w:rPr>
+        <w:t>Iris Data Set</w:t>
+      </w:r>
+    </w:p>
+    <w:p>
+      <w:pPr>
+        <w:rPr>
+          <w:b/>
+          <w:bCs/>
+          <w:sz w:val="28"/>
+          <w:szCs w:val="28"/>
+        </w:rPr>
+      </w:pPr>
+      <w:r>
+        <w:rPr>
+          <w:b/>
+          <w:bCs/>
+          <w:sz w:val="28"/>
+          <w:szCs w:val="28"/>
+        </w:rPr>
+        <w:t>--------</w:t>
+      </w:r>
+    </w:p>
+    <w:p>
+      <w:pPr>
+        <w:rPr>
+          <w:b/>
+          <w:bCs/>
+          <w:sz w:val="28"/>
+          <w:szCs w:val="28"/>
+        </w:rPr>
+      </w:pPr>
+      <w:r>
+        <w:rPr>
+          <w:b/>
+          <w:bCs/>
+          <w:sz w:val="28"/>
+          <w:szCs w:val="28"/>
+        </w:rPr>
+        <w:t>MEN</w:t>
+      </w:r>
+      <w:r>
+        <w:rPr>
+          <w:b/>
+          <w:bCs/>
+          <w:sz w:val="28"/>
+          <w:szCs w:val="28"/>
+        </w:rPr>
+        <w:t>U</w:t>
+      </w:r>
+    </w:p>
+    <w:p>
+      <w:pPr>
+        <w:rPr>
+          <w:b/>
+          <w:bCs/>
+          <w:sz w:val="28"/>
+          <w:szCs w:val="28"/>
+        </w:rPr>
+      </w:pPr>
+      <w:r>
+        <w:rPr>
+          <w:b/>
+          <w:bCs/>
+          <w:sz w:val="28"/>
+          <w:szCs w:val="28"/>
+        </w:rPr>
+        <w:t>====</w:t>
+      </w:r>
+    </w:p>
+    <w:p>
+      <w:pPr>
+        <w:rPr>
+          <w:b/>
+          <w:bCs/>
+          <w:sz w:val="28"/>
+          <w:szCs w:val="28"/>
+        </w:rPr>
+      </w:pPr>
+      <w:r>
+        <w:rPr>
+          <w:b/>
+          <w:bCs/>
+          <w:sz w:val="28"/>
+          <w:szCs w:val="28"/>
+        </w:rPr>
+        <w:t xml:space="preserve">1 – Introduction </w:t>
+      </w:r>
+      <w:proofErr w:type="gramStart"/>
+      <w:r>
+        <w:rPr>
+          <w:b/>
+          <w:bCs/>
+          <w:sz w:val="28"/>
+          <w:szCs w:val="28"/>
+        </w:rPr>
+        <w:t>To</w:t>
+      </w:r>
+      <w:proofErr w:type="gramEnd"/>
+      <w:r>
+        <w:rPr>
+          <w:b/>
+          <w:bCs/>
+          <w:sz w:val="28"/>
+          <w:szCs w:val="28"/>
+        </w:rPr>
+        <w:t xml:space="preserve"> Iris Data Set</w:t>
+      </w:r>
+    </w:p>
+    <w:p>
+      <w:pPr>
+        <w:rPr>
+          <w:b/>
+          <w:bCs/>
+          <w:sz w:val="28"/>
+          <w:szCs w:val="28"/>
+        </w:rPr>
+      </w:pPr>
+      <w:r>
+        <w:rPr>
+          <w:b/>
+          <w:bCs/>
+          <w:sz w:val="28"/>
+          <w:szCs w:val="28"/>
+        </w:rPr>
+        <w:t xml:space="preserve">2 - View Image </w:t>
+      </w:r>
+      <w:proofErr w:type="gramStart"/>
+      <w:r>
+        <w:rPr>
+          <w:b/>
+          <w:bCs/>
+          <w:sz w:val="28"/>
+          <w:szCs w:val="28"/>
+        </w:rPr>
+        <w:t>Of</w:t>
+      </w:r>
+      <w:proofErr w:type="gramEnd"/>
+      <w:r>
+        <w:rPr>
+          <w:b/>
+          <w:bCs/>
+          <w:sz w:val="28"/>
+          <w:szCs w:val="28"/>
+        </w:rPr>
+        <w:t xml:space="preserve"> Iris Varieties</w:t>
+      </w:r>
+    </w:p>
+    <w:p>
+      <w:pPr>
+        <w:rPr>
+          <w:b/>
+          <w:bCs/>
+          <w:sz w:val="28"/>
+          <w:szCs w:val="28"/>
+        </w:rPr>
+      </w:pPr>
+      <w:r>
+        <w:rPr>
+          <w:b/>
+          <w:bCs/>
+          <w:sz w:val="28"/>
+          <w:szCs w:val="28"/>
+        </w:rPr>
+        <w:t>-----------------------------------</w:t>
+      </w:r>
+    </w:p>
+    <w:p>
+      <w:pPr>
+        <w:rPr>
+          <w:b/>
+          <w:bCs/>
+          <w:sz w:val="28"/>
+          <w:szCs w:val="28"/>
+        </w:rPr>
+      </w:pPr>
+      <w:r>
+        <w:rPr>
+          <w:b/>
+          <w:bCs/>
+          <w:sz w:val="28"/>
+          <w:szCs w:val="28"/>
+        </w:rPr>
+        <w:t>3 – View Average Sizes Iris</w:t>
+      </w:r>
+    </w:p>
+    <w:p>
+      <w:pPr>
+        <w:rPr>
+          <w:b/>
+          <w:bCs/>
+          <w:sz w:val="28"/>
+          <w:szCs w:val="28"/>
+        </w:rPr>
+      </w:pPr>
+      <w:r>
+        <w:rPr>
+          <w:b/>
+          <w:bCs/>
+          <w:sz w:val="28"/>
+          <w:szCs w:val="28"/>
+        </w:rPr>
+        <w:t>4 – View Minimum Sizes Iris</w:t>
+      </w:r>
+    </w:p>
+    <w:p>
+      <w:pPr>
+        <w:rPr>
+          <w:b/>
+          <w:bCs/>
+          <w:sz w:val="28"/>
+          <w:szCs w:val="28"/>
+        </w:rPr>
+      </w:pPr>
+      <w:r>
+        <w:rPr>
+          <w:b/>
+          <w:bCs/>
+          <w:sz w:val="28"/>
+          <w:szCs w:val="28"/>
+        </w:rPr>
+        <w:t xml:space="preserve"> 5 – View Maximum Sizes Iris</w:t>
+      </w:r>
+    </w:p>
+    <w:p>
+      <w:pPr>
+        <w:rPr>
+          <w:b/>
+          <w:bCs/>
+          <w:sz w:val="28"/>
+          <w:szCs w:val="28"/>
+        </w:rPr>
+      </w:pPr>
+      <w:r>
+        <w:rPr>
+          <w:b/>
+          <w:bCs/>
+          <w:sz w:val="28"/>
+          <w:szCs w:val="28"/>
+        </w:rPr>
+        <w:t xml:space="preserve"> -----------------------------------</w:t>
+      </w:r>
+    </w:p>
+    <w:p>
+      <w:pPr>
+        <w:rPr>
+          <w:b/>
+          <w:bCs/>
+          <w:sz w:val="28"/>
+          <w:szCs w:val="28"/>
+        </w:rPr>
+      </w:pPr>
+      <w:r>
+        <w:rPr>
+          <w:b/>
+          <w:bCs/>
+          <w:sz w:val="28"/>
+          <w:szCs w:val="28"/>
+        </w:rPr>
+        <w:t xml:space="preserve"> 6 – Save Summary Data </w:t>
+      </w:r>
+      <w:proofErr w:type="gramStart"/>
+      <w:r>
+        <w:rPr>
+          <w:b/>
+          <w:bCs/>
+          <w:sz w:val="28"/>
+          <w:szCs w:val="28"/>
+        </w:rPr>
+        <w:t>To</w:t>
+      </w:r>
+      <w:proofErr w:type="gramEnd"/>
+      <w:r>
+        <w:rPr>
+          <w:b/>
+          <w:bCs/>
+          <w:sz w:val="28"/>
+          <w:szCs w:val="28"/>
+        </w:rPr>
+        <w:t xml:space="preserve"> Text File</w:t>
+      </w:r>
+    </w:p>
+    <w:p>
+      <w:pPr>
+        <w:rPr>
+          <w:b/>
+          <w:bCs/>
+          <w:sz w:val="28"/>
+          <w:szCs w:val="28"/>
+        </w:rPr>
+      </w:pPr>
+      <w:r>
+        <w:rPr>
+          <w:b/>
+          <w:bCs/>
+          <w:sz w:val="28"/>
+          <w:szCs w:val="28"/>
+        </w:rPr>
+        <w:t xml:space="preserve"> -----------------------------------</w:t>
+      </w:r>
+    </w:p>
+    <w:p>
+      <w:pPr>
+        <w:rPr>
+          <w:b/>
+          <w:bCs/>
+          <w:sz w:val="28"/>
+          <w:szCs w:val="28"/>
+        </w:rPr>
+      </w:pPr>
+      <w:r>
+        <w:rPr>
+          <w:b/>
+          <w:bCs/>
+          <w:sz w:val="28"/>
+          <w:szCs w:val="28"/>
+        </w:rPr>
+        <w:t xml:space="preserve"> 7 – View Paired Graph Plots")</w:t>
+      </w:r>
+    </w:p>
+    <w:p>
+      <w:pPr>
+        <w:rPr>
+          <w:b/>
+          <w:bCs/>
+          <w:sz w:val="28"/>
+          <w:szCs w:val="28"/>
+        </w:rPr>
+      </w:pPr>
+      <w:r>
+        <w:rPr>
+          <w:b/>
+          <w:bCs/>
+          <w:sz w:val="28"/>
+          <w:szCs w:val="28"/>
+        </w:rPr>
+        <w:t xml:space="preserve"> 8 – View Scatter Plots</w:t>
+      </w:r>
+    </w:p>
+    <w:p>
+      <w:pPr>
+        <w:rPr>
+          <w:b/>
+          <w:bCs/>
+          <w:sz w:val="28"/>
+          <w:szCs w:val="28"/>
+        </w:rPr>
+      </w:pPr>
+      <w:r>
+        <w:rPr>
+          <w:b/>
+          <w:bCs/>
+          <w:sz w:val="28"/>
+          <w:szCs w:val="28"/>
+        </w:rPr>
+        <w:t xml:space="preserve"> 9 – View Histograms</w:t>
+      </w:r>
+    </w:p>
+    <w:p>
+      <w:pPr>
+        <w:rPr>
+          <w:b/>
+          <w:bCs/>
+          <w:sz w:val="28"/>
+          <w:szCs w:val="28"/>
+        </w:rPr>
+      </w:pPr>
+      <w:r>
+        <w:rPr>
+          <w:b/>
+          <w:bCs/>
+          <w:sz w:val="28"/>
+          <w:szCs w:val="28"/>
+        </w:rPr>
+        <w:t>-----------------------------------</w:t>
+      </w:r>
+    </w:p>
+    <w:p>
+      <w:pPr>
+        <w:rPr>
+          <w:b/>
+          <w:bCs/>
+          <w:sz w:val="28"/>
+          <w:szCs w:val="28"/>
+        </w:rPr>
+      </w:pPr>
+      <w:r>
+        <w:rPr>
+          <w:b/>
+          <w:bCs/>
+          <w:sz w:val="28"/>
+          <w:szCs w:val="28"/>
+        </w:rPr>
+        <w:t xml:space="preserve">10 – Save Paired Graph Plots </w:t>
+      </w:r>
+    </w:p>
+    <w:p>
+      <w:pPr>
+        <w:rPr>
+          <w:b/>
+          <w:bCs/>
+          <w:sz w:val="28"/>
+          <w:szCs w:val="28"/>
+        </w:rPr>
+      </w:pPr>
+      <w:r>
+        <w:rPr>
+          <w:b/>
+          <w:bCs/>
+          <w:sz w:val="28"/>
+          <w:szCs w:val="28"/>
+        </w:rPr>
+        <w:t xml:space="preserve">11 – Save Scatter Plots   </w:t>
+      </w:r>
+    </w:p>
+    <w:p>
+      <w:pPr>
+        <w:rPr>
+          <w:b/>
+          <w:bCs/>
+          <w:sz w:val="28"/>
+          <w:szCs w:val="28"/>
+        </w:rPr>
+      </w:pPr>
+      <w:r>
+        <w:rPr>
+          <w:b/>
+          <w:bCs/>
+          <w:sz w:val="28"/>
+          <w:szCs w:val="28"/>
+        </w:rPr>
+        <w:t>12 – Save Histograms</w:t>
+      </w:r>
+    </w:p>
+    <w:p>
+      <w:pPr>
+        <w:rPr>
+          <w:b/>
+          <w:bCs/>
+          <w:sz w:val="28"/>
+          <w:szCs w:val="28"/>
+        </w:rPr>
+      </w:pPr>
+      <w:r>
+        <w:rPr>
+          <w:b/>
+          <w:bCs/>
+          <w:sz w:val="28"/>
+          <w:szCs w:val="28"/>
+        </w:rPr>
+        <w:t xml:space="preserve"> -----------------------------------</w:t>
+      </w:r>
+    </w:p>
+    <w:p>
+      <w:pPr>
+        <w:rPr>
+          <w:b/>
+          <w:bCs/>
+          <w:sz w:val="28"/>
+          <w:szCs w:val="28"/>
+        </w:rPr>
+      </w:pPr>
+      <w:r>
+        <w:rPr>
+          <w:b/>
+          <w:bCs/>
+          <w:sz w:val="28"/>
+          <w:szCs w:val="28"/>
+        </w:rPr>
+        <w:t xml:space="preserve"> x – Exit application</w:t>
+      </w:r>
+      <w:bookmarkStart w:id="0" w:name="_GoBack"/>
+      <w:bookmarkEnd w:id="0"/>
+    </w:p>
+    <w:p>
+      <w:pPr>
+        <w:rPr>
+          <w:b/>
+          <w:bCs/>
+          <w:sz w:val="28"/>
+          <w:szCs w:val="28"/>
+        </w:rPr>
+      </w:pPr>
+    </w:p>
+    <w:p>
+      <w:pPr>
+        <w:rPr>
+          <w:b/>
+          <w:bCs/>
+          <w:sz w:val="28"/>
+          <w:szCs w:val="28"/>
+        </w:rPr>
+      </w:pPr>
+    </w:p>
+    <w:p>
+      <w:pPr>
+        <w:rPr>
           <w:sz w:val="28"/>
           <w:szCs w:val="28"/>
         </w:rPr>
@@ -56,7 +594,21 @@
           <w:sz w:val="28"/>
           <w:szCs w:val="28"/>
         </w:rPr>
-        <w:t xml:space="preserve"> I shall share screenshots of the nine menu section</w:t>
+        <w:t xml:space="preserve"> I shall share screenshots of the </w:t>
+      </w:r>
+      <w:r>
+        <w:rPr>
+          <w:sz w:val="28"/>
+          <w:szCs w:val="28"/>
+        </w:rPr>
+        <w:t>twelve</w:t>
+      </w:r>
+      <w:r>
+        <w:rPr>
+          <w:sz w:val="28"/>
+          <w:szCs w:val="28"/>
+        </w:rPr>
+        <w:t xml:space="preserve"> menu section</w:t>
       </w:r>
       <w:r>
         <w:rPr>
@@ -153,79 +705,121 @@
           <w:p>
             <w:pPr>
               <w:rPr>
-                <w:sz w:val="28"/>
-                <w:szCs w:val="28"/>
-              </w:rPr>
-            </w:pPr>
-            <w:r>
-              <w:rPr>
                 <w:noProof/>
                 <w:sz w:val="28"/>
                 <w:szCs w:val="28"/>
               </w:rPr>
-              <w:drawing>
-                <wp:anchor distT="0" distB="0" distL="114300" distR="114300" simplePos="0" relativeHeight="251662336" behindDoc="0" locked="0" layoutInCell="1" allowOverlap="1" wp14:anchorId="66AC347C" wp14:editId="79B31C59">
-                  <wp:simplePos x="0" y="0"/>
-                  <wp:positionH relativeFrom="margin">
-                    <wp:posOffset>194945</wp:posOffset>
-                  </wp:positionH>
-                  <wp:positionV relativeFrom="paragraph">
-                    <wp:posOffset>123824</wp:posOffset>
-                  </wp:positionV>
-                  <wp:extent cx="3094788" cy="2047875"/>
-                  <wp:effectExtent l="0" t="0" r="0" b="0"/>
-                  <wp:wrapNone/>
-                  <wp:docPr id="1" name="Picture 1"/>
-                  <wp:cNvGraphicFramePr>
-                    <a:graphicFrameLocks xmlns:a="http://schemas.openxmlformats.org/drawingml/2006/main" noChangeAspect="1"/>
-                  </wp:cNvGraphicFramePr>
-                  <a:graphic xmlns:a="http://schemas.openxmlformats.org/drawingml/2006/main">
-                    <a:graphicData uri="http://schemas.openxmlformats.org/drawingml/2006/picture">
-                      <pic:pic xmlns:pic="http://schemas.openxmlformats.org/drawingml/2006/picture">
-                        <pic:nvPicPr>
-                          <pic:cNvPr id="0" name="Picture 2"/>
-                          <pic:cNvPicPr>
-                            <a:picLocks noChangeAspect="1" noChangeArrowheads="1"/>
-                          </pic:cNvPicPr>
-                        </pic:nvPicPr>
-                        <pic:blipFill>
-                          <a:blip r:embed="rId5">
-                            <a:extLst>
-                              <a:ext uri="{28A0092B-C50C-407E-A947-70E740481C1C}">
-                                <a14:useLocalDpi xmlns:a14="http://schemas.microsoft.com/office/drawing/2010/main" val="0"/>
-                              </a:ext>
-                            </a:extLst>
-                          </a:blip>
-                          <a:srcRect/>
-                          <a:stretch>
-                            <a:fillRect/>
-                          </a:stretch>
-                        </pic:blipFill>
-                        <pic:spPr bwMode="auto">
-                          <a:xfrm>
-                            <a:off x="0" y="0"/>
-                            <a:ext cx="3098417" cy="2050276"/>
-                          </a:xfrm>
-                          <a:prstGeom prst="rect">
-                            <a:avLst/>
-                          </a:prstGeom>
-                          <a:noFill/>
-                          <a:ln>
-                            <a:noFill/>
-                          </a:ln>
-                        </pic:spPr>
-                      </pic:pic>
-                    </a:graphicData>
-                  </a:graphic>
-                  <wp14:sizeRelH relativeFrom="page">
-                    <wp14:pctWidth>0</wp14:pctWidth>
-                  </wp14:sizeRelH>
-                  <wp14:sizeRelV relativeFrom="page">
-                    <wp14:pctHeight>0</wp14:pctHeight>
-                  </wp14:sizeRelV>
-                </wp:anchor>
-              </w:drawing>
-            </w:r>
+            </w:pPr>
+            <w:r>
+              <w:rPr>
+                <w:rFonts w:eastAsiaTheme="minorEastAsia"/>
+                <w:noProof/>
+                <w:lang w:eastAsia="en-IE"/>
+              </w:rPr>
+              <w:lastRenderedPageBreak/>
+              <w:object w:dxaOrig="225" w:dyaOrig="225" w14:anchorId="28D63E7C">
+                <v:shapetype id="_x0000_t75" coordsize="21600,21600" o:spt="75" o:preferrelative="t" path="m@4@5l@4@11@9@11@9@5xe" filled="f" stroked="f">
+                  <v:stroke joinstyle="miter"/>
+                  <v:formulas>
+                    <v:f eqn="if lineDrawn pixelLineWidth 0"/>
+                    <v:f eqn="sum @0 1 0"/>
+                    <v:f eqn="sum 0 0 @1"/>
+                    <v:f eqn="prod @2 1 2"/>
+                    <v:f eqn="prod @3 21600 pixelWidth"/>
+                    <v:f eqn="prod @3 21600 pixelHeight"/>
+                    <v:f eqn="sum @0 0 1"/>
+                    <v:f eqn="prod @6 1 2"/>
+                    <v:f eqn="prod @7 21600 pixelWidth"/>
+                    <v:f eqn="sum @8 21600 0"/>
+                    <v:f eqn="prod @7 21600 pixelHeight"/>
+                    <v:f eqn="sum @10 21600 0"/>
+                  </v:formulas>
+                  <v:path o:extrusionok="f" gradientshapeok="t" o:connecttype="rect"/>
+                  <o:lock v:ext="edit" aspectratio="t"/>
+                </v:shapetype>
+                <v:shape id="_x0000_s1039" type="#_x0000_t75" style="position:absolute;margin-left:47.25pt;margin-top:2.1pt;width:290.25pt;height:317.25pt;z-index:251685888;mso-position-horizontal-relative:text;mso-position-vertical-relative:text">
+                  <v:imagedata r:id="rId5" o:title=""/>
+                </v:shape>
+                <o:OLEObject Type="Embed" ProgID="PBrush" ShapeID="_x0000_s1039" DrawAspect="Content" ObjectID="_1647581673" r:id="rId6"/>
+              </w:object>
+            </w:r>
+          </w:p>
+          <w:p>
+            <w:pPr>
+              <w:rPr>
+                <w:noProof/>
+                <w:sz w:val="28"/>
+                <w:szCs w:val="28"/>
+              </w:rPr>
+            </w:pPr>
+          </w:p>
+          <w:p>
+            <w:pPr>
+              <w:rPr>
+                <w:noProof/>
+                <w:sz w:val="28"/>
+                <w:szCs w:val="28"/>
+              </w:rPr>
+            </w:pPr>
+          </w:p>
+          <w:p>
+            <w:pPr>
+              <w:rPr>
+                <w:noProof/>
+                <w:sz w:val="28"/>
+                <w:szCs w:val="28"/>
+              </w:rPr>
+            </w:pPr>
+          </w:p>
+          <w:p>
+            <w:pPr>
+              <w:rPr>
+                <w:noProof/>
+                <w:sz w:val="28"/>
+                <w:szCs w:val="28"/>
+              </w:rPr>
+            </w:pPr>
+          </w:p>
+          <w:p>
+            <w:pPr>
+              <w:rPr>
+                <w:noProof/>
+                <w:sz w:val="28"/>
+                <w:szCs w:val="28"/>
+              </w:rPr>
+            </w:pPr>
+          </w:p>
+          <w:p>
+            <w:pPr>
+              <w:rPr>
+                <w:sz w:val="28"/>
+                <w:szCs w:val="28"/>
+              </w:rPr>
+            </w:pPr>
+          </w:p>
+          <w:p>
+            <w:pPr>
+              <w:rPr>
+                <w:sz w:val="28"/>
+                <w:szCs w:val="28"/>
+              </w:rPr>
+            </w:pPr>
+          </w:p>
+          <w:p>
+            <w:pPr>
+              <w:rPr>
+                <w:sz w:val="28"/>
+                <w:szCs w:val="28"/>
+              </w:rPr>
+            </w:pPr>
+          </w:p>
+          <w:p>
+            <w:pPr>
+              <w:rPr>
+                <w:sz w:val="28"/>
+                <w:szCs w:val="28"/>
+              </w:rPr>
+            </w:pPr>
           </w:p>
           <w:p>
             <w:pPr>
@@ -442,7 +1036,7 @@
         </w:rPr>
         <w:t xml:space="preserve"> </w:t>
       </w:r>
-      <w:hyperlink r:id="rId6" w:history="1">
+      <w:hyperlink r:id="rId7" w:history="1">
         <w:r>
           <w:rPr>
             <w:rStyle w:val="Hyperlink"/>
@@ -482,7 +1076,7 @@
                     </pic:cNvPicPr>
                   </pic:nvPicPr>
                   <pic:blipFill>
-                    <a:blip r:embed="rId7">
+                    <a:blip r:embed="rId8">
                       <a:extLst>
                         <a:ext uri="{28A0092B-C50C-407E-A947-70E740481C1C}">
                           <a14:useLocalDpi xmlns:a14="http://schemas.microsoft.com/office/drawing/2010/main" val="0"/>
@@ -637,7 +1231,7 @@
         </w:rPr>
         <w:t xml:space="preserve">If you don’t already have python installed you will need to download version 3.7 or later from </w:t>
       </w:r>
-      <w:hyperlink r:id="rId8" w:history="1">
+      <w:hyperlink r:id="rId9" w:history="1">
         <w:r>
           <w:rPr>
             <w:color w:val="5B9BD5" w:themeColor="accent5"/>
@@ -704,7 +1298,7 @@
                     </pic:cNvPicPr>
                   </pic:nvPicPr>
                   <pic:blipFill>
-                    <a:blip r:embed="rId9">
+                    <a:blip r:embed="rId10">
                       <a:extLst>
                         <a:ext uri="{28A0092B-C50C-407E-A947-70E740481C1C}">
                           <a14:useLocalDpi xmlns:a14="http://schemas.microsoft.com/office/drawing/2010/main" val="0"/>
@@ -862,7 +1456,7 @@
                     </pic:cNvPicPr>
                   </pic:nvPicPr>
                   <pic:blipFill>
-                    <a:blip r:embed="rId10">
+                    <a:blip r:embed="rId11">
                       <a:extLst>
                         <a:ext uri="{28A0092B-C50C-407E-A947-70E740481C1C}">
                           <a14:useLocalDpi xmlns:a14="http://schemas.microsoft.com/office/drawing/2010/main" val="0"/>
@@ -982,21 +1576,7 @@
           <w:sz w:val="28"/>
           <w:szCs w:val="28"/>
         </w:rPr>
-        <w:t xml:space="preserve"> may need </w:t>
-      </w:r>
-      <w:r>
-        <w:rPr>
-          <w:sz w:val="28"/>
-          <w:szCs w:val="28"/>
-        </w:rPr>
-        <w:t>to get the above modules to work</w:t>
-      </w:r>
-      <w:r>
-        <w:rPr>
-          <w:sz w:val="28"/>
-          <w:szCs w:val="28"/>
-        </w:rPr>
-        <w:t>.</w:t>
+        <w:t xml:space="preserve"> may need to get the above modules to work.</w:t>
       </w:r>
       <w:r>
         <w:rPr>
@@ -1210,7 +1790,7 @@
                           </pic:cNvPicPr>
                         </pic:nvPicPr>
                         <pic:blipFill>
-                          <a:blip r:embed="rId11">
+                          <a:blip r:embed="rId12">
                             <a:extLst>
                               <a:ext uri="{28A0092B-C50C-407E-A947-70E740481C1C}">
                                 <a14:useLocalDpi xmlns:a14="http://schemas.microsoft.com/office/drawing/2010/main" val="0"/>
@@ -1396,7 +1976,7 @@
                           </pic:cNvPicPr>
                         </pic:nvPicPr>
                         <pic:blipFill>
-                          <a:blip r:embed="rId12">
+                          <a:blip r:embed="rId13">
                             <a:extLst>
                               <a:ext uri="{28A0092B-C50C-407E-A947-70E740481C1C}">
                                 <a14:useLocalDpi xmlns:a14="http://schemas.microsoft.com/office/drawing/2010/main" val="0"/>
@@ -1473,23 +2053,7 @@
           <w:szCs w:val="28"/>
         </w:rPr>
         <w:lastRenderedPageBreak/>
-        <w:t>With PIP in</w:t>
-      </w:r>
-      <w:bookmarkStart w:id="0" w:name="_GoBack"/>
-      <w:bookmarkEnd w:id="0"/>
-      <w:r>
-        <w:rPr>
-          <w:sz w:val="28"/>
-          <w:szCs w:val="28"/>
-        </w:rPr>
-        <w:t>stalls all done, t</w:t>
-      </w:r>
-      <w:r>
-        <w:rPr>
-          <w:sz w:val="28"/>
-          <w:szCs w:val="28"/>
-        </w:rPr>
-        <w:t xml:space="preserve">o activate </w:t>
+        <w:t xml:space="preserve">With PIP installs all done, to activate </w:t>
       </w:r>
       <w:r>
         <w:rPr>
@@ -1639,7 +2203,7 @@
                     </pic:cNvPicPr>
                   </pic:nvPicPr>
                   <pic:blipFill>
-                    <a:blip r:embed="rId13">
+                    <a:blip r:embed="rId14">
                       <a:extLst>
                         <a:ext uri="{28A0092B-C50C-407E-A947-70E740481C1C}">
                           <a14:useLocalDpi xmlns:a14="http://schemas.microsoft.com/office/drawing/2010/main" val="0"/>
@@ -1840,7 +2404,7 @@
                     </pic:cNvPicPr>
                   </pic:nvPicPr>
                   <pic:blipFill>
-                    <a:blip r:embed="rId14">
+                    <a:blip r:embed="rId15">
                       <a:extLst>
                         <a:ext uri="{28A0092B-C50C-407E-A947-70E740481C1C}">
                           <a14:useLocalDpi xmlns:a14="http://schemas.microsoft.com/office/drawing/2010/main" val="0"/>
@@ -2005,7 +2569,7 @@
                     </pic:cNvPicPr>
                   </pic:nvPicPr>
                   <pic:blipFill>
-                    <a:blip r:embed="rId15">
+                    <a:blip r:embed="rId16">
                       <a:extLst>
                         <a:ext uri="{28A0092B-C50C-407E-A947-70E740481C1C}">
                           <a14:useLocalDpi xmlns:a14="http://schemas.microsoft.com/office/drawing/2010/main" val="0"/>
@@ -2319,7 +2883,7 @@
                     </pic:cNvPicPr>
                   </pic:nvPicPr>
                   <pic:blipFill>
-                    <a:blip r:embed="rId16">
+                    <a:blip r:embed="rId17">
                       <a:extLst>
                         <a:ext uri="{28A0092B-C50C-407E-A947-70E740481C1C}">
                           <a14:useLocalDpi xmlns:a14="http://schemas.microsoft.com/office/drawing/2010/main" val="0"/>
@@ -2512,7 +3076,7 @@
                           </pic:cNvPicPr>
                         </pic:nvPicPr>
                         <pic:blipFill rotWithShape="1">
-                          <a:blip r:embed="rId17">
+                          <a:blip r:embed="rId18">
                             <a:extLst>
                               <a:ext uri="{28A0092B-C50C-407E-A947-70E740481C1C}">
                                 <a14:useLocalDpi xmlns:a14="http://schemas.microsoft.com/office/drawing/2010/main" val="0"/>
@@ -2942,7 +3506,7 @@
         </w:rPr>
         <w:t xml:space="preserve">Sources: </w:t>
       </w:r>
-      <w:hyperlink r:id="rId18" w:history="1">
+      <w:hyperlink r:id="rId19" w:history="1">
         <w:r>
           <w:rPr>
             <w:rStyle w:val="Hyperlink"/>
@@ -2952,7 +3516,7 @@
       </w:hyperlink>
     </w:p>
     <w:p>
-      <w:hyperlink r:id="rId19" w:history="1">
+      <w:hyperlink r:id="rId20" w:history="1">
         <w:r>
           <w:rPr>
             <w:rStyle w:val="Hyperlink"/>
@@ -2968,7 +3532,7 @@
           <w:szCs w:val="28"/>
         </w:rPr>
       </w:pPr>
-      <w:hyperlink r:id="rId20" w:history="1">
+      <w:hyperlink r:id="rId21" w:history="1">
         <w:r>
           <w:rPr>
             <w:rStyle w:val="Hyperlink"/>
@@ -3106,7 +3670,7 @@
                     </pic:cNvPicPr>
                   </pic:nvPicPr>
                   <pic:blipFill>
-                    <a:blip r:embed="rId21">
+                    <a:blip r:embed="rId22">
                       <a:extLst>
                         <a:ext uri="{28A0092B-C50C-407E-A947-70E740481C1C}">
                           <a14:useLocalDpi xmlns:a14="http://schemas.microsoft.com/office/drawing/2010/main" val="0"/>
@@ -3167,7 +3731,7 @@
           <w:szCs w:val="28"/>
         </w:rPr>
       </w:pPr>
-      <w:hyperlink r:id="rId22" w:history="1">
+      <w:hyperlink r:id="rId23" w:history="1">
         <w:r>
           <w:rPr>
             <w:rStyle w:val="Hyperlink"/>
@@ -5103,7 +5667,7 @@
         </w:rPr>
         <w:t xml:space="preserve">Source: </w:t>
       </w:r>
-      <w:hyperlink r:id="rId23" w:history="1">
+      <w:hyperlink r:id="rId24" w:history="1">
         <w:r>
           <w:rPr>
             <w:color w:val="4472C4" w:themeColor="accent1"/>
@@ -5122,7 +5686,7 @@
           <w:szCs w:val="28"/>
         </w:rPr>
       </w:pPr>
-      <w:hyperlink r:id="rId24" w:history="1">
+      <w:hyperlink r:id="rId25" w:history="1">
         <w:r>
           <w:rPr>
             <w:color w:val="4472C4" w:themeColor="accent1"/>
@@ -5183,7 +5747,7 @@
                           </pic:cNvPicPr>
                         </pic:nvPicPr>
                         <pic:blipFill>
-                          <a:blip r:embed="rId25">
+                          <a:blip r:embed="rId26">
                             <a:extLst>
                               <a:ext uri="{28A0092B-C50C-407E-A947-70E740481C1C}">
                                 <a14:useLocalDpi xmlns:a14="http://schemas.microsoft.com/office/drawing/2010/main" val="0"/>
@@ -5489,29 +6053,10 @@
                 <w:lang w:eastAsia="en-IE"/>
               </w:rPr>
               <w:object w:dxaOrig="1440" w:dyaOrig="1440" w14:anchorId="0233FC7A">
-                <v:shapetype id="_x0000_t75" coordsize="21600,21600" o:spt="75" o:preferrelative="t" path="m@4@5l@4@11@9@11@9@5xe" filled="f" stroked="f">
-                  <v:stroke joinstyle="miter"/>
-                  <v:formulas>
-                    <v:f eqn="if lineDrawn pixelLineWidth 0"/>
-                    <v:f eqn="sum @0 1 0"/>
-                    <v:f eqn="sum 0 0 @1"/>
-                    <v:f eqn="prod @2 1 2"/>
-                    <v:f eqn="prod @3 21600 pixelWidth"/>
-                    <v:f eqn="prod @3 21600 pixelHeight"/>
-                    <v:f eqn="sum @0 0 1"/>
-                    <v:f eqn="prod @6 1 2"/>
-                    <v:f eqn="prod @7 21600 pixelWidth"/>
-                    <v:f eqn="sum @8 21600 0"/>
-                    <v:f eqn="prod @7 21600 pixelHeight"/>
-                    <v:f eqn="sum @10 21600 0"/>
-                  </v:formulas>
-                  <v:path o:extrusionok="f" gradientshapeok="t" o:connecttype="rect"/>
-                  <o:lock v:ext="edit" aspectratio="t"/>
-                </v:shapetype>
                 <v:shape id="_x0000_s1035" type="#_x0000_t75" style="position:absolute;margin-left:25.5pt;margin-top:6.8pt;width:388.85pt;height:254.8pt;z-index:251667456;mso-position-horizontal-relative:text;mso-position-vertical-relative:text">
-                  <v:imagedata r:id="rId26" o:title=""/>
+                  <v:imagedata r:id="rId27" o:title=""/>
                 </v:shape>
-                <o:OLEObject Type="Embed" ProgID="PBrush" ShapeID="_x0000_s1035" DrawAspect="Content" ObjectID="_1647330953" r:id="rId27"/>
+                <o:OLEObject Type="Embed" ProgID="PBrush" ShapeID="_x0000_s1035" DrawAspect="Content" ObjectID="_1647581674" r:id="rId28"/>
               </w:object>
             </w:r>
           </w:p>
@@ -5752,9 +6297,9 @@
               </w:rPr>
               <w:object w:dxaOrig="1440" w:dyaOrig="1440" w14:anchorId="4EC02EC5">
                 <v:shape id="_x0000_s1038" type="#_x0000_t75" style="position:absolute;margin-left:67.4pt;margin-top:9.45pt;width:212.45pt;height:201pt;z-index:251673600;mso-position-horizontal-relative:text;mso-position-vertical-relative:text">
-                  <v:imagedata r:id="rId28" o:title=""/>
+                  <v:imagedata r:id="rId29" o:title=""/>
                 </v:shape>
-                <o:OLEObject Type="Embed" ProgID="PBrush" ShapeID="_x0000_s1038" DrawAspect="Content" ObjectID="_1647330954" r:id="rId29"/>
+                <o:OLEObject Type="Embed" ProgID="PBrush" ShapeID="_x0000_s1038" DrawAspect="Content" ObjectID="_1647581675" r:id="rId30"/>
               </w:object>
             </w:r>
           </w:p>
@@ -6678,7 +7223,7 @@
           <w:szCs w:val="28"/>
         </w:rPr>
       </w:pPr>
-      <w:hyperlink r:id="rId30" w:history="1">
+      <w:hyperlink r:id="rId31" w:history="1">
         <w:r>
           <w:rPr>
             <w:rStyle w:val="Hyperlink"/>
@@ -6733,7 +7278,7 @@
           <w:szCs w:val="28"/>
         </w:rPr>
       </w:pPr>
-      <w:hyperlink r:id="rId31" w:history="1">
+      <w:hyperlink r:id="rId32" w:history="1">
         <w:r>
           <w:rPr>
             <w:rStyle w:val="Hyperlink"/>
@@ -6937,7 +7482,7 @@
                     </pic:cNvPicPr>
                   </pic:nvPicPr>
                   <pic:blipFill>
-                    <a:blip r:embed="rId32">
+                    <a:blip r:embed="rId33">
                       <a:extLst>
                         <a:ext uri="{28A0092B-C50C-407E-A947-70E740481C1C}">
                           <a14:useLocalDpi xmlns:a14="http://schemas.microsoft.com/office/drawing/2010/main" val="0"/>
@@ -7053,7 +7598,7 @@
         </w:rPr>
         <w:t xml:space="preserve">Image source: </w:t>
       </w:r>
-      <w:hyperlink r:id="rId33" w:history="1">
+      <w:hyperlink r:id="rId34" w:history="1">
         <w:r>
           <w:rPr>
             <w:rStyle w:val="Hyperlink"/>
@@ -7406,7 +7951,7 @@
                     </pic:cNvPicPr>
                   </pic:nvPicPr>
                   <pic:blipFill>
-                    <a:blip r:embed="rId34">
+                    <a:blip r:embed="rId35">
                       <a:extLst>
                         <a:ext uri="{28A0092B-C50C-407E-A947-70E740481C1C}">
                           <a14:useLocalDpi xmlns:a14="http://schemas.microsoft.com/office/drawing/2010/main" val="0"/>

</xml_diff>

<commit_message>
Updated README.docx and README.md
</commit_message>
<xml_diff>
--- a/README.docx
+++ b/README.docx
@@ -4,518 +4,652 @@
   <w:body>
     <w:p>
       <w:pPr>
-        <w:rPr>
-          <w:b/>
-          <w:bCs/>
-          <w:sz w:val="28"/>
-          <w:szCs w:val="28"/>
-        </w:rPr>
-      </w:pPr>
-      <w:r>
-        <w:rPr>
-          <w:b/>
-          <w:bCs/>
-          <w:sz w:val="28"/>
-          <w:szCs w:val="28"/>
-        </w:rPr>
-        <w:t>CONTENTS</w:t>
-      </w:r>
-    </w:p>
-    <w:p>
-      <w:pPr>
-        <w:rPr>
-          <w:b/>
-          <w:bCs/>
-          <w:sz w:val="28"/>
-          <w:szCs w:val="28"/>
-        </w:rPr>
-      </w:pPr>
-    </w:p>
-    <w:p>
-      <w:pPr>
-        <w:rPr>
-          <w:b/>
-          <w:bCs/>
-          <w:sz w:val="28"/>
-          <w:szCs w:val="28"/>
-        </w:rPr>
-      </w:pPr>
-      <w:r>
-        <w:rPr>
-          <w:b/>
-          <w:bCs/>
-          <w:sz w:val="28"/>
-          <w:szCs w:val="28"/>
-        </w:rPr>
-        <w:t>Iris Data Set</w:t>
-      </w:r>
-    </w:p>
-    <w:p>
-      <w:pPr>
-        <w:rPr>
-          <w:b/>
-          <w:bCs/>
-          <w:sz w:val="28"/>
-          <w:szCs w:val="28"/>
-        </w:rPr>
-      </w:pPr>
-      <w:r>
-        <w:rPr>
-          <w:b/>
-          <w:bCs/>
-          <w:sz w:val="28"/>
-          <w:szCs w:val="28"/>
-        </w:rPr>
-        <w:t>--------</w:t>
-      </w:r>
-    </w:p>
-    <w:p>
-      <w:pPr>
-        <w:rPr>
-          <w:b/>
-          <w:bCs/>
-          <w:sz w:val="28"/>
-          <w:szCs w:val="28"/>
-        </w:rPr>
-      </w:pPr>
-      <w:r>
-        <w:rPr>
-          <w:b/>
-          <w:bCs/>
-          <w:sz w:val="28"/>
-          <w:szCs w:val="28"/>
-        </w:rPr>
-        <w:t>MEN</w:t>
-      </w:r>
-      <w:r>
-        <w:rPr>
-          <w:b/>
-          <w:bCs/>
-          <w:sz w:val="28"/>
-          <w:szCs w:val="28"/>
-        </w:rPr>
-        <w:t>U</w:t>
-      </w:r>
-    </w:p>
-    <w:p>
-      <w:pPr>
-        <w:rPr>
-          <w:b/>
-          <w:bCs/>
-          <w:sz w:val="28"/>
-          <w:szCs w:val="28"/>
-        </w:rPr>
-      </w:pPr>
-      <w:r>
-        <w:rPr>
-          <w:b/>
-          <w:bCs/>
-          <w:sz w:val="28"/>
-          <w:szCs w:val="28"/>
-        </w:rPr>
-        <w:t>====</w:t>
-      </w:r>
-    </w:p>
-    <w:p>
-      <w:pPr>
-        <w:rPr>
-          <w:b/>
-          <w:bCs/>
-          <w:sz w:val="28"/>
-          <w:szCs w:val="28"/>
-        </w:rPr>
-      </w:pPr>
-      <w:r>
-        <w:rPr>
-          <w:b/>
-          <w:bCs/>
-          <w:sz w:val="28"/>
-          <w:szCs w:val="28"/>
-        </w:rPr>
-        <w:t xml:space="preserve">1 – Introduction </w:t>
-      </w:r>
-      <w:proofErr w:type="gramStart"/>
-      <w:r>
-        <w:rPr>
-          <w:b/>
-          <w:bCs/>
-          <w:sz w:val="28"/>
-          <w:szCs w:val="28"/>
-        </w:rPr>
-        <w:t>To</w:t>
-      </w:r>
-      <w:proofErr w:type="gramEnd"/>
-      <w:r>
-        <w:rPr>
-          <w:b/>
-          <w:bCs/>
-          <w:sz w:val="28"/>
-          <w:szCs w:val="28"/>
-        </w:rPr>
-        <w:t xml:space="preserve"> Iris Data Set</w:t>
-      </w:r>
-    </w:p>
-    <w:p>
-      <w:pPr>
-        <w:rPr>
-          <w:b/>
-          <w:bCs/>
-          <w:sz w:val="28"/>
-          <w:szCs w:val="28"/>
-        </w:rPr>
-      </w:pPr>
-      <w:r>
-        <w:rPr>
-          <w:b/>
-          <w:bCs/>
-          <w:sz w:val="28"/>
-          <w:szCs w:val="28"/>
-        </w:rPr>
-        <w:t xml:space="preserve">2 - View Image </w:t>
-      </w:r>
-      <w:proofErr w:type="gramStart"/>
-      <w:r>
-        <w:rPr>
-          <w:b/>
-          <w:bCs/>
-          <w:sz w:val="28"/>
-          <w:szCs w:val="28"/>
-        </w:rPr>
-        <w:t>Of</w:t>
-      </w:r>
-      <w:proofErr w:type="gramEnd"/>
-      <w:r>
-        <w:rPr>
-          <w:b/>
-          <w:bCs/>
-          <w:sz w:val="28"/>
-          <w:szCs w:val="28"/>
-        </w:rPr>
-        <w:t xml:space="preserve"> Iris Varieties</w:t>
-      </w:r>
-    </w:p>
-    <w:p>
-      <w:pPr>
-        <w:rPr>
-          <w:b/>
-          <w:bCs/>
-          <w:sz w:val="28"/>
-          <w:szCs w:val="28"/>
-        </w:rPr>
-      </w:pPr>
-      <w:r>
-        <w:rPr>
-          <w:b/>
-          <w:bCs/>
-          <w:sz w:val="28"/>
-          <w:szCs w:val="28"/>
-        </w:rPr>
-        <w:t>-----------------------------------</w:t>
-      </w:r>
-    </w:p>
-    <w:p>
-      <w:pPr>
-        <w:rPr>
-          <w:b/>
-          <w:bCs/>
-          <w:sz w:val="28"/>
-          <w:szCs w:val="28"/>
-        </w:rPr>
-      </w:pPr>
-      <w:r>
-        <w:rPr>
-          <w:b/>
-          <w:bCs/>
-          <w:sz w:val="28"/>
-          <w:szCs w:val="28"/>
-        </w:rPr>
-        <w:t>3 – View Average Sizes Iris</w:t>
-      </w:r>
-    </w:p>
-    <w:p>
-      <w:pPr>
-        <w:rPr>
-          <w:b/>
-          <w:bCs/>
-          <w:sz w:val="28"/>
-          <w:szCs w:val="28"/>
-        </w:rPr>
-      </w:pPr>
-      <w:r>
-        <w:rPr>
-          <w:b/>
-          <w:bCs/>
-          <w:sz w:val="28"/>
-          <w:szCs w:val="28"/>
-        </w:rPr>
-        <w:t>4 – View Minimum Sizes Iris</w:t>
-      </w:r>
-    </w:p>
-    <w:p>
-      <w:pPr>
-        <w:rPr>
-          <w:b/>
-          <w:bCs/>
-          <w:sz w:val="28"/>
-          <w:szCs w:val="28"/>
-        </w:rPr>
-      </w:pPr>
-      <w:r>
-        <w:rPr>
-          <w:b/>
-          <w:bCs/>
-          <w:sz w:val="28"/>
-          <w:szCs w:val="28"/>
-        </w:rPr>
-        <w:t xml:space="preserve"> 5 – View Maximum Sizes Iris</w:t>
-      </w:r>
-    </w:p>
-    <w:p>
-      <w:pPr>
-        <w:rPr>
-          <w:b/>
-          <w:bCs/>
-          <w:sz w:val="28"/>
-          <w:szCs w:val="28"/>
-        </w:rPr>
-      </w:pPr>
-      <w:r>
-        <w:rPr>
-          <w:b/>
-          <w:bCs/>
-          <w:sz w:val="28"/>
-          <w:szCs w:val="28"/>
-        </w:rPr>
-        <w:t xml:space="preserve"> -----------------------------------</w:t>
-      </w:r>
-    </w:p>
-    <w:p>
-      <w:pPr>
-        <w:rPr>
-          <w:b/>
-          <w:bCs/>
-          <w:sz w:val="28"/>
-          <w:szCs w:val="28"/>
-        </w:rPr>
-      </w:pPr>
-      <w:r>
-        <w:rPr>
-          <w:b/>
-          <w:bCs/>
-          <w:sz w:val="28"/>
-          <w:szCs w:val="28"/>
-        </w:rPr>
-        <w:t xml:space="preserve"> 6 – Save Summary Data </w:t>
-      </w:r>
-      <w:proofErr w:type="gramStart"/>
-      <w:r>
-        <w:rPr>
-          <w:b/>
-          <w:bCs/>
-          <w:sz w:val="28"/>
-          <w:szCs w:val="28"/>
-        </w:rPr>
-        <w:t>To</w:t>
-      </w:r>
-      <w:proofErr w:type="gramEnd"/>
-      <w:r>
-        <w:rPr>
-          <w:b/>
-          <w:bCs/>
-          <w:sz w:val="28"/>
-          <w:szCs w:val="28"/>
-        </w:rPr>
-        <w:t xml:space="preserve"> Text File</w:t>
-      </w:r>
-    </w:p>
-    <w:p>
-      <w:pPr>
-        <w:rPr>
-          <w:b/>
-          <w:bCs/>
-          <w:sz w:val="28"/>
-          <w:szCs w:val="28"/>
-        </w:rPr>
-      </w:pPr>
-      <w:r>
-        <w:rPr>
-          <w:b/>
-          <w:bCs/>
-          <w:sz w:val="28"/>
-          <w:szCs w:val="28"/>
-        </w:rPr>
-        <w:t xml:space="preserve"> -----------------------------------</w:t>
-      </w:r>
-    </w:p>
-    <w:p>
-      <w:pPr>
-        <w:rPr>
-          <w:b/>
-          <w:bCs/>
-          <w:sz w:val="28"/>
-          <w:szCs w:val="28"/>
-        </w:rPr>
-      </w:pPr>
-      <w:r>
-        <w:rPr>
-          <w:b/>
-          <w:bCs/>
-          <w:sz w:val="28"/>
-          <w:szCs w:val="28"/>
-        </w:rPr>
-        <w:t xml:space="preserve"> 7 – View Paired Graph Plots")</w:t>
-      </w:r>
-    </w:p>
-    <w:p>
-      <w:pPr>
-        <w:rPr>
-          <w:b/>
-          <w:bCs/>
-          <w:sz w:val="28"/>
-          <w:szCs w:val="28"/>
-        </w:rPr>
-      </w:pPr>
-      <w:r>
-        <w:rPr>
-          <w:b/>
-          <w:bCs/>
-          <w:sz w:val="28"/>
-          <w:szCs w:val="28"/>
-        </w:rPr>
-        <w:t xml:space="preserve"> 8 – View Scatter Plots</w:t>
-      </w:r>
-    </w:p>
-    <w:p>
-      <w:pPr>
-        <w:rPr>
-          <w:b/>
-          <w:bCs/>
-          <w:sz w:val="28"/>
-          <w:szCs w:val="28"/>
-        </w:rPr>
-      </w:pPr>
-      <w:r>
-        <w:rPr>
-          <w:b/>
-          <w:bCs/>
-          <w:sz w:val="28"/>
-          <w:szCs w:val="28"/>
-        </w:rPr>
-        <w:t xml:space="preserve"> 9 – View Histograms</w:t>
-      </w:r>
-    </w:p>
-    <w:p>
-      <w:pPr>
-        <w:rPr>
-          <w:b/>
-          <w:bCs/>
-          <w:sz w:val="28"/>
-          <w:szCs w:val="28"/>
-        </w:rPr>
-      </w:pPr>
-      <w:r>
-        <w:rPr>
-          <w:b/>
-          <w:bCs/>
-          <w:sz w:val="28"/>
-          <w:szCs w:val="28"/>
-        </w:rPr>
-        <w:t>-----------------------------------</w:t>
-      </w:r>
-    </w:p>
-    <w:p>
-      <w:pPr>
-        <w:rPr>
-          <w:b/>
-          <w:bCs/>
-          <w:sz w:val="28"/>
-          <w:szCs w:val="28"/>
-        </w:rPr>
-      </w:pPr>
-      <w:r>
-        <w:rPr>
-          <w:b/>
-          <w:bCs/>
-          <w:sz w:val="28"/>
-          <w:szCs w:val="28"/>
-        </w:rPr>
-        <w:t xml:space="preserve">10 – Save Paired Graph Plots </w:t>
-      </w:r>
-    </w:p>
-    <w:p>
-      <w:pPr>
-        <w:rPr>
-          <w:b/>
-          <w:bCs/>
-          <w:sz w:val="28"/>
-          <w:szCs w:val="28"/>
-        </w:rPr>
-      </w:pPr>
-      <w:r>
-        <w:rPr>
-          <w:b/>
-          <w:bCs/>
-          <w:sz w:val="28"/>
-          <w:szCs w:val="28"/>
-        </w:rPr>
-        <w:t xml:space="preserve">11 – Save Scatter Plots   </w:t>
-      </w:r>
-    </w:p>
-    <w:p>
-      <w:pPr>
-        <w:rPr>
-          <w:b/>
-          <w:bCs/>
-          <w:sz w:val="28"/>
-          <w:szCs w:val="28"/>
-        </w:rPr>
-      </w:pPr>
-      <w:r>
-        <w:rPr>
-          <w:b/>
-          <w:bCs/>
-          <w:sz w:val="28"/>
-          <w:szCs w:val="28"/>
-        </w:rPr>
-        <w:t>12 – Save Histograms</w:t>
-      </w:r>
-    </w:p>
-    <w:p>
-      <w:pPr>
-        <w:rPr>
-          <w:b/>
-          <w:bCs/>
-          <w:sz w:val="28"/>
-          <w:szCs w:val="28"/>
-        </w:rPr>
-      </w:pPr>
-      <w:r>
-        <w:rPr>
-          <w:b/>
-          <w:bCs/>
-          <w:sz w:val="28"/>
-          <w:szCs w:val="28"/>
-        </w:rPr>
-        <w:t xml:space="preserve"> -----------------------------------</w:t>
-      </w:r>
-    </w:p>
-    <w:p>
-      <w:pPr>
-        <w:rPr>
-          <w:b/>
-          <w:bCs/>
-          <w:sz w:val="28"/>
-          <w:szCs w:val="28"/>
-        </w:rPr>
-      </w:pPr>
-      <w:r>
-        <w:rPr>
-          <w:b/>
-          <w:bCs/>
-          <w:sz w:val="28"/>
-          <w:szCs w:val="28"/>
-        </w:rPr>
-        <w:t xml:space="preserve"> x – Exit application</w:t>
+        <w:jc w:val="center"/>
+        <w:rPr>
+          <w:b/>
+          <w:bCs/>
+          <w:sz w:val="48"/>
+          <w:szCs w:val="48"/>
+        </w:rPr>
+      </w:pPr>
+      <w:r>
+        <w:rPr>
+          <w:sz w:val="48"/>
+          <w:szCs w:val="48"/>
+        </w:rPr>
+        <w:t>Linear Discriminant Analysis</w:t>
+      </w:r>
+    </w:p>
+    <w:p>
+      <w:pPr>
+        <w:rPr>
+          <w:b/>
+          <w:bCs/>
+          <w:sz w:val="28"/>
+          <w:szCs w:val="28"/>
+        </w:rPr>
+      </w:pPr>
+    </w:p>
+    <w:p>
+      <w:pPr>
+        <w:rPr>
+          <w:b/>
+          <w:bCs/>
+          <w:sz w:val="28"/>
+          <w:szCs w:val="28"/>
+        </w:rPr>
+      </w:pPr>
+      <w:r>
+        <w:rPr>
+          <w:b/>
+          <w:bCs/>
+          <w:sz w:val="28"/>
+          <w:szCs w:val="28"/>
+        </w:rPr>
+        <w:t>At the time of writing this project we are in the middle of a global pandemic that was originally thought to only affect the elderly and people with underlying health conditions</w:t>
+      </w:r>
+      <w:r>
+        <w:rPr>
+          <w:b/>
+          <w:bCs/>
+          <w:sz w:val="28"/>
+          <w:szCs w:val="28"/>
+        </w:rPr>
+        <w:t xml:space="preserve">, as the virus has spread through asymptomatic carriers the world has gone into lockdown and people of all ages with no underlying health conditions are also beginning to die of the virus. </w:t>
+      </w:r>
+    </w:p>
+    <w:p>
+      <w:pPr>
+        <w:rPr>
+          <w:b/>
+          <w:bCs/>
+          <w:sz w:val="28"/>
+          <w:szCs w:val="28"/>
+        </w:rPr>
+      </w:pPr>
+      <w:r>
+        <w:rPr>
+          <w:b/>
+          <w:bCs/>
+          <w:sz w:val="28"/>
+          <w:szCs w:val="28"/>
+        </w:rPr>
+        <w:t>Scatter graphs used in Linear Discriminant Analysis are a very powerful way to display clusters and relationships to data.</w:t>
+      </w:r>
+    </w:p>
+    <w:p>
+      <w:pPr>
+        <w:rPr>
+          <w:b/>
+          <w:bCs/>
+          <w:sz w:val="28"/>
+          <w:szCs w:val="28"/>
+        </w:rPr>
+      </w:pPr>
+      <w:r>
+        <w:rPr>
+          <w:b/>
+          <w:bCs/>
+          <w:sz w:val="28"/>
+          <w:szCs w:val="28"/>
+        </w:rPr>
+        <w:t>One day, the skills put in practice learning the Iris Dataset, may be the very same skills that save lives from the global pandemic</w:t>
+      </w:r>
+      <w:r>
+        <w:rPr>
+          <w:b/>
+          <w:bCs/>
+          <w:sz w:val="28"/>
+          <w:szCs w:val="28"/>
+        </w:rPr>
+        <w:t>.</w:t>
+      </w:r>
+      <w:r>
+        <w:rPr>
+          <w:b/>
+          <w:bCs/>
+          <w:sz w:val="28"/>
+          <w:szCs w:val="28"/>
+        </w:rPr>
+        <w:t xml:space="preserve"> </w:t>
+      </w:r>
+    </w:p>
+    <w:p>
+      <w:pPr>
+        <w:rPr>
+          <w:b/>
+          <w:bCs/>
+          <w:sz w:val="28"/>
+          <w:szCs w:val="28"/>
+        </w:rPr>
+      </w:pPr>
+      <w:r>
+        <w:rPr>
+          <w:b/>
+          <w:bCs/>
+          <w:sz w:val="28"/>
+          <w:szCs w:val="28"/>
+        </w:rPr>
+        <w:t xml:space="preserve">The graph below is a scatter plot graph generated by the seaborn module of Python. Its an extremely simple way to see at a glance that </w:t>
+      </w:r>
+      <w:proofErr w:type="spellStart"/>
+      <w:r>
+        <w:rPr>
+          <w:b/>
+          <w:bCs/>
+          <w:sz w:val="28"/>
+          <w:szCs w:val="28"/>
+        </w:rPr>
+        <w:t>Setosa</w:t>
+      </w:r>
+      <w:proofErr w:type="spellEnd"/>
+      <w:r>
+        <w:rPr>
+          <w:b/>
+          <w:bCs/>
+          <w:sz w:val="28"/>
+          <w:szCs w:val="28"/>
+        </w:rPr>
+        <w:t xml:space="preserve"> Iris plants have a short petal length and petal width. Versicolor and </w:t>
+      </w:r>
+      <w:proofErr w:type="spellStart"/>
+      <w:r>
+        <w:rPr>
+          <w:b/>
+          <w:bCs/>
+          <w:sz w:val="28"/>
+          <w:szCs w:val="28"/>
+        </w:rPr>
+        <w:t>Virginic</w:t>
+      </w:r>
+      <w:proofErr w:type="spellEnd"/>
+      <w:r>
+        <w:rPr>
+          <w:b/>
+          <w:bCs/>
+          <w:sz w:val="28"/>
+          <w:szCs w:val="28"/>
+        </w:rPr>
+        <w:t xml:space="preserve"> plants cluster together in a  second group</w:t>
+      </w:r>
+    </w:p>
+    <w:p>
+      <w:pPr>
+        <w:rPr>
+          <w:b/>
+          <w:bCs/>
+          <w:sz w:val="28"/>
+          <w:szCs w:val="28"/>
+        </w:rPr>
+      </w:pPr>
+      <w:r>
+        <w:rPr>
+          <w:b/>
+          <w:bCs/>
+          <w:sz w:val="28"/>
+          <w:szCs w:val="28"/>
+        </w:rPr>
+        <w:br w:type="page"/>
+      </w:r>
+    </w:p>
+    <w:p>
+      <w:pPr>
+        <w:rPr>
+          <w:b/>
+          <w:bCs/>
+          <w:sz w:val="28"/>
+          <w:szCs w:val="28"/>
+        </w:rPr>
+      </w:pPr>
+      <w:r>
+        <w:rPr>
+          <w:b/>
+          <w:bCs/>
+          <w:sz w:val="28"/>
+          <w:szCs w:val="28"/>
+        </w:rPr>
+        <w:lastRenderedPageBreak/>
+        <w:t>THE IRIS DATASET</w:t>
+      </w:r>
+    </w:p>
+    <w:p>
+      <w:pPr>
+        <w:rPr>
+          <w:b/>
+          <w:bCs/>
+          <w:sz w:val="28"/>
+          <w:szCs w:val="28"/>
+        </w:rPr>
+      </w:pPr>
+      <w:r>
+        <w:rPr>
+          <w:b/>
+          <w:bCs/>
+          <w:sz w:val="28"/>
+          <w:szCs w:val="28"/>
+        </w:rPr>
+        <w:t>On limited data it is very hard to tell one plant from another simply from measurements of their sepal length or sepal widths. Histograms are for showing one type of data from each plant.</w:t>
+      </w:r>
+    </w:p>
+    <w:p>
+      <w:pPr>
+        <w:rPr>
+          <w:b/>
+          <w:bCs/>
+          <w:sz w:val="28"/>
+          <w:szCs w:val="28"/>
+        </w:rPr>
+      </w:pPr>
+      <w:r>
+        <w:rPr>
+          <w:b/>
+          <w:bCs/>
+          <w:noProof/>
+          <w:sz w:val="28"/>
+          <w:szCs w:val="28"/>
+        </w:rPr>
+        <w:drawing>
+          <wp:anchor distT="0" distB="0" distL="114300" distR="114300" simplePos="0" relativeHeight="251691008" behindDoc="0" locked="0" layoutInCell="1" allowOverlap="1" wp14:anchorId="6F22BB7A" wp14:editId="39B6711C">
+            <wp:simplePos x="0" y="0"/>
+            <wp:positionH relativeFrom="column">
+              <wp:posOffset>2914650</wp:posOffset>
+            </wp:positionH>
+            <wp:positionV relativeFrom="paragraph">
+              <wp:posOffset>121920</wp:posOffset>
+            </wp:positionV>
+            <wp:extent cx="1785620" cy="2037994"/>
+            <wp:effectExtent l="0" t="0" r="5080" b="635"/>
+            <wp:wrapNone/>
+            <wp:docPr id="21" name="Picture 21"/>
+            <wp:cNvGraphicFramePr>
+              <a:graphicFrameLocks xmlns:a="http://schemas.openxmlformats.org/drawingml/2006/main" noChangeAspect="1"/>
+            </wp:cNvGraphicFramePr>
+            <a:graphic xmlns:a="http://schemas.openxmlformats.org/drawingml/2006/main">
+              <a:graphicData uri="http://schemas.openxmlformats.org/drawingml/2006/picture">
+                <pic:pic xmlns:pic="http://schemas.openxmlformats.org/drawingml/2006/picture">
+                  <pic:nvPicPr>
+                    <pic:cNvPr id="0" name="Picture 22"/>
+                    <pic:cNvPicPr>
+                      <a:picLocks noChangeAspect="1" noChangeArrowheads="1"/>
+                    </pic:cNvPicPr>
+                  </pic:nvPicPr>
+                  <pic:blipFill>
+                    <a:blip r:embed="rId5">
+                      <a:extLst>
+                        <a:ext uri="{28A0092B-C50C-407E-A947-70E740481C1C}">
+                          <a14:useLocalDpi xmlns:a14="http://schemas.microsoft.com/office/drawing/2010/main" val="0"/>
+                        </a:ext>
+                      </a:extLst>
+                    </a:blip>
+                    <a:srcRect/>
+                    <a:stretch>
+                      <a:fillRect/>
+                    </a:stretch>
+                  </pic:blipFill>
+                  <pic:spPr bwMode="auto">
+                    <a:xfrm>
+                      <a:off x="0" y="0"/>
+                      <a:ext cx="1789405" cy="2042314"/>
+                    </a:xfrm>
+                    <a:prstGeom prst="rect">
+                      <a:avLst/>
+                    </a:prstGeom>
+                    <a:noFill/>
+                    <a:ln>
+                      <a:noFill/>
+                    </a:ln>
+                  </pic:spPr>
+                </pic:pic>
+              </a:graphicData>
+            </a:graphic>
+            <wp14:sizeRelH relativeFrom="page">
+              <wp14:pctWidth>0</wp14:pctWidth>
+            </wp14:sizeRelH>
+            <wp14:sizeRelV relativeFrom="page">
+              <wp14:pctHeight>0</wp14:pctHeight>
+            </wp14:sizeRelV>
+          </wp:anchor>
+        </w:drawing>
+      </w:r>
+      <w:r>
+        <w:rPr>
+          <w:b/>
+          <w:bCs/>
+          <w:noProof/>
+          <w:sz w:val="28"/>
+          <w:szCs w:val="28"/>
+        </w:rPr>
+        <w:drawing>
+          <wp:anchor distT="0" distB="0" distL="114300" distR="114300" simplePos="0" relativeHeight="251689984" behindDoc="0" locked="0" layoutInCell="1" allowOverlap="1" wp14:anchorId="3C4B780E" wp14:editId="4CFD5C50">
+            <wp:simplePos x="0" y="0"/>
+            <wp:positionH relativeFrom="margin">
+              <wp:posOffset>-9525</wp:posOffset>
+            </wp:positionH>
+            <wp:positionV relativeFrom="paragraph">
+              <wp:posOffset>89535</wp:posOffset>
+            </wp:positionV>
+            <wp:extent cx="2070502" cy="2305050"/>
+            <wp:effectExtent l="0" t="0" r="6350" b="0"/>
+            <wp:wrapNone/>
+            <wp:docPr id="19" name="Picture 19"/>
+            <wp:cNvGraphicFramePr>
+              <a:graphicFrameLocks xmlns:a="http://schemas.openxmlformats.org/drawingml/2006/main" noChangeAspect="1"/>
+            </wp:cNvGraphicFramePr>
+            <a:graphic xmlns:a="http://schemas.openxmlformats.org/drawingml/2006/main">
+              <a:graphicData uri="http://schemas.openxmlformats.org/drawingml/2006/picture">
+                <pic:pic xmlns:pic="http://schemas.openxmlformats.org/drawingml/2006/picture">
+                  <pic:nvPicPr>
+                    <pic:cNvPr id="0" name="Picture 20"/>
+                    <pic:cNvPicPr>
+                      <a:picLocks noChangeAspect="1" noChangeArrowheads="1"/>
+                    </pic:cNvPicPr>
+                  </pic:nvPicPr>
+                  <pic:blipFill>
+                    <a:blip r:embed="rId6">
+                      <a:extLst>
+                        <a:ext uri="{28A0092B-C50C-407E-A947-70E740481C1C}">
+                          <a14:useLocalDpi xmlns:a14="http://schemas.microsoft.com/office/drawing/2010/main" val="0"/>
+                        </a:ext>
+                      </a:extLst>
+                    </a:blip>
+                    <a:srcRect/>
+                    <a:stretch>
+                      <a:fillRect/>
+                    </a:stretch>
+                  </pic:blipFill>
+                  <pic:spPr bwMode="auto">
+                    <a:xfrm>
+                      <a:off x="0" y="0"/>
+                      <a:ext cx="2070502" cy="2305050"/>
+                    </a:xfrm>
+                    <a:prstGeom prst="rect">
+                      <a:avLst/>
+                    </a:prstGeom>
+                    <a:noFill/>
+                    <a:ln>
+                      <a:noFill/>
+                    </a:ln>
+                  </pic:spPr>
+                </pic:pic>
+              </a:graphicData>
+            </a:graphic>
+            <wp14:sizeRelH relativeFrom="page">
+              <wp14:pctWidth>0</wp14:pctWidth>
+            </wp14:sizeRelH>
+            <wp14:sizeRelV relativeFrom="page">
+              <wp14:pctHeight>0</wp14:pctHeight>
+            </wp14:sizeRelV>
+          </wp:anchor>
+        </w:drawing>
+      </w:r>
+    </w:p>
+    <w:p>
+      <w:pPr>
+        <w:rPr>
+          <w:b/>
+          <w:bCs/>
+          <w:sz w:val="28"/>
+          <w:szCs w:val="28"/>
+        </w:rPr>
+      </w:pPr>
+    </w:p>
+    <w:p>
+      <w:pPr>
+        <w:rPr>
+          <w:b/>
+          <w:bCs/>
+          <w:sz w:val="28"/>
+          <w:szCs w:val="28"/>
+        </w:rPr>
+      </w:pPr>
+    </w:p>
+    <w:p>
+      <w:pPr>
+        <w:rPr>
+          <w:b/>
+          <w:bCs/>
+          <w:sz w:val="28"/>
+          <w:szCs w:val="28"/>
+        </w:rPr>
+      </w:pPr>
+    </w:p>
+    <w:p>
+      <w:pPr>
+        <w:rPr>
+          <w:b/>
+          <w:bCs/>
+          <w:sz w:val="28"/>
+          <w:szCs w:val="28"/>
+        </w:rPr>
+      </w:pPr>
+    </w:p>
+    <w:p>
+      <w:pPr>
+        <w:rPr>
+          <w:b/>
+          <w:bCs/>
+          <w:sz w:val="28"/>
+          <w:szCs w:val="28"/>
+        </w:rPr>
+      </w:pPr>
+    </w:p>
+    <w:p>
+      <w:pPr>
+        <w:rPr>
+          <w:b/>
+          <w:bCs/>
+          <w:sz w:val="28"/>
+          <w:szCs w:val="28"/>
+        </w:rPr>
+      </w:pPr>
+    </w:p>
+    <w:p>
+      <w:pPr>
+        <w:rPr>
+          <w:b/>
+          <w:bCs/>
+          <w:sz w:val="28"/>
+          <w:szCs w:val="28"/>
+        </w:rPr>
+      </w:pPr>
+    </w:p>
+    <w:p>
+      <w:pPr>
+        <w:rPr>
+          <w:b/>
+          <w:bCs/>
+          <w:sz w:val="28"/>
+          <w:szCs w:val="28"/>
+        </w:rPr>
+      </w:pPr>
+      <w:r>
+        <w:rPr>
+          <w:b/>
+          <w:bCs/>
+          <w:sz w:val="28"/>
+          <w:szCs w:val="28"/>
+        </w:rPr>
+        <w:t>Scatter graphs are ideal for comparing two types of data.</w:t>
+      </w:r>
+    </w:p>
+    <w:p>
+      <w:pPr>
+        <w:rPr>
+          <w:b/>
+          <w:bCs/>
+          <w:sz w:val="28"/>
+          <w:szCs w:val="28"/>
+        </w:rPr>
+      </w:pPr>
+      <w:r>
+        <w:rPr>
+          <w:b/>
+          <w:bCs/>
+          <w:sz w:val="28"/>
+          <w:szCs w:val="28"/>
+        </w:rPr>
+        <w:t xml:space="preserve">Already we can see </w:t>
+      </w:r>
+      <w:r>
+        <w:rPr>
+          <w:b/>
+          <w:bCs/>
+          <w:sz w:val="28"/>
+          <w:szCs w:val="28"/>
+        </w:rPr>
+        <w:t xml:space="preserve">from the scatter plot below </w:t>
+      </w:r>
+      <w:r>
+        <w:rPr>
+          <w:b/>
+          <w:bCs/>
+          <w:sz w:val="28"/>
+          <w:szCs w:val="28"/>
+        </w:rPr>
+        <w:t>that knowing the relationship between the width and length of sepals, give</w:t>
+      </w:r>
+      <w:r>
+        <w:rPr>
+          <w:b/>
+          <w:bCs/>
+          <w:sz w:val="28"/>
+          <w:szCs w:val="28"/>
+        </w:rPr>
+        <w:t>s</w:t>
+      </w:r>
+      <w:r>
+        <w:rPr>
+          <w:b/>
+          <w:bCs/>
+          <w:sz w:val="28"/>
+          <w:szCs w:val="28"/>
+        </w:rPr>
+        <w:t xml:space="preserve"> you an increased chance of</w:t>
+      </w:r>
+      <w:r>
+        <w:rPr>
+          <w:b/>
+          <w:bCs/>
+          <w:sz w:val="28"/>
+          <w:szCs w:val="28"/>
+        </w:rPr>
+        <w:t xml:space="preserve"> being able to</w:t>
+      </w:r>
+      <w:r>
+        <w:rPr>
+          <w:b/>
+          <w:bCs/>
+          <w:sz w:val="28"/>
+          <w:szCs w:val="28"/>
+        </w:rPr>
+        <w:t xml:space="preserve"> identifying either a tall Virginica or a short </w:t>
+      </w:r>
+      <w:proofErr w:type="spellStart"/>
+      <w:r>
+        <w:rPr>
+          <w:b/>
+          <w:bCs/>
+          <w:sz w:val="28"/>
+          <w:szCs w:val="28"/>
+        </w:rPr>
+        <w:t>Setosa</w:t>
+      </w:r>
+      <w:proofErr w:type="spellEnd"/>
+      <w:r>
+        <w:rPr>
+          <w:b/>
+          <w:bCs/>
+          <w:sz w:val="28"/>
+          <w:szCs w:val="28"/>
+        </w:rPr>
+        <w:t xml:space="preserve">. However with limited data on just Sepal heights and </w:t>
+      </w:r>
+      <w:r>
+        <w:rPr>
+          <w:b/>
+          <w:bCs/>
+          <w:sz w:val="28"/>
+          <w:szCs w:val="28"/>
+        </w:rPr>
+        <w:t>w</w:t>
+      </w:r>
+      <w:r>
+        <w:rPr>
+          <w:b/>
+          <w:bCs/>
+          <w:sz w:val="28"/>
+          <w:szCs w:val="28"/>
+        </w:rPr>
+        <w:t>idths</w:t>
+      </w:r>
+      <w:r>
+        <w:rPr>
+          <w:b/>
+          <w:bCs/>
+          <w:sz w:val="28"/>
+          <w:szCs w:val="28"/>
+        </w:rPr>
+        <w:t xml:space="preserve"> it is almost impossible to categorize the difference between the average Versicolor and average Virginica, unlike the </w:t>
+      </w:r>
+      <w:proofErr w:type="spellStart"/>
+      <w:r>
+        <w:rPr>
+          <w:b/>
+          <w:bCs/>
+          <w:sz w:val="28"/>
+          <w:szCs w:val="28"/>
+        </w:rPr>
+        <w:t>Setosa</w:t>
+      </w:r>
+      <w:proofErr w:type="spellEnd"/>
+      <w:r>
+        <w:rPr>
+          <w:b/>
+          <w:bCs/>
+          <w:sz w:val="28"/>
+          <w:szCs w:val="28"/>
+        </w:rPr>
+        <w:t xml:space="preserve">, the average data of </w:t>
+      </w:r>
+      <w:proofErr w:type="spellStart"/>
+      <w:r>
+        <w:rPr>
+          <w:b/>
+          <w:bCs/>
+          <w:sz w:val="28"/>
+          <w:szCs w:val="28"/>
+        </w:rPr>
+        <w:t>Vericolors</w:t>
+      </w:r>
+      <w:proofErr w:type="spellEnd"/>
+      <w:r>
+        <w:rPr>
+          <w:b/>
+          <w:bCs/>
+          <w:sz w:val="28"/>
+          <w:szCs w:val="28"/>
+        </w:rPr>
+        <w:t xml:space="preserve"> and </w:t>
+      </w:r>
+      <w:proofErr w:type="spellStart"/>
+      <w:r>
+        <w:rPr>
+          <w:b/>
+          <w:bCs/>
+          <w:sz w:val="28"/>
+          <w:szCs w:val="28"/>
+        </w:rPr>
+        <w:t>Virigincas</w:t>
+      </w:r>
+      <w:proofErr w:type="spellEnd"/>
+      <w:r>
+        <w:rPr>
+          <w:b/>
+          <w:bCs/>
+          <w:sz w:val="28"/>
+          <w:szCs w:val="28"/>
+        </w:rPr>
+        <w:t xml:space="preserve"> are all mixed together in a cluster.</w:t>
       </w:r>
       <w:bookmarkStart w:id="0" w:name="_GoBack"/>
       <w:bookmarkEnd w:id="0"/>
@@ -529,6 +663,1107 @@
           <w:szCs w:val="28"/>
         </w:rPr>
       </w:pPr>
+      <w:r>
+        <w:rPr>
+          <w:b/>
+          <w:bCs/>
+          <w:noProof/>
+          <w:sz w:val="28"/>
+          <w:szCs w:val="28"/>
+        </w:rPr>
+        <w:drawing>
+          <wp:anchor distT="0" distB="0" distL="114300" distR="114300" simplePos="0" relativeHeight="251692032" behindDoc="0" locked="0" layoutInCell="1" allowOverlap="1" wp14:anchorId="0EB50C59" wp14:editId="61170A44">
+            <wp:simplePos x="0" y="0"/>
+            <wp:positionH relativeFrom="margin">
+              <wp:posOffset>102235</wp:posOffset>
+            </wp:positionH>
+            <wp:positionV relativeFrom="paragraph">
+              <wp:posOffset>128905</wp:posOffset>
+            </wp:positionV>
+            <wp:extent cx="3579311" cy="2632710"/>
+            <wp:effectExtent l="0" t="0" r="2540" b="0"/>
+            <wp:wrapNone/>
+            <wp:docPr id="22" name="Picture 22"/>
+            <wp:cNvGraphicFramePr>
+              <a:graphicFrameLocks xmlns:a="http://schemas.openxmlformats.org/drawingml/2006/main" noChangeAspect="1"/>
+            </wp:cNvGraphicFramePr>
+            <a:graphic xmlns:a="http://schemas.openxmlformats.org/drawingml/2006/main">
+              <a:graphicData uri="http://schemas.openxmlformats.org/drawingml/2006/picture">
+                <pic:pic xmlns:pic="http://schemas.openxmlformats.org/drawingml/2006/picture">
+                  <pic:nvPicPr>
+                    <pic:cNvPr id="0" name="Picture 23"/>
+                    <pic:cNvPicPr>
+                      <a:picLocks noChangeAspect="1" noChangeArrowheads="1"/>
+                    </pic:cNvPicPr>
+                  </pic:nvPicPr>
+                  <pic:blipFill>
+                    <a:blip r:embed="rId7">
+                      <a:extLst>
+                        <a:ext uri="{28A0092B-C50C-407E-A947-70E740481C1C}">
+                          <a14:useLocalDpi xmlns:a14="http://schemas.microsoft.com/office/drawing/2010/main" val="0"/>
+                        </a:ext>
+                      </a:extLst>
+                    </a:blip>
+                    <a:srcRect/>
+                    <a:stretch>
+                      <a:fillRect/>
+                    </a:stretch>
+                  </pic:blipFill>
+                  <pic:spPr bwMode="auto">
+                    <a:xfrm>
+                      <a:off x="0" y="0"/>
+                      <a:ext cx="3579311" cy="2632710"/>
+                    </a:xfrm>
+                    <a:prstGeom prst="rect">
+                      <a:avLst/>
+                    </a:prstGeom>
+                    <a:noFill/>
+                    <a:ln>
+                      <a:noFill/>
+                    </a:ln>
+                  </pic:spPr>
+                </pic:pic>
+              </a:graphicData>
+            </a:graphic>
+            <wp14:sizeRelH relativeFrom="page">
+              <wp14:pctWidth>0</wp14:pctWidth>
+            </wp14:sizeRelH>
+            <wp14:sizeRelV relativeFrom="page">
+              <wp14:pctHeight>0</wp14:pctHeight>
+            </wp14:sizeRelV>
+          </wp:anchor>
+        </w:drawing>
+      </w:r>
+    </w:p>
+    <w:p>
+      <w:pPr>
+        <w:rPr>
+          <w:b/>
+          <w:bCs/>
+          <w:sz w:val="28"/>
+          <w:szCs w:val="28"/>
+        </w:rPr>
+      </w:pPr>
+    </w:p>
+    <w:p>
+      <w:pPr>
+        <w:rPr>
+          <w:b/>
+          <w:bCs/>
+          <w:sz w:val="28"/>
+          <w:szCs w:val="28"/>
+        </w:rPr>
+      </w:pPr>
+    </w:p>
+    <w:p>
+      <w:pPr>
+        <w:rPr>
+          <w:b/>
+          <w:bCs/>
+          <w:sz w:val="28"/>
+          <w:szCs w:val="28"/>
+        </w:rPr>
+      </w:pPr>
+    </w:p>
+    <w:p>
+      <w:pPr>
+        <w:rPr>
+          <w:b/>
+          <w:bCs/>
+          <w:sz w:val="28"/>
+          <w:szCs w:val="28"/>
+        </w:rPr>
+      </w:pPr>
+    </w:p>
+    <w:p>
+      <w:pPr>
+        <w:rPr>
+          <w:b/>
+          <w:bCs/>
+          <w:sz w:val="28"/>
+          <w:szCs w:val="28"/>
+        </w:rPr>
+      </w:pPr>
+    </w:p>
+    <w:p>
+      <w:pPr>
+        <w:rPr>
+          <w:b/>
+          <w:bCs/>
+          <w:sz w:val="28"/>
+          <w:szCs w:val="28"/>
+        </w:rPr>
+      </w:pPr>
+    </w:p>
+    <w:p>
+      <w:pPr>
+        <w:rPr>
+          <w:b/>
+          <w:bCs/>
+          <w:sz w:val="28"/>
+          <w:szCs w:val="28"/>
+        </w:rPr>
+      </w:pPr>
+    </w:p>
+    <w:p>
+      <w:pPr>
+        <w:rPr>
+          <w:b/>
+          <w:bCs/>
+          <w:sz w:val="28"/>
+          <w:szCs w:val="28"/>
+        </w:rPr>
+      </w:pPr>
+    </w:p>
+    <w:p>
+      <w:pPr>
+        <w:rPr>
+          <w:b/>
+          <w:bCs/>
+          <w:sz w:val="28"/>
+          <w:szCs w:val="28"/>
+        </w:rPr>
+      </w:pPr>
+    </w:p>
+    <w:p>
+      <w:pPr>
+        <w:rPr>
+          <w:b/>
+          <w:bCs/>
+          <w:sz w:val="28"/>
+          <w:szCs w:val="28"/>
+        </w:rPr>
+      </w:pPr>
+    </w:p>
+    <w:p>
+      <w:pPr>
+        <w:rPr>
+          <w:b/>
+          <w:bCs/>
+          <w:sz w:val="28"/>
+          <w:szCs w:val="28"/>
+        </w:rPr>
+      </w:pPr>
+    </w:p>
+    <w:p>
+      <w:pPr>
+        <w:rPr>
+          <w:b/>
+          <w:bCs/>
+          <w:sz w:val="28"/>
+          <w:szCs w:val="28"/>
+        </w:rPr>
+      </w:pPr>
+    </w:p>
+    <w:p>
+      <w:pPr>
+        <w:rPr>
+          <w:b/>
+          <w:bCs/>
+          <w:sz w:val="28"/>
+          <w:szCs w:val="28"/>
+        </w:rPr>
+      </w:pPr>
+    </w:p>
+    <w:p>
+      <w:pPr>
+        <w:rPr>
+          <w:b/>
+          <w:bCs/>
+          <w:sz w:val="28"/>
+          <w:szCs w:val="28"/>
+        </w:rPr>
+      </w:pPr>
+    </w:p>
+    <w:p>
+      <w:pPr>
+        <w:rPr>
+          <w:b/>
+          <w:bCs/>
+          <w:sz w:val="28"/>
+          <w:szCs w:val="28"/>
+        </w:rPr>
+      </w:pPr>
+    </w:p>
+    <w:p>
+      <w:pPr>
+        <w:rPr>
+          <w:b/>
+          <w:bCs/>
+          <w:sz w:val="28"/>
+          <w:szCs w:val="28"/>
+        </w:rPr>
+      </w:pPr>
+    </w:p>
+    <w:p>
+      <w:pPr>
+        <w:rPr>
+          <w:b/>
+          <w:bCs/>
+          <w:sz w:val="28"/>
+          <w:szCs w:val="28"/>
+        </w:rPr>
+      </w:pPr>
+    </w:p>
+    <w:p>
+      <w:pPr>
+        <w:rPr>
+          <w:b/>
+          <w:bCs/>
+          <w:sz w:val="28"/>
+          <w:szCs w:val="28"/>
+        </w:rPr>
+      </w:pPr>
+      <w:r>
+        <w:rPr>
+          <w:b/>
+          <w:bCs/>
+          <w:noProof/>
+          <w:sz w:val="28"/>
+          <w:szCs w:val="28"/>
+        </w:rPr>
+        <w:drawing>
+          <wp:anchor distT="0" distB="0" distL="114300" distR="114300" simplePos="0" relativeHeight="251688960" behindDoc="0" locked="0" layoutInCell="1" allowOverlap="1" wp14:anchorId="637B0868" wp14:editId="52E03DEE">
+            <wp:simplePos x="0" y="0"/>
+            <wp:positionH relativeFrom="margin">
+              <wp:align>left</wp:align>
+            </wp:positionH>
+            <wp:positionV relativeFrom="paragraph">
+              <wp:posOffset>-1106170</wp:posOffset>
+            </wp:positionV>
+            <wp:extent cx="3070910" cy="2503992"/>
+            <wp:effectExtent l="0" t="0" r="0" b="0"/>
+            <wp:wrapNone/>
+            <wp:docPr id="18" name="Picture 18"/>
+            <wp:cNvGraphicFramePr>
+              <a:graphicFrameLocks xmlns:a="http://schemas.openxmlformats.org/drawingml/2006/main" noChangeAspect="1"/>
+            </wp:cNvGraphicFramePr>
+            <a:graphic xmlns:a="http://schemas.openxmlformats.org/drawingml/2006/main">
+              <a:graphicData uri="http://schemas.openxmlformats.org/drawingml/2006/picture">
+                <pic:pic xmlns:pic="http://schemas.openxmlformats.org/drawingml/2006/picture">
+                  <pic:nvPicPr>
+                    <pic:cNvPr id="0" name="Picture 19"/>
+                    <pic:cNvPicPr>
+                      <a:picLocks noChangeAspect="1" noChangeArrowheads="1"/>
+                    </pic:cNvPicPr>
+                  </pic:nvPicPr>
+                  <pic:blipFill>
+                    <a:blip r:embed="rId8">
+                      <a:extLst>
+                        <a:ext uri="{28A0092B-C50C-407E-A947-70E740481C1C}">
+                          <a14:useLocalDpi xmlns:a14="http://schemas.microsoft.com/office/drawing/2010/main" val="0"/>
+                        </a:ext>
+                      </a:extLst>
+                    </a:blip>
+                    <a:srcRect/>
+                    <a:stretch>
+                      <a:fillRect/>
+                    </a:stretch>
+                  </pic:blipFill>
+                  <pic:spPr bwMode="auto">
+                    <a:xfrm>
+                      <a:off x="0" y="0"/>
+                      <a:ext cx="3070910" cy="2503992"/>
+                    </a:xfrm>
+                    <a:prstGeom prst="rect">
+                      <a:avLst/>
+                    </a:prstGeom>
+                    <a:noFill/>
+                    <a:ln>
+                      <a:noFill/>
+                    </a:ln>
+                  </pic:spPr>
+                </pic:pic>
+              </a:graphicData>
+            </a:graphic>
+            <wp14:sizeRelH relativeFrom="page">
+              <wp14:pctWidth>0</wp14:pctWidth>
+            </wp14:sizeRelH>
+            <wp14:sizeRelV relativeFrom="page">
+              <wp14:pctHeight>0</wp14:pctHeight>
+            </wp14:sizeRelV>
+          </wp:anchor>
+        </w:drawing>
+      </w:r>
+    </w:p>
+    <w:p>
+      <w:pPr>
+        <w:rPr>
+          <w:b/>
+          <w:bCs/>
+          <w:sz w:val="28"/>
+          <w:szCs w:val="28"/>
+        </w:rPr>
+      </w:pPr>
+    </w:p>
+    <w:p>
+      <w:pPr>
+        <w:rPr>
+          <w:b/>
+          <w:bCs/>
+          <w:sz w:val="28"/>
+          <w:szCs w:val="28"/>
+        </w:rPr>
+      </w:pPr>
+    </w:p>
+    <w:p>
+      <w:pPr>
+        <w:rPr>
+          <w:b/>
+          <w:bCs/>
+          <w:sz w:val="28"/>
+          <w:szCs w:val="28"/>
+        </w:rPr>
+      </w:pPr>
+    </w:p>
+    <w:p>
+      <w:pPr>
+        <w:rPr>
+          <w:b/>
+          <w:bCs/>
+          <w:sz w:val="28"/>
+          <w:szCs w:val="28"/>
+        </w:rPr>
+      </w:pPr>
+    </w:p>
+    <w:p>
+      <w:pPr>
+        <w:rPr>
+          <w:b/>
+          <w:bCs/>
+          <w:sz w:val="28"/>
+          <w:szCs w:val="28"/>
+        </w:rPr>
+      </w:pPr>
+      <w:r>
+        <w:rPr>
+          <w:b/>
+          <w:bCs/>
+          <w:noProof/>
+          <w:sz w:val="28"/>
+          <w:szCs w:val="28"/>
+        </w:rPr>
+        <w:drawing>
+          <wp:anchor distT="0" distB="0" distL="114300" distR="114300" simplePos="0" relativeHeight="251687936" behindDoc="0" locked="0" layoutInCell="1" allowOverlap="1" wp14:anchorId="06DB33D4" wp14:editId="6F8BCF5D">
+            <wp:simplePos x="0" y="0"/>
+            <wp:positionH relativeFrom="margin">
+              <wp:posOffset>1933575</wp:posOffset>
+            </wp:positionH>
+            <wp:positionV relativeFrom="paragraph">
+              <wp:posOffset>66675</wp:posOffset>
+            </wp:positionV>
+            <wp:extent cx="4439285" cy="3809365"/>
+            <wp:effectExtent l="0" t="0" r="0" b="635"/>
+            <wp:wrapNone/>
+            <wp:docPr id="17" name="Picture 17"/>
+            <wp:cNvGraphicFramePr>
+              <a:graphicFrameLocks xmlns:a="http://schemas.openxmlformats.org/drawingml/2006/main" noChangeAspect="1"/>
+            </wp:cNvGraphicFramePr>
+            <a:graphic xmlns:a="http://schemas.openxmlformats.org/drawingml/2006/main">
+              <a:graphicData uri="http://schemas.openxmlformats.org/drawingml/2006/picture">
+                <pic:pic xmlns:pic="http://schemas.openxmlformats.org/drawingml/2006/picture">
+                  <pic:nvPicPr>
+                    <pic:cNvPr id="0" name="Picture 18"/>
+                    <pic:cNvPicPr>
+                      <a:picLocks noChangeAspect="1" noChangeArrowheads="1"/>
+                    </pic:cNvPicPr>
+                  </pic:nvPicPr>
+                  <pic:blipFill>
+                    <a:blip r:embed="rId9">
+                      <a:extLst>
+                        <a:ext uri="{28A0092B-C50C-407E-A947-70E740481C1C}">
+                          <a14:useLocalDpi xmlns:a14="http://schemas.microsoft.com/office/drawing/2010/main" val="0"/>
+                        </a:ext>
+                      </a:extLst>
+                    </a:blip>
+                    <a:srcRect/>
+                    <a:stretch>
+                      <a:fillRect/>
+                    </a:stretch>
+                  </pic:blipFill>
+                  <pic:spPr bwMode="auto">
+                    <a:xfrm>
+                      <a:off x="0" y="0"/>
+                      <a:ext cx="4439285" cy="3809365"/>
+                    </a:xfrm>
+                    <a:prstGeom prst="rect">
+                      <a:avLst/>
+                    </a:prstGeom>
+                    <a:noFill/>
+                    <a:ln>
+                      <a:noFill/>
+                    </a:ln>
+                  </pic:spPr>
+                </pic:pic>
+              </a:graphicData>
+            </a:graphic>
+            <wp14:sizeRelH relativeFrom="page">
+              <wp14:pctWidth>0</wp14:pctWidth>
+            </wp14:sizeRelH>
+            <wp14:sizeRelV relativeFrom="page">
+              <wp14:pctHeight>0</wp14:pctHeight>
+            </wp14:sizeRelV>
+          </wp:anchor>
+        </w:drawing>
+      </w:r>
+    </w:p>
+    <w:p>
+      <w:pPr>
+        <w:rPr>
+          <w:b/>
+          <w:bCs/>
+          <w:sz w:val="28"/>
+          <w:szCs w:val="28"/>
+        </w:rPr>
+      </w:pPr>
+    </w:p>
+    <w:p>
+      <w:pPr>
+        <w:rPr>
+          <w:b/>
+          <w:bCs/>
+          <w:sz w:val="28"/>
+          <w:szCs w:val="28"/>
+        </w:rPr>
+      </w:pPr>
+    </w:p>
+    <w:p>
+      <w:pPr>
+        <w:rPr>
+          <w:b/>
+          <w:bCs/>
+          <w:sz w:val="28"/>
+          <w:szCs w:val="28"/>
+        </w:rPr>
+      </w:pPr>
+    </w:p>
+    <w:p>
+      <w:pPr>
+        <w:rPr>
+          <w:b/>
+          <w:bCs/>
+          <w:sz w:val="28"/>
+          <w:szCs w:val="28"/>
+        </w:rPr>
+      </w:pPr>
+    </w:p>
+    <w:p>
+      <w:pPr>
+        <w:rPr>
+          <w:b/>
+          <w:bCs/>
+          <w:sz w:val="28"/>
+          <w:szCs w:val="28"/>
+        </w:rPr>
+      </w:pPr>
+    </w:p>
+    <w:p>
+      <w:pPr>
+        <w:rPr>
+          <w:b/>
+          <w:bCs/>
+          <w:sz w:val="28"/>
+          <w:szCs w:val="28"/>
+        </w:rPr>
+      </w:pPr>
+      <w:r>
+        <w:rPr>
+          <w:b/>
+          <w:bCs/>
+          <w:noProof/>
+          <w:sz w:val="28"/>
+          <w:szCs w:val="28"/>
+        </w:rPr>
+        <w:drawing>
+          <wp:anchor distT="0" distB="0" distL="114300" distR="114300" simplePos="0" relativeHeight="251686912" behindDoc="0" locked="0" layoutInCell="1" allowOverlap="1" wp14:anchorId="08346DD0" wp14:editId="73198051">
+            <wp:simplePos x="0" y="0"/>
+            <wp:positionH relativeFrom="margin">
+              <wp:posOffset>-85725</wp:posOffset>
+            </wp:positionH>
+            <wp:positionV relativeFrom="paragraph">
+              <wp:posOffset>71755</wp:posOffset>
+            </wp:positionV>
+            <wp:extent cx="3209219" cy="2292350"/>
+            <wp:effectExtent l="0" t="0" r="0" b="0"/>
+            <wp:wrapNone/>
+            <wp:docPr id="16" name="Picture 16"/>
+            <wp:cNvGraphicFramePr>
+              <a:graphicFrameLocks xmlns:a="http://schemas.openxmlformats.org/drawingml/2006/main" noChangeAspect="1"/>
+            </wp:cNvGraphicFramePr>
+            <a:graphic xmlns:a="http://schemas.openxmlformats.org/drawingml/2006/main">
+              <a:graphicData uri="http://schemas.openxmlformats.org/drawingml/2006/picture">
+                <pic:pic xmlns:pic="http://schemas.openxmlformats.org/drawingml/2006/picture">
+                  <pic:nvPicPr>
+                    <pic:cNvPr id="0" name="Picture 17"/>
+                    <pic:cNvPicPr>
+                      <a:picLocks noChangeAspect="1" noChangeArrowheads="1"/>
+                    </pic:cNvPicPr>
+                  </pic:nvPicPr>
+                  <pic:blipFill>
+                    <a:blip r:embed="rId10">
+                      <a:extLst>
+                        <a:ext uri="{28A0092B-C50C-407E-A947-70E740481C1C}">
+                          <a14:useLocalDpi xmlns:a14="http://schemas.microsoft.com/office/drawing/2010/main" val="0"/>
+                        </a:ext>
+                      </a:extLst>
+                    </a:blip>
+                    <a:srcRect/>
+                    <a:stretch>
+                      <a:fillRect/>
+                    </a:stretch>
+                  </pic:blipFill>
+                  <pic:spPr bwMode="auto">
+                    <a:xfrm>
+                      <a:off x="0" y="0"/>
+                      <a:ext cx="3209219" cy="2292350"/>
+                    </a:xfrm>
+                    <a:prstGeom prst="rect">
+                      <a:avLst/>
+                    </a:prstGeom>
+                    <a:noFill/>
+                    <a:ln>
+                      <a:noFill/>
+                    </a:ln>
+                  </pic:spPr>
+                </pic:pic>
+              </a:graphicData>
+            </a:graphic>
+            <wp14:sizeRelH relativeFrom="page">
+              <wp14:pctWidth>0</wp14:pctWidth>
+            </wp14:sizeRelH>
+            <wp14:sizeRelV relativeFrom="page">
+              <wp14:pctHeight>0</wp14:pctHeight>
+            </wp14:sizeRelV>
+          </wp:anchor>
+        </w:drawing>
+      </w:r>
+    </w:p>
+    <w:p>
+      <w:pPr>
+        <w:rPr>
+          <w:b/>
+          <w:bCs/>
+          <w:sz w:val="28"/>
+          <w:szCs w:val="28"/>
+        </w:rPr>
+      </w:pPr>
+    </w:p>
+    <w:p>
+      <w:pPr>
+        <w:rPr>
+          <w:b/>
+          <w:bCs/>
+          <w:sz w:val="28"/>
+          <w:szCs w:val="28"/>
+        </w:rPr>
+      </w:pPr>
+    </w:p>
+    <w:p>
+      <w:pPr>
+        <w:rPr>
+          <w:b/>
+          <w:bCs/>
+          <w:sz w:val="28"/>
+          <w:szCs w:val="28"/>
+        </w:rPr>
+      </w:pPr>
+    </w:p>
+    <w:p>
+      <w:pPr>
+        <w:rPr>
+          <w:b/>
+          <w:bCs/>
+          <w:sz w:val="28"/>
+          <w:szCs w:val="28"/>
+        </w:rPr>
+      </w:pPr>
+    </w:p>
+    <w:p>
+      <w:pPr>
+        <w:rPr>
+          <w:b/>
+          <w:bCs/>
+          <w:sz w:val="28"/>
+          <w:szCs w:val="28"/>
+        </w:rPr>
+      </w:pPr>
+    </w:p>
+    <w:p>
+      <w:pPr>
+        <w:rPr>
+          <w:b/>
+          <w:bCs/>
+          <w:sz w:val="28"/>
+          <w:szCs w:val="28"/>
+        </w:rPr>
+      </w:pPr>
+    </w:p>
+    <w:p>
+      <w:pPr>
+        <w:rPr>
+          <w:b/>
+          <w:bCs/>
+          <w:sz w:val="28"/>
+          <w:szCs w:val="28"/>
+        </w:rPr>
+      </w:pPr>
+      <w:r>
+        <w:rPr>
+          <w:b/>
+          <w:bCs/>
+          <w:sz w:val="28"/>
+          <w:szCs w:val="28"/>
+        </w:rPr>
+        <w:t>CONTENTS</w:t>
+      </w:r>
+    </w:p>
+    <w:p>
+      <w:pPr>
+        <w:rPr>
+          <w:b/>
+          <w:bCs/>
+          <w:sz w:val="28"/>
+          <w:szCs w:val="28"/>
+        </w:rPr>
+      </w:pPr>
+    </w:p>
+    <w:p>
+      <w:pPr>
+        <w:rPr>
+          <w:b/>
+          <w:bCs/>
+          <w:sz w:val="28"/>
+          <w:szCs w:val="28"/>
+        </w:rPr>
+      </w:pPr>
+      <w:r>
+        <w:rPr>
+          <w:b/>
+          <w:bCs/>
+          <w:sz w:val="28"/>
+          <w:szCs w:val="28"/>
+        </w:rPr>
+        <w:t>Iris Data Set</w:t>
+      </w:r>
+    </w:p>
+    <w:p>
+      <w:pPr>
+        <w:rPr>
+          <w:b/>
+          <w:bCs/>
+          <w:sz w:val="28"/>
+          <w:szCs w:val="28"/>
+        </w:rPr>
+      </w:pPr>
+      <w:r>
+        <w:rPr>
+          <w:b/>
+          <w:bCs/>
+          <w:sz w:val="28"/>
+          <w:szCs w:val="28"/>
+        </w:rPr>
+        <w:t>--------</w:t>
+      </w:r>
+    </w:p>
+    <w:p>
+      <w:pPr>
+        <w:rPr>
+          <w:b/>
+          <w:bCs/>
+          <w:sz w:val="28"/>
+          <w:szCs w:val="28"/>
+        </w:rPr>
+      </w:pPr>
+      <w:r>
+        <w:rPr>
+          <w:b/>
+          <w:bCs/>
+          <w:sz w:val="28"/>
+          <w:szCs w:val="28"/>
+        </w:rPr>
+        <w:t>MEN</w:t>
+      </w:r>
+      <w:r>
+        <w:rPr>
+          <w:b/>
+          <w:bCs/>
+          <w:sz w:val="28"/>
+          <w:szCs w:val="28"/>
+        </w:rPr>
+        <w:t>U</w:t>
+      </w:r>
+    </w:p>
+    <w:p>
+      <w:pPr>
+        <w:rPr>
+          <w:b/>
+          <w:bCs/>
+          <w:sz w:val="28"/>
+          <w:szCs w:val="28"/>
+        </w:rPr>
+      </w:pPr>
+      <w:r>
+        <w:rPr>
+          <w:b/>
+          <w:bCs/>
+          <w:sz w:val="28"/>
+          <w:szCs w:val="28"/>
+        </w:rPr>
+        <w:t>====</w:t>
+      </w:r>
+    </w:p>
+    <w:p>
+      <w:pPr>
+        <w:rPr>
+          <w:b/>
+          <w:bCs/>
+          <w:sz w:val="28"/>
+          <w:szCs w:val="28"/>
+        </w:rPr>
+      </w:pPr>
+      <w:r>
+        <w:rPr>
+          <w:b/>
+          <w:bCs/>
+          <w:sz w:val="28"/>
+          <w:szCs w:val="28"/>
+        </w:rPr>
+        <w:lastRenderedPageBreak/>
+        <w:t>1 – Introduction To Iris Data Set</w:t>
+      </w:r>
+    </w:p>
+    <w:p>
+      <w:pPr>
+        <w:rPr>
+          <w:b/>
+          <w:bCs/>
+          <w:sz w:val="28"/>
+          <w:szCs w:val="28"/>
+        </w:rPr>
+      </w:pPr>
+      <w:r>
+        <w:rPr>
+          <w:b/>
+          <w:bCs/>
+          <w:sz w:val="28"/>
+          <w:szCs w:val="28"/>
+        </w:rPr>
+        <w:t>2 - View Image Of Iris Varieties</w:t>
+      </w:r>
+    </w:p>
+    <w:p>
+      <w:pPr>
+        <w:rPr>
+          <w:b/>
+          <w:bCs/>
+          <w:sz w:val="28"/>
+          <w:szCs w:val="28"/>
+        </w:rPr>
+      </w:pPr>
+      <w:r>
+        <w:rPr>
+          <w:b/>
+          <w:bCs/>
+          <w:sz w:val="28"/>
+          <w:szCs w:val="28"/>
+        </w:rPr>
+        <w:t>-----------------------------------</w:t>
+      </w:r>
+    </w:p>
+    <w:p>
+      <w:pPr>
+        <w:rPr>
+          <w:b/>
+          <w:bCs/>
+          <w:sz w:val="28"/>
+          <w:szCs w:val="28"/>
+        </w:rPr>
+      </w:pPr>
+      <w:r>
+        <w:rPr>
+          <w:b/>
+          <w:bCs/>
+          <w:sz w:val="28"/>
+          <w:szCs w:val="28"/>
+        </w:rPr>
+        <w:t>3 – View Average Sizes Iris</w:t>
+      </w:r>
+    </w:p>
+    <w:p>
+      <w:pPr>
+        <w:rPr>
+          <w:b/>
+          <w:bCs/>
+          <w:sz w:val="28"/>
+          <w:szCs w:val="28"/>
+        </w:rPr>
+      </w:pPr>
+      <w:r>
+        <w:rPr>
+          <w:b/>
+          <w:bCs/>
+          <w:sz w:val="28"/>
+          <w:szCs w:val="28"/>
+        </w:rPr>
+        <w:t>4 – View Minimum Sizes Iris</w:t>
+      </w:r>
+    </w:p>
+    <w:p>
+      <w:pPr>
+        <w:rPr>
+          <w:b/>
+          <w:bCs/>
+          <w:sz w:val="28"/>
+          <w:szCs w:val="28"/>
+        </w:rPr>
+      </w:pPr>
+      <w:r>
+        <w:rPr>
+          <w:b/>
+          <w:bCs/>
+          <w:sz w:val="28"/>
+          <w:szCs w:val="28"/>
+        </w:rPr>
+        <w:t xml:space="preserve"> 5 – View Maximum Sizes Iris</w:t>
+      </w:r>
+    </w:p>
+    <w:p>
+      <w:pPr>
+        <w:rPr>
+          <w:b/>
+          <w:bCs/>
+          <w:sz w:val="28"/>
+          <w:szCs w:val="28"/>
+        </w:rPr>
+      </w:pPr>
+      <w:r>
+        <w:rPr>
+          <w:b/>
+          <w:bCs/>
+          <w:sz w:val="28"/>
+          <w:szCs w:val="28"/>
+        </w:rPr>
+        <w:t xml:space="preserve"> -----------------------------------</w:t>
+      </w:r>
+    </w:p>
+    <w:p>
+      <w:pPr>
+        <w:rPr>
+          <w:b/>
+          <w:bCs/>
+          <w:sz w:val="28"/>
+          <w:szCs w:val="28"/>
+        </w:rPr>
+      </w:pPr>
+      <w:r>
+        <w:rPr>
+          <w:b/>
+          <w:bCs/>
+          <w:sz w:val="28"/>
+          <w:szCs w:val="28"/>
+        </w:rPr>
+        <w:t xml:space="preserve"> 6 – Save Summary Data To Text File</w:t>
+      </w:r>
+    </w:p>
+    <w:p>
+      <w:pPr>
+        <w:rPr>
+          <w:b/>
+          <w:bCs/>
+          <w:sz w:val="28"/>
+          <w:szCs w:val="28"/>
+        </w:rPr>
+      </w:pPr>
+      <w:r>
+        <w:rPr>
+          <w:b/>
+          <w:bCs/>
+          <w:sz w:val="28"/>
+          <w:szCs w:val="28"/>
+        </w:rPr>
+        <w:t xml:space="preserve"> -----------------------------------</w:t>
+      </w:r>
+    </w:p>
+    <w:p>
+      <w:pPr>
+        <w:rPr>
+          <w:b/>
+          <w:bCs/>
+          <w:sz w:val="28"/>
+          <w:szCs w:val="28"/>
+        </w:rPr>
+      </w:pPr>
+      <w:r>
+        <w:rPr>
+          <w:b/>
+          <w:bCs/>
+          <w:sz w:val="28"/>
+          <w:szCs w:val="28"/>
+        </w:rPr>
+        <w:t xml:space="preserve"> 7 – View Paired Graph Plots")</w:t>
+      </w:r>
+    </w:p>
+    <w:p>
+      <w:pPr>
+        <w:rPr>
+          <w:b/>
+          <w:bCs/>
+          <w:sz w:val="28"/>
+          <w:szCs w:val="28"/>
+        </w:rPr>
+      </w:pPr>
+      <w:r>
+        <w:rPr>
+          <w:b/>
+          <w:bCs/>
+          <w:sz w:val="28"/>
+          <w:szCs w:val="28"/>
+        </w:rPr>
+        <w:t xml:space="preserve"> 8 – View Scatter Plots</w:t>
+      </w:r>
+    </w:p>
+    <w:p>
+      <w:pPr>
+        <w:rPr>
+          <w:b/>
+          <w:bCs/>
+          <w:sz w:val="28"/>
+          <w:szCs w:val="28"/>
+        </w:rPr>
+      </w:pPr>
+      <w:r>
+        <w:rPr>
+          <w:b/>
+          <w:bCs/>
+          <w:sz w:val="28"/>
+          <w:szCs w:val="28"/>
+        </w:rPr>
+        <w:t xml:space="preserve"> 9 – View Histograms</w:t>
+      </w:r>
+    </w:p>
+    <w:p>
+      <w:pPr>
+        <w:rPr>
+          <w:b/>
+          <w:bCs/>
+          <w:sz w:val="28"/>
+          <w:szCs w:val="28"/>
+        </w:rPr>
+      </w:pPr>
+      <w:r>
+        <w:rPr>
+          <w:b/>
+          <w:bCs/>
+          <w:sz w:val="28"/>
+          <w:szCs w:val="28"/>
+        </w:rPr>
+        <w:t>-----------------------------------</w:t>
+      </w:r>
+    </w:p>
+    <w:p>
+      <w:pPr>
+        <w:rPr>
+          <w:b/>
+          <w:bCs/>
+          <w:sz w:val="28"/>
+          <w:szCs w:val="28"/>
+        </w:rPr>
+      </w:pPr>
+      <w:r>
+        <w:rPr>
+          <w:b/>
+          <w:bCs/>
+          <w:sz w:val="28"/>
+          <w:szCs w:val="28"/>
+        </w:rPr>
+        <w:t xml:space="preserve">10 – Save Paired Graph Plots </w:t>
+      </w:r>
+    </w:p>
+    <w:p>
+      <w:pPr>
+        <w:rPr>
+          <w:b/>
+          <w:bCs/>
+          <w:sz w:val="28"/>
+          <w:szCs w:val="28"/>
+        </w:rPr>
+      </w:pPr>
+      <w:r>
+        <w:rPr>
+          <w:b/>
+          <w:bCs/>
+          <w:sz w:val="28"/>
+          <w:szCs w:val="28"/>
+        </w:rPr>
+        <w:t xml:space="preserve">11 – Save Scatter Plots   </w:t>
+      </w:r>
+    </w:p>
+    <w:p>
+      <w:pPr>
+        <w:rPr>
+          <w:b/>
+          <w:bCs/>
+          <w:sz w:val="28"/>
+          <w:szCs w:val="28"/>
+        </w:rPr>
+      </w:pPr>
+      <w:r>
+        <w:rPr>
+          <w:b/>
+          <w:bCs/>
+          <w:sz w:val="28"/>
+          <w:szCs w:val="28"/>
+        </w:rPr>
+        <w:t>12 – Save Histograms</w:t>
+      </w:r>
+    </w:p>
+    <w:p>
+      <w:pPr>
+        <w:rPr>
+          <w:b/>
+          <w:bCs/>
+          <w:sz w:val="28"/>
+          <w:szCs w:val="28"/>
+        </w:rPr>
+      </w:pPr>
+      <w:r>
+        <w:rPr>
+          <w:b/>
+          <w:bCs/>
+          <w:sz w:val="28"/>
+          <w:szCs w:val="28"/>
+        </w:rPr>
+        <w:t xml:space="preserve"> -----------------------------------</w:t>
+      </w:r>
+    </w:p>
+    <w:p>
+      <w:pPr>
+        <w:rPr>
+          <w:b/>
+          <w:bCs/>
+          <w:sz w:val="28"/>
+          <w:szCs w:val="28"/>
+        </w:rPr>
+      </w:pPr>
+      <w:r>
+        <w:rPr>
+          <w:b/>
+          <w:bCs/>
+          <w:sz w:val="28"/>
+          <w:szCs w:val="28"/>
+        </w:rPr>
+        <w:t xml:space="preserve"> x – Exit application</w:t>
+      </w:r>
+    </w:p>
+    <w:p>
+      <w:pPr>
+        <w:rPr>
+          <w:b/>
+          <w:bCs/>
+          <w:sz w:val="28"/>
+          <w:szCs w:val="28"/>
+        </w:rPr>
+      </w:pPr>
     </w:p>
     <w:p>
       <w:pPr>
@@ -578,23 +1813,7 @@
           <w:sz w:val="28"/>
           <w:szCs w:val="28"/>
         </w:rPr>
-        <w:t xml:space="preserve">Over the next few </w:t>
-      </w:r>
-      <w:proofErr w:type="gramStart"/>
-      <w:r>
-        <w:rPr>
-          <w:sz w:val="28"/>
-          <w:szCs w:val="28"/>
-        </w:rPr>
-        <w:t>pages</w:t>
-      </w:r>
-      <w:proofErr w:type="gramEnd"/>
-      <w:r>
-        <w:rPr>
-          <w:sz w:val="28"/>
-          <w:szCs w:val="28"/>
-        </w:rPr>
-        <w:t xml:space="preserve"> I shall share screenshots of the </w:t>
+        <w:t xml:space="preserve">Over the next few pages I shall share screenshots of the </w:t>
       </w:r>
       <w:r>
         <w:rPr>
@@ -716,8 +1935,7 @@
                 <w:noProof/>
                 <w:lang w:eastAsia="en-IE"/>
               </w:rPr>
-              <w:lastRenderedPageBreak/>
-              <w:object w:dxaOrig="225" w:dyaOrig="225" w14:anchorId="28D63E7C">
+              <w:object w:dxaOrig="1440" w:dyaOrig="1440" w14:anchorId="28D63E7C">
                 <v:shapetype id="_x0000_t75" coordsize="21600,21600" o:spt="75" o:preferrelative="t" path="m@4@5l@4@11@9@11@9@5xe" filled="f" stroked="f">
                   <v:stroke joinstyle="miter"/>
                   <v:formulas>
@@ -738,9 +1956,9 @@
                   <o:lock v:ext="edit" aspectratio="t"/>
                 </v:shapetype>
                 <v:shape id="_x0000_s1039" type="#_x0000_t75" style="position:absolute;margin-left:47.25pt;margin-top:2.1pt;width:290.25pt;height:317.25pt;z-index:251685888;mso-position-horizontal-relative:text;mso-position-vertical-relative:text">
-                  <v:imagedata r:id="rId5" o:title=""/>
+                  <v:imagedata r:id="rId11" o:title=""/>
                 </v:shape>
-                <o:OLEObject Type="Embed" ProgID="PBrush" ShapeID="_x0000_s1039" DrawAspect="Content" ObjectID="_1647581673" r:id="rId6"/>
+                <o:OLEObject Type="Embed" ProgID="PBrush" ShapeID="_x0000_s1039" DrawAspect="Content" ObjectID="_1647594754" r:id="rId12"/>
               </w:object>
             </w:r>
           </w:p>
@@ -1036,7 +2254,7 @@
         </w:rPr>
         <w:t xml:space="preserve"> </w:t>
       </w:r>
-      <w:hyperlink r:id="rId7" w:history="1">
+      <w:hyperlink r:id="rId13" w:history="1">
         <w:r>
           <w:rPr>
             <w:rStyle w:val="Hyperlink"/>
@@ -1076,7 +2294,7 @@
                     </pic:cNvPicPr>
                   </pic:nvPicPr>
                   <pic:blipFill>
-                    <a:blip r:embed="rId8">
+                    <a:blip r:embed="rId14">
                       <a:extLst>
                         <a:ext uri="{28A0092B-C50C-407E-A947-70E740481C1C}">
                           <a14:useLocalDpi xmlns:a14="http://schemas.microsoft.com/office/drawing/2010/main" val="0"/>
@@ -1231,7 +2449,7 @@
         </w:rPr>
         <w:t xml:space="preserve">If you don’t already have python installed you will need to download version 3.7 or later from </w:t>
       </w:r>
-      <w:hyperlink r:id="rId9" w:history="1">
+      <w:hyperlink r:id="rId15" w:history="1">
         <w:r>
           <w:rPr>
             <w:color w:val="5B9BD5" w:themeColor="accent5"/>
@@ -1298,7 +2516,7 @@
                     </pic:cNvPicPr>
                   </pic:nvPicPr>
                   <pic:blipFill>
-                    <a:blip r:embed="rId10">
+                    <a:blip r:embed="rId16">
                       <a:extLst>
                         <a:ext uri="{28A0092B-C50C-407E-A947-70E740481C1C}">
                           <a14:useLocalDpi xmlns:a14="http://schemas.microsoft.com/office/drawing/2010/main" val="0"/>
@@ -1456,7 +2674,7 @@
                     </pic:cNvPicPr>
                   </pic:nvPicPr>
                   <pic:blipFill>
-                    <a:blip r:embed="rId11">
+                    <a:blip r:embed="rId17">
                       <a:extLst>
                         <a:ext uri="{28A0092B-C50C-407E-A947-70E740481C1C}">
                           <a14:useLocalDpi xmlns:a14="http://schemas.microsoft.com/office/drawing/2010/main" val="0"/>
@@ -1593,21 +2811,12 @@
           <w:szCs w:val="28"/>
         </w:rPr>
       </w:pPr>
-      <w:proofErr w:type="gramStart"/>
-      <w:r>
-        <w:rPr>
-          <w:sz w:val="28"/>
-          <w:szCs w:val="28"/>
-        </w:rPr>
-        <w:t>Generally</w:t>
-      </w:r>
-      <w:proofErr w:type="gramEnd"/>
-      <w:r>
-        <w:rPr>
-          <w:sz w:val="28"/>
-          <w:szCs w:val="28"/>
-        </w:rPr>
-        <w:t xml:space="preserve"> a PIP install has to be done for any module used in the application that isn’t installed on your computer / version of Python. If the Python application isn’t loading when double clicked or run from your python editor, you will need to do PIP installs from the command prompt.</w:t>
+      <w:r>
+        <w:rPr>
+          <w:sz w:val="28"/>
+          <w:szCs w:val="28"/>
+        </w:rPr>
+        <w:t>Generally a PIP install has to be done for any module used in the application that isn’t installed on your computer / version of Python. If the Python application isn’t loading when double clicked or run from your python editor, you will need to do PIP installs from the command prompt.</w:t>
       </w:r>
     </w:p>
     <w:p>
@@ -1790,7 +2999,7 @@
                           </pic:cNvPicPr>
                         </pic:nvPicPr>
                         <pic:blipFill>
-                          <a:blip r:embed="rId12">
+                          <a:blip r:embed="rId18">
                             <a:extLst>
                               <a:ext uri="{28A0092B-C50C-407E-A947-70E740481C1C}">
                                 <a14:useLocalDpi xmlns:a14="http://schemas.microsoft.com/office/drawing/2010/main" val="0"/>
@@ -1976,7 +3185,7 @@
                           </pic:cNvPicPr>
                         </pic:nvPicPr>
                         <pic:blipFill>
-                          <a:blip r:embed="rId13">
+                          <a:blip r:embed="rId19">
                             <a:extLst>
                               <a:ext uri="{28A0092B-C50C-407E-A947-70E740481C1C}">
                                 <a14:useLocalDpi xmlns:a14="http://schemas.microsoft.com/office/drawing/2010/main" val="0"/>
@@ -2118,27 +3327,7 @@
           <w:szCs w:val="28"/>
         </w:rPr>
         <w:lastRenderedPageBreak/>
-        <w:t xml:space="preserve">MENU 1. Introduction </w:t>
-      </w:r>
-      <w:proofErr w:type="gramStart"/>
-      <w:r>
-        <w:rPr>
-          <w:b/>
-          <w:bCs/>
-          <w:sz w:val="28"/>
-          <w:szCs w:val="28"/>
-        </w:rPr>
-        <w:t>To</w:t>
-      </w:r>
-      <w:proofErr w:type="gramEnd"/>
-      <w:r>
-        <w:rPr>
-          <w:b/>
-          <w:bCs/>
-          <w:sz w:val="28"/>
-          <w:szCs w:val="28"/>
-        </w:rPr>
-        <w:t xml:space="preserve"> Iris Data Set.</w:t>
+        <w:t>MENU 1. Introduction To Iris Data Set.</w:t>
       </w:r>
     </w:p>
     <w:p>
@@ -2203,7 +3392,7 @@
                     </pic:cNvPicPr>
                   </pic:nvPicPr>
                   <pic:blipFill>
-                    <a:blip r:embed="rId14">
+                    <a:blip r:embed="rId20">
                       <a:extLst>
                         <a:ext uri="{28A0092B-C50C-407E-A947-70E740481C1C}">
                           <a14:useLocalDpi xmlns:a14="http://schemas.microsoft.com/office/drawing/2010/main" val="0"/>
@@ -2404,7 +3593,7 @@
                     </pic:cNvPicPr>
                   </pic:nvPicPr>
                   <pic:blipFill>
-                    <a:blip r:embed="rId15">
+                    <a:blip r:embed="rId21">
                       <a:extLst>
                         <a:ext uri="{28A0092B-C50C-407E-A947-70E740481C1C}">
                           <a14:useLocalDpi xmlns:a14="http://schemas.microsoft.com/office/drawing/2010/main" val="0"/>
@@ -2507,27 +3696,7 @@
           <w:szCs w:val="28"/>
         </w:rPr>
         <w:lastRenderedPageBreak/>
-        <w:t xml:space="preserve">MENU 2. View Image </w:t>
-      </w:r>
-      <w:proofErr w:type="gramStart"/>
-      <w:r>
-        <w:rPr>
-          <w:b/>
-          <w:bCs/>
-          <w:sz w:val="28"/>
-          <w:szCs w:val="28"/>
-        </w:rPr>
-        <w:t>Of</w:t>
-      </w:r>
-      <w:proofErr w:type="gramEnd"/>
-      <w:r>
-        <w:rPr>
-          <w:b/>
-          <w:bCs/>
-          <w:sz w:val="28"/>
-          <w:szCs w:val="28"/>
-        </w:rPr>
-        <w:t xml:space="preserve"> Iris Varieties</w:t>
+        <w:t>MENU 2. View Image Of Iris Varieties</w:t>
       </w:r>
     </w:p>
     <w:p>
@@ -2569,7 +3738,7 @@
                     </pic:cNvPicPr>
                   </pic:nvPicPr>
                   <pic:blipFill>
-                    <a:blip r:embed="rId16">
+                    <a:blip r:embed="rId22">
                       <a:extLst>
                         <a:ext uri="{28A0092B-C50C-407E-A947-70E740481C1C}">
                           <a14:useLocalDpi xmlns:a14="http://schemas.microsoft.com/office/drawing/2010/main" val="0"/>
@@ -2778,7 +3947,6 @@
               </w:rPr>
             </w:pPr>
             <w:proofErr w:type="spellStart"/>
-            <w:proofErr w:type="gramStart"/>
             <w:r>
               <w:rPr>
                 <w:sz w:val="24"/>
@@ -2787,7 +3955,6 @@
               <w:t>image.show</w:t>
             </w:r>
             <w:proofErr w:type="spellEnd"/>
-            <w:proofErr w:type="gramEnd"/>
             <w:r>
               <w:rPr>
                 <w:sz w:val="24"/>
@@ -2883,7 +4050,7 @@
                     </pic:cNvPicPr>
                   </pic:nvPicPr>
                   <pic:blipFill>
-                    <a:blip r:embed="rId17">
+                    <a:blip r:embed="rId23">
                       <a:extLst>
                         <a:ext uri="{28A0092B-C50C-407E-A947-70E740481C1C}">
                           <a14:useLocalDpi xmlns:a14="http://schemas.microsoft.com/office/drawing/2010/main" val="0"/>
@@ -3076,7 +4243,7 @@
                           </pic:cNvPicPr>
                         </pic:nvPicPr>
                         <pic:blipFill rotWithShape="1">
-                          <a:blip r:embed="rId18">
+                          <a:blip r:embed="rId24">
                             <a:extLst>
                               <a:ext uri="{28A0092B-C50C-407E-A947-70E740481C1C}">
                                 <a14:useLocalDpi xmlns:a14="http://schemas.microsoft.com/office/drawing/2010/main" val="0"/>
@@ -3312,21 +4479,12 @@
               <w:t xml:space="preserve"> = </w:t>
             </w:r>
             <w:proofErr w:type="spellStart"/>
-            <w:proofErr w:type="gramStart"/>
-            <w:r>
-              <w:rPr>
-                <w:sz w:val="24"/>
-                <w:szCs w:val="24"/>
-              </w:rPr>
-              <w:t>pd.read</w:t>
-            </w:r>
-            <w:proofErr w:type="gramEnd"/>
-            <w:r>
-              <w:rPr>
-                <w:sz w:val="24"/>
-                <w:szCs w:val="24"/>
-              </w:rPr>
-              <w:t>_csv</w:t>
+            <w:r>
+              <w:rPr>
+                <w:sz w:val="24"/>
+                <w:szCs w:val="24"/>
+              </w:rPr>
+              <w:t>pd.read_csv</w:t>
             </w:r>
             <w:proofErr w:type="spellEnd"/>
             <w:r>
@@ -3432,21 +4590,12 @@
                 <w:szCs w:val="24"/>
               </w:rPr>
             </w:pPr>
-            <w:proofErr w:type="gramStart"/>
-            <w:r>
-              <w:rPr>
-                <w:sz w:val="24"/>
-                <w:szCs w:val="24"/>
-              </w:rPr>
-              <w:t>print(</w:t>
-            </w:r>
-            <w:proofErr w:type="gramEnd"/>
-            <w:r>
-              <w:rPr>
-                <w:sz w:val="24"/>
-                <w:szCs w:val="24"/>
-              </w:rPr>
-              <w:t>"Average Sizes of All Iris Data")</w:t>
+            <w:r>
+              <w:rPr>
+                <w:sz w:val="24"/>
+                <w:szCs w:val="24"/>
+              </w:rPr>
+              <w:t>print("Average Sizes of All Iris Data")</w:t>
             </w:r>
           </w:p>
           <w:p>
@@ -3506,7 +4655,7 @@
         </w:rPr>
         <w:t xml:space="preserve">Sources: </w:t>
       </w:r>
-      <w:hyperlink r:id="rId19" w:history="1">
+      <w:hyperlink r:id="rId25" w:history="1">
         <w:r>
           <w:rPr>
             <w:rStyle w:val="Hyperlink"/>
@@ -3516,7 +4665,7 @@
       </w:hyperlink>
     </w:p>
     <w:p>
-      <w:hyperlink r:id="rId20" w:history="1">
+      <w:hyperlink r:id="rId26" w:history="1">
         <w:r>
           <w:rPr>
             <w:rStyle w:val="Hyperlink"/>
@@ -3532,7 +4681,7 @@
           <w:szCs w:val="28"/>
         </w:rPr>
       </w:pPr>
-      <w:hyperlink r:id="rId21" w:history="1">
+      <w:hyperlink r:id="rId27" w:history="1">
         <w:r>
           <w:rPr>
             <w:rStyle w:val="Hyperlink"/>
@@ -3577,27 +4726,7 @@
           <w:szCs w:val="28"/>
         </w:rPr>
         <w:lastRenderedPageBreak/>
-        <w:t xml:space="preserve">MENU 6. Save Summary Data </w:t>
-      </w:r>
-      <w:proofErr w:type="gramStart"/>
-      <w:r>
-        <w:rPr>
-          <w:b/>
-          <w:bCs/>
-          <w:sz w:val="28"/>
-          <w:szCs w:val="28"/>
-        </w:rPr>
-        <w:t>To</w:t>
-      </w:r>
-      <w:proofErr w:type="gramEnd"/>
-      <w:r>
-        <w:rPr>
-          <w:b/>
-          <w:bCs/>
-          <w:sz w:val="28"/>
-          <w:szCs w:val="28"/>
-        </w:rPr>
-        <w:t xml:space="preserve"> Text File</w:t>
+        <w:t>MENU 6. Save Summary Data To Text File</w:t>
       </w:r>
     </w:p>
     <w:p>
@@ -3670,7 +4799,7 @@
                     </pic:cNvPicPr>
                   </pic:nvPicPr>
                   <pic:blipFill>
-                    <a:blip r:embed="rId22">
+                    <a:blip r:embed="rId28">
                       <a:extLst>
                         <a:ext uri="{28A0092B-C50C-407E-A947-70E740481C1C}">
                           <a14:useLocalDpi xmlns:a14="http://schemas.microsoft.com/office/drawing/2010/main" val="0"/>
@@ -3731,7 +4860,7 @@
           <w:szCs w:val="28"/>
         </w:rPr>
       </w:pPr>
-      <w:hyperlink r:id="rId23" w:history="1">
+      <w:hyperlink r:id="rId29" w:history="1">
         <w:r>
           <w:rPr>
             <w:rStyle w:val="Hyperlink"/>
@@ -3774,15 +4903,7 @@
                 <w:sz w:val="24"/>
                 <w:szCs w:val="24"/>
               </w:rPr>
-              <w:t>Save_Summary_Of_Average_Iris_Sizes_To_Text_</w:t>
-            </w:r>
-            <w:proofErr w:type="gramStart"/>
-            <w:r>
-              <w:rPr>
-                <w:sz w:val="24"/>
-                <w:szCs w:val="24"/>
-              </w:rPr>
-              <w:t>File</w:t>
+              <w:t>Save_Summary_Of_Average_Iris_Sizes_To_Text_File</w:t>
             </w:r>
             <w:proofErr w:type="spellEnd"/>
             <w:r>
@@ -3790,16 +4911,31 @@
                 <w:sz w:val="24"/>
                 <w:szCs w:val="24"/>
               </w:rPr>
-              <w:t>(</w:t>
-            </w:r>
-            <w:proofErr w:type="gramEnd"/>
-            <w:r>
-              <w:rPr>
-                <w:sz w:val="24"/>
-                <w:szCs w:val="24"/>
-              </w:rPr>
-              <w:t>):</w:t>
-            </w:r>
+              <w:t>():</w:t>
+            </w:r>
+          </w:p>
+          <w:p>
+            <w:pPr>
+              <w:rPr>
+                <w:sz w:val="24"/>
+                <w:szCs w:val="24"/>
+              </w:rPr>
+            </w:pPr>
+            <w:r>
+              <w:rPr>
+                <w:sz w:val="24"/>
+                <w:szCs w:val="24"/>
+              </w:rPr>
+              <w:t xml:space="preserve">    print("Save Summary Of Average Iris Sizes To Text File")</w:t>
+            </w:r>
+          </w:p>
+          <w:p>
+            <w:pPr>
+              <w:rPr>
+                <w:sz w:val="24"/>
+                <w:szCs w:val="24"/>
+              </w:rPr>
+            </w:pPr>
           </w:p>
           <w:p>
             <w:pPr>
@@ -3815,30 +4951,38 @@
               </w:rPr>
               <w:t xml:space="preserve">    </w:t>
             </w:r>
-            <w:proofErr w:type="gramStart"/>
-            <w:r>
-              <w:rPr>
-                <w:sz w:val="24"/>
-                <w:szCs w:val="24"/>
-              </w:rPr>
-              <w:t>print(</w:t>
-            </w:r>
-            <w:proofErr w:type="gramEnd"/>
-            <w:r>
-              <w:rPr>
-                <w:sz w:val="24"/>
-                <w:szCs w:val="24"/>
-              </w:rPr>
-              <w:t>"Save Summary Of Average Iris Sizes To Text File")</w:t>
-            </w:r>
-          </w:p>
-          <w:p>
-            <w:pPr>
-              <w:rPr>
-                <w:sz w:val="24"/>
-                <w:szCs w:val="24"/>
-              </w:rPr>
-            </w:pPr>
+            <w:proofErr w:type="spellStart"/>
+            <w:r>
+              <w:rPr>
+                <w:sz w:val="24"/>
+                <w:szCs w:val="24"/>
+              </w:rPr>
+              <w:t>myfile</w:t>
+            </w:r>
+            <w:proofErr w:type="spellEnd"/>
+            <w:r>
+              <w:rPr>
+                <w:sz w:val="24"/>
+                <w:szCs w:val="24"/>
+              </w:rPr>
+              <w:t xml:space="preserve"> = input("Write a file name ending with .txt , this is where average, minimum, maximum data </w:t>
+            </w:r>
+            <w:proofErr w:type="spellStart"/>
+            <w:r>
+              <w:rPr>
+                <w:sz w:val="24"/>
+                <w:szCs w:val="24"/>
+              </w:rPr>
+              <w:t>summarys</w:t>
+            </w:r>
+            <w:proofErr w:type="spellEnd"/>
+            <w:r>
+              <w:rPr>
+                <w:sz w:val="24"/>
+                <w:szCs w:val="24"/>
+              </w:rPr>
+              <w:t xml:space="preserve"> will be saved  ...")</w:t>
+            </w:r>
           </w:p>
           <w:p>
             <w:pPr>
@@ -3860,6 +5004,22 @@
                 <w:sz w:val="24"/>
                 <w:szCs w:val="24"/>
               </w:rPr>
+              <w:t>fileforappending</w:t>
+            </w:r>
+            <w:proofErr w:type="spellEnd"/>
+            <w:r>
+              <w:rPr>
+                <w:sz w:val="24"/>
+                <w:szCs w:val="24"/>
+              </w:rPr>
+              <w:t xml:space="preserve"> = open(</w:t>
+            </w:r>
+            <w:proofErr w:type="spellStart"/>
+            <w:r>
+              <w:rPr>
+                <w:sz w:val="24"/>
+                <w:szCs w:val="24"/>
+              </w:rPr>
               <w:t>myfile</w:t>
             </w:r>
             <w:proofErr w:type="spellEnd"/>
@@ -3868,23 +5028,22 @@
                 <w:sz w:val="24"/>
                 <w:szCs w:val="24"/>
               </w:rPr>
-              <w:t xml:space="preserve"> = </w:t>
-            </w:r>
-            <w:proofErr w:type="gramStart"/>
-            <w:r>
-              <w:rPr>
-                <w:sz w:val="24"/>
-                <w:szCs w:val="24"/>
-              </w:rPr>
-              <w:t>input(</w:t>
-            </w:r>
-            <w:proofErr w:type="gramEnd"/>
-            <w:r>
-              <w:rPr>
-                <w:sz w:val="24"/>
-                <w:szCs w:val="24"/>
-              </w:rPr>
-              <w:t xml:space="preserve">"Write a file name ending with .txt , this is where average, minimum, maximum data </w:t>
+              <w:t>, "w")</w:t>
+            </w:r>
+          </w:p>
+          <w:p>
+            <w:pPr>
+              <w:rPr>
+                <w:sz w:val="24"/>
+                <w:szCs w:val="24"/>
+              </w:rPr>
+            </w:pPr>
+            <w:r>
+              <w:rPr>
+                <w:sz w:val="24"/>
+                <w:szCs w:val="24"/>
+              </w:rPr>
+              <w:t xml:space="preserve">    print(</w:t>
             </w:r>
             <w:proofErr w:type="spellStart"/>
             <w:r>
@@ -3892,7 +5051,7 @@
                 <w:sz w:val="24"/>
                 <w:szCs w:val="24"/>
               </w:rPr>
-              <w:t>summarys</w:t>
+              <w:t>myfile</w:t>
             </w:r>
             <w:proofErr w:type="spellEnd"/>
             <w:r>
@@ -3900,7 +5059,7 @@
                 <w:sz w:val="24"/>
                 <w:szCs w:val="24"/>
               </w:rPr>
-              <w:t xml:space="preserve"> will be saved  ...")</w:t>
+              <w:t xml:space="preserve"> + " has been created")</w:t>
             </w:r>
           </w:p>
           <w:p>
@@ -3923,7 +5082,7 @@
                 <w:sz w:val="24"/>
                 <w:szCs w:val="24"/>
               </w:rPr>
-              <w:t>fileforappending</w:t>
+              <w:t>fileforappending.close</w:t>
             </w:r>
             <w:proofErr w:type="spellEnd"/>
             <w:r>
@@ -3931,18 +5090,24 @@
                 <w:sz w:val="24"/>
                 <w:szCs w:val="24"/>
               </w:rPr>
-              <w:t xml:space="preserve"> = </w:t>
-            </w:r>
-            <w:proofErr w:type="gramStart"/>
-            <w:r>
-              <w:rPr>
-                <w:sz w:val="24"/>
-                <w:szCs w:val="24"/>
-              </w:rPr>
-              <w:t>open(</w:t>
+              <w:t>()</w:t>
+            </w:r>
+          </w:p>
+          <w:p>
+            <w:pPr>
+              <w:rPr>
+                <w:sz w:val="24"/>
+                <w:szCs w:val="24"/>
+              </w:rPr>
+            </w:pPr>
+            <w:r>
+              <w:rPr>
+                <w:sz w:val="24"/>
+                <w:szCs w:val="24"/>
+              </w:rPr>
+              <w:t xml:space="preserve">    print(</w:t>
             </w:r>
             <w:proofErr w:type="spellStart"/>
-            <w:proofErr w:type="gramEnd"/>
             <w:r>
               <w:rPr>
                 <w:sz w:val="24"/>
@@ -3956,33 +5121,40 @@
                 <w:sz w:val="24"/>
                 <w:szCs w:val="24"/>
               </w:rPr>
-              <w:t>, "w")</w:t>
-            </w:r>
-          </w:p>
-          <w:p>
-            <w:pPr>
-              <w:rPr>
-                <w:sz w:val="24"/>
-                <w:szCs w:val="24"/>
-              </w:rPr>
-            </w:pPr>
-            <w:r>
-              <w:rPr>
-                <w:sz w:val="24"/>
-                <w:szCs w:val="24"/>
-              </w:rPr>
-              <w:t xml:space="preserve">    </w:t>
-            </w:r>
-            <w:proofErr w:type="gramStart"/>
-            <w:r>
-              <w:rPr>
-                <w:sz w:val="24"/>
-                <w:szCs w:val="24"/>
-              </w:rPr>
-              <w:t>print(</w:t>
+              <w:t xml:space="preserve"> + " has been created and is ready for appending data.")</w:t>
+            </w:r>
+          </w:p>
+          <w:p>
+            <w:pPr>
+              <w:rPr>
+                <w:sz w:val="24"/>
+                <w:szCs w:val="24"/>
+              </w:rPr>
+            </w:pPr>
+            <w:r>
+              <w:rPr>
+                <w:sz w:val="24"/>
+                <w:szCs w:val="24"/>
+              </w:rPr>
+              <w:t xml:space="preserve">    print("You will find your file here: ", </w:t>
             </w:r>
             <w:proofErr w:type="spellStart"/>
-            <w:proofErr w:type="gramEnd"/>
+            <w:r>
+              <w:rPr>
+                <w:sz w:val="24"/>
+                <w:szCs w:val="24"/>
+              </w:rPr>
+              <w:t>os.getcwd</w:t>
+            </w:r>
+            <w:proofErr w:type="spellEnd"/>
+            <w:r>
+              <w:rPr>
+                <w:sz w:val="24"/>
+                <w:szCs w:val="24"/>
+              </w:rPr>
+              <w:t xml:space="preserve">(), "\\" , </w:t>
+            </w:r>
+            <w:proofErr w:type="spellStart"/>
             <w:r>
               <w:rPr>
                 <w:sz w:val="24"/>
@@ -3996,216 +5168,63 @@
                 <w:sz w:val="24"/>
                 <w:szCs w:val="24"/>
               </w:rPr>
-              <w:t xml:space="preserve"> + " has been created")</w:t>
-            </w:r>
-          </w:p>
-          <w:p>
-            <w:pPr>
-              <w:rPr>
-                <w:sz w:val="24"/>
-                <w:szCs w:val="24"/>
-              </w:rPr>
-            </w:pPr>
-            <w:r>
-              <w:rPr>
-                <w:sz w:val="24"/>
-                <w:szCs w:val="24"/>
-              </w:rPr>
-              <w:t xml:space="preserve">    </w:t>
+              <w:t>)</w:t>
+            </w:r>
+          </w:p>
+          <w:p>
+            <w:pPr>
+              <w:rPr>
+                <w:sz w:val="24"/>
+                <w:szCs w:val="24"/>
+              </w:rPr>
+            </w:pPr>
+          </w:p>
+          <w:p>
+            <w:pPr>
+              <w:rPr>
+                <w:sz w:val="24"/>
+                <w:szCs w:val="24"/>
+              </w:rPr>
+            </w:pPr>
+            <w:r>
+              <w:rPr>
+                <w:sz w:val="24"/>
+                <w:szCs w:val="24"/>
+              </w:rPr>
+              <w:t xml:space="preserve">    print("Average Of All Iris", file=open(</w:t>
             </w:r>
             <w:proofErr w:type="spellStart"/>
-            <w:proofErr w:type="gramStart"/>
-            <w:r>
-              <w:rPr>
-                <w:sz w:val="24"/>
-                <w:szCs w:val="24"/>
-              </w:rPr>
-              <w:t>fileforappending.close</w:t>
+            <w:r>
+              <w:rPr>
+                <w:sz w:val="24"/>
+                <w:szCs w:val="24"/>
+              </w:rPr>
+              <w:t>myfile</w:t>
             </w:r>
             <w:proofErr w:type="spellEnd"/>
-            <w:proofErr w:type="gramEnd"/>
-            <w:r>
-              <w:rPr>
-                <w:sz w:val="24"/>
-                <w:szCs w:val="24"/>
-              </w:rPr>
-              <w:t>()</w:t>
-            </w:r>
-          </w:p>
-          <w:p>
-            <w:pPr>
-              <w:rPr>
-                <w:sz w:val="24"/>
-                <w:szCs w:val="24"/>
-              </w:rPr>
-            </w:pPr>
-            <w:r>
-              <w:rPr>
-                <w:sz w:val="24"/>
-                <w:szCs w:val="24"/>
-              </w:rPr>
-              <w:t xml:space="preserve">    </w:t>
-            </w:r>
-            <w:proofErr w:type="gramStart"/>
-            <w:r>
-              <w:rPr>
-                <w:sz w:val="24"/>
-                <w:szCs w:val="24"/>
-              </w:rPr>
-              <w:t>print(</w:t>
+            <w:r>
+              <w:rPr>
+                <w:sz w:val="24"/>
+                <w:szCs w:val="24"/>
+              </w:rPr>
+              <w:t>, 'a'))</w:t>
+            </w:r>
+          </w:p>
+          <w:p>
+            <w:pPr>
+              <w:rPr>
+                <w:sz w:val="24"/>
+                <w:szCs w:val="24"/>
+              </w:rPr>
+            </w:pPr>
+            <w:r>
+              <w:rPr>
+                <w:sz w:val="24"/>
+                <w:szCs w:val="24"/>
+              </w:rPr>
+              <w:t xml:space="preserve">    print(</w:t>
             </w:r>
             <w:proofErr w:type="spellStart"/>
-            <w:proofErr w:type="gramEnd"/>
-            <w:r>
-              <w:rPr>
-                <w:sz w:val="24"/>
-                <w:szCs w:val="24"/>
-              </w:rPr>
-              <w:t>myfile</w:t>
-            </w:r>
-            <w:proofErr w:type="spellEnd"/>
-            <w:r>
-              <w:rPr>
-                <w:sz w:val="24"/>
-                <w:szCs w:val="24"/>
-              </w:rPr>
-              <w:t xml:space="preserve"> + " has been created and is ready for appending data.")</w:t>
-            </w:r>
-          </w:p>
-          <w:p>
-            <w:pPr>
-              <w:rPr>
-                <w:sz w:val="24"/>
-                <w:szCs w:val="24"/>
-              </w:rPr>
-            </w:pPr>
-            <w:r>
-              <w:rPr>
-                <w:sz w:val="24"/>
-                <w:szCs w:val="24"/>
-              </w:rPr>
-              <w:t xml:space="preserve">    </w:t>
-            </w:r>
-            <w:proofErr w:type="gramStart"/>
-            <w:r>
-              <w:rPr>
-                <w:sz w:val="24"/>
-                <w:szCs w:val="24"/>
-              </w:rPr>
-              <w:t>print(</w:t>
-            </w:r>
-            <w:proofErr w:type="gramEnd"/>
-            <w:r>
-              <w:rPr>
-                <w:sz w:val="24"/>
-                <w:szCs w:val="24"/>
-              </w:rPr>
-              <w:t xml:space="preserve">"You will find your file here: ", </w:t>
-            </w:r>
-            <w:proofErr w:type="spellStart"/>
-            <w:r>
-              <w:rPr>
-                <w:sz w:val="24"/>
-                <w:szCs w:val="24"/>
-              </w:rPr>
-              <w:t>os.getcwd</w:t>
-            </w:r>
-            <w:proofErr w:type="spellEnd"/>
-            <w:r>
-              <w:rPr>
-                <w:sz w:val="24"/>
-                <w:szCs w:val="24"/>
-              </w:rPr>
-              <w:t xml:space="preserve">(), "\\" , </w:t>
-            </w:r>
-            <w:proofErr w:type="spellStart"/>
-            <w:r>
-              <w:rPr>
-                <w:sz w:val="24"/>
-                <w:szCs w:val="24"/>
-              </w:rPr>
-              <w:t>myfile</w:t>
-            </w:r>
-            <w:proofErr w:type="spellEnd"/>
-            <w:r>
-              <w:rPr>
-                <w:sz w:val="24"/>
-                <w:szCs w:val="24"/>
-              </w:rPr>
-              <w:t>)</w:t>
-            </w:r>
-          </w:p>
-          <w:p>
-            <w:pPr>
-              <w:rPr>
-                <w:sz w:val="24"/>
-                <w:szCs w:val="24"/>
-              </w:rPr>
-            </w:pPr>
-          </w:p>
-          <w:p>
-            <w:pPr>
-              <w:rPr>
-                <w:sz w:val="24"/>
-                <w:szCs w:val="24"/>
-              </w:rPr>
-            </w:pPr>
-            <w:r>
-              <w:rPr>
-                <w:sz w:val="24"/>
-                <w:szCs w:val="24"/>
-              </w:rPr>
-              <w:t xml:space="preserve">    </w:t>
-            </w:r>
-            <w:proofErr w:type="gramStart"/>
-            <w:r>
-              <w:rPr>
-                <w:sz w:val="24"/>
-                <w:szCs w:val="24"/>
-              </w:rPr>
-              <w:t>print(</w:t>
-            </w:r>
-            <w:proofErr w:type="gramEnd"/>
-            <w:r>
-              <w:rPr>
-                <w:sz w:val="24"/>
-                <w:szCs w:val="24"/>
-              </w:rPr>
-              <w:t>"Average Of All Iris", file=open(</w:t>
-            </w:r>
-            <w:proofErr w:type="spellStart"/>
-            <w:r>
-              <w:rPr>
-                <w:sz w:val="24"/>
-                <w:szCs w:val="24"/>
-              </w:rPr>
-              <w:t>myfile</w:t>
-            </w:r>
-            <w:proofErr w:type="spellEnd"/>
-            <w:r>
-              <w:rPr>
-                <w:sz w:val="24"/>
-                <w:szCs w:val="24"/>
-              </w:rPr>
-              <w:t>, 'a'))</w:t>
-            </w:r>
-          </w:p>
-          <w:p>
-            <w:pPr>
-              <w:rPr>
-                <w:sz w:val="24"/>
-                <w:szCs w:val="24"/>
-              </w:rPr>
-            </w:pPr>
-            <w:r>
-              <w:rPr>
-                <w:sz w:val="24"/>
-                <w:szCs w:val="24"/>
-              </w:rPr>
-              <w:t xml:space="preserve">    print(</w:t>
-            </w:r>
-            <w:proofErr w:type="spellStart"/>
-            <w:proofErr w:type="gramStart"/>
             <w:r>
               <w:rPr>
                 <w:b/>
@@ -4216,7 +5235,6 @@
               <w:t>pd.DataFrame</w:t>
             </w:r>
             <w:proofErr w:type="spellEnd"/>
-            <w:proofErr w:type="gramEnd"/>
             <w:r>
               <w:rPr>
                 <w:sz w:val="24"/>
@@ -4269,23 +5287,7 @@
                 <w:sz w:val="24"/>
                 <w:szCs w:val="24"/>
               </w:rPr>
-              <w:t xml:space="preserve">    </w:t>
-            </w:r>
-            <w:proofErr w:type="gramStart"/>
-            <w:r>
-              <w:rPr>
-                <w:sz w:val="24"/>
-                <w:szCs w:val="24"/>
-              </w:rPr>
-              <w:t>print(</w:t>
-            </w:r>
-            <w:proofErr w:type="gramEnd"/>
-            <w:r>
-              <w:rPr>
-                <w:sz w:val="24"/>
-                <w:szCs w:val="24"/>
-              </w:rPr>
-              <w:t xml:space="preserve">"Average Of </w:t>
+              <w:t xml:space="preserve">    print("Average Of </w:t>
             </w:r>
             <w:proofErr w:type="spellStart"/>
             <w:r>
@@ -4335,7 +5337,6 @@
               <w:t xml:space="preserve">    print(</w:t>
             </w:r>
             <w:proofErr w:type="spellStart"/>
-            <w:proofErr w:type="gramStart"/>
             <w:r>
               <w:rPr>
                 <w:sz w:val="24"/>
@@ -4344,7 +5345,6 @@
               <w:t>pd.DataFrame</w:t>
             </w:r>
             <w:proofErr w:type="spellEnd"/>
-            <w:proofErr w:type="gramEnd"/>
             <w:r>
               <w:rPr>
                 <w:sz w:val="24"/>
@@ -4397,23 +5397,7 @@
                 <w:sz w:val="24"/>
                 <w:szCs w:val="24"/>
               </w:rPr>
-              <w:t xml:space="preserve">    </w:t>
-            </w:r>
-            <w:proofErr w:type="gramStart"/>
-            <w:r>
-              <w:rPr>
-                <w:sz w:val="24"/>
-                <w:szCs w:val="24"/>
-              </w:rPr>
-              <w:t>print(</w:t>
-            </w:r>
-            <w:proofErr w:type="gramEnd"/>
-            <w:r>
-              <w:rPr>
-                <w:sz w:val="24"/>
-                <w:szCs w:val="24"/>
-              </w:rPr>
-              <w:t>"Average Of Versicolor", file=open(</w:t>
+              <w:t xml:space="preserve">    print("Average Of Versicolor", file=open(</w:t>
             </w:r>
             <w:proofErr w:type="spellStart"/>
             <w:r>
@@ -4447,7 +5431,6 @@
               <w:t xml:space="preserve">    print(</w:t>
             </w:r>
             <w:proofErr w:type="spellStart"/>
-            <w:proofErr w:type="gramStart"/>
             <w:r>
               <w:rPr>
                 <w:sz w:val="24"/>
@@ -4456,7 +5439,6 @@
               <w:t>pd.DataFrame</w:t>
             </w:r>
             <w:proofErr w:type="spellEnd"/>
-            <w:proofErr w:type="gramEnd"/>
             <w:r>
               <w:rPr>
                 <w:sz w:val="24"/>
@@ -4509,23 +5491,7 @@
                 <w:sz w:val="24"/>
                 <w:szCs w:val="24"/>
               </w:rPr>
-              <w:t xml:space="preserve">    </w:t>
-            </w:r>
-            <w:proofErr w:type="gramStart"/>
-            <w:r>
-              <w:rPr>
-                <w:sz w:val="24"/>
-                <w:szCs w:val="24"/>
-              </w:rPr>
-              <w:t>print(</w:t>
-            </w:r>
-            <w:proofErr w:type="gramEnd"/>
-            <w:r>
-              <w:rPr>
-                <w:sz w:val="24"/>
-                <w:szCs w:val="24"/>
-              </w:rPr>
-              <w:t>"Average Of Virginica", file=open(</w:t>
+              <w:t xml:space="preserve">    print("Average Of Virginica", file=open(</w:t>
             </w:r>
             <w:proofErr w:type="spellStart"/>
             <w:r>
@@ -4559,7 +5525,6 @@
               <w:t xml:space="preserve">    print(</w:t>
             </w:r>
             <w:proofErr w:type="spellStart"/>
-            <w:proofErr w:type="gramStart"/>
             <w:r>
               <w:rPr>
                 <w:sz w:val="24"/>
@@ -4568,7 +5533,6 @@
               <w:t>pd.DataFrame</w:t>
             </w:r>
             <w:proofErr w:type="spellEnd"/>
-            <w:proofErr w:type="gramEnd"/>
             <w:r>
               <w:rPr>
                 <w:sz w:val="24"/>
@@ -4629,23 +5593,7 @@
                 <w:sz w:val="24"/>
                 <w:szCs w:val="24"/>
               </w:rPr>
-              <w:t xml:space="preserve">    </w:t>
-            </w:r>
-            <w:proofErr w:type="gramStart"/>
-            <w:r>
-              <w:rPr>
-                <w:sz w:val="24"/>
-                <w:szCs w:val="24"/>
-              </w:rPr>
-              <w:t>print(</w:t>
-            </w:r>
-            <w:proofErr w:type="gramEnd"/>
-            <w:r>
-              <w:rPr>
-                <w:sz w:val="24"/>
-                <w:szCs w:val="24"/>
-              </w:rPr>
-              <w:t>"Minimum Of All Iris", file=open(</w:t>
+              <w:t xml:space="preserve">    print("Minimum Of All Iris", file=open(</w:t>
             </w:r>
             <w:proofErr w:type="spellStart"/>
             <w:r>
@@ -4679,7 +5627,6 @@
               <w:t xml:space="preserve">    print(</w:t>
             </w:r>
             <w:proofErr w:type="spellStart"/>
-            <w:proofErr w:type="gramStart"/>
             <w:r>
               <w:rPr>
                 <w:sz w:val="24"/>
@@ -4688,7 +5635,6 @@
               <w:t>pd.DataFrame</w:t>
             </w:r>
             <w:proofErr w:type="spellEnd"/>
-            <w:proofErr w:type="gramEnd"/>
             <w:r>
               <w:rPr>
                 <w:sz w:val="24"/>
@@ -4741,23 +5687,7 @@
                 <w:sz w:val="24"/>
                 <w:szCs w:val="24"/>
               </w:rPr>
-              <w:t xml:space="preserve">    </w:t>
-            </w:r>
-            <w:proofErr w:type="gramStart"/>
-            <w:r>
-              <w:rPr>
-                <w:sz w:val="24"/>
-                <w:szCs w:val="24"/>
-              </w:rPr>
-              <w:t>print(</w:t>
-            </w:r>
-            <w:proofErr w:type="gramEnd"/>
-            <w:r>
-              <w:rPr>
-                <w:sz w:val="24"/>
-                <w:szCs w:val="24"/>
-              </w:rPr>
-              <w:t xml:space="preserve">"Minimum Of </w:t>
+              <w:t xml:space="preserve">    print("Minimum Of </w:t>
             </w:r>
             <w:proofErr w:type="spellStart"/>
             <w:r>
@@ -4807,7 +5737,6 @@
               <w:t xml:space="preserve">    print(</w:t>
             </w:r>
             <w:proofErr w:type="spellStart"/>
-            <w:proofErr w:type="gramStart"/>
             <w:r>
               <w:rPr>
                 <w:sz w:val="24"/>
@@ -4816,7 +5745,6 @@
               <w:t>pd.DataFrame</w:t>
             </w:r>
             <w:proofErr w:type="spellEnd"/>
-            <w:proofErr w:type="gramEnd"/>
             <w:r>
               <w:rPr>
                 <w:sz w:val="24"/>
@@ -4869,23 +5797,7 @@
                 <w:sz w:val="24"/>
                 <w:szCs w:val="24"/>
               </w:rPr>
-              <w:t xml:space="preserve">    </w:t>
-            </w:r>
-            <w:proofErr w:type="gramStart"/>
-            <w:r>
-              <w:rPr>
-                <w:sz w:val="24"/>
-                <w:szCs w:val="24"/>
-              </w:rPr>
-              <w:t>print(</w:t>
-            </w:r>
-            <w:proofErr w:type="gramEnd"/>
-            <w:r>
-              <w:rPr>
-                <w:sz w:val="24"/>
-                <w:szCs w:val="24"/>
-              </w:rPr>
-              <w:t>"Minimum Of Versicolor", file=open(</w:t>
+              <w:t xml:space="preserve">    print("Minimum Of Versicolor", file=open(</w:t>
             </w:r>
             <w:proofErr w:type="spellStart"/>
             <w:r>
@@ -4919,7 +5831,6 @@
               <w:t xml:space="preserve">    print(</w:t>
             </w:r>
             <w:proofErr w:type="spellStart"/>
-            <w:proofErr w:type="gramStart"/>
             <w:r>
               <w:rPr>
                 <w:sz w:val="24"/>
@@ -4928,7 +5839,6 @@
               <w:t>pd.DataFrame</w:t>
             </w:r>
             <w:proofErr w:type="spellEnd"/>
-            <w:proofErr w:type="gramEnd"/>
             <w:r>
               <w:rPr>
                 <w:sz w:val="24"/>
@@ -4981,23 +5891,7 @@
                 <w:sz w:val="24"/>
                 <w:szCs w:val="24"/>
               </w:rPr>
-              <w:t xml:space="preserve">    </w:t>
-            </w:r>
-            <w:proofErr w:type="gramStart"/>
-            <w:r>
-              <w:rPr>
-                <w:sz w:val="24"/>
-                <w:szCs w:val="24"/>
-              </w:rPr>
-              <w:t>print(</w:t>
-            </w:r>
-            <w:proofErr w:type="gramEnd"/>
-            <w:r>
-              <w:rPr>
-                <w:sz w:val="24"/>
-                <w:szCs w:val="24"/>
-              </w:rPr>
-              <w:t>"Minimum Of Virginica", file=open(</w:t>
+              <w:t xml:space="preserve">    print("Minimum Of Virginica", file=open(</w:t>
             </w:r>
             <w:proofErr w:type="spellStart"/>
             <w:r>
@@ -5031,7 +5925,6 @@
               <w:t xml:space="preserve">    print(</w:t>
             </w:r>
             <w:proofErr w:type="spellStart"/>
-            <w:proofErr w:type="gramStart"/>
             <w:r>
               <w:rPr>
                 <w:sz w:val="24"/>
@@ -5040,7 +5933,6 @@
               <w:t>pd.DataFrame</w:t>
             </w:r>
             <w:proofErr w:type="spellEnd"/>
-            <w:proofErr w:type="gramEnd"/>
             <w:r>
               <w:rPr>
                 <w:sz w:val="24"/>
@@ -5101,23 +5993,7 @@
                 <w:sz w:val="24"/>
                 <w:szCs w:val="24"/>
               </w:rPr>
-              <w:t xml:space="preserve">    </w:t>
-            </w:r>
-            <w:proofErr w:type="gramStart"/>
-            <w:r>
-              <w:rPr>
-                <w:sz w:val="24"/>
-                <w:szCs w:val="24"/>
-              </w:rPr>
-              <w:t>print(</w:t>
-            </w:r>
-            <w:proofErr w:type="gramEnd"/>
-            <w:r>
-              <w:rPr>
-                <w:sz w:val="24"/>
-                <w:szCs w:val="24"/>
-              </w:rPr>
-              <w:t>"Maximum Of All Iris", file=open(</w:t>
+              <w:t xml:space="preserve">    print("Maximum Of All Iris", file=open(</w:t>
             </w:r>
             <w:proofErr w:type="spellStart"/>
             <w:r>
@@ -5151,7 +6027,6 @@
               <w:t xml:space="preserve">    print(</w:t>
             </w:r>
             <w:proofErr w:type="spellStart"/>
-            <w:proofErr w:type="gramStart"/>
             <w:r>
               <w:rPr>
                 <w:sz w:val="24"/>
@@ -5160,7 +6035,6 @@
               <w:t>pd.DataFrame</w:t>
             </w:r>
             <w:proofErr w:type="spellEnd"/>
-            <w:proofErr w:type="gramEnd"/>
             <w:r>
               <w:rPr>
                 <w:sz w:val="24"/>
@@ -5213,23 +6087,7 @@
                 <w:sz w:val="24"/>
                 <w:szCs w:val="24"/>
               </w:rPr>
-              <w:t xml:space="preserve">    </w:t>
-            </w:r>
-            <w:proofErr w:type="gramStart"/>
-            <w:r>
-              <w:rPr>
-                <w:sz w:val="24"/>
-                <w:szCs w:val="24"/>
-              </w:rPr>
-              <w:t>print(</w:t>
-            </w:r>
-            <w:proofErr w:type="gramEnd"/>
-            <w:r>
-              <w:rPr>
-                <w:sz w:val="24"/>
-                <w:szCs w:val="24"/>
-              </w:rPr>
-              <w:t xml:space="preserve">"Maximum Of All </w:t>
+              <w:t xml:space="preserve">    print("Maximum Of All </w:t>
             </w:r>
             <w:proofErr w:type="spellStart"/>
             <w:r>
@@ -5279,7 +6137,6 @@
               <w:t xml:space="preserve">    print(</w:t>
             </w:r>
             <w:proofErr w:type="spellStart"/>
-            <w:proofErr w:type="gramStart"/>
             <w:r>
               <w:rPr>
                 <w:sz w:val="24"/>
@@ -5288,7 +6145,6 @@
               <w:t>pd.DataFrame</w:t>
             </w:r>
             <w:proofErr w:type="spellEnd"/>
-            <w:proofErr w:type="gramEnd"/>
             <w:r>
               <w:rPr>
                 <w:sz w:val="24"/>
@@ -5341,23 +6197,7 @@
                 <w:sz w:val="24"/>
                 <w:szCs w:val="24"/>
               </w:rPr>
-              <w:t xml:space="preserve">    </w:t>
-            </w:r>
-            <w:proofErr w:type="gramStart"/>
-            <w:r>
-              <w:rPr>
-                <w:sz w:val="24"/>
-                <w:szCs w:val="24"/>
-              </w:rPr>
-              <w:t>print(</w:t>
-            </w:r>
-            <w:proofErr w:type="gramEnd"/>
-            <w:r>
-              <w:rPr>
-                <w:sz w:val="24"/>
-                <w:szCs w:val="24"/>
-              </w:rPr>
-              <w:t>"Maximum Of All Versicolor", file=open(</w:t>
+              <w:t xml:space="preserve">    print("Maximum Of All Versicolor", file=open(</w:t>
             </w:r>
             <w:proofErr w:type="spellStart"/>
             <w:r>
@@ -5391,7 +6231,6 @@
               <w:t xml:space="preserve">    print(</w:t>
             </w:r>
             <w:proofErr w:type="spellStart"/>
-            <w:proofErr w:type="gramStart"/>
             <w:r>
               <w:rPr>
                 <w:sz w:val="24"/>
@@ -5400,7 +6239,6 @@
               <w:t>pd.DataFrame</w:t>
             </w:r>
             <w:proofErr w:type="spellEnd"/>
-            <w:proofErr w:type="gramEnd"/>
             <w:r>
               <w:rPr>
                 <w:sz w:val="24"/>
@@ -5453,23 +6291,7 @@
                 <w:sz w:val="24"/>
                 <w:szCs w:val="24"/>
               </w:rPr>
-              <w:t xml:space="preserve">    </w:t>
-            </w:r>
-            <w:proofErr w:type="gramStart"/>
-            <w:r>
-              <w:rPr>
-                <w:sz w:val="24"/>
-                <w:szCs w:val="24"/>
-              </w:rPr>
-              <w:t>print(</w:t>
-            </w:r>
-            <w:proofErr w:type="gramEnd"/>
-            <w:r>
-              <w:rPr>
-                <w:sz w:val="24"/>
-                <w:szCs w:val="24"/>
-              </w:rPr>
-              <w:t>"Maximum Of All Virginica", file=open(</w:t>
+              <w:t xml:space="preserve">    print("Maximum Of All Virginica", file=open(</w:t>
             </w:r>
             <w:proofErr w:type="spellStart"/>
             <w:r>
@@ -5503,7 +6325,6 @@
               <w:t xml:space="preserve">    print(</w:t>
             </w:r>
             <w:proofErr w:type="spellStart"/>
-            <w:proofErr w:type="gramStart"/>
             <w:r>
               <w:rPr>
                 <w:sz w:val="24"/>
@@ -5512,7 +6333,6 @@
               <w:t>pd.DataFrame</w:t>
             </w:r>
             <w:proofErr w:type="spellEnd"/>
-            <w:proofErr w:type="gramEnd"/>
             <w:r>
               <w:rPr>
                 <w:sz w:val="24"/>
@@ -5573,27 +6393,7 @@
           <w:szCs w:val="28"/>
         </w:rPr>
         <w:lastRenderedPageBreak/>
-        <w:t xml:space="preserve">MENU 7. View Data </w:t>
-      </w:r>
-      <w:proofErr w:type="gramStart"/>
-      <w:r>
-        <w:rPr>
-          <w:b/>
-          <w:bCs/>
-          <w:sz w:val="28"/>
-          <w:szCs w:val="28"/>
-        </w:rPr>
-        <w:t>As</w:t>
-      </w:r>
-      <w:proofErr w:type="gramEnd"/>
-      <w:r>
-        <w:rPr>
-          <w:b/>
-          <w:bCs/>
-          <w:sz w:val="28"/>
-          <w:szCs w:val="28"/>
-        </w:rPr>
-        <w:t xml:space="preserve"> Paired Graph Plots</w:t>
+        <w:t>MENU 7. View Data As Paired Graph Plots</w:t>
       </w:r>
     </w:p>
     <w:p>
@@ -5667,7 +6467,7 @@
         </w:rPr>
         <w:t xml:space="preserve">Source: </w:t>
       </w:r>
-      <w:hyperlink r:id="rId24" w:history="1">
+      <w:hyperlink r:id="rId30" w:history="1">
         <w:r>
           <w:rPr>
             <w:color w:val="4472C4" w:themeColor="accent1"/>
@@ -5686,7 +6486,7 @@
           <w:szCs w:val="28"/>
         </w:rPr>
       </w:pPr>
-      <w:hyperlink r:id="rId25" w:history="1">
+      <w:hyperlink r:id="rId31" w:history="1">
         <w:r>
           <w:rPr>
             <w:color w:val="4472C4" w:themeColor="accent1"/>
@@ -5747,7 +6547,7 @@
                           </pic:cNvPicPr>
                         </pic:nvPicPr>
                         <pic:blipFill>
-                          <a:blip r:embed="rId26">
+                          <a:blip r:embed="rId32">
                             <a:extLst>
                               <a:ext uri="{28A0092B-C50C-407E-A947-70E740481C1C}">
                                 <a14:useLocalDpi xmlns:a14="http://schemas.microsoft.com/office/drawing/2010/main" val="0"/>
@@ -5822,7 +6622,6 @@
               <w:t xml:space="preserve">import </w:t>
             </w:r>
             <w:proofErr w:type="spellStart"/>
-            <w:proofErr w:type="gramStart"/>
             <w:r>
               <w:rPr>
                 <w:b/>
@@ -5833,7 +6632,6 @@
               <w:t>matplotlib.pyplot</w:t>
             </w:r>
             <w:proofErr w:type="spellEnd"/>
-            <w:proofErr w:type="gramEnd"/>
             <w:r>
               <w:rPr>
                 <w:b/>
@@ -5914,7 +6712,6 @@
               <w:t xml:space="preserve">df = </w:t>
             </w:r>
             <w:proofErr w:type="spellStart"/>
-            <w:proofErr w:type="gramStart"/>
             <w:r>
               <w:rPr>
                 <w:b/>
@@ -5922,9 +6719,9 @@
                 <w:sz w:val="28"/>
                 <w:szCs w:val="28"/>
               </w:rPr>
-              <w:t>pd.read</w:t>
-            </w:r>
-            <w:proofErr w:type="gramEnd"/>
+              <w:t>pd.read_csv</w:t>
+            </w:r>
+            <w:proofErr w:type="spellEnd"/>
             <w:r>
               <w:rPr>
                 <w:b/>
@@ -5932,30 +6729,29 @@
                 <w:sz w:val="28"/>
                 <w:szCs w:val="28"/>
               </w:rPr>
-              <w:t>_csv</w:t>
-            </w:r>
-            <w:proofErr w:type="spellEnd"/>
-            <w:r>
+              <w:t>("IRIScsv.csv")</w:t>
+            </w:r>
+          </w:p>
+          <w:p>
+            <w:pPr>
               <w:rPr>
                 <w:b/>
                 <w:bCs/>
                 <w:sz w:val="28"/>
                 <w:szCs w:val="28"/>
               </w:rPr>
-              <w:t>("IRIScsv.csv")</w:t>
-            </w:r>
-          </w:p>
-          <w:p>
-            <w:pPr>
+            </w:pPr>
+            <w:proofErr w:type="spellStart"/>
+            <w:r>
               <w:rPr>
                 <w:b/>
                 <w:bCs/>
                 <w:sz w:val="28"/>
                 <w:szCs w:val="28"/>
               </w:rPr>
-            </w:pPr>
-            <w:proofErr w:type="spellStart"/>
-            <w:proofErr w:type="gramStart"/>
+              <w:t>sns.pairplot</w:t>
+            </w:r>
+            <w:proofErr w:type="spellEnd"/>
             <w:r>
               <w:rPr>
                 <w:b/>
@@ -5963,42 +6759,29 @@
                 <w:sz w:val="28"/>
                 <w:szCs w:val="28"/>
               </w:rPr>
-              <w:t>sns.pairplot</w:t>
-            </w:r>
-            <w:proofErr w:type="spellEnd"/>
-            <w:proofErr w:type="gramEnd"/>
-            <w:r>
+              <w:t>(df, hue="variety")</w:t>
+            </w:r>
+          </w:p>
+          <w:p>
+            <w:pPr>
               <w:rPr>
                 <w:b/>
                 <w:bCs/>
                 <w:sz w:val="28"/>
                 <w:szCs w:val="28"/>
               </w:rPr>
-              <w:t>(df, hue="variety")</w:t>
-            </w:r>
-          </w:p>
-          <w:p>
-            <w:pPr>
+            </w:pPr>
+            <w:proofErr w:type="spellStart"/>
+            <w:r>
               <w:rPr>
                 <w:b/>
                 <w:bCs/>
                 <w:sz w:val="28"/>
                 <w:szCs w:val="28"/>
               </w:rPr>
-            </w:pPr>
-            <w:proofErr w:type="spellStart"/>
-            <w:proofErr w:type="gramStart"/>
-            <w:r>
-              <w:rPr>
-                <w:b/>
-                <w:bCs/>
-                <w:sz w:val="28"/>
-                <w:szCs w:val="28"/>
-              </w:rPr>
               <w:t>plt.show</w:t>
             </w:r>
             <w:proofErr w:type="spellEnd"/>
-            <w:proofErr w:type="gramEnd"/>
             <w:r>
               <w:rPr>
                 <w:b/>
@@ -6054,9 +6837,9 @@
               </w:rPr>
               <w:object w:dxaOrig="1440" w:dyaOrig="1440" w14:anchorId="0233FC7A">
                 <v:shape id="_x0000_s1035" type="#_x0000_t75" style="position:absolute;margin-left:25.5pt;margin-top:6.8pt;width:388.85pt;height:254.8pt;z-index:251667456;mso-position-horizontal-relative:text;mso-position-vertical-relative:text">
-                  <v:imagedata r:id="rId27" o:title=""/>
+                  <v:imagedata r:id="rId33" o:title=""/>
                 </v:shape>
-                <o:OLEObject Type="Embed" ProgID="PBrush" ShapeID="_x0000_s1035" DrawAspect="Content" ObjectID="_1647581674" r:id="rId28"/>
+                <o:OLEObject Type="Embed" ProgID="PBrush" ShapeID="_x0000_s1035" DrawAspect="Content" ObjectID="_1647594755" r:id="rId34"/>
               </w:object>
             </w:r>
           </w:p>
@@ -6230,27 +7013,7 @@
           <w:szCs w:val="28"/>
         </w:rPr>
         <w:lastRenderedPageBreak/>
-        <w:t xml:space="preserve">MENU 8. View Data </w:t>
-      </w:r>
-      <w:proofErr w:type="gramStart"/>
-      <w:r>
-        <w:rPr>
-          <w:b/>
-          <w:bCs/>
-          <w:sz w:val="28"/>
-          <w:szCs w:val="28"/>
-        </w:rPr>
-        <w:t>As</w:t>
-      </w:r>
-      <w:proofErr w:type="gramEnd"/>
-      <w:r>
-        <w:rPr>
-          <w:b/>
-          <w:bCs/>
-          <w:sz w:val="28"/>
-          <w:szCs w:val="28"/>
-        </w:rPr>
-        <w:t xml:space="preserve"> Scatter Plot</w:t>
+        <w:t>MENU 8. View Data As Scatter Plot</w:t>
       </w:r>
     </w:p>
     <w:p>
@@ -6297,9 +7060,9 @@
               </w:rPr>
               <w:object w:dxaOrig="1440" w:dyaOrig="1440" w14:anchorId="4EC02EC5">
                 <v:shape id="_x0000_s1038" type="#_x0000_t75" style="position:absolute;margin-left:67.4pt;margin-top:9.45pt;width:212.45pt;height:201pt;z-index:251673600;mso-position-horizontal-relative:text;mso-position-vertical-relative:text">
-                  <v:imagedata r:id="rId29" o:title=""/>
+                  <v:imagedata r:id="rId35" o:title=""/>
                 </v:shape>
-                <o:OLEObject Type="Embed" ProgID="PBrush" ShapeID="_x0000_s1038" DrawAspect="Content" ObjectID="_1647581675" r:id="rId30"/>
+                <o:OLEObject Type="Embed" ProgID="PBrush" ShapeID="_x0000_s1038" DrawAspect="Content" ObjectID="_1647594756" r:id="rId36"/>
               </w:object>
             </w:r>
           </w:p>
@@ -6444,7 +7207,6 @@
               <w:t xml:space="preserve">import </w:t>
             </w:r>
             <w:proofErr w:type="spellStart"/>
-            <w:proofErr w:type="gramStart"/>
             <w:r>
               <w:rPr>
                 <w:sz w:val="24"/>
@@ -6453,7 +7215,6 @@
               <w:t>matplotlib.pyplot</w:t>
             </w:r>
             <w:proofErr w:type="spellEnd"/>
-            <w:proofErr w:type="gramEnd"/>
             <w:r>
               <w:rPr>
                 <w:sz w:val="24"/>
@@ -6499,15 +7260,7 @@
                 <w:sz w:val="24"/>
                 <w:szCs w:val="24"/>
               </w:rPr>
-              <w:t>View_Data_As_Scatter_</w:t>
-            </w:r>
-            <w:proofErr w:type="gramStart"/>
-            <w:r>
-              <w:rPr>
-                <w:sz w:val="24"/>
-                <w:szCs w:val="24"/>
-              </w:rPr>
-              <w:t>Plot</w:t>
+              <w:t>View_Data_As_Scatter_Plot</w:t>
             </w:r>
             <w:proofErr w:type="spellEnd"/>
             <w:r>
@@ -6515,16 +7268,78 @@
                 <w:sz w:val="24"/>
                 <w:szCs w:val="24"/>
               </w:rPr>
-              <w:t>(</w:t>
-            </w:r>
-            <w:proofErr w:type="gramEnd"/>
-            <w:r>
-              <w:rPr>
-                <w:sz w:val="24"/>
-                <w:szCs w:val="24"/>
-              </w:rPr>
-              <w:t>):</w:t>
-            </w:r>
+              <w:t>():</w:t>
+            </w:r>
+          </w:p>
+          <w:p>
+            <w:pPr>
+              <w:rPr>
+                <w:sz w:val="24"/>
+                <w:szCs w:val="24"/>
+              </w:rPr>
+            </w:pPr>
+            <w:r>
+              <w:rPr>
+                <w:sz w:val="24"/>
+                <w:szCs w:val="24"/>
+              </w:rPr>
+              <w:t xml:space="preserve">    print("Save Scatter Plot")</w:t>
+            </w:r>
+          </w:p>
+          <w:p>
+            <w:pPr>
+              <w:rPr>
+                <w:sz w:val="24"/>
+                <w:szCs w:val="24"/>
+              </w:rPr>
+            </w:pPr>
+          </w:p>
+          <w:p>
+            <w:pPr>
+              <w:rPr>
+                <w:sz w:val="24"/>
+                <w:szCs w:val="24"/>
+              </w:rPr>
+            </w:pPr>
+          </w:p>
+          <w:p>
+            <w:pPr>
+              <w:rPr>
+                <w:sz w:val="24"/>
+                <w:szCs w:val="24"/>
+              </w:rPr>
+            </w:pPr>
+            <w:r>
+              <w:rPr>
+                <w:sz w:val="24"/>
+                <w:szCs w:val="24"/>
+              </w:rPr>
+              <w:t xml:space="preserve">    df = </w:t>
+            </w:r>
+            <w:proofErr w:type="spellStart"/>
+            <w:r>
+              <w:rPr>
+                <w:sz w:val="24"/>
+                <w:szCs w:val="24"/>
+              </w:rPr>
+              <w:t>pd.read_csv</w:t>
+            </w:r>
+            <w:proofErr w:type="spellEnd"/>
+            <w:r>
+              <w:rPr>
+                <w:sz w:val="24"/>
+                <w:szCs w:val="24"/>
+              </w:rPr>
+              <w:t>("IRIScsv.csv")</w:t>
+            </w:r>
+          </w:p>
+          <w:p>
+            <w:pPr>
+              <w:rPr>
+                <w:sz w:val="24"/>
+                <w:szCs w:val="24"/>
+              </w:rPr>
+            </w:pPr>
           </w:p>
           <w:p>
             <w:pPr>
@@ -6540,69 +7355,13 @@
               </w:rPr>
               <w:t xml:space="preserve">    </w:t>
             </w:r>
-            <w:proofErr w:type="gramStart"/>
-            <w:r>
-              <w:rPr>
-                <w:sz w:val="24"/>
-                <w:szCs w:val="24"/>
-              </w:rPr>
-              <w:t>print(</w:t>
-            </w:r>
-            <w:proofErr w:type="gramEnd"/>
-            <w:r>
-              <w:rPr>
-                <w:sz w:val="24"/>
-                <w:szCs w:val="24"/>
-              </w:rPr>
-              <w:t>"Save Scatter Plot")</w:t>
-            </w:r>
-          </w:p>
-          <w:p>
-            <w:pPr>
-              <w:rPr>
-                <w:sz w:val="24"/>
-                <w:szCs w:val="24"/>
-              </w:rPr>
-            </w:pPr>
-          </w:p>
-          <w:p>
-            <w:pPr>
-              <w:rPr>
-                <w:sz w:val="24"/>
-                <w:szCs w:val="24"/>
-              </w:rPr>
-            </w:pPr>
-          </w:p>
-          <w:p>
-            <w:pPr>
-              <w:rPr>
-                <w:sz w:val="24"/>
-                <w:szCs w:val="24"/>
-              </w:rPr>
-            </w:pPr>
-            <w:r>
-              <w:rPr>
-                <w:sz w:val="24"/>
-                <w:szCs w:val="24"/>
-              </w:rPr>
-              <w:t xml:space="preserve">    df = </w:t>
-            </w:r>
             <w:proofErr w:type="spellStart"/>
-            <w:proofErr w:type="gramStart"/>
-            <w:r>
-              <w:rPr>
-                <w:sz w:val="24"/>
-                <w:szCs w:val="24"/>
-              </w:rPr>
-              <w:t>pd.read</w:t>
-            </w:r>
-            <w:proofErr w:type="gramEnd"/>
-            <w:r>
-              <w:rPr>
-                <w:sz w:val="24"/>
-                <w:szCs w:val="24"/>
-              </w:rPr>
-              <w:t>_csv</w:t>
+            <w:r>
+              <w:rPr>
+                <w:sz w:val="24"/>
+                <w:szCs w:val="24"/>
+              </w:rPr>
+              <w:t>plt.scatter</w:t>
             </w:r>
             <w:proofErr w:type="spellEnd"/>
             <w:r>
@@ -6610,16 +7369,40 @@
                 <w:sz w:val="24"/>
                 <w:szCs w:val="24"/>
               </w:rPr>
-              <w:t>("IRIScsv.csv")</w:t>
-            </w:r>
-          </w:p>
-          <w:p>
-            <w:pPr>
-              <w:rPr>
-                <w:sz w:val="24"/>
-                <w:szCs w:val="24"/>
-              </w:rPr>
-            </w:pPr>
+              <w:t>(df['</w:t>
+            </w:r>
+            <w:proofErr w:type="spellStart"/>
+            <w:r>
+              <w:rPr>
+                <w:sz w:val="24"/>
+                <w:szCs w:val="24"/>
+              </w:rPr>
+              <w:t>sepal.length</w:t>
+            </w:r>
+            <w:proofErr w:type="spellEnd"/>
+            <w:r>
+              <w:rPr>
+                <w:sz w:val="24"/>
+                <w:szCs w:val="24"/>
+              </w:rPr>
+              <w:t>'], df['</w:t>
+            </w:r>
+            <w:proofErr w:type="spellStart"/>
+            <w:r>
+              <w:rPr>
+                <w:sz w:val="24"/>
+                <w:szCs w:val="24"/>
+              </w:rPr>
+              <w:t>sepal.width</w:t>
+            </w:r>
+            <w:proofErr w:type="spellEnd"/>
+            <w:r>
+              <w:rPr>
+                <w:sz w:val="24"/>
+                <w:szCs w:val="24"/>
+              </w:rPr>
+              <w:t>'])</w:t>
+            </w:r>
           </w:p>
           <w:p>
             <w:pPr>
@@ -6636,7 +7419,138 @@
               <w:t xml:space="preserve">    </w:t>
             </w:r>
             <w:proofErr w:type="spellStart"/>
-            <w:proofErr w:type="gramStart"/>
+            <w:r>
+              <w:rPr>
+                <w:sz w:val="24"/>
+                <w:szCs w:val="24"/>
+              </w:rPr>
+              <w:t>plt.title</w:t>
+            </w:r>
+            <w:proofErr w:type="spellEnd"/>
+            <w:r>
+              <w:rPr>
+                <w:sz w:val="24"/>
+                <w:szCs w:val="24"/>
+              </w:rPr>
+              <w:t>("Sepal length versus sepal width")</w:t>
+            </w:r>
+          </w:p>
+          <w:p>
+            <w:pPr>
+              <w:rPr>
+                <w:sz w:val="24"/>
+                <w:szCs w:val="24"/>
+              </w:rPr>
+            </w:pPr>
+            <w:r>
+              <w:rPr>
+                <w:sz w:val="24"/>
+                <w:szCs w:val="24"/>
+              </w:rPr>
+              <w:t xml:space="preserve">    </w:t>
+            </w:r>
+            <w:proofErr w:type="spellStart"/>
+            <w:r>
+              <w:rPr>
+                <w:sz w:val="24"/>
+                <w:szCs w:val="24"/>
+              </w:rPr>
+              <w:t>plt.xlabel</w:t>
+            </w:r>
+            <w:proofErr w:type="spellEnd"/>
+            <w:r>
+              <w:rPr>
+                <w:sz w:val="24"/>
+                <w:szCs w:val="24"/>
+              </w:rPr>
+              <w:t>("Sepal Length")</w:t>
+            </w:r>
+          </w:p>
+          <w:p>
+            <w:pPr>
+              <w:rPr>
+                <w:sz w:val="24"/>
+                <w:szCs w:val="24"/>
+              </w:rPr>
+            </w:pPr>
+            <w:r>
+              <w:rPr>
+                <w:sz w:val="24"/>
+                <w:szCs w:val="24"/>
+              </w:rPr>
+              <w:t xml:space="preserve">    </w:t>
+            </w:r>
+            <w:proofErr w:type="spellStart"/>
+            <w:r>
+              <w:rPr>
+                <w:sz w:val="24"/>
+                <w:szCs w:val="24"/>
+              </w:rPr>
+              <w:t>plt.ylabel</w:t>
+            </w:r>
+            <w:proofErr w:type="spellEnd"/>
+            <w:r>
+              <w:rPr>
+                <w:sz w:val="24"/>
+                <w:szCs w:val="24"/>
+              </w:rPr>
+              <w:t>("Sepal Width")</w:t>
+            </w:r>
+          </w:p>
+          <w:p>
+            <w:pPr>
+              <w:rPr>
+                <w:sz w:val="24"/>
+                <w:szCs w:val="24"/>
+              </w:rPr>
+            </w:pPr>
+            <w:r>
+              <w:rPr>
+                <w:sz w:val="24"/>
+                <w:szCs w:val="24"/>
+              </w:rPr>
+              <w:t xml:space="preserve">    </w:t>
+            </w:r>
+            <w:proofErr w:type="spellStart"/>
+            <w:r>
+              <w:rPr>
+                <w:sz w:val="24"/>
+                <w:szCs w:val="24"/>
+              </w:rPr>
+              <w:t>plt.show</w:t>
+            </w:r>
+            <w:proofErr w:type="spellEnd"/>
+            <w:r>
+              <w:rPr>
+                <w:sz w:val="24"/>
+                <w:szCs w:val="24"/>
+              </w:rPr>
+              <w:t>()</w:t>
+            </w:r>
+          </w:p>
+          <w:p>
+            <w:pPr>
+              <w:rPr>
+                <w:sz w:val="24"/>
+                <w:szCs w:val="24"/>
+              </w:rPr>
+            </w:pPr>
+          </w:p>
+          <w:p>
+            <w:pPr>
+              <w:rPr>
+                <w:sz w:val="24"/>
+                <w:szCs w:val="24"/>
+              </w:rPr>
+            </w:pPr>
+            <w:r>
+              <w:rPr>
+                <w:sz w:val="24"/>
+                <w:szCs w:val="24"/>
+              </w:rPr>
+              <w:t xml:space="preserve">    </w:t>
+            </w:r>
+            <w:proofErr w:type="spellStart"/>
             <w:r>
               <w:rPr>
                 <w:sz w:val="24"/>
@@ -6645,7 +7559,6 @@
               <w:t>plt.scatter</w:t>
             </w:r>
             <w:proofErr w:type="spellEnd"/>
-            <w:proofErr w:type="gramEnd"/>
             <w:r>
               <w:rPr>
                 <w:sz w:val="24"/>
@@ -6659,7 +7572,7 @@
                 <w:sz w:val="24"/>
                 <w:szCs w:val="24"/>
               </w:rPr>
-              <w:t>sepal.length</w:t>
+              <w:t>petal.length</w:t>
             </w:r>
             <w:proofErr w:type="spellEnd"/>
             <w:r>
@@ -6675,7 +7588,7 @@
                 <w:sz w:val="24"/>
                 <w:szCs w:val="24"/>
               </w:rPr>
-              <w:t>sepal.width</w:t>
+              <w:t>petal.width</w:t>
             </w:r>
             <w:proofErr w:type="spellEnd"/>
             <w:r>
@@ -6701,7 +7614,6 @@
               <w:t xml:space="preserve">    </w:t>
             </w:r>
             <w:proofErr w:type="spellStart"/>
-            <w:proofErr w:type="gramStart"/>
             <w:r>
               <w:rPr>
                 <w:sz w:val="24"/>
@@ -6710,13 +7622,12 @@
               <w:t>plt.title</w:t>
             </w:r>
             <w:proofErr w:type="spellEnd"/>
-            <w:proofErr w:type="gramEnd"/>
-            <w:r>
-              <w:rPr>
-                <w:sz w:val="24"/>
-                <w:szCs w:val="24"/>
-              </w:rPr>
-              <w:t>("Sepal length versus sepal width")</w:t>
+            <w:r>
+              <w:rPr>
+                <w:sz w:val="24"/>
+                <w:szCs w:val="24"/>
+              </w:rPr>
+              <w:t>("Petal length versus sepal width")</w:t>
             </w:r>
           </w:p>
           <w:p>
@@ -6734,7 +7645,6 @@
               <w:t xml:space="preserve">    </w:t>
             </w:r>
             <w:proofErr w:type="spellStart"/>
-            <w:proofErr w:type="gramStart"/>
             <w:r>
               <w:rPr>
                 <w:sz w:val="24"/>
@@ -6743,13 +7653,12 @@
               <w:t>plt.xlabel</w:t>
             </w:r>
             <w:proofErr w:type="spellEnd"/>
-            <w:proofErr w:type="gramEnd"/>
-            <w:r>
-              <w:rPr>
-                <w:sz w:val="24"/>
-                <w:szCs w:val="24"/>
-              </w:rPr>
-              <w:t>("Sepal Length")</w:t>
+            <w:r>
+              <w:rPr>
+                <w:sz w:val="24"/>
+                <w:szCs w:val="24"/>
+              </w:rPr>
+              <w:t>("Petal Length")</w:t>
             </w:r>
           </w:p>
           <w:p>
@@ -6767,7 +7676,6 @@
               <w:t xml:space="preserve">    </w:t>
             </w:r>
             <w:proofErr w:type="spellStart"/>
-            <w:proofErr w:type="gramStart"/>
             <w:r>
               <w:rPr>
                 <w:sz w:val="24"/>
@@ -6776,20 +7684,19 @@
               <w:t>plt.ylabel</w:t>
             </w:r>
             <w:proofErr w:type="spellEnd"/>
-            <w:proofErr w:type="gramEnd"/>
-            <w:r>
-              <w:rPr>
-                <w:sz w:val="24"/>
-                <w:szCs w:val="24"/>
-              </w:rPr>
-              <w:t>("Sepal Width")</w:t>
-            </w:r>
-          </w:p>
-          <w:p>
-            <w:pPr>
-              <w:rPr>
-                <w:sz w:val="24"/>
-                <w:szCs w:val="24"/>
+            <w:r>
+              <w:rPr>
+                <w:sz w:val="24"/>
+                <w:szCs w:val="24"/>
+              </w:rPr>
+              <w:t>("Petal Width")</w:t>
+            </w:r>
+          </w:p>
+          <w:p>
+            <w:pPr>
+              <w:rPr>
+                <w:sz w:val="28"/>
+                <w:szCs w:val="28"/>
               </w:rPr>
             </w:pPr>
             <w:r>
@@ -6800,7 +7707,6 @@
               <w:t xml:space="preserve">    </w:t>
             </w:r>
             <w:proofErr w:type="spellStart"/>
-            <w:proofErr w:type="gramStart"/>
             <w:r>
               <w:rPr>
                 <w:sz w:val="24"/>
@@ -6809,212 +7715,6 @@
               <w:t>plt.show</w:t>
             </w:r>
             <w:proofErr w:type="spellEnd"/>
-            <w:proofErr w:type="gramEnd"/>
-            <w:r>
-              <w:rPr>
-                <w:sz w:val="24"/>
-                <w:szCs w:val="24"/>
-              </w:rPr>
-              <w:t>()</w:t>
-            </w:r>
-          </w:p>
-          <w:p>
-            <w:pPr>
-              <w:rPr>
-                <w:sz w:val="24"/>
-                <w:szCs w:val="24"/>
-              </w:rPr>
-            </w:pPr>
-          </w:p>
-          <w:p>
-            <w:pPr>
-              <w:rPr>
-                <w:sz w:val="24"/>
-                <w:szCs w:val="24"/>
-              </w:rPr>
-            </w:pPr>
-            <w:r>
-              <w:rPr>
-                <w:sz w:val="24"/>
-                <w:szCs w:val="24"/>
-              </w:rPr>
-              <w:t xml:space="preserve">    </w:t>
-            </w:r>
-            <w:proofErr w:type="spellStart"/>
-            <w:proofErr w:type="gramStart"/>
-            <w:r>
-              <w:rPr>
-                <w:sz w:val="24"/>
-                <w:szCs w:val="24"/>
-              </w:rPr>
-              <w:t>plt.scatter</w:t>
-            </w:r>
-            <w:proofErr w:type="spellEnd"/>
-            <w:proofErr w:type="gramEnd"/>
-            <w:r>
-              <w:rPr>
-                <w:sz w:val="24"/>
-                <w:szCs w:val="24"/>
-              </w:rPr>
-              <w:t>(df['</w:t>
-            </w:r>
-            <w:proofErr w:type="spellStart"/>
-            <w:r>
-              <w:rPr>
-                <w:sz w:val="24"/>
-                <w:szCs w:val="24"/>
-              </w:rPr>
-              <w:t>petal.length</w:t>
-            </w:r>
-            <w:proofErr w:type="spellEnd"/>
-            <w:r>
-              <w:rPr>
-                <w:sz w:val="24"/>
-                <w:szCs w:val="24"/>
-              </w:rPr>
-              <w:t>'], df['</w:t>
-            </w:r>
-            <w:proofErr w:type="spellStart"/>
-            <w:r>
-              <w:rPr>
-                <w:sz w:val="24"/>
-                <w:szCs w:val="24"/>
-              </w:rPr>
-              <w:t>petal.width</w:t>
-            </w:r>
-            <w:proofErr w:type="spellEnd"/>
-            <w:r>
-              <w:rPr>
-                <w:sz w:val="24"/>
-                <w:szCs w:val="24"/>
-              </w:rPr>
-              <w:t>'])</w:t>
-            </w:r>
-          </w:p>
-          <w:p>
-            <w:pPr>
-              <w:rPr>
-                <w:sz w:val="24"/>
-                <w:szCs w:val="24"/>
-              </w:rPr>
-            </w:pPr>
-            <w:r>
-              <w:rPr>
-                <w:sz w:val="24"/>
-                <w:szCs w:val="24"/>
-              </w:rPr>
-              <w:t xml:space="preserve">    </w:t>
-            </w:r>
-            <w:proofErr w:type="spellStart"/>
-            <w:proofErr w:type="gramStart"/>
-            <w:r>
-              <w:rPr>
-                <w:sz w:val="24"/>
-                <w:szCs w:val="24"/>
-              </w:rPr>
-              <w:t>plt.title</w:t>
-            </w:r>
-            <w:proofErr w:type="spellEnd"/>
-            <w:proofErr w:type="gramEnd"/>
-            <w:r>
-              <w:rPr>
-                <w:sz w:val="24"/>
-                <w:szCs w:val="24"/>
-              </w:rPr>
-              <w:t>("Petal length versus sepal width")</w:t>
-            </w:r>
-          </w:p>
-          <w:p>
-            <w:pPr>
-              <w:rPr>
-                <w:sz w:val="24"/>
-                <w:szCs w:val="24"/>
-              </w:rPr>
-            </w:pPr>
-            <w:r>
-              <w:rPr>
-                <w:sz w:val="24"/>
-                <w:szCs w:val="24"/>
-              </w:rPr>
-              <w:t xml:space="preserve">    </w:t>
-            </w:r>
-            <w:proofErr w:type="spellStart"/>
-            <w:proofErr w:type="gramStart"/>
-            <w:r>
-              <w:rPr>
-                <w:sz w:val="24"/>
-                <w:szCs w:val="24"/>
-              </w:rPr>
-              <w:t>plt.xlabel</w:t>
-            </w:r>
-            <w:proofErr w:type="spellEnd"/>
-            <w:proofErr w:type="gramEnd"/>
-            <w:r>
-              <w:rPr>
-                <w:sz w:val="24"/>
-                <w:szCs w:val="24"/>
-              </w:rPr>
-              <w:t>("Petal Length")</w:t>
-            </w:r>
-          </w:p>
-          <w:p>
-            <w:pPr>
-              <w:rPr>
-                <w:sz w:val="24"/>
-                <w:szCs w:val="24"/>
-              </w:rPr>
-            </w:pPr>
-            <w:r>
-              <w:rPr>
-                <w:sz w:val="24"/>
-                <w:szCs w:val="24"/>
-              </w:rPr>
-              <w:t xml:space="preserve">    </w:t>
-            </w:r>
-            <w:proofErr w:type="spellStart"/>
-            <w:proofErr w:type="gramStart"/>
-            <w:r>
-              <w:rPr>
-                <w:sz w:val="24"/>
-                <w:szCs w:val="24"/>
-              </w:rPr>
-              <w:t>plt.ylabel</w:t>
-            </w:r>
-            <w:proofErr w:type="spellEnd"/>
-            <w:proofErr w:type="gramEnd"/>
-            <w:r>
-              <w:rPr>
-                <w:sz w:val="24"/>
-                <w:szCs w:val="24"/>
-              </w:rPr>
-              <w:t>("Petal Width")</w:t>
-            </w:r>
-          </w:p>
-          <w:p>
-            <w:pPr>
-              <w:rPr>
-                <w:sz w:val="28"/>
-                <w:szCs w:val="28"/>
-              </w:rPr>
-            </w:pPr>
-            <w:r>
-              <w:rPr>
-                <w:sz w:val="24"/>
-                <w:szCs w:val="24"/>
-              </w:rPr>
-              <w:t xml:space="preserve">    </w:t>
-            </w:r>
-            <w:proofErr w:type="spellStart"/>
-            <w:proofErr w:type="gramStart"/>
-            <w:r>
-              <w:rPr>
-                <w:sz w:val="24"/>
-                <w:szCs w:val="24"/>
-              </w:rPr>
-              <w:t>plt.show</w:t>
-            </w:r>
-            <w:proofErr w:type="spellEnd"/>
-            <w:proofErr w:type="gramEnd"/>
             <w:r>
               <w:rPr>
                 <w:sz w:val="24"/>
@@ -7090,27 +7790,7 @@
           <w:szCs w:val="28"/>
         </w:rPr>
         <w:lastRenderedPageBreak/>
-        <w:t xml:space="preserve">MENU 9. View Data </w:t>
-      </w:r>
-      <w:proofErr w:type="gramStart"/>
-      <w:r>
-        <w:rPr>
-          <w:b/>
-          <w:bCs/>
-          <w:sz w:val="28"/>
-          <w:szCs w:val="28"/>
-        </w:rPr>
-        <w:t>As</w:t>
-      </w:r>
-      <w:proofErr w:type="gramEnd"/>
-      <w:r>
-        <w:rPr>
-          <w:b/>
-          <w:bCs/>
-          <w:sz w:val="28"/>
-          <w:szCs w:val="28"/>
-        </w:rPr>
-        <w:t xml:space="preserve"> Histogram</w:t>
+        <w:t>MENU 9. View Data As Histogram</w:t>
       </w:r>
     </w:p>
     <w:p>
@@ -7223,7 +7903,7 @@
           <w:szCs w:val="28"/>
         </w:rPr>
       </w:pPr>
-      <w:hyperlink r:id="rId31" w:history="1">
+      <w:hyperlink r:id="rId37" w:history="1">
         <w:r>
           <w:rPr>
             <w:rStyle w:val="Hyperlink"/>
@@ -7278,7 +7958,7 @@
           <w:szCs w:val="28"/>
         </w:rPr>
       </w:pPr>
-      <w:hyperlink r:id="rId32" w:history="1">
+      <w:hyperlink r:id="rId38" w:history="1">
         <w:r>
           <w:rPr>
             <w:rStyle w:val="Hyperlink"/>
@@ -7482,7 +8162,7 @@
                     </pic:cNvPicPr>
                   </pic:nvPicPr>
                   <pic:blipFill>
-                    <a:blip r:embed="rId33">
+                    <a:blip r:embed="rId39">
                       <a:extLst>
                         <a:ext uri="{28A0092B-C50C-407E-A947-70E740481C1C}">
                           <a14:useLocalDpi xmlns:a14="http://schemas.microsoft.com/office/drawing/2010/main" val="0"/>
@@ -7598,7 +8278,7 @@
         </w:rPr>
         <w:t xml:space="preserve">Image source: </w:t>
       </w:r>
-      <w:hyperlink r:id="rId34" w:history="1">
+      <w:hyperlink r:id="rId40" w:history="1">
         <w:r>
           <w:rPr>
             <w:rStyle w:val="Hyperlink"/>
@@ -7619,23 +8299,7 @@
           <w:sz w:val="28"/>
           <w:szCs w:val="28"/>
         </w:rPr>
-        <w:t xml:space="preserve">An understanding of the Iris flower data set, </w:t>
-      </w:r>
-      <w:proofErr w:type="gramStart"/>
-      <w:r>
-        <w:rPr>
-          <w:sz w:val="28"/>
-          <w:szCs w:val="28"/>
-        </w:rPr>
-        <w:t>is  the</w:t>
-      </w:r>
-      <w:proofErr w:type="gramEnd"/>
-      <w:r>
-        <w:rPr>
-          <w:sz w:val="28"/>
-          <w:szCs w:val="28"/>
-        </w:rPr>
-        <w:t xml:space="preserve"> ideal starting place to learn LDA (Linear Discriminant Analysis). Linear Discriminant Analysis was the first statistical method used for Bankruptcy prediction, Face recognition, and widely used in Marketing. These modern day LDA technologies have roots in the work of Sir Ronald </w:t>
+        <w:t xml:space="preserve">An understanding of the Iris flower data set, is  the ideal starting place to learn LDA (Linear Discriminant Analysis). Linear Discriminant Analysis was the first statistical method used for Bankruptcy prediction, Face recognition, and widely used in Marketing. These modern day LDA technologies have roots in the work of Sir Ronald </w:t>
       </w:r>
       <w:proofErr w:type="spellStart"/>
       <w:r>
@@ -7951,7 +8615,7 @@
                     </pic:cNvPicPr>
                   </pic:nvPicPr>
                   <pic:blipFill>
-                    <a:blip r:embed="rId35">
+                    <a:blip r:embed="rId41">
                       <a:extLst>
                         <a:ext uri="{28A0092B-C50C-407E-A947-70E740481C1C}">
                           <a14:useLocalDpi xmlns:a14="http://schemas.microsoft.com/office/drawing/2010/main" val="0"/>
@@ -8186,23 +8850,7 @@
           <w:sz w:val="28"/>
           <w:szCs w:val="28"/>
         </w:rPr>
-        <w:t xml:space="preserve">of </w:t>
-      </w:r>
-      <w:proofErr w:type="gramStart"/>
-      <w:r>
-        <w:rPr>
-          <w:sz w:val="28"/>
-          <w:szCs w:val="28"/>
-        </w:rPr>
-        <w:t>LDA(</w:t>
-      </w:r>
-      <w:proofErr w:type="gramEnd"/>
-      <w:r>
-        <w:rPr>
-          <w:sz w:val="28"/>
-          <w:szCs w:val="28"/>
-        </w:rPr>
-        <w:t xml:space="preserve">Linear Discriminant Analysis),  </w:t>
+        <w:t xml:space="preserve">of LDA(Linear Discriminant Analysis),  </w:t>
       </w:r>
       <w:r>
         <w:rPr>

</xml_diff>

<commit_message>
updating README.MD with formatting of fonts
</commit_message>
<xml_diff>
--- a/README.docx
+++ b/README.docx
@@ -1,6 +1,6 @@
 
 <file path=word/document.xml><?xml version="1.0" encoding="utf-8"?>
-<w:document xmlns:wpc="http://schemas.microsoft.com/office/word/2010/wordprocessingCanvas" xmlns:cx="http://schemas.microsoft.com/office/drawing/2014/chartex" xmlns:cx1="http://schemas.microsoft.com/office/drawing/2015/9/8/chartex" xmlns:cx2="http://schemas.microsoft.com/office/drawing/2015/10/21/chartex" xmlns:cx3="http://schemas.microsoft.com/office/drawing/2016/5/9/chartex" xmlns:cx4="http://schemas.microsoft.com/office/drawing/2016/5/10/chartex" xmlns:cx5="http://schemas.microsoft.com/office/drawing/2016/5/11/chartex" xmlns:cx6="http://schemas.microsoft.com/office/drawing/2016/5/12/chartex" xmlns:cx7="http://schemas.microsoft.com/office/drawing/2016/5/13/chartex" xmlns:cx8="http://schemas.microsoft.com/office/drawing/2016/5/14/chartex" xmlns:mc="http://schemas.openxmlformats.org/markup-compatibility/2006" xmlns:aink="http://schemas.microsoft.com/office/drawing/2016/ink" xmlns:am3d="http://schemas.microsoft.com/office/drawing/2017/model3d" xmlns:o="urn:schemas-microsoft-com:office:office" xmlns:r="http://schemas.openxmlformats.org/officeDocument/2006/relationships" xmlns:m="http://schemas.openxmlformats.org/officeDocument/2006/math" xmlns:v="urn:schemas-microsoft-com:vml" xmlns:wp14="http://schemas.microsoft.com/office/word/2010/wordprocessingDrawing" xmlns:wp="http://schemas.openxmlformats.org/drawingml/2006/wordprocessingDrawing" xmlns:w10="urn:schemas-microsoft-com:office:word" xmlns:w="http://schemas.openxmlformats.org/wordprocessingml/2006/main" xmlns:w14="http://schemas.microsoft.com/office/word/2010/wordml" xmlns:w15="http://schemas.microsoft.com/office/word/2012/wordml" xmlns:w16cid="http://schemas.microsoft.com/office/word/2016/wordml/cid" xmlns:w16se="http://schemas.microsoft.com/office/word/2015/wordml/symex" xmlns:wpg="http://schemas.microsoft.com/office/word/2010/wordprocessingGroup" xmlns:wpi="http://schemas.microsoft.com/office/word/2010/wordprocessingInk" xmlns:wne="http://schemas.microsoft.com/office/word/2006/wordml" xmlns:wps="http://schemas.microsoft.com/office/word/2010/wordprocessingShape" mc:Ignorable="w14 w15 w16se w16cid wp14">
+<w:document xmlns:wpc="http://schemas.microsoft.com/office/word/2010/wordprocessingCanvas" xmlns:cx="http://schemas.microsoft.com/office/drawing/2014/chartex" xmlns:cx1="http://schemas.microsoft.com/office/drawing/2015/9/8/chartex" xmlns:cx2="http://schemas.microsoft.com/office/drawing/2015/10/21/chartex" xmlns:cx3="http://schemas.microsoft.com/office/drawing/2016/5/9/chartex" xmlns:cx4="http://schemas.microsoft.com/office/drawing/2016/5/10/chartex" xmlns:cx5="http://schemas.microsoft.com/office/drawing/2016/5/11/chartex" xmlns:cx6="http://schemas.microsoft.com/office/drawing/2016/5/12/chartex" xmlns:cx7="http://schemas.microsoft.com/office/drawing/2016/5/13/chartex" xmlns:cx8="http://schemas.microsoft.com/office/drawing/2016/5/14/chartex" xmlns:mc="http://schemas.openxmlformats.org/markup-compatibility/2006" xmlns:aink="http://schemas.microsoft.com/office/drawing/2016/ink" xmlns:am3d="http://schemas.microsoft.com/office/drawing/2017/model3d" xmlns:o="urn:schemas-microsoft-com:office:office" xmlns:r="http://schemas.openxmlformats.org/officeDocument/2006/relationships" xmlns:m="http://schemas.openxmlformats.org/officeDocument/2006/math" xmlns:v="urn:schemas-microsoft-com:vml" xmlns:wp14="http://schemas.microsoft.com/office/word/2010/wordprocessingDrawing" xmlns:wp="http://schemas.openxmlformats.org/drawingml/2006/wordprocessingDrawing" xmlns:w10="urn:schemas-microsoft-com:office:word" xmlns:w="http://schemas.openxmlformats.org/wordprocessingml/2006/main" xmlns:w14="http://schemas.microsoft.com/office/word/2010/wordml" xmlns:w15="http://schemas.microsoft.com/office/word/2012/wordml" xmlns:w16cex="http://schemas.microsoft.com/office/word/2018/wordml/cex" xmlns:w16cid="http://schemas.microsoft.com/office/word/2016/wordml/cid" xmlns:w16="http://schemas.microsoft.com/office/word/2018/wordml" xmlns:w16se="http://schemas.microsoft.com/office/word/2015/wordml/symex" xmlns:wpg="http://schemas.microsoft.com/office/word/2010/wordprocessingGroup" xmlns:wpi="http://schemas.microsoft.com/office/word/2010/wordprocessingInk" xmlns:wne="http://schemas.microsoft.com/office/word/2006/wordml" xmlns:wps="http://schemas.microsoft.com/office/word/2010/wordprocessingShape" mc:Ignorable="w14 w15 w16se w16cid w16 w16cex wp14">
   <w:body>
     <w:p>
       <w:pPr>
@@ -262,23 +262,7 @@
           <w:sz w:val="24"/>
           <w:szCs w:val="24"/>
         </w:rPr>
-        <w:t xml:space="preserve">, </w:t>
-      </w:r>
-      <w:proofErr w:type="spellStart"/>
-      <w:r>
-        <w:rPr>
-          <w:sz w:val="24"/>
-          <w:szCs w:val="24"/>
-        </w:rPr>
-        <w:t>Scikit</w:t>
-      </w:r>
-      <w:proofErr w:type="spellEnd"/>
-      <w:r>
-        <w:rPr>
-          <w:sz w:val="24"/>
-          <w:szCs w:val="24"/>
-        </w:rPr>
-        <w:t xml:space="preserve"> Learn</w:t>
+        <w:t>, Scikit Learn</w:t>
       </w:r>
       <w:r>
         <w:rPr>
@@ -300,7 +284,23 @@
           <w:sz w:val="24"/>
           <w:szCs w:val="24"/>
         </w:rPr>
-        <w:t>The Iris data set is used by students of computer programming and machine learning with the aim of LDA(Linear Discriminant Analysis),  to improve computer learning processes to be able to classify iris flowers among three species (</w:t>
+        <w:t xml:space="preserve">The Iris data set is used by students of computer programming and machine learning with the aim of </w:t>
+      </w:r>
+      <w:proofErr w:type="gramStart"/>
+      <w:r>
+        <w:rPr>
+          <w:sz w:val="24"/>
+          <w:szCs w:val="24"/>
+        </w:rPr>
+        <w:t>LDA(</w:t>
+      </w:r>
+      <w:proofErr w:type="gramEnd"/>
+      <w:r>
+        <w:rPr>
+          <w:sz w:val="24"/>
+          <w:szCs w:val="24"/>
+        </w:rPr>
+        <w:t>Linear Discriminant Analysis),  to improve computer learning processes to be able to classify iris flowers among three species (</w:t>
       </w:r>
       <w:proofErr w:type="spellStart"/>
       <w:r>
@@ -583,23 +583,23 @@
           <w:sz w:val="24"/>
           <w:szCs w:val="24"/>
         </w:rPr>
-        <w:t xml:space="preserve">The Iris data set is such a popular data set for teaching Linear Discriminant Analysis to students of computer science and machine learning, that the data set is inbuilt and accessible in machine learning module libraries used with Python such as </w:t>
-      </w:r>
-      <w:proofErr w:type="spellStart"/>
-      <w:r>
-        <w:rPr>
-          <w:sz w:val="24"/>
-          <w:szCs w:val="24"/>
-        </w:rPr>
-        <w:t>scikit</w:t>
-      </w:r>
-      <w:proofErr w:type="spellEnd"/>
-      <w:r>
-        <w:rPr>
-          <w:sz w:val="24"/>
-          <w:szCs w:val="24"/>
-        </w:rPr>
-        <w:t xml:space="preserve"> learn and R.</w:t>
+        <w:t xml:space="preserve">The Iris data set is </w:t>
+      </w:r>
+      <w:proofErr w:type="gramStart"/>
+      <w:r>
+        <w:rPr>
+          <w:sz w:val="24"/>
+          <w:szCs w:val="24"/>
+        </w:rPr>
+        <w:t>such a</w:t>
+      </w:r>
+      <w:proofErr w:type="gramEnd"/>
+      <w:r>
+        <w:rPr>
+          <w:sz w:val="24"/>
+          <w:szCs w:val="24"/>
+        </w:rPr>
+        <w:t xml:space="preserve"> popular data set for teaching Linear Discriminant Analysis to students of computer science and machine learning, that the data set is inbuilt and accessible in machine learning module libraries used with Python such as scikit learn and R.</w:t>
       </w:r>
     </w:p>
     <w:p>
@@ -803,6 +803,7 @@
               <w:t xml:space="preserve">import </w:t>
             </w:r>
             <w:proofErr w:type="spellStart"/>
+            <w:proofErr w:type="gramStart"/>
             <w:r>
               <w:rPr>
                 <w:i/>
@@ -813,6 +814,7 @@
               <w:t>matplotlib.pyplot</w:t>
             </w:r>
             <w:proofErr w:type="spellEnd"/>
+            <w:proofErr w:type="gramEnd"/>
             <w:r>
               <w:rPr>
                 <w:i/>
@@ -883,6 +885,7 @@
               <w:t xml:space="preserve">df = </w:t>
             </w:r>
             <w:proofErr w:type="spellStart"/>
+            <w:proofErr w:type="gramStart"/>
             <w:r>
               <w:rPr>
                 <w:i/>
@@ -890,7 +893,17 @@
                 <w:sz w:val="24"/>
                 <w:szCs w:val="24"/>
               </w:rPr>
-              <w:t>pd.read_csv</w:t>
+              <w:t>pd.read</w:t>
+            </w:r>
+            <w:proofErr w:type="gramEnd"/>
+            <w:r>
+              <w:rPr>
+                <w:i/>
+                <w:iCs/>
+                <w:sz w:val="24"/>
+                <w:szCs w:val="24"/>
+              </w:rPr>
+              <w:t>_csv</w:t>
             </w:r>
             <w:proofErr w:type="spellEnd"/>
             <w:r>
@@ -913,6 +926,7 @@
               </w:rPr>
             </w:pPr>
             <w:proofErr w:type="spellStart"/>
+            <w:proofErr w:type="gramStart"/>
             <w:r>
               <w:rPr>
                 <w:i/>
@@ -923,6 +937,7 @@
               <w:t>sns.pairplot</w:t>
             </w:r>
             <w:proofErr w:type="spellEnd"/>
+            <w:proofErr w:type="gramEnd"/>
             <w:r>
               <w:rPr>
                 <w:i/>
@@ -943,6 +958,7 @@
               </w:rPr>
             </w:pPr>
             <w:proofErr w:type="spellStart"/>
+            <w:proofErr w:type="gramStart"/>
             <w:r>
               <w:rPr>
                 <w:i/>
@@ -953,6 +969,7 @@
               <w:t>plt.show</w:t>
             </w:r>
             <w:proofErr w:type="spellEnd"/>
+            <w:proofErr w:type="gramEnd"/>
             <w:r>
               <w:rPr>
                 <w:i/>
@@ -1371,7 +1388,23 @@
           <w:sz w:val="24"/>
           <w:szCs w:val="24"/>
         </w:rPr>
-        <w:t xml:space="preserve">. However with limited data on just Sepal heights and widths it is almost impossible to categorize the difference between the average Versicolor and average Virginica, unlike the </w:t>
+        <w:t xml:space="preserve">. </w:t>
+      </w:r>
+      <w:proofErr w:type="gramStart"/>
+      <w:r>
+        <w:rPr>
+          <w:sz w:val="24"/>
+          <w:szCs w:val="24"/>
+        </w:rPr>
+        <w:t>However</w:t>
+      </w:r>
+      <w:proofErr w:type="gramEnd"/>
+      <w:r>
+        <w:rPr>
+          <w:sz w:val="24"/>
+          <w:szCs w:val="24"/>
+        </w:rPr>
+        <w:t xml:space="preserve"> with limited data on just Sepal heights and widths it is almost impossible to categorize the difference between the average Versicolor and average Virginica, unlike the </w:t>
       </w:r>
       <w:proofErr w:type="spellStart"/>
       <w:r>
@@ -2312,23 +2345,7 @@
           <w:sz w:val="24"/>
           <w:szCs w:val="24"/>
         </w:rPr>
-        <w:t xml:space="preserve">, </w:t>
-      </w:r>
-      <w:proofErr w:type="spellStart"/>
-      <w:r>
-        <w:rPr>
-          <w:sz w:val="24"/>
-          <w:szCs w:val="24"/>
-        </w:rPr>
-        <w:t>Scikit</w:t>
-      </w:r>
-      <w:proofErr w:type="spellEnd"/>
-      <w:r>
-        <w:rPr>
-          <w:sz w:val="24"/>
-          <w:szCs w:val="24"/>
-        </w:rPr>
-        <w:t xml:space="preserve"> Learn.</w:t>
+        <w:t>, Scikit Learn.</w:t>
       </w:r>
     </w:p>
     <w:p>
@@ -2426,7 +2443,27 @@
           <w:sz w:val="28"/>
           <w:szCs w:val="28"/>
         </w:rPr>
-        <w:t>Today Sepals &amp; Petals For Fun</w:t>
+        <w:t xml:space="preserve">Today Sepals &amp; Petals </w:t>
+      </w:r>
+      <w:proofErr w:type="gramStart"/>
+      <w:r>
+        <w:rPr>
+          <w:b/>
+          <w:bCs/>
+          <w:sz w:val="28"/>
+          <w:szCs w:val="28"/>
+        </w:rPr>
+        <w:t>For</w:t>
+      </w:r>
+      <w:proofErr w:type="gramEnd"/>
+      <w:r>
+        <w:rPr>
+          <w:b/>
+          <w:bCs/>
+          <w:sz w:val="28"/>
+          <w:szCs w:val="28"/>
+        </w:rPr>
+        <w:t xml:space="preserve"> Fun</w:t>
       </w:r>
       <w:r>
         <w:rPr>
@@ -2616,7 +2653,23 @@
           <w:sz w:val="24"/>
           <w:szCs w:val="24"/>
         </w:rPr>
-        <w:t xml:space="preserve">Over the next few pages I shall </w:t>
+        <w:t xml:space="preserve">Over the next few </w:t>
+      </w:r>
+      <w:proofErr w:type="gramStart"/>
+      <w:r>
+        <w:rPr>
+          <w:sz w:val="24"/>
+          <w:szCs w:val="24"/>
+        </w:rPr>
+        <w:t>pages</w:t>
+      </w:r>
+      <w:proofErr w:type="gramEnd"/>
+      <w:r>
+        <w:rPr>
+          <w:sz w:val="24"/>
+          <w:szCs w:val="24"/>
+        </w:rPr>
+        <w:t xml:space="preserve"> I shall </w:t>
       </w:r>
       <w:r>
         <w:rPr>
@@ -2804,7 +2857,7 @@
                 <v:shape id="_x0000_s1028" type="#_x0000_t75" alt="" style="position:absolute;margin-left:47.25pt;margin-top:2.1pt;width:267.4pt;height:292.25pt;z-index:251685888;mso-wrap-edited:f;mso-position-horizontal-relative:text;mso-position-vertical-relative:text">
                   <v:imagedata r:id="rId17" o:title=""/>
                 </v:shape>
-                <o:OLEObject Type="Embed" ProgID="PBrush" ShapeID="_x0000_s1028" DrawAspect="Content" ObjectID="_1647639015" r:id="rId18"/>
+                <o:OLEObject Type="Embed" ProgID="PBrush" ShapeID="_x0000_s1028" DrawAspect="Content" ObjectID="_1649421530" r:id="rId18"/>
               </w:object>
             </w:r>
           </w:p>
@@ -3169,7 +3222,27 @@
           <w:sz w:val="28"/>
           <w:szCs w:val="28"/>
         </w:rPr>
-        <w:t>1 – Introduction To Iris Data Set</w:t>
+        <w:t xml:space="preserve">1 – Introduction </w:t>
+      </w:r>
+      <w:proofErr w:type="gramStart"/>
+      <w:r>
+        <w:rPr>
+          <w:b/>
+          <w:bCs/>
+          <w:sz w:val="28"/>
+          <w:szCs w:val="28"/>
+        </w:rPr>
+        <w:t>To</w:t>
+      </w:r>
+      <w:proofErr w:type="gramEnd"/>
+      <w:r>
+        <w:rPr>
+          <w:b/>
+          <w:bCs/>
+          <w:sz w:val="28"/>
+          <w:szCs w:val="28"/>
+        </w:rPr>
+        <w:t xml:space="preserve"> Iris Data Set</w:t>
       </w:r>
     </w:p>
     <w:p>
@@ -3242,7 +3315,27 @@
           <w:sz w:val="28"/>
           <w:szCs w:val="28"/>
         </w:rPr>
-        <w:t>2 - View Image Of Iris Varieties</w:t>
+        <w:t xml:space="preserve">2 - View Image </w:t>
+      </w:r>
+      <w:proofErr w:type="gramStart"/>
+      <w:r>
+        <w:rPr>
+          <w:b/>
+          <w:bCs/>
+          <w:sz w:val="28"/>
+          <w:szCs w:val="28"/>
+        </w:rPr>
+        <w:t>Of</w:t>
+      </w:r>
+      <w:proofErr w:type="gramEnd"/>
+      <w:r>
+        <w:rPr>
+          <w:b/>
+          <w:bCs/>
+          <w:sz w:val="28"/>
+          <w:szCs w:val="28"/>
+        </w:rPr>
+        <w:t xml:space="preserve"> Iris Varieties</w:t>
       </w:r>
     </w:p>
     <w:p>
@@ -3390,6 +3483,7 @@
         </w:rPr>
       </w:pPr>
       <w:proofErr w:type="spellStart"/>
+      <w:proofErr w:type="gramStart"/>
       <w:r>
         <w:rPr>
           <w:i/>
@@ -3400,6 +3494,7 @@
         <w:t>image.show</w:t>
       </w:r>
       <w:proofErr w:type="spellEnd"/>
+      <w:proofErr w:type="gramEnd"/>
       <w:r>
         <w:rPr>
           <w:i/>
@@ -3667,14 +3762,25 @@
         <w:t xml:space="preserve">iris = </w:t>
       </w:r>
       <w:proofErr w:type="spellStart"/>
-      <w:r>
-        <w:rPr>
-          <w:i/>
-          <w:iCs/>
-          <w:sz w:val="28"/>
-          <w:szCs w:val="28"/>
-        </w:rPr>
-        <w:t>pd.read_csv</w:t>
+      <w:proofErr w:type="gramStart"/>
+      <w:r>
+        <w:rPr>
+          <w:i/>
+          <w:iCs/>
+          <w:sz w:val="28"/>
+          <w:szCs w:val="28"/>
+        </w:rPr>
+        <w:t>pd.read</w:t>
+      </w:r>
+      <w:proofErr w:type="gramEnd"/>
+      <w:r>
+        <w:rPr>
+          <w:i/>
+          <w:iCs/>
+          <w:sz w:val="28"/>
+          <w:szCs w:val="28"/>
+        </w:rPr>
+        <w:t>_csv</w:t>
       </w:r>
       <w:proofErr w:type="spellEnd"/>
       <w:r>
@@ -3834,6 +3940,7 @@
         <w:t xml:space="preserve"> = </w:t>
       </w:r>
       <w:proofErr w:type="spellStart"/>
+      <w:proofErr w:type="gramStart"/>
       <w:r>
         <w:rPr>
           <w:i/>
@@ -3851,7 +3958,17 @@
           <w:sz w:val="28"/>
           <w:szCs w:val="28"/>
         </w:rPr>
-        <w:t xml:space="preserve">(axis = 0, </w:t>
+        <w:t>(</w:t>
+      </w:r>
+      <w:proofErr w:type="gramEnd"/>
+      <w:r>
+        <w:rPr>
+          <w:i/>
+          <w:iCs/>
+          <w:sz w:val="28"/>
+          <w:szCs w:val="28"/>
+        </w:rPr>
+        <w:t xml:space="preserve">axis = 0, </w:t>
       </w:r>
       <w:proofErr w:type="spellStart"/>
       <w:r>
@@ -3885,14 +4002,25 @@
           <w:szCs w:val="28"/>
         </w:rPr>
       </w:pPr>
-      <w:r>
-        <w:rPr>
-          <w:i/>
-          <w:iCs/>
-          <w:sz w:val="28"/>
-          <w:szCs w:val="28"/>
-        </w:rPr>
-        <w:t xml:space="preserve">print("Minimum of </w:t>
+      <w:proofErr w:type="gramStart"/>
+      <w:r>
+        <w:rPr>
+          <w:i/>
+          <w:iCs/>
+          <w:sz w:val="28"/>
+          <w:szCs w:val="28"/>
+        </w:rPr>
+        <w:t>print(</w:t>
+      </w:r>
+      <w:proofErr w:type="gramEnd"/>
+      <w:r>
+        <w:rPr>
+          <w:i/>
+          <w:iCs/>
+          <w:sz w:val="28"/>
+          <w:szCs w:val="28"/>
+        </w:rPr>
+        <w:t xml:space="preserve">"Minimum of </w:t>
       </w:r>
       <w:proofErr w:type="spellStart"/>
       <w:r>
@@ -3936,6 +4064,7 @@
         <w:t>print(</w:t>
       </w:r>
       <w:proofErr w:type="spellStart"/>
+      <w:proofErr w:type="gramStart"/>
       <w:r>
         <w:rPr>
           <w:i/>
@@ -3946,6 +4075,7 @@
         <w:t>pd.DataFrame</w:t>
       </w:r>
       <w:proofErr w:type="spellEnd"/>
+      <w:proofErr w:type="gramEnd"/>
       <w:r>
         <w:rPr>
           <w:i/>
@@ -4283,14 +4413,25 @@
         <w:t xml:space="preserve">iris = </w:t>
       </w:r>
       <w:proofErr w:type="spellStart"/>
-      <w:r>
-        <w:rPr>
-          <w:i/>
-          <w:iCs/>
-          <w:sz w:val="28"/>
-          <w:szCs w:val="28"/>
-        </w:rPr>
-        <w:t>pd.read_csv</w:t>
+      <w:proofErr w:type="gramStart"/>
+      <w:r>
+        <w:rPr>
+          <w:i/>
+          <w:iCs/>
+          <w:sz w:val="28"/>
+          <w:szCs w:val="28"/>
+        </w:rPr>
+        <w:t>pd.read</w:t>
+      </w:r>
+      <w:proofErr w:type="gramEnd"/>
+      <w:r>
+        <w:rPr>
+          <w:i/>
+          <w:iCs/>
+          <w:sz w:val="28"/>
+          <w:szCs w:val="28"/>
+        </w:rPr>
+        <w:t>_csv</w:t>
       </w:r>
       <w:proofErr w:type="spellEnd"/>
       <w:r>
@@ -4449,6 +4590,7 @@
         <w:t xml:space="preserve"> = </w:t>
       </w:r>
       <w:proofErr w:type="spellStart"/>
+      <w:proofErr w:type="gramStart"/>
       <w:r>
         <w:rPr>
           <w:i/>
@@ -4466,7 +4608,17 @@
           <w:sz w:val="28"/>
           <w:szCs w:val="28"/>
         </w:rPr>
-        <w:t xml:space="preserve">(axis = 0, </w:t>
+        <w:t>(</w:t>
+      </w:r>
+      <w:proofErr w:type="gramEnd"/>
+      <w:r>
+        <w:rPr>
+          <w:i/>
+          <w:iCs/>
+          <w:sz w:val="28"/>
+          <w:szCs w:val="28"/>
+        </w:rPr>
+        <w:t xml:space="preserve">axis = 0, </w:t>
       </w:r>
       <w:proofErr w:type="spellStart"/>
       <w:r>
@@ -4500,14 +4652,25 @@
           <w:szCs w:val="28"/>
         </w:rPr>
       </w:pPr>
-      <w:r>
-        <w:rPr>
-          <w:i/>
-          <w:iCs/>
-          <w:sz w:val="28"/>
-          <w:szCs w:val="28"/>
-        </w:rPr>
-        <w:t xml:space="preserve">print("Minimum of </w:t>
+      <w:proofErr w:type="gramStart"/>
+      <w:r>
+        <w:rPr>
+          <w:i/>
+          <w:iCs/>
+          <w:sz w:val="28"/>
+          <w:szCs w:val="28"/>
+        </w:rPr>
+        <w:t>print(</w:t>
+      </w:r>
+      <w:proofErr w:type="gramEnd"/>
+      <w:r>
+        <w:rPr>
+          <w:i/>
+          <w:iCs/>
+          <w:sz w:val="28"/>
+          <w:szCs w:val="28"/>
+        </w:rPr>
+        <w:t xml:space="preserve">"Minimum of </w:t>
       </w:r>
       <w:proofErr w:type="spellStart"/>
       <w:r>
@@ -4551,6 +4714,7 @@
         <w:t>print(</w:t>
       </w:r>
       <w:proofErr w:type="spellStart"/>
+      <w:proofErr w:type="gramStart"/>
       <w:r>
         <w:rPr>
           <w:i/>
@@ -4561,6 +4725,7 @@
         <w:t>pd.DataFrame</w:t>
       </w:r>
       <w:proofErr w:type="spellEnd"/>
+      <w:proofErr w:type="gramEnd"/>
       <w:r>
         <w:rPr>
           <w:i/>
@@ -4898,14 +5063,25 @@
         <w:t xml:space="preserve">iris = </w:t>
       </w:r>
       <w:proofErr w:type="spellStart"/>
-      <w:r>
-        <w:rPr>
-          <w:i/>
-          <w:iCs/>
-          <w:sz w:val="28"/>
-          <w:szCs w:val="28"/>
-        </w:rPr>
-        <w:t>pd.read_csv</w:t>
+      <w:proofErr w:type="gramStart"/>
+      <w:r>
+        <w:rPr>
+          <w:i/>
+          <w:iCs/>
+          <w:sz w:val="28"/>
+          <w:szCs w:val="28"/>
+        </w:rPr>
+        <w:t>pd.read</w:t>
+      </w:r>
+      <w:proofErr w:type="gramEnd"/>
+      <w:r>
+        <w:rPr>
+          <w:i/>
+          <w:iCs/>
+          <w:sz w:val="28"/>
+          <w:szCs w:val="28"/>
+        </w:rPr>
+        <w:t>_csv</w:t>
       </w:r>
       <w:proofErr w:type="spellEnd"/>
       <w:r>
@@ -4971,6 +5147,7 @@
         <w:t xml:space="preserve"> = </w:t>
       </w:r>
       <w:proofErr w:type="spellStart"/>
+      <w:proofErr w:type="gramStart"/>
       <w:r>
         <w:rPr>
           <w:i/>
@@ -4988,7 +5165,17 @@
           <w:sz w:val="28"/>
           <w:szCs w:val="28"/>
         </w:rPr>
-        <w:t xml:space="preserve">(axis = 0, </w:t>
+        <w:t>(</w:t>
+      </w:r>
+      <w:proofErr w:type="gramEnd"/>
+      <w:r>
+        <w:rPr>
+          <w:i/>
+          <w:iCs/>
+          <w:sz w:val="28"/>
+          <w:szCs w:val="28"/>
+        </w:rPr>
+        <w:t xml:space="preserve">axis = 0, </w:t>
       </w:r>
       <w:proofErr w:type="spellStart"/>
       <w:r>
@@ -5022,14 +5209,25 @@
           <w:szCs w:val="28"/>
         </w:rPr>
       </w:pPr>
-      <w:r>
-        <w:rPr>
-          <w:i/>
-          <w:iCs/>
-          <w:sz w:val="28"/>
-          <w:szCs w:val="28"/>
-        </w:rPr>
-        <w:t>print("Maximum Sizes of All Iris Data")</w:t>
+      <w:proofErr w:type="gramStart"/>
+      <w:r>
+        <w:rPr>
+          <w:i/>
+          <w:iCs/>
+          <w:sz w:val="28"/>
+          <w:szCs w:val="28"/>
+        </w:rPr>
+        <w:t>print(</w:t>
+      </w:r>
+      <w:proofErr w:type="gramEnd"/>
+      <w:r>
+        <w:rPr>
+          <w:i/>
+          <w:iCs/>
+          <w:sz w:val="28"/>
+          <w:szCs w:val="28"/>
+        </w:rPr>
+        <w:t>"Maximum Sizes of All Iris Data")</w:t>
       </w:r>
     </w:p>
     <w:p>
@@ -5210,7 +5408,27 @@
           <w:sz w:val="28"/>
           <w:szCs w:val="28"/>
         </w:rPr>
-        <w:t xml:space="preserve"> 6 – Save Summary Data To Text File</w:t>
+        <w:t xml:space="preserve"> 6 – Save Summary Data </w:t>
+      </w:r>
+      <w:proofErr w:type="gramStart"/>
+      <w:r>
+        <w:rPr>
+          <w:b/>
+          <w:bCs/>
+          <w:sz w:val="28"/>
+          <w:szCs w:val="28"/>
+        </w:rPr>
+        <w:t>To</w:t>
+      </w:r>
+      <w:proofErr w:type="gramEnd"/>
+      <w:r>
+        <w:rPr>
+          <w:b/>
+          <w:bCs/>
+          <w:sz w:val="28"/>
+          <w:szCs w:val="28"/>
+        </w:rPr>
+        <w:t xml:space="preserve"> Text File</w:t>
       </w:r>
     </w:p>
     <w:p>
@@ -6563,12 +6781,21 @@
           <w:szCs w:val="28"/>
         </w:rPr>
       </w:pPr>
-      <w:r>
-        <w:rPr>
-          <w:sz w:val="28"/>
-          <w:szCs w:val="28"/>
-        </w:rPr>
-        <w:t>Generally a PIP install has to be done for any module used in the application that isn’t installed on your computer / version of Python. If the Python application isn’t loading when double clicked or run from your python editor, you will need to do PIP installs from the command prompt.</w:t>
+      <w:proofErr w:type="gramStart"/>
+      <w:r>
+        <w:rPr>
+          <w:sz w:val="28"/>
+          <w:szCs w:val="28"/>
+        </w:rPr>
+        <w:t>Generally</w:t>
+      </w:r>
+      <w:proofErr w:type="gramEnd"/>
+      <w:r>
+        <w:rPr>
+          <w:sz w:val="28"/>
+          <w:szCs w:val="28"/>
+        </w:rPr>
+        <w:t xml:space="preserve"> a PIP install has to be done for any module used in the application that isn’t installed on your computer / version of Python. If the Python application isn’t loading when double clicked or run from your python editor, you will need to do PIP installs from the command prompt.</w:t>
       </w:r>
     </w:p>
     <w:p>
@@ -7074,8 +7301,6 @@
           <w:t>https://en.wikipedia.org/wiki/Iris_flower_data_set</w:t>
         </w:r>
       </w:hyperlink>
-      <w:bookmarkStart w:id="1" w:name="_GoBack"/>
-      <w:bookmarkEnd w:id="1"/>
     </w:p>
     <w:p>
       <w:pPr>
@@ -7120,7 +7345,7 @@
 </file>
 
 <file path=word/endnotes.xml><?xml version="1.0" encoding="utf-8"?>
-<w:endnotes xmlns:wpc="http://schemas.microsoft.com/office/word/2010/wordprocessingCanvas" xmlns:cx="http://schemas.microsoft.com/office/drawing/2014/chartex" xmlns:cx1="http://schemas.microsoft.com/office/drawing/2015/9/8/chartex" xmlns:cx2="http://schemas.microsoft.com/office/drawing/2015/10/21/chartex" xmlns:cx3="http://schemas.microsoft.com/office/drawing/2016/5/9/chartex" xmlns:cx4="http://schemas.microsoft.com/office/drawing/2016/5/10/chartex" xmlns:cx5="http://schemas.microsoft.com/office/drawing/2016/5/11/chartex" xmlns:cx6="http://schemas.microsoft.com/office/drawing/2016/5/12/chartex" xmlns:cx7="http://schemas.microsoft.com/office/drawing/2016/5/13/chartex" xmlns:cx8="http://schemas.microsoft.com/office/drawing/2016/5/14/chartex" xmlns:mc="http://schemas.openxmlformats.org/markup-compatibility/2006" xmlns:aink="http://schemas.microsoft.com/office/drawing/2016/ink" xmlns:am3d="http://schemas.microsoft.com/office/drawing/2017/model3d" xmlns:o="urn:schemas-microsoft-com:office:office" xmlns:r="http://schemas.openxmlformats.org/officeDocument/2006/relationships" xmlns:m="http://schemas.openxmlformats.org/officeDocument/2006/math" xmlns:v="urn:schemas-microsoft-com:vml" xmlns:wp14="http://schemas.microsoft.com/office/word/2010/wordprocessingDrawing" xmlns:wp="http://schemas.openxmlformats.org/drawingml/2006/wordprocessingDrawing" xmlns:w10="urn:schemas-microsoft-com:office:word" xmlns:w="http://schemas.openxmlformats.org/wordprocessingml/2006/main" xmlns:w14="http://schemas.microsoft.com/office/word/2010/wordml" xmlns:w15="http://schemas.microsoft.com/office/word/2012/wordml" xmlns:w16cid="http://schemas.microsoft.com/office/word/2016/wordml/cid" xmlns:w16se="http://schemas.microsoft.com/office/word/2015/wordml/symex" xmlns:wpg="http://schemas.microsoft.com/office/word/2010/wordprocessingGroup" xmlns:wpi="http://schemas.microsoft.com/office/word/2010/wordprocessingInk" xmlns:wne="http://schemas.microsoft.com/office/word/2006/wordml" xmlns:wps="http://schemas.microsoft.com/office/word/2010/wordprocessingShape" mc:Ignorable="w14 w15 w16se w16cid wp14">
+<w:endnotes xmlns:wpc="http://schemas.microsoft.com/office/word/2010/wordprocessingCanvas" xmlns:cx="http://schemas.microsoft.com/office/drawing/2014/chartex" xmlns:cx1="http://schemas.microsoft.com/office/drawing/2015/9/8/chartex" xmlns:cx2="http://schemas.microsoft.com/office/drawing/2015/10/21/chartex" xmlns:cx3="http://schemas.microsoft.com/office/drawing/2016/5/9/chartex" xmlns:cx4="http://schemas.microsoft.com/office/drawing/2016/5/10/chartex" xmlns:cx5="http://schemas.microsoft.com/office/drawing/2016/5/11/chartex" xmlns:cx6="http://schemas.microsoft.com/office/drawing/2016/5/12/chartex" xmlns:cx7="http://schemas.microsoft.com/office/drawing/2016/5/13/chartex" xmlns:cx8="http://schemas.microsoft.com/office/drawing/2016/5/14/chartex" xmlns:mc="http://schemas.openxmlformats.org/markup-compatibility/2006" xmlns:aink="http://schemas.microsoft.com/office/drawing/2016/ink" xmlns:am3d="http://schemas.microsoft.com/office/drawing/2017/model3d" xmlns:o="urn:schemas-microsoft-com:office:office" xmlns:r="http://schemas.openxmlformats.org/officeDocument/2006/relationships" xmlns:m="http://schemas.openxmlformats.org/officeDocument/2006/math" xmlns:v="urn:schemas-microsoft-com:vml" xmlns:wp14="http://schemas.microsoft.com/office/word/2010/wordprocessingDrawing" xmlns:wp="http://schemas.openxmlformats.org/drawingml/2006/wordprocessingDrawing" xmlns:w10="urn:schemas-microsoft-com:office:word" xmlns:w="http://schemas.openxmlformats.org/wordprocessingml/2006/main" xmlns:w14="http://schemas.microsoft.com/office/word/2010/wordml" xmlns:w15="http://schemas.microsoft.com/office/word/2012/wordml" xmlns:w16cex="http://schemas.microsoft.com/office/word/2018/wordml/cex" xmlns:w16cid="http://schemas.microsoft.com/office/word/2016/wordml/cid" xmlns:w16="http://schemas.microsoft.com/office/word/2018/wordml" xmlns:w16se="http://schemas.microsoft.com/office/word/2015/wordml/symex" xmlns:wpg="http://schemas.microsoft.com/office/word/2010/wordprocessingGroup" xmlns:wpi="http://schemas.microsoft.com/office/word/2010/wordprocessingInk" xmlns:wne="http://schemas.microsoft.com/office/word/2006/wordml" xmlns:wps="http://schemas.microsoft.com/office/word/2010/wordprocessingShape" mc:Ignorable="w14 w15 w16se w16cid w16 w16cex wp14">
   <w:endnote w:type="separator" w:id="-1">
     <w:p>
       <w:pPr>
@@ -7145,7 +7370,7 @@
 </file>
 
 <file path=word/footnotes.xml><?xml version="1.0" encoding="utf-8"?>
-<w:footnotes xmlns:wpc="http://schemas.microsoft.com/office/word/2010/wordprocessingCanvas" xmlns:cx="http://schemas.microsoft.com/office/drawing/2014/chartex" xmlns:cx1="http://schemas.microsoft.com/office/drawing/2015/9/8/chartex" xmlns:cx2="http://schemas.microsoft.com/office/drawing/2015/10/21/chartex" xmlns:cx3="http://schemas.microsoft.com/office/drawing/2016/5/9/chartex" xmlns:cx4="http://schemas.microsoft.com/office/drawing/2016/5/10/chartex" xmlns:cx5="http://schemas.microsoft.com/office/drawing/2016/5/11/chartex" xmlns:cx6="http://schemas.microsoft.com/office/drawing/2016/5/12/chartex" xmlns:cx7="http://schemas.microsoft.com/office/drawing/2016/5/13/chartex" xmlns:cx8="http://schemas.microsoft.com/office/drawing/2016/5/14/chartex" xmlns:mc="http://schemas.openxmlformats.org/markup-compatibility/2006" xmlns:aink="http://schemas.microsoft.com/office/drawing/2016/ink" xmlns:am3d="http://schemas.microsoft.com/office/drawing/2017/model3d" xmlns:o="urn:schemas-microsoft-com:office:office" xmlns:r="http://schemas.openxmlformats.org/officeDocument/2006/relationships" xmlns:m="http://schemas.openxmlformats.org/officeDocument/2006/math" xmlns:v="urn:schemas-microsoft-com:vml" xmlns:wp14="http://schemas.microsoft.com/office/word/2010/wordprocessingDrawing" xmlns:wp="http://schemas.openxmlformats.org/drawingml/2006/wordprocessingDrawing" xmlns:w10="urn:schemas-microsoft-com:office:word" xmlns:w="http://schemas.openxmlformats.org/wordprocessingml/2006/main" xmlns:w14="http://schemas.microsoft.com/office/word/2010/wordml" xmlns:w15="http://schemas.microsoft.com/office/word/2012/wordml" xmlns:w16cid="http://schemas.microsoft.com/office/word/2016/wordml/cid" xmlns:w16se="http://schemas.microsoft.com/office/word/2015/wordml/symex" xmlns:wpg="http://schemas.microsoft.com/office/word/2010/wordprocessingGroup" xmlns:wpi="http://schemas.microsoft.com/office/word/2010/wordprocessingInk" xmlns:wne="http://schemas.microsoft.com/office/word/2006/wordml" xmlns:wps="http://schemas.microsoft.com/office/word/2010/wordprocessingShape" mc:Ignorable="w14 w15 w16se w16cid wp14">
+<w:footnotes xmlns:wpc="http://schemas.microsoft.com/office/word/2010/wordprocessingCanvas" xmlns:cx="http://schemas.microsoft.com/office/drawing/2014/chartex" xmlns:cx1="http://schemas.microsoft.com/office/drawing/2015/9/8/chartex" xmlns:cx2="http://schemas.microsoft.com/office/drawing/2015/10/21/chartex" xmlns:cx3="http://schemas.microsoft.com/office/drawing/2016/5/9/chartex" xmlns:cx4="http://schemas.microsoft.com/office/drawing/2016/5/10/chartex" xmlns:cx5="http://schemas.microsoft.com/office/drawing/2016/5/11/chartex" xmlns:cx6="http://schemas.microsoft.com/office/drawing/2016/5/12/chartex" xmlns:cx7="http://schemas.microsoft.com/office/drawing/2016/5/13/chartex" xmlns:cx8="http://schemas.microsoft.com/office/drawing/2016/5/14/chartex" xmlns:mc="http://schemas.openxmlformats.org/markup-compatibility/2006" xmlns:aink="http://schemas.microsoft.com/office/drawing/2016/ink" xmlns:am3d="http://schemas.microsoft.com/office/drawing/2017/model3d" xmlns:o="urn:schemas-microsoft-com:office:office" xmlns:r="http://schemas.openxmlformats.org/officeDocument/2006/relationships" xmlns:m="http://schemas.openxmlformats.org/officeDocument/2006/math" xmlns:v="urn:schemas-microsoft-com:vml" xmlns:wp14="http://schemas.microsoft.com/office/word/2010/wordprocessingDrawing" xmlns:wp="http://schemas.openxmlformats.org/drawingml/2006/wordprocessingDrawing" xmlns:w10="urn:schemas-microsoft-com:office:word" xmlns:w="http://schemas.openxmlformats.org/wordprocessingml/2006/main" xmlns:w14="http://schemas.microsoft.com/office/word/2010/wordml" xmlns:w15="http://schemas.microsoft.com/office/word/2012/wordml" xmlns:w16cex="http://schemas.microsoft.com/office/word/2018/wordml/cex" xmlns:w16cid="http://schemas.microsoft.com/office/word/2016/wordml/cid" xmlns:w16="http://schemas.microsoft.com/office/word/2018/wordml" xmlns:w16se="http://schemas.microsoft.com/office/word/2015/wordml/symex" xmlns:wpg="http://schemas.microsoft.com/office/word/2010/wordprocessingGroup" xmlns:wpi="http://schemas.microsoft.com/office/word/2010/wordprocessingInk" xmlns:wne="http://schemas.microsoft.com/office/word/2006/wordml" xmlns:wps="http://schemas.microsoft.com/office/word/2010/wordprocessingShape" mc:Ignorable="w14 w15 w16se w16cid w16 w16cex wp14">
   <w:footnote w:type="separator" w:id="-1">
     <w:p>
       <w:pPr>
@@ -7170,7 +7395,7 @@
 </file>
 
 <file path=word/numbering.xml><?xml version="1.0" encoding="utf-8"?>
-<w:numbering xmlns:wpc="http://schemas.microsoft.com/office/word/2010/wordprocessingCanvas" xmlns:cx="http://schemas.microsoft.com/office/drawing/2014/chartex" xmlns:cx1="http://schemas.microsoft.com/office/drawing/2015/9/8/chartex" xmlns:cx2="http://schemas.microsoft.com/office/drawing/2015/10/21/chartex" xmlns:cx3="http://schemas.microsoft.com/office/drawing/2016/5/9/chartex" xmlns:cx4="http://schemas.microsoft.com/office/drawing/2016/5/10/chartex" xmlns:cx5="http://schemas.microsoft.com/office/drawing/2016/5/11/chartex" xmlns:cx6="http://schemas.microsoft.com/office/drawing/2016/5/12/chartex" xmlns:cx7="http://schemas.microsoft.com/office/drawing/2016/5/13/chartex" xmlns:cx8="http://schemas.microsoft.com/office/drawing/2016/5/14/chartex" xmlns:mc="http://schemas.openxmlformats.org/markup-compatibility/2006" xmlns:aink="http://schemas.microsoft.com/office/drawing/2016/ink" xmlns:am3d="http://schemas.microsoft.com/office/drawing/2017/model3d" xmlns:o="urn:schemas-microsoft-com:office:office" xmlns:r="http://schemas.openxmlformats.org/officeDocument/2006/relationships" xmlns:m="http://schemas.openxmlformats.org/officeDocument/2006/math" xmlns:v="urn:schemas-microsoft-com:vml" xmlns:wp14="http://schemas.microsoft.com/office/word/2010/wordprocessingDrawing" xmlns:wp="http://schemas.openxmlformats.org/drawingml/2006/wordprocessingDrawing" xmlns:w10="urn:schemas-microsoft-com:office:word" xmlns:w="http://schemas.openxmlformats.org/wordprocessingml/2006/main" xmlns:w14="http://schemas.microsoft.com/office/word/2010/wordml" xmlns:w15="http://schemas.microsoft.com/office/word/2012/wordml" xmlns:w16cid="http://schemas.microsoft.com/office/word/2016/wordml/cid" xmlns:w16se="http://schemas.microsoft.com/office/word/2015/wordml/symex" xmlns:wpg="http://schemas.microsoft.com/office/word/2010/wordprocessingGroup" xmlns:wpi="http://schemas.microsoft.com/office/word/2010/wordprocessingInk" xmlns:wne="http://schemas.microsoft.com/office/word/2006/wordml" xmlns:wps="http://schemas.microsoft.com/office/word/2010/wordprocessingShape" mc:Ignorable="w14 w15 w16se w16cid wp14">
+<w:numbering xmlns:wpc="http://schemas.microsoft.com/office/word/2010/wordprocessingCanvas" xmlns:cx="http://schemas.microsoft.com/office/drawing/2014/chartex" xmlns:cx1="http://schemas.microsoft.com/office/drawing/2015/9/8/chartex" xmlns:cx2="http://schemas.microsoft.com/office/drawing/2015/10/21/chartex" xmlns:cx3="http://schemas.microsoft.com/office/drawing/2016/5/9/chartex" xmlns:cx4="http://schemas.microsoft.com/office/drawing/2016/5/10/chartex" xmlns:cx5="http://schemas.microsoft.com/office/drawing/2016/5/11/chartex" xmlns:cx6="http://schemas.microsoft.com/office/drawing/2016/5/12/chartex" xmlns:cx7="http://schemas.microsoft.com/office/drawing/2016/5/13/chartex" xmlns:cx8="http://schemas.microsoft.com/office/drawing/2016/5/14/chartex" xmlns:mc="http://schemas.openxmlformats.org/markup-compatibility/2006" xmlns:aink="http://schemas.microsoft.com/office/drawing/2016/ink" xmlns:am3d="http://schemas.microsoft.com/office/drawing/2017/model3d" xmlns:o="urn:schemas-microsoft-com:office:office" xmlns:r="http://schemas.openxmlformats.org/officeDocument/2006/relationships" xmlns:m="http://schemas.openxmlformats.org/officeDocument/2006/math" xmlns:v="urn:schemas-microsoft-com:vml" xmlns:wp14="http://schemas.microsoft.com/office/word/2010/wordprocessingDrawing" xmlns:wp="http://schemas.openxmlformats.org/drawingml/2006/wordprocessingDrawing" xmlns:w10="urn:schemas-microsoft-com:office:word" xmlns:w="http://schemas.openxmlformats.org/wordprocessingml/2006/main" xmlns:w14="http://schemas.microsoft.com/office/word/2010/wordml" xmlns:w15="http://schemas.microsoft.com/office/word/2012/wordml" xmlns:w16cex="http://schemas.microsoft.com/office/word/2018/wordml/cex" xmlns:w16cid="http://schemas.microsoft.com/office/word/2016/wordml/cid" xmlns:w16="http://schemas.microsoft.com/office/word/2018/wordml" xmlns:w16se="http://schemas.microsoft.com/office/word/2015/wordml/symex" xmlns:wpg="http://schemas.microsoft.com/office/word/2010/wordprocessingGroup" xmlns:wpi="http://schemas.microsoft.com/office/word/2010/wordprocessingInk" xmlns:wne="http://schemas.microsoft.com/office/word/2006/wordml" xmlns:wps="http://schemas.microsoft.com/office/word/2010/wordprocessingShape" mc:Ignorable="w14 w15 w16se w16cid w16 w16cex wp14">
   <w:abstractNum w:abstractNumId="0" w15:restartNumberingAfterBreak="0">
     <w:nsid w:val="20F81297"/>
     <w:multiLevelType w:val="hybridMultilevel"/>
@@ -7859,7 +8084,7 @@
 </file>
 
 <file path=word/styles.xml><?xml version="1.0" encoding="utf-8"?>
-<w:styles xmlns:mc="http://schemas.openxmlformats.org/markup-compatibility/2006" xmlns:r="http://schemas.openxmlformats.org/officeDocument/2006/relationships" xmlns:w="http://schemas.openxmlformats.org/wordprocessingml/2006/main" xmlns:w14="http://schemas.microsoft.com/office/word/2010/wordml" xmlns:w15="http://schemas.microsoft.com/office/word/2012/wordml" xmlns:w16cid="http://schemas.microsoft.com/office/word/2016/wordml/cid" xmlns:w16se="http://schemas.microsoft.com/office/word/2015/wordml/symex" mc:Ignorable="w14 w15 w16se w16cid">
+<w:styles xmlns:mc="http://schemas.openxmlformats.org/markup-compatibility/2006" xmlns:r="http://schemas.openxmlformats.org/officeDocument/2006/relationships" xmlns:w="http://schemas.openxmlformats.org/wordprocessingml/2006/main" xmlns:w14="http://schemas.microsoft.com/office/word/2010/wordml" xmlns:w15="http://schemas.microsoft.com/office/word/2012/wordml" xmlns:w16cex="http://schemas.microsoft.com/office/word/2018/wordml/cex" xmlns:w16cid="http://schemas.microsoft.com/office/word/2016/wordml/cid" xmlns:w16="http://schemas.microsoft.com/office/word/2018/wordml" xmlns:w16se="http://schemas.microsoft.com/office/word/2015/wordml/symex" mc:Ignorable="w14 w15 w16se w16cid w16 w16cex">
   <w:docDefaults>
     <w:rPrDefault>
       <w:rPr>
@@ -8746,7 +8971,7 @@
 </file>
 
 <file path=customXml/itemProps1.xml><?xml version="1.0" encoding="utf-8"?>
-<ds:datastoreItem xmlns:ds="http://schemas.openxmlformats.org/officeDocument/2006/customXml" ds:itemID="{93C0E284-C67E-42C9-ACBC-27C5D3A2D78E}">
+<ds:datastoreItem xmlns:ds="http://schemas.openxmlformats.org/officeDocument/2006/customXml" ds:itemID="{AA4FA2F4-BB42-4042-A0E5-5C1FEC7DC7C6}">
   <ds:schemaRefs>
     <ds:schemaRef ds:uri="http://schemas.openxmlformats.org/officeDocument/2006/bibliography"/>
   </ds:schemaRefs>

</xml_diff>

<commit_message>
Updated README.docx with a table of contents and headers, updated last paragraph of README.md
</commit_message>
<xml_diff>
--- a/README.docx
+++ b/README.docx
@@ -2,31 +2,1675 @@
 <file path=word/document.xml><?xml version="1.0" encoding="utf-8"?>
 <w:document xmlns:wpc="http://schemas.microsoft.com/office/word/2010/wordprocessingCanvas" xmlns:cx="http://schemas.microsoft.com/office/drawing/2014/chartex" xmlns:cx1="http://schemas.microsoft.com/office/drawing/2015/9/8/chartex" xmlns:cx2="http://schemas.microsoft.com/office/drawing/2015/10/21/chartex" xmlns:cx3="http://schemas.microsoft.com/office/drawing/2016/5/9/chartex" xmlns:cx4="http://schemas.microsoft.com/office/drawing/2016/5/10/chartex" xmlns:cx5="http://schemas.microsoft.com/office/drawing/2016/5/11/chartex" xmlns:cx6="http://schemas.microsoft.com/office/drawing/2016/5/12/chartex" xmlns:cx7="http://schemas.microsoft.com/office/drawing/2016/5/13/chartex" xmlns:cx8="http://schemas.microsoft.com/office/drawing/2016/5/14/chartex" xmlns:mc="http://schemas.openxmlformats.org/markup-compatibility/2006" xmlns:aink="http://schemas.microsoft.com/office/drawing/2016/ink" xmlns:am3d="http://schemas.microsoft.com/office/drawing/2017/model3d" xmlns:o="urn:schemas-microsoft-com:office:office" xmlns:r="http://schemas.openxmlformats.org/officeDocument/2006/relationships" xmlns:m="http://schemas.openxmlformats.org/officeDocument/2006/math" xmlns:v="urn:schemas-microsoft-com:vml" xmlns:wp14="http://schemas.microsoft.com/office/word/2010/wordprocessingDrawing" xmlns:wp="http://schemas.openxmlformats.org/drawingml/2006/wordprocessingDrawing" xmlns:w10="urn:schemas-microsoft-com:office:word" xmlns:w="http://schemas.openxmlformats.org/wordprocessingml/2006/main" xmlns:w14="http://schemas.microsoft.com/office/word/2010/wordml" xmlns:w15="http://schemas.microsoft.com/office/word/2012/wordml" xmlns:w16cex="http://schemas.microsoft.com/office/word/2018/wordml/cex" xmlns:w16cid="http://schemas.microsoft.com/office/word/2016/wordml/cid" xmlns:w16="http://schemas.microsoft.com/office/word/2018/wordml" xmlns:w16se="http://schemas.microsoft.com/office/word/2015/wordml/symex" xmlns:wpg="http://schemas.microsoft.com/office/word/2010/wordprocessingGroup" xmlns:wpi="http://schemas.microsoft.com/office/word/2010/wordprocessingInk" xmlns:wne="http://schemas.microsoft.com/office/word/2006/wordml" xmlns:wps="http://schemas.microsoft.com/office/word/2010/wordprocessingShape" mc:Ignorable="w14 w15 w16se w16cid w16 w16cex wp14">
   <w:body>
-    <w:p>
-      <w:pPr>
-        <w:rPr>
+    <w:sdt>
+      <w:sdtPr>
+        <w:id w:val="1500080067"/>
+        <w:docPartObj>
+          <w:docPartGallery w:val="Table of Contents"/>
+          <w:docPartUnique/>
+        </w:docPartObj>
+      </w:sdtPr>
+      <w:sdtEndPr>
+        <w:rPr>
+          <w:rFonts w:asciiTheme="minorHAnsi" w:eastAsiaTheme="minorHAnsi" w:hAnsiTheme="minorHAnsi" w:cstheme="minorBidi"/>
           <w:b/>
           <w:bCs/>
-          <w:sz w:val="28"/>
-          <w:szCs w:val="28"/>
-        </w:rPr>
-      </w:pPr>
-      <w:r>
+          <w:noProof/>
+          <w:color w:val="auto"/>
+          <w:sz w:val="22"/>
+          <w:szCs w:val="22"/>
+          <w:lang w:val="en-IE"/>
+        </w:rPr>
+      </w:sdtEndPr>
+      <w:sdtContent>
+        <w:p>
+          <w:pPr>
+            <w:pStyle w:val="TOCHeading"/>
+          </w:pPr>
+          <w:r>
+            <w:t>Contents</w:t>
+          </w:r>
+        </w:p>
+        <w:p>
+          <w:pPr>
+            <w:pStyle w:val="TOC1"/>
+            <w:tabs>
+              <w:tab w:val="right" w:leader="dot" w:pos="9016"/>
+            </w:tabs>
+            <w:rPr>
+              <w:rFonts w:eastAsiaTheme="minorEastAsia"/>
+              <w:noProof/>
+              <w:lang w:eastAsia="en-IE"/>
+            </w:rPr>
+          </w:pPr>
+          <w:r>
+            <w:fldChar w:fldCharType="begin"/>
+          </w:r>
+          <w:r>
+            <w:instrText xml:space="preserve"> TOC \o "1-3" \h \z \u </w:instrText>
+          </w:r>
+          <w:r>
+            <w:fldChar w:fldCharType="separate"/>
+          </w:r>
+          <w:hyperlink w:anchor="_Toc38834655" w:history="1">
+            <w:r>
+              <w:rPr>
+                <w:rStyle w:val="Hyperlink"/>
+                <w:noProof/>
+              </w:rPr>
+              <w:t>PART 1</w:t>
+            </w:r>
+            <w:r>
+              <w:rPr>
+                <w:noProof/>
+                <w:webHidden/>
+              </w:rPr>
+              <w:tab/>
+            </w:r>
+            <w:r>
+              <w:rPr>
+                <w:noProof/>
+                <w:webHidden/>
+              </w:rPr>
+              <w:fldChar w:fldCharType="begin"/>
+            </w:r>
+            <w:r>
+              <w:rPr>
+                <w:noProof/>
+                <w:webHidden/>
+              </w:rPr>
+              <w:instrText xml:space="preserve"> PAGEREF _Toc38834655 \h </w:instrText>
+            </w:r>
+            <w:r>
+              <w:rPr>
+                <w:noProof/>
+                <w:webHidden/>
+              </w:rPr>
+            </w:r>
+            <w:r>
+              <w:rPr>
+                <w:noProof/>
+                <w:webHidden/>
+              </w:rPr>
+              <w:fldChar w:fldCharType="separate"/>
+            </w:r>
+            <w:r>
+              <w:rPr>
+                <w:noProof/>
+                <w:webHidden/>
+              </w:rPr>
+              <w:t>2</w:t>
+            </w:r>
+            <w:r>
+              <w:rPr>
+                <w:noProof/>
+                <w:webHidden/>
+              </w:rPr>
+              <w:fldChar w:fldCharType="end"/>
+            </w:r>
+          </w:hyperlink>
+        </w:p>
+        <w:p>
+          <w:pPr>
+            <w:pStyle w:val="TOC2"/>
+            <w:tabs>
+              <w:tab w:val="right" w:leader="dot" w:pos="9016"/>
+            </w:tabs>
+            <w:rPr>
+              <w:rFonts w:eastAsiaTheme="minorEastAsia"/>
+              <w:noProof/>
+              <w:lang w:eastAsia="en-IE"/>
+            </w:rPr>
+          </w:pPr>
+          <w:hyperlink w:anchor="_Toc38834656" w:history="1">
+            <w:r>
+              <w:rPr>
+                <w:rStyle w:val="Hyperlink"/>
+                <w:noProof/>
+              </w:rPr>
+              <w:t>PYTHON APPLICATION SUMMARY</w:t>
+            </w:r>
+            <w:r>
+              <w:rPr>
+                <w:noProof/>
+                <w:webHidden/>
+              </w:rPr>
+              <w:tab/>
+            </w:r>
+            <w:r>
+              <w:rPr>
+                <w:noProof/>
+                <w:webHidden/>
+              </w:rPr>
+              <w:fldChar w:fldCharType="begin"/>
+            </w:r>
+            <w:r>
+              <w:rPr>
+                <w:noProof/>
+                <w:webHidden/>
+              </w:rPr>
+              <w:instrText xml:space="preserve"> PAGEREF _Toc38834656 \h </w:instrText>
+            </w:r>
+            <w:r>
+              <w:rPr>
+                <w:noProof/>
+                <w:webHidden/>
+              </w:rPr>
+            </w:r>
+            <w:r>
+              <w:rPr>
+                <w:noProof/>
+                <w:webHidden/>
+              </w:rPr>
+              <w:fldChar w:fldCharType="separate"/>
+            </w:r>
+            <w:r>
+              <w:rPr>
+                <w:noProof/>
+                <w:webHidden/>
+              </w:rPr>
+              <w:t>2</w:t>
+            </w:r>
+            <w:r>
+              <w:rPr>
+                <w:noProof/>
+                <w:webHidden/>
+              </w:rPr>
+              <w:fldChar w:fldCharType="end"/>
+            </w:r>
+          </w:hyperlink>
+        </w:p>
+        <w:p>
+          <w:pPr>
+            <w:pStyle w:val="TOC2"/>
+            <w:tabs>
+              <w:tab w:val="right" w:leader="dot" w:pos="9016"/>
+            </w:tabs>
+            <w:rPr>
+              <w:rFonts w:eastAsiaTheme="minorEastAsia"/>
+              <w:noProof/>
+              <w:lang w:eastAsia="en-IE"/>
+            </w:rPr>
+          </w:pPr>
+          <w:hyperlink w:anchor="_Toc38834657" w:history="1">
+            <w:r>
+              <w:rPr>
+                <w:rStyle w:val="Hyperlink"/>
+                <w:noProof/>
+              </w:rPr>
+              <w:t>MENU ITEMS OF ANALYSIS.PY</w:t>
+            </w:r>
+            <w:r>
+              <w:rPr>
+                <w:noProof/>
+                <w:webHidden/>
+              </w:rPr>
+              <w:tab/>
+            </w:r>
+            <w:r>
+              <w:rPr>
+                <w:noProof/>
+                <w:webHidden/>
+              </w:rPr>
+              <w:fldChar w:fldCharType="begin"/>
+            </w:r>
+            <w:r>
+              <w:rPr>
+                <w:noProof/>
+                <w:webHidden/>
+              </w:rPr>
+              <w:instrText xml:space="preserve"> PAGEREF _Toc38834657 \h </w:instrText>
+            </w:r>
+            <w:r>
+              <w:rPr>
+                <w:noProof/>
+                <w:webHidden/>
+              </w:rPr>
+            </w:r>
+            <w:r>
+              <w:rPr>
+                <w:noProof/>
+                <w:webHidden/>
+              </w:rPr>
+              <w:fldChar w:fldCharType="separate"/>
+            </w:r>
+            <w:r>
+              <w:rPr>
+                <w:noProof/>
+                <w:webHidden/>
+              </w:rPr>
+              <w:t>3</w:t>
+            </w:r>
+            <w:r>
+              <w:rPr>
+                <w:noProof/>
+                <w:webHidden/>
+              </w:rPr>
+              <w:fldChar w:fldCharType="end"/>
+            </w:r>
+          </w:hyperlink>
+        </w:p>
+        <w:p>
+          <w:pPr>
+            <w:pStyle w:val="TOC3"/>
+            <w:tabs>
+              <w:tab w:val="right" w:leader="dot" w:pos="9016"/>
+            </w:tabs>
+            <w:rPr>
+              <w:rFonts w:eastAsiaTheme="minorEastAsia"/>
+              <w:noProof/>
+              <w:lang w:eastAsia="en-IE"/>
+            </w:rPr>
+          </w:pPr>
+          <w:hyperlink w:anchor="_Toc38834658" w:history="1">
+            <w:r>
+              <w:rPr>
+                <w:rStyle w:val="Hyperlink"/>
+                <w:noProof/>
+              </w:rPr>
+              <w:t>1 – Introduction To Iris Data Set</w:t>
+            </w:r>
+            <w:r>
+              <w:rPr>
+                <w:noProof/>
+                <w:webHidden/>
+              </w:rPr>
+              <w:tab/>
+            </w:r>
+            <w:r>
+              <w:rPr>
+                <w:noProof/>
+                <w:webHidden/>
+              </w:rPr>
+              <w:fldChar w:fldCharType="begin"/>
+            </w:r>
+            <w:r>
+              <w:rPr>
+                <w:noProof/>
+                <w:webHidden/>
+              </w:rPr>
+              <w:instrText xml:space="preserve"> PAGEREF _Toc38834658 \h </w:instrText>
+            </w:r>
+            <w:r>
+              <w:rPr>
+                <w:noProof/>
+                <w:webHidden/>
+              </w:rPr>
+            </w:r>
+            <w:r>
+              <w:rPr>
+                <w:noProof/>
+                <w:webHidden/>
+              </w:rPr>
+              <w:fldChar w:fldCharType="separate"/>
+            </w:r>
+            <w:r>
+              <w:rPr>
+                <w:noProof/>
+                <w:webHidden/>
+              </w:rPr>
+              <w:t>3</w:t>
+            </w:r>
+            <w:r>
+              <w:rPr>
+                <w:noProof/>
+                <w:webHidden/>
+              </w:rPr>
+              <w:fldChar w:fldCharType="end"/>
+            </w:r>
+          </w:hyperlink>
+        </w:p>
+        <w:p>
+          <w:pPr>
+            <w:pStyle w:val="TOC3"/>
+            <w:tabs>
+              <w:tab w:val="right" w:leader="dot" w:pos="9016"/>
+            </w:tabs>
+            <w:rPr>
+              <w:rFonts w:eastAsiaTheme="minorEastAsia"/>
+              <w:noProof/>
+              <w:lang w:eastAsia="en-IE"/>
+            </w:rPr>
+          </w:pPr>
+          <w:hyperlink w:anchor="_Toc38834659" w:history="1">
+            <w:r>
+              <w:rPr>
+                <w:rStyle w:val="Hyperlink"/>
+                <w:noProof/>
+              </w:rPr>
+              <w:t>2 - View Image Of Iris Varieties</w:t>
+            </w:r>
+            <w:r>
+              <w:rPr>
+                <w:noProof/>
+                <w:webHidden/>
+              </w:rPr>
+              <w:tab/>
+            </w:r>
+            <w:r>
+              <w:rPr>
+                <w:noProof/>
+                <w:webHidden/>
+              </w:rPr>
+              <w:fldChar w:fldCharType="begin"/>
+            </w:r>
+            <w:r>
+              <w:rPr>
+                <w:noProof/>
+                <w:webHidden/>
+              </w:rPr>
+              <w:instrText xml:space="preserve"> PAGEREF _Toc38834659 \h </w:instrText>
+            </w:r>
+            <w:r>
+              <w:rPr>
+                <w:noProof/>
+                <w:webHidden/>
+              </w:rPr>
+            </w:r>
+            <w:r>
+              <w:rPr>
+                <w:noProof/>
+                <w:webHidden/>
+              </w:rPr>
+              <w:fldChar w:fldCharType="separate"/>
+            </w:r>
+            <w:r>
+              <w:rPr>
+                <w:noProof/>
+                <w:webHidden/>
+              </w:rPr>
+              <w:t>3</w:t>
+            </w:r>
+            <w:r>
+              <w:rPr>
+                <w:noProof/>
+                <w:webHidden/>
+              </w:rPr>
+              <w:fldChar w:fldCharType="end"/>
+            </w:r>
+          </w:hyperlink>
+        </w:p>
+        <w:p>
+          <w:pPr>
+            <w:pStyle w:val="TOC3"/>
+            <w:tabs>
+              <w:tab w:val="right" w:leader="dot" w:pos="9016"/>
+            </w:tabs>
+            <w:rPr>
+              <w:rFonts w:eastAsiaTheme="minorEastAsia"/>
+              <w:noProof/>
+              <w:lang w:eastAsia="en-IE"/>
+            </w:rPr>
+          </w:pPr>
+          <w:hyperlink w:anchor="_Toc38834660" w:history="1">
+            <w:r>
+              <w:rPr>
+                <w:rStyle w:val="Hyperlink"/>
+                <w:noProof/>
+              </w:rPr>
+              <w:t>3 – View Average Sizes Iris</w:t>
+            </w:r>
+            <w:r>
+              <w:rPr>
+                <w:noProof/>
+                <w:webHidden/>
+              </w:rPr>
+              <w:tab/>
+            </w:r>
+            <w:r>
+              <w:rPr>
+                <w:noProof/>
+                <w:webHidden/>
+              </w:rPr>
+              <w:fldChar w:fldCharType="begin"/>
+            </w:r>
+            <w:r>
+              <w:rPr>
+                <w:noProof/>
+                <w:webHidden/>
+              </w:rPr>
+              <w:instrText xml:space="preserve"> PAGEREF _Toc38834660 \h </w:instrText>
+            </w:r>
+            <w:r>
+              <w:rPr>
+                <w:noProof/>
+                <w:webHidden/>
+              </w:rPr>
+            </w:r>
+            <w:r>
+              <w:rPr>
+                <w:noProof/>
+                <w:webHidden/>
+              </w:rPr>
+              <w:fldChar w:fldCharType="separate"/>
+            </w:r>
+            <w:r>
+              <w:rPr>
+                <w:noProof/>
+                <w:webHidden/>
+              </w:rPr>
+              <w:t>3</w:t>
+            </w:r>
+            <w:r>
+              <w:rPr>
+                <w:noProof/>
+                <w:webHidden/>
+              </w:rPr>
+              <w:fldChar w:fldCharType="end"/>
+            </w:r>
+          </w:hyperlink>
+        </w:p>
+        <w:p>
+          <w:pPr>
+            <w:pStyle w:val="TOC3"/>
+            <w:tabs>
+              <w:tab w:val="right" w:leader="dot" w:pos="9016"/>
+            </w:tabs>
+            <w:rPr>
+              <w:rFonts w:eastAsiaTheme="minorEastAsia"/>
+              <w:noProof/>
+              <w:lang w:eastAsia="en-IE"/>
+            </w:rPr>
+          </w:pPr>
+          <w:hyperlink w:anchor="_Toc38834661" w:history="1">
+            <w:r>
+              <w:rPr>
+                <w:rStyle w:val="Hyperlink"/>
+                <w:noProof/>
+              </w:rPr>
+              <w:t>4 – View Minimum Sizes Iris</w:t>
+            </w:r>
+            <w:r>
+              <w:rPr>
+                <w:noProof/>
+                <w:webHidden/>
+              </w:rPr>
+              <w:tab/>
+            </w:r>
+            <w:r>
+              <w:rPr>
+                <w:noProof/>
+                <w:webHidden/>
+              </w:rPr>
+              <w:fldChar w:fldCharType="begin"/>
+            </w:r>
+            <w:r>
+              <w:rPr>
+                <w:noProof/>
+                <w:webHidden/>
+              </w:rPr>
+              <w:instrText xml:space="preserve"> PAGEREF _Toc38834661 \h </w:instrText>
+            </w:r>
+            <w:r>
+              <w:rPr>
+                <w:noProof/>
+                <w:webHidden/>
+              </w:rPr>
+            </w:r>
+            <w:r>
+              <w:rPr>
+                <w:noProof/>
+                <w:webHidden/>
+              </w:rPr>
+              <w:fldChar w:fldCharType="separate"/>
+            </w:r>
+            <w:r>
+              <w:rPr>
+                <w:noProof/>
+                <w:webHidden/>
+              </w:rPr>
+              <w:t>4</w:t>
+            </w:r>
+            <w:r>
+              <w:rPr>
+                <w:noProof/>
+                <w:webHidden/>
+              </w:rPr>
+              <w:fldChar w:fldCharType="end"/>
+            </w:r>
+          </w:hyperlink>
+        </w:p>
+        <w:p>
+          <w:pPr>
+            <w:pStyle w:val="TOC3"/>
+            <w:tabs>
+              <w:tab w:val="right" w:leader="dot" w:pos="9016"/>
+            </w:tabs>
+            <w:rPr>
+              <w:rFonts w:eastAsiaTheme="minorEastAsia"/>
+              <w:noProof/>
+              <w:lang w:eastAsia="en-IE"/>
+            </w:rPr>
+          </w:pPr>
+          <w:hyperlink w:anchor="_Toc38834662" w:history="1">
+            <w:r>
+              <w:rPr>
+                <w:rStyle w:val="Hyperlink"/>
+                <w:noProof/>
+              </w:rPr>
+              <w:t>5 – View Maximum Sizes Iris</w:t>
+            </w:r>
+            <w:r>
+              <w:rPr>
+                <w:noProof/>
+                <w:webHidden/>
+              </w:rPr>
+              <w:tab/>
+            </w:r>
+            <w:r>
+              <w:rPr>
+                <w:noProof/>
+                <w:webHidden/>
+              </w:rPr>
+              <w:fldChar w:fldCharType="begin"/>
+            </w:r>
+            <w:r>
+              <w:rPr>
+                <w:noProof/>
+                <w:webHidden/>
+              </w:rPr>
+              <w:instrText xml:space="preserve"> PAGEREF _Toc38834662 \h </w:instrText>
+            </w:r>
+            <w:r>
+              <w:rPr>
+                <w:noProof/>
+                <w:webHidden/>
+              </w:rPr>
+            </w:r>
+            <w:r>
+              <w:rPr>
+                <w:noProof/>
+                <w:webHidden/>
+              </w:rPr>
+              <w:fldChar w:fldCharType="separate"/>
+            </w:r>
+            <w:r>
+              <w:rPr>
+                <w:noProof/>
+                <w:webHidden/>
+              </w:rPr>
+              <w:t>5</w:t>
+            </w:r>
+            <w:r>
+              <w:rPr>
+                <w:noProof/>
+                <w:webHidden/>
+              </w:rPr>
+              <w:fldChar w:fldCharType="end"/>
+            </w:r>
+          </w:hyperlink>
+        </w:p>
+        <w:p>
+          <w:pPr>
+            <w:pStyle w:val="TOC3"/>
+            <w:tabs>
+              <w:tab w:val="right" w:leader="dot" w:pos="9016"/>
+            </w:tabs>
+            <w:rPr>
+              <w:rFonts w:eastAsiaTheme="minorEastAsia"/>
+              <w:noProof/>
+              <w:lang w:eastAsia="en-IE"/>
+            </w:rPr>
+          </w:pPr>
+          <w:hyperlink w:anchor="_Toc38834663" w:history="1">
+            <w:r>
+              <w:rPr>
+                <w:rStyle w:val="Hyperlink"/>
+                <w:noProof/>
+              </w:rPr>
+              <w:t>6 – Save Summary Data To Text File</w:t>
+            </w:r>
+            <w:r>
+              <w:rPr>
+                <w:noProof/>
+                <w:webHidden/>
+              </w:rPr>
+              <w:tab/>
+            </w:r>
+            <w:r>
+              <w:rPr>
+                <w:noProof/>
+                <w:webHidden/>
+              </w:rPr>
+              <w:fldChar w:fldCharType="begin"/>
+            </w:r>
+            <w:r>
+              <w:rPr>
+                <w:noProof/>
+                <w:webHidden/>
+              </w:rPr>
+              <w:instrText xml:space="preserve"> PAGEREF _Toc38834663 \h </w:instrText>
+            </w:r>
+            <w:r>
+              <w:rPr>
+                <w:noProof/>
+                <w:webHidden/>
+              </w:rPr>
+            </w:r>
+            <w:r>
+              <w:rPr>
+                <w:noProof/>
+                <w:webHidden/>
+              </w:rPr>
+              <w:fldChar w:fldCharType="separate"/>
+            </w:r>
+            <w:r>
+              <w:rPr>
+                <w:noProof/>
+                <w:webHidden/>
+              </w:rPr>
+              <w:t>5</w:t>
+            </w:r>
+            <w:r>
+              <w:rPr>
+                <w:noProof/>
+                <w:webHidden/>
+              </w:rPr>
+              <w:fldChar w:fldCharType="end"/>
+            </w:r>
+          </w:hyperlink>
+        </w:p>
+        <w:p>
+          <w:pPr>
+            <w:pStyle w:val="TOC3"/>
+            <w:tabs>
+              <w:tab w:val="right" w:leader="dot" w:pos="9016"/>
+            </w:tabs>
+            <w:rPr>
+              <w:rFonts w:eastAsiaTheme="minorEastAsia"/>
+              <w:noProof/>
+              <w:lang w:eastAsia="en-IE"/>
+            </w:rPr>
+          </w:pPr>
+          <w:hyperlink w:anchor="_Toc38834664" w:history="1">
+            <w:r>
+              <w:rPr>
+                <w:rStyle w:val="Hyperlink"/>
+                <w:noProof/>
+              </w:rPr>
+              <w:t>7 – View Paired Graph Plots</w:t>
+            </w:r>
+            <w:r>
+              <w:rPr>
+                <w:noProof/>
+                <w:webHidden/>
+              </w:rPr>
+              <w:tab/>
+            </w:r>
+            <w:r>
+              <w:rPr>
+                <w:noProof/>
+                <w:webHidden/>
+              </w:rPr>
+              <w:fldChar w:fldCharType="begin"/>
+            </w:r>
+            <w:r>
+              <w:rPr>
+                <w:noProof/>
+                <w:webHidden/>
+              </w:rPr>
+              <w:instrText xml:space="preserve"> PAGEREF _Toc38834664 \h </w:instrText>
+            </w:r>
+            <w:r>
+              <w:rPr>
+                <w:noProof/>
+                <w:webHidden/>
+              </w:rPr>
+            </w:r>
+            <w:r>
+              <w:rPr>
+                <w:noProof/>
+                <w:webHidden/>
+              </w:rPr>
+              <w:fldChar w:fldCharType="separate"/>
+            </w:r>
+            <w:r>
+              <w:rPr>
+                <w:noProof/>
+                <w:webHidden/>
+              </w:rPr>
+              <w:t>6</w:t>
+            </w:r>
+            <w:r>
+              <w:rPr>
+                <w:noProof/>
+                <w:webHidden/>
+              </w:rPr>
+              <w:fldChar w:fldCharType="end"/>
+            </w:r>
+          </w:hyperlink>
+        </w:p>
+        <w:p>
+          <w:pPr>
+            <w:pStyle w:val="TOC3"/>
+            <w:tabs>
+              <w:tab w:val="right" w:leader="dot" w:pos="9016"/>
+            </w:tabs>
+            <w:rPr>
+              <w:rFonts w:eastAsiaTheme="minorEastAsia"/>
+              <w:noProof/>
+              <w:lang w:eastAsia="en-IE"/>
+            </w:rPr>
+          </w:pPr>
+          <w:hyperlink w:anchor="_Toc38834665" w:history="1">
+            <w:r>
+              <w:rPr>
+                <w:rStyle w:val="Hyperlink"/>
+                <w:noProof/>
+              </w:rPr>
+              <w:t>8 – View Scatter Plots</w:t>
+            </w:r>
+            <w:r>
+              <w:rPr>
+                <w:noProof/>
+                <w:webHidden/>
+              </w:rPr>
+              <w:tab/>
+            </w:r>
+            <w:r>
+              <w:rPr>
+                <w:noProof/>
+                <w:webHidden/>
+              </w:rPr>
+              <w:fldChar w:fldCharType="begin"/>
+            </w:r>
+            <w:r>
+              <w:rPr>
+                <w:noProof/>
+                <w:webHidden/>
+              </w:rPr>
+              <w:instrText xml:space="preserve"> PAGEREF _Toc38834665 \h </w:instrText>
+            </w:r>
+            <w:r>
+              <w:rPr>
+                <w:noProof/>
+                <w:webHidden/>
+              </w:rPr>
+            </w:r>
+            <w:r>
+              <w:rPr>
+                <w:noProof/>
+                <w:webHidden/>
+              </w:rPr>
+              <w:fldChar w:fldCharType="separate"/>
+            </w:r>
+            <w:r>
+              <w:rPr>
+                <w:noProof/>
+                <w:webHidden/>
+              </w:rPr>
+              <w:t>6</w:t>
+            </w:r>
+            <w:r>
+              <w:rPr>
+                <w:noProof/>
+                <w:webHidden/>
+              </w:rPr>
+              <w:fldChar w:fldCharType="end"/>
+            </w:r>
+          </w:hyperlink>
+        </w:p>
+        <w:p>
+          <w:pPr>
+            <w:pStyle w:val="TOC3"/>
+            <w:tabs>
+              <w:tab w:val="right" w:leader="dot" w:pos="9016"/>
+            </w:tabs>
+            <w:rPr>
+              <w:rFonts w:eastAsiaTheme="minorEastAsia"/>
+              <w:noProof/>
+              <w:lang w:eastAsia="en-IE"/>
+            </w:rPr>
+          </w:pPr>
+          <w:hyperlink w:anchor="_Toc38834666" w:history="1">
+            <w:r>
+              <w:rPr>
+                <w:rStyle w:val="Hyperlink"/>
+                <w:noProof/>
+              </w:rPr>
+              <w:t>9 – View Histograms</w:t>
+            </w:r>
+            <w:r>
+              <w:rPr>
+                <w:noProof/>
+                <w:webHidden/>
+              </w:rPr>
+              <w:tab/>
+            </w:r>
+            <w:r>
+              <w:rPr>
+                <w:noProof/>
+                <w:webHidden/>
+              </w:rPr>
+              <w:fldChar w:fldCharType="begin"/>
+            </w:r>
+            <w:r>
+              <w:rPr>
+                <w:noProof/>
+                <w:webHidden/>
+              </w:rPr>
+              <w:instrText xml:space="preserve"> PAGEREF _Toc38834666 \h </w:instrText>
+            </w:r>
+            <w:r>
+              <w:rPr>
+                <w:noProof/>
+                <w:webHidden/>
+              </w:rPr>
+            </w:r>
+            <w:r>
+              <w:rPr>
+                <w:noProof/>
+                <w:webHidden/>
+              </w:rPr>
+              <w:fldChar w:fldCharType="separate"/>
+            </w:r>
+            <w:r>
+              <w:rPr>
+                <w:noProof/>
+                <w:webHidden/>
+              </w:rPr>
+              <w:t>6</w:t>
+            </w:r>
+            <w:r>
+              <w:rPr>
+                <w:noProof/>
+                <w:webHidden/>
+              </w:rPr>
+              <w:fldChar w:fldCharType="end"/>
+            </w:r>
+          </w:hyperlink>
+        </w:p>
+        <w:p>
+          <w:pPr>
+            <w:pStyle w:val="TOC3"/>
+            <w:tabs>
+              <w:tab w:val="right" w:leader="dot" w:pos="9016"/>
+            </w:tabs>
+            <w:rPr>
+              <w:rFonts w:eastAsiaTheme="minorEastAsia"/>
+              <w:noProof/>
+              <w:lang w:eastAsia="en-IE"/>
+            </w:rPr>
+          </w:pPr>
+          <w:hyperlink w:anchor="_Toc38834667" w:history="1">
+            <w:r>
+              <w:rPr>
+                <w:rStyle w:val="Hyperlink"/>
+                <w:noProof/>
+              </w:rPr>
+              <w:t>10 – Save Paired Graph Plots</w:t>
+            </w:r>
+            <w:r>
+              <w:rPr>
+                <w:noProof/>
+                <w:webHidden/>
+              </w:rPr>
+              <w:tab/>
+            </w:r>
+            <w:r>
+              <w:rPr>
+                <w:noProof/>
+                <w:webHidden/>
+              </w:rPr>
+              <w:fldChar w:fldCharType="begin"/>
+            </w:r>
+            <w:r>
+              <w:rPr>
+                <w:noProof/>
+                <w:webHidden/>
+              </w:rPr>
+              <w:instrText xml:space="preserve"> PAGEREF _Toc38834667 \h </w:instrText>
+            </w:r>
+            <w:r>
+              <w:rPr>
+                <w:noProof/>
+                <w:webHidden/>
+              </w:rPr>
+            </w:r>
+            <w:r>
+              <w:rPr>
+                <w:noProof/>
+                <w:webHidden/>
+              </w:rPr>
+              <w:fldChar w:fldCharType="separate"/>
+            </w:r>
+            <w:r>
+              <w:rPr>
+                <w:noProof/>
+                <w:webHidden/>
+              </w:rPr>
+              <w:t>6</w:t>
+            </w:r>
+            <w:r>
+              <w:rPr>
+                <w:noProof/>
+                <w:webHidden/>
+              </w:rPr>
+              <w:fldChar w:fldCharType="end"/>
+            </w:r>
+          </w:hyperlink>
+        </w:p>
+        <w:p>
+          <w:pPr>
+            <w:pStyle w:val="TOC3"/>
+            <w:tabs>
+              <w:tab w:val="right" w:leader="dot" w:pos="9016"/>
+            </w:tabs>
+            <w:rPr>
+              <w:rFonts w:eastAsiaTheme="minorEastAsia"/>
+              <w:noProof/>
+              <w:lang w:eastAsia="en-IE"/>
+            </w:rPr>
+          </w:pPr>
+          <w:hyperlink w:anchor="_Toc38834668" w:history="1">
+            <w:r>
+              <w:rPr>
+                <w:rStyle w:val="Hyperlink"/>
+                <w:noProof/>
+              </w:rPr>
+              <w:t>11 – Save Scatter Plots</w:t>
+            </w:r>
+            <w:r>
+              <w:rPr>
+                <w:noProof/>
+                <w:webHidden/>
+              </w:rPr>
+              <w:tab/>
+            </w:r>
+            <w:r>
+              <w:rPr>
+                <w:noProof/>
+                <w:webHidden/>
+              </w:rPr>
+              <w:fldChar w:fldCharType="begin"/>
+            </w:r>
+            <w:r>
+              <w:rPr>
+                <w:noProof/>
+                <w:webHidden/>
+              </w:rPr>
+              <w:instrText xml:space="preserve"> PAGEREF _Toc38834668 \h </w:instrText>
+            </w:r>
+            <w:r>
+              <w:rPr>
+                <w:noProof/>
+                <w:webHidden/>
+              </w:rPr>
+            </w:r>
+            <w:r>
+              <w:rPr>
+                <w:noProof/>
+                <w:webHidden/>
+              </w:rPr>
+              <w:fldChar w:fldCharType="separate"/>
+            </w:r>
+            <w:r>
+              <w:rPr>
+                <w:noProof/>
+                <w:webHidden/>
+              </w:rPr>
+              <w:t>6</w:t>
+            </w:r>
+            <w:r>
+              <w:rPr>
+                <w:noProof/>
+                <w:webHidden/>
+              </w:rPr>
+              <w:fldChar w:fldCharType="end"/>
+            </w:r>
+          </w:hyperlink>
+        </w:p>
+        <w:p>
+          <w:pPr>
+            <w:pStyle w:val="TOC3"/>
+            <w:tabs>
+              <w:tab w:val="right" w:leader="dot" w:pos="9016"/>
+            </w:tabs>
+            <w:rPr>
+              <w:rFonts w:eastAsiaTheme="minorEastAsia"/>
+              <w:noProof/>
+              <w:lang w:eastAsia="en-IE"/>
+            </w:rPr>
+          </w:pPr>
+          <w:hyperlink w:anchor="_Toc38834669" w:history="1">
+            <w:r>
+              <w:rPr>
+                <w:rStyle w:val="Hyperlink"/>
+                <w:noProof/>
+              </w:rPr>
+              <w:t>12 – Save Histograms</w:t>
+            </w:r>
+            <w:r>
+              <w:rPr>
+                <w:noProof/>
+                <w:webHidden/>
+              </w:rPr>
+              <w:tab/>
+            </w:r>
+            <w:r>
+              <w:rPr>
+                <w:noProof/>
+                <w:webHidden/>
+              </w:rPr>
+              <w:fldChar w:fldCharType="begin"/>
+            </w:r>
+            <w:r>
+              <w:rPr>
+                <w:noProof/>
+                <w:webHidden/>
+              </w:rPr>
+              <w:instrText xml:space="preserve"> PAGEREF _Toc38834669 \h </w:instrText>
+            </w:r>
+            <w:r>
+              <w:rPr>
+                <w:noProof/>
+                <w:webHidden/>
+              </w:rPr>
+            </w:r>
+            <w:r>
+              <w:rPr>
+                <w:noProof/>
+                <w:webHidden/>
+              </w:rPr>
+              <w:fldChar w:fldCharType="separate"/>
+            </w:r>
+            <w:r>
+              <w:rPr>
+                <w:noProof/>
+                <w:webHidden/>
+              </w:rPr>
+              <w:t>7</w:t>
+            </w:r>
+            <w:r>
+              <w:rPr>
+                <w:noProof/>
+                <w:webHidden/>
+              </w:rPr>
+              <w:fldChar w:fldCharType="end"/>
+            </w:r>
+          </w:hyperlink>
+        </w:p>
+        <w:p>
+          <w:pPr>
+            <w:pStyle w:val="TOC3"/>
+            <w:tabs>
+              <w:tab w:val="right" w:leader="dot" w:pos="9016"/>
+            </w:tabs>
+            <w:rPr>
+              <w:rFonts w:eastAsiaTheme="minorEastAsia"/>
+              <w:noProof/>
+              <w:lang w:eastAsia="en-IE"/>
+            </w:rPr>
+          </w:pPr>
+          <w:hyperlink w:anchor="_Toc38834670" w:history="1">
+            <w:r>
+              <w:rPr>
+                <w:rStyle w:val="Hyperlink"/>
+                <w:noProof/>
+              </w:rPr>
+              <w:t>x – Exit application</w:t>
+            </w:r>
+            <w:r>
+              <w:rPr>
+                <w:noProof/>
+                <w:webHidden/>
+              </w:rPr>
+              <w:tab/>
+            </w:r>
+            <w:r>
+              <w:rPr>
+                <w:noProof/>
+                <w:webHidden/>
+              </w:rPr>
+              <w:fldChar w:fldCharType="begin"/>
+            </w:r>
+            <w:r>
+              <w:rPr>
+                <w:noProof/>
+                <w:webHidden/>
+              </w:rPr>
+              <w:instrText xml:space="preserve"> PAGEREF _Toc38834670 \h </w:instrText>
+            </w:r>
+            <w:r>
+              <w:rPr>
+                <w:noProof/>
+                <w:webHidden/>
+              </w:rPr>
+            </w:r>
+            <w:r>
+              <w:rPr>
+                <w:noProof/>
+                <w:webHidden/>
+              </w:rPr>
+              <w:fldChar w:fldCharType="separate"/>
+            </w:r>
+            <w:r>
+              <w:rPr>
+                <w:noProof/>
+                <w:webHidden/>
+              </w:rPr>
+              <w:t>7</w:t>
+            </w:r>
+            <w:r>
+              <w:rPr>
+                <w:noProof/>
+                <w:webHidden/>
+              </w:rPr>
+              <w:fldChar w:fldCharType="end"/>
+            </w:r>
+          </w:hyperlink>
+        </w:p>
+        <w:p>
+          <w:pPr>
+            <w:pStyle w:val="TOC2"/>
+            <w:tabs>
+              <w:tab w:val="right" w:leader="dot" w:pos="9016"/>
+            </w:tabs>
+            <w:rPr>
+              <w:rFonts w:eastAsiaTheme="minorEastAsia"/>
+              <w:noProof/>
+              <w:lang w:eastAsia="en-IE"/>
+            </w:rPr>
+          </w:pPr>
+          <w:hyperlink w:anchor="_Toc38834671" w:history="1">
+            <w:r>
+              <w:rPr>
+                <w:rStyle w:val="Hyperlink"/>
+                <w:noProof/>
+              </w:rPr>
+              <w:t>SETUP</w:t>
+            </w:r>
+            <w:r>
+              <w:rPr>
+                <w:noProof/>
+                <w:webHidden/>
+              </w:rPr>
+              <w:tab/>
+            </w:r>
+            <w:r>
+              <w:rPr>
+                <w:noProof/>
+                <w:webHidden/>
+              </w:rPr>
+              <w:fldChar w:fldCharType="begin"/>
+            </w:r>
+            <w:r>
+              <w:rPr>
+                <w:noProof/>
+                <w:webHidden/>
+              </w:rPr>
+              <w:instrText xml:space="preserve"> PAGEREF _Toc38834671 \h </w:instrText>
+            </w:r>
+            <w:r>
+              <w:rPr>
+                <w:noProof/>
+                <w:webHidden/>
+              </w:rPr>
+            </w:r>
+            <w:r>
+              <w:rPr>
+                <w:noProof/>
+                <w:webHidden/>
+              </w:rPr>
+              <w:fldChar w:fldCharType="separate"/>
+            </w:r>
+            <w:r>
+              <w:rPr>
+                <w:noProof/>
+                <w:webHidden/>
+              </w:rPr>
+              <w:t>8</w:t>
+            </w:r>
+            <w:r>
+              <w:rPr>
+                <w:noProof/>
+                <w:webHidden/>
+              </w:rPr>
+              <w:fldChar w:fldCharType="end"/>
+            </w:r>
+          </w:hyperlink>
+        </w:p>
+        <w:p>
+          <w:pPr>
+            <w:pStyle w:val="TOC2"/>
+            <w:tabs>
+              <w:tab w:val="right" w:leader="dot" w:pos="9016"/>
+            </w:tabs>
+            <w:rPr>
+              <w:rFonts w:eastAsiaTheme="minorEastAsia"/>
+              <w:noProof/>
+              <w:lang w:eastAsia="en-IE"/>
+            </w:rPr>
+          </w:pPr>
+          <w:hyperlink w:anchor="_Toc38834672" w:history="1">
+            <w:r>
+              <w:rPr>
+                <w:rStyle w:val="Hyperlink"/>
+                <w:noProof/>
+              </w:rPr>
+              <w:t>SETTING PYTHON UP TO RUN ANALYSIS.PY</w:t>
+            </w:r>
+            <w:r>
+              <w:rPr>
+                <w:noProof/>
+                <w:webHidden/>
+              </w:rPr>
+              <w:tab/>
+            </w:r>
+            <w:r>
+              <w:rPr>
+                <w:noProof/>
+                <w:webHidden/>
+              </w:rPr>
+              <w:fldChar w:fldCharType="begin"/>
+            </w:r>
+            <w:r>
+              <w:rPr>
+                <w:noProof/>
+                <w:webHidden/>
+              </w:rPr>
+              <w:instrText xml:space="preserve"> PAGEREF _Toc38834672 \h </w:instrText>
+            </w:r>
+            <w:r>
+              <w:rPr>
+                <w:noProof/>
+                <w:webHidden/>
+              </w:rPr>
+            </w:r>
+            <w:r>
+              <w:rPr>
+                <w:noProof/>
+                <w:webHidden/>
+              </w:rPr>
+              <w:fldChar w:fldCharType="separate"/>
+            </w:r>
+            <w:r>
+              <w:rPr>
+                <w:noProof/>
+                <w:webHidden/>
+              </w:rPr>
+              <w:t>8</w:t>
+            </w:r>
+            <w:r>
+              <w:rPr>
+                <w:noProof/>
+                <w:webHidden/>
+              </w:rPr>
+              <w:fldChar w:fldCharType="end"/>
+            </w:r>
+          </w:hyperlink>
+        </w:p>
+        <w:p>
+          <w:pPr>
+            <w:pStyle w:val="TOC1"/>
+            <w:tabs>
+              <w:tab w:val="right" w:leader="dot" w:pos="9016"/>
+            </w:tabs>
+            <w:rPr>
+              <w:rFonts w:eastAsiaTheme="minorEastAsia"/>
+              <w:noProof/>
+              <w:lang w:eastAsia="en-IE"/>
+            </w:rPr>
+          </w:pPr>
+          <w:hyperlink w:anchor="_Toc38834673" w:history="1">
+            <w:r>
+              <w:rPr>
+                <w:rStyle w:val="Hyperlink"/>
+                <w:noProof/>
+              </w:rPr>
+              <w:t>PART 2</w:t>
+            </w:r>
+            <w:r>
+              <w:rPr>
+                <w:noProof/>
+                <w:webHidden/>
+              </w:rPr>
+              <w:tab/>
+            </w:r>
+            <w:r>
+              <w:rPr>
+                <w:noProof/>
+                <w:webHidden/>
+              </w:rPr>
+              <w:fldChar w:fldCharType="begin"/>
+            </w:r>
+            <w:r>
+              <w:rPr>
+                <w:noProof/>
+                <w:webHidden/>
+              </w:rPr>
+              <w:instrText xml:space="preserve"> PAGEREF _Toc38834673 \h </w:instrText>
+            </w:r>
+            <w:r>
+              <w:rPr>
+                <w:noProof/>
+                <w:webHidden/>
+              </w:rPr>
+            </w:r>
+            <w:r>
+              <w:rPr>
+                <w:noProof/>
+                <w:webHidden/>
+              </w:rPr>
+              <w:fldChar w:fldCharType="separate"/>
+            </w:r>
+            <w:r>
+              <w:rPr>
+                <w:noProof/>
+                <w:webHidden/>
+              </w:rPr>
+              <w:t>10</w:t>
+            </w:r>
+            <w:r>
+              <w:rPr>
+                <w:noProof/>
+                <w:webHidden/>
+              </w:rPr>
+              <w:fldChar w:fldCharType="end"/>
+            </w:r>
+          </w:hyperlink>
+        </w:p>
+        <w:p>
+          <w:pPr>
+            <w:pStyle w:val="TOC2"/>
+            <w:tabs>
+              <w:tab w:val="right" w:leader="dot" w:pos="9016"/>
+            </w:tabs>
+            <w:rPr>
+              <w:rFonts w:eastAsiaTheme="minorEastAsia"/>
+              <w:noProof/>
+              <w:lang w:eastAsia="en-IE"/>
+            </w:rPr>
+          </w:pPr>
+          <w:hyperlink w:anchor="_Toc38834674" w:history="1">
+            <w:r>
+              <w:rPr>
+                <w:rStyle w:val="Hyperlink"/>
+                <w:noProof/>
+              </w:rPr>
+              <w:t>THE IRIS DATASET</w:t>
+            </w:r>
+            <w:r>
+              <w:rPr>
+                <w:noProof/>
+                <w:webHidden/>
+              </w:rPr>
+              <w:tab/>
+            </w:r>
+            <w:r>
+              <w:rPr>
+                <w:noProof/>
+                <w:webHidden/>
+              </w:rPr>
+              <w:fldChar w:fldCharType="begin"/>
+            </w:r>
+            <w:r>
+              <w:rPr>
+                <w:noProof/>
+                <w:webHidden/>
+              </w:rPr>
+              <w:instrText xml:space="preserve"> PAGEREF _Toc38834674 \h </w:instrText>
+            </w:r>
+            <w:r>
+              <w:rPr>
+                <w:noProof/>
+                <w:webHidden/>
+              </w:rPr>
+            </w:r>
+            <w:r>
+              <w:rPr>
+                <w:noProof/>
+                <w:webHidden/>
+              </w:rPr>
+              <w:fldChar w:fldCharType="separate"/>
+            </w:r>
+            <w:r>
+              <w:rPr>
+                <w:noProof/>
+                <w:webHidden/>
+              </w:rPr>
+              <w:t>10</w:t>
+            </w:r>
+            <w:r>
+              <w:rPr>
+                <w:noProof/>
+                <w:webHidden/>
+              </w:rPr>
+              <w:fldChar w:fldCharType="end"/>
+            </w:r>
+          </w:hyperlink>
+        </w:p>
+        <w:p>
+          <w:pPr>
+            <w:pStyle w:val="TOC2"/>
+            <w:tabs>
+              <w:tab w:val="right" w:leader="dot" w:pos="9016"/>
+            </w:tabs>
+            <w:rPr>
+              <w:rFonts w:eastAsiaTheme="minorEastAsia"/>
+              <w:noProof/>
+              <w:lang w:eastAsia="en-IE"/>
+            </w:rPr>
+          </w:pPr>
+          <w:hyperlink w:anchor="_Toc38834675" w:history="1">
+            <w:r>
+              <w:rPr>
+                <w:rStyle w:val="Hyperlink"/>
+                <w:noProof/>
+              </w:rPr>
+              <w:t>Linear Discriminant Analysis</w:t>
+            </w:r>
+            <w:r>
+              <w:rPr>
+                <w:noProof/>
+                <w:webHidden/>
+              </w:rPr>
+              <w:tab/>
+            </w:r>
+            <w:r>
+              <w:rPr>
+                <w:noProof/>
+                <w:webHidden/>
+              </w:rPr>
+              <w:fldChar w:fldCharType="begin"/>
+            </w:r>
+            <w:r>
+              <w:rPr>
+                <w:noProof/>
+                <w:webHidden/>
+              </w:rPr>
+              <w:instrText xml:space="preserve"> PAGEREF _Toc38834675 \h </w:instrText>
+            </w:r>
+            <w:r>
+              <w:rPr>
+                <w:noProof/>
+                <w:webHidden/>
+              </w:rPr>
+            </w:r>
+            <w:r>
+              <w:rPr>
+                <w:noProof/>
+                <w:webHidden/>
+              </w:rPr>
+              <w:fldChar w:fldCharType="separate"/>
+            </w:r>
+            <w:r>
+              <w:rPr>
+                <w:noProof/>
+                <w:webHidden/>
+              </w:rPr>
+              <w:t>10</w:t>
+            </w:r>
+            <w:r>
+              <w:rPr>
+                <w:noProof/>
+                <w:webHidden/>
+              </w:rPr>
+              <w:fldChar w:fldCharType="end"/>
+            </w:r>
+          </w:hyperlink>
+        </w:p>
+        <w:p>
+          <w:pPr>
+            <w:pStyle w:val="TOC3"/>
+            <w:tabs>
+              <w:tab w:val="right" w:leader="dot" w:pos="9016"/>
+            </w:tabs>
+            <w:rPr>
+              <w:rFonts w:eastAsiaTheme="minorEastAsia"/>
+              <w:noProof/>
+              <w:lang w:eastAsia="en-IE"/>
+            </w:rPr>
+          </w:pPr>
+          <w:hyperlink w:anchor="_Toc38834676" w:history="1">
+            <w:r>
+              <w:rPr>
+                <w:rStyle w:val="Hyperlink"/>
+                <w:noProof/>
+              </w:rPr>
+              <w:t>SOURCES</w:t>
+            </w:r>
+            <w:r>
+              <w:rPr>
+                <w:noProof/>
+                <w:webHidden/>
+              </w:rPr>
+              <w:tab/>
+            </w:r>
+            <w:r>
+              <w:rPr>
+                <w:noProof/>
+                <w:webHidden/>
+              </w:rPr>
+              <w:fldChar w:fldCharType="begin"/>
+            </w:r>
+            <w:r>
+              <w:rPr>
+                <w:noProof/>
+                <w:webHidden/>
+              </w:rPr>
+              <w:instrText xml:space="preserve"> PAGEREF _Toc38834676 \h </w:instrText>
+            </w:r>
+            <w:r>
+              <w:rPr>
+                <w:noProof/>
+                <w:webHidden/>
+              </w:rPr>
+            </w:r>
+            <w:r>
+              <w:rPr>
+                <w:noProof/>
+                <w:webHidden/>
+              </w:rPr>
+              <w:fldChar w:fldCharType="separate"/>
+            </w:r>
+            <w:r>
+              <w:rPr>
+                <w:noProof/>
+                <w:webHidden/>
+              </w:rPr>
+              <w:t>10</w:t>
+            </w:r>
+            <w:r>
+              <w:rPr>
+                <w:noProof/>
+                <w:webHidden/>
+              </w:rPr>
+              <w:fldChar w:fldCharType="end"/>
+            </w:r>
+          </w:hyperlink>
+        </w:p>
+        <w:p>
+          <w:pPr>
+            <w:pStyle w:val="TOC3"/>
+            <w:tabs>
+              <w:tab w:val="right" w:leader="dot" w:pos="9016"/>
+            </w:tabs>
+            <w:rPr>
+              <w:rFonts w:eastAsiaTheme="minorEastAsia"/>
+              <w:noProof/>
+              <w:lang w:eastAsia="en-IE"/>
+            </w:rPr>
+          </w:pPr>
+          <w:hyperlink w:anchor="_Toc38834677" w:history="1">
+            <w:r>
+              <w:rPr>
+                <w:rStyle w:val="Hyperlink"/>
+                <w:noProof/>
+              </w:rPr>
+              <w:t>What is Linear Discriminant Analysis?</w:t>
+            </w:r>
+            <w:r>
+              <w:rPr>
+                <w:noProof/>
+                <w:webHidden/>
+              </w:rPr>
+              <w:tab/>
+            </w:r>
+            <w:r>
+              <w:rPr>
+                <w:noProof/>
+                <w:webHidden/>
+              </w:rPr>
+              <w:fldChar w:fldCharType="begin"/>
+            </w:r>
+            <w:r>
+              <w:rPr>
+                <w:noProof/>
+                <w:webHidden/>
+              </w:rPr>
+              <w:instrText xml:space="preserve"> PAGEREF _Toc38834677 \h </w:instrText>
+            </w:r>
+            <w:r>
+              <w:rPr>
+                <w:noProof/>
+                <w:webHidden/>
+              </w:rPr>
+            </w:r>
+            <w:r>
+              <w:rPr>
+                <w:noProof/>
+                <w:webHidden/>
+              </w:rPr>
+              <w:fldChar w:fldCharType="separate"/>
+            </w:r>
+            <w:r>
+              <w:rPr>
+                <w:noProof/>
+                <w:webHidden/>
+              </w:rPr>
+              <w:t>11</w:t>
+            </w:r>
+            <w:r>
+              <w:rPr>
+                <w:noProof/>
+                <w:webHidden/>
+              </w:rPr>
+              <w:fldChar w:fldCharType="end"/>
+            </w:r>
+          </w:hyperlink>
+        </w:p>
+        <w:p>
+          <w:r>
+            <w:rPr>
+              <w:b/>
+              <w:bCs/>
+              <w:noProof/>
+            </w:rPr>
+            <w:fldChar w:fldCharType="end"/>
+          </w:r>
+        </w:p>
+      </w:sdtContent>
+    </w:sdt>
+    <w:p>
+      <w:pPr>
+        <w:pStyle w:val="Heading1"/>
         <w:rPr>
           <w:b/>
           <w:bCs/>
           <w:sz w:val="28"/>
           <w:szCs w:val="28"/>
         </w:rPr>
-        <w:t>PART 1</w:t>
-      </w:r>
-    </w:p>
-    <w:p>
-      <w:pPr>
-        <w:rPr>
-          <w:sz w:val="28"/>
-          <w:szCs w:val="28"/>
-        </w:rPr>
       </w:pPr>
       <w:r>
         <w:rPr>
@@ -35,31 +1679,57 @@
           <w:sz w:val="28"/>
           <w:szCs w:val="28"/>
         </w:rPr>
+        <w:br w:type="page"/>
+      </w:r>
+      <w:bookmarkStart w:id="0" w:name="_Toc38834655"/>
+      <w:r>
+        <w:lastRenderedPageBreak/>
+        <w:t>PART 1</w:t>
+      </w:r>
+      <w:bookmarkEnd w:id="0"/>
+    </w:p>
+    <w:p>
+      <w:pPr>
+        <w:pStyle w:val="Heading2"/>
+      </w:pPr>
+      <w:bookmarkStart w:id="1" w:name="_Toc38834656"/>
+      <w:r>
         <w:t>PYTHON APPLICATION</w:t>
       </w:r>
       <w:r>
-        <w:rPr>
-          <w:b/>
-          <w:bCs/>
-          <w:sz w:val="28"/>
-          <w:szCs w:val="28"/>
-        </w:rPr>
         <w:t xml:space="preserve"> SUMMARY</w:t>
       </w:r>
-    </w:p>
-    <w:p>
-      <w:pPr>
-        <w:rPr>
-          <w:sz w:val="24"/>
-          <w:szCs w:val="24"/>
-        </w:rPr>
-      </w:pPr>
-      <w:r>
-        <w:rPr>
-          <w:sz w:val="24"/>
-          <w:szCs w:val="24"/>
-        </w:rPr>
-        <w:t xml:space="preserve">Over the next few pages I shall </w:t>
+      <w:bookmarkEnd w:id="1"/>
+    </w:p>
+    <w:p>
+      <w:pPr>
+        <w:rPr>
+          <w:sz w:val="24"/>
+          <w:szCs w:val="24"/>
+        </w:rPr>
+      </w:pPr>
+      <w:r>
+        <w:rPr>
+          <w:sz w:val="24"/>
+          <w:szCs w:val="24"/>
+        </w:rPr>
+        <w:t xml:space="preserve">Over the next few </w:t>
+      </w:r>
+      <w:proofErr w:type="gramStart"/>
+      <w:r>
+        <w:rPr>
+          <w:sz w:val="24"/>
+          <w:szCs w:val="24"/>
+        </w:rPr>
+        <w:t>pages</w:t>
+      </w:r>
+      <w:proofErr w:type="gramEnd"/>
+      <w:r>
+        <w:rPr>
+          <w:sz w:val="24"/>
+          <w:szCs w:val="24"/>
+        </w:rPr>
+        <w:t xml:space="preserve"> I shall </w:t>
       </w:r>
       <w:r>
         <w:rPr>
@@ -247,7 +1917,7 @@
                 <v:shape id="_x0000_s1028" type="#_x0000_t75" alt="" style="position:absolute;margin-left:47.25pt;margin-top:2.1pt;width:267.4pt;height:292.25pt;z-index:251685888;mso-wrap-edited:f;mso-position-horizontal-relative:text;mso-position-vertical-relative:text">
                   <v:imagedata r:id="rId8" o:title=""/>
                 </v:shape>
-                <o:OLEObject Type="Embed" ProgID="PBrush" ShapeID="_x0000_s1028" DrawAspect="Content" ObjectID="_1649446456" r:id="rId9"/>
+                <o:OLEObject Type="Embed" ProgID="PBrush" ShapeID="_x0000_s1028" DrawAspect="Content" ObjectID="_1649447413" r:id="rId9"/>
               </w:object>
             </w:r>
           </w:p>
@@ -569,6 +2239,19 @@
     </w:p>
     <w:p>
       <w:pPr>
+        <w:pStyle w:val="Heading2"/>
+      </w:pPr>
+      <w:bookmarkStart w:id="2" w:name="_Toc38834657"/>
+      <w:r>
+        <w:t>MENU ITEMS OF ANALYSIS.PY</w:t>
+      </w:r>
+      <w:bookmarkEnd w:id="2"/>
+      <w:r>
+        <w:t xml:space="preserve"> </w:t>
+      </w:r>
+    </w:p>
+    <w:p>
+      <w:pPr>
         <w:rPr>
           <w:b/>
           <w:bCs/>
@@ -576,44 +2259,24 @@
           <w:szCs w:val="28"/>
         </w:rPr>
       </w:pPr>
-      <w:r>
-        <w:rPr>
-          <w:b/>
-          <w:bCs/>
-          <w:sz w:val="28"/>
-          <w:szCs w:val="28"/>
-        </w:rPr>
-        <w:t xml:space="preserve">MENU ITEMS OF ANALYSIS.PY </w:t>
-      </w:r>
-    </w:p>
-    <w:p>
-      <w:pPr>
-        <w:rPr>
-          <w:b/>
-          <w:bCs/>
-          <w:sz w:val="28"/>
-          <w:szCs w:val="28"/>
-        </w:rPr>
-      </w:pPr>
-    </w:p>
-    <w:p>
-      <w:pPr>
-        <w:rPr>
-          <w:b/>
-          <w:bCs/>
-          <w:sz w:val="28"/>
-          <w:szCs w:val="28"/>
-        </w:rPr>
-      </w:pPr>
-      <w:r>
-        <w:rPr>
-          <w:b/>
-          <w:bCs/>
-          <w:sz w:val="28"/>
-          <w:szCs w:val="28"/>
-        </w:rPr>
-        <w:t>1 – Introduction To Iris Data Set</w:t>
-      </w:r>
+    </w:p>
+    <w:p>
+      <w:pPr>
+        <w:pStyle w:val="Heading3"/>
+      </w:pPr>
+      <w:bookmarkStart w:id="3" w:name="_Toc38834658"/>
+      <w:r>
+        <w:t xml:space="preserve">1 – Introduction </w:t>
+      </w:r>
+      <w:proofErr w:type="gramStart"/>
+      <w:r>
+        <w:t>To</w:t>
+      </w:r>
+      <w:proofErr w:type="gramEnd"/>
+      <w:r>
+        <w:t xml:space="preserve"> Iris Data Set</w:t>
+      </w:r>
+      <w:bookmarkEnd w:id="3"/>
     </w:p>
     <w:p>
       <w:pPr>
@@ -671,22 +2334,21 @@
     </w:p>
     <w:p>
       <w:pPr>
-        <w:rPr>
-          <w:b/>
-          <w:bCs/>
-          <w:sz w:val="28"/>
-          <w:szCs w:val="28"/>
-        </w:rPr>
-      </w:pPr>
-      <w:r>
-        <w:rPr>
-          <w:b/>
-          <w:bCs/>
-          <w:sz w:val="28"/>
-          <w:szCs w:val="28"/>
-        </w:rPr>
-        <w:t>2 - View Image Of Iris Varieties</w:t>
-      </w:r>
+        <w:pStyle w:val="Heading3"/>
+      </w:pPr>
+      <w:bookmarkStart w:id="4" w:name="_Toc38834659"/>
+      <w:r>
+        <w:t xml:space="preserve">2 - View Image </w:t>
+      </w:r>
+      <w:proofErr w:type="gramStart"/>
+      <w:r>
+        <w:t>Of</w:t>
+      </w:r>
+      <w:proofErr w:type="gramEnd"/>
+      <w:r>
+        <w:t xml:space="preserve"> Iris Varieties</w:t>
+      </w:r>
+      <w:bookmarkEnd w:id="4"/>
     </w:p>
     <w:p>
       <w:pPr>
@@ -833,6 +2495,7 @@
         </w:rPr>
       </w:pPr>
       <w:proofErr w:type="spellStart"/>
+      <w:proofErr w:type="gramStart"/>
       <w:r>
         <w:rPr>
           <w:i/>
@@ -843,6 +2506,7 @@
         <w:t>image.show</w:t>
       </w:r>
       <w:proofErr w:type="spellEnd"/>
+      <w:proofErr w:type="gramEnd"/>
       <w:r>
         <w:rPr>
           <w:i/>
@@ -915,22 +2579,13 @@
     </w:p>
     <w:p>
       <w:pPr>
-        <w:rPr>
-          <w:b/>
-          <w:bCs/>
-          <w:sz w:val="28"/>
-          <w:szCs w:val="28"/>
-        </w:rPr>
-      </w:pPr>
-      <w:r>
-        <w:rPr>
-          <w:b/>
-          <w:bCs/>
-          <w:sz w:val="28"/>
-          <w:szCs w:val="28"/>
-        </w:rPr>
+        <w:pStyle w:val="Heading3"/>
+      </w:pPr>
+      <w:bookmarkStart w:id="5" w:name="_Toc38834660"/>
+      <w:r>
         <w:t>3 – View Average Sizes Iris</w:t>
       </w:r>
+      <w:bookmarkEnd w:id="5"/>
     </w:p>
     <w:p>
       <w:pPr>
@@ -1066,6 +2721,7 @@
           <w:sz w:val="28"/>
           <w:szCs w:val="28"/>
         </w:rPr>
+        <w:lastRenderedPageBreak/>
         <w:t xml:space="preserve"># Creating the </w:t>
       </w:r>
       <w:proofErr w:type="spellStart"/>
@@ -1107,18 +2763,28 @@
           <w:sz w:val="28"/>
           <w:szCs w:val="28"/>
         </w:rPr>
-        <w:lastRenderedPageBreak/>
         <w:t xml:space="preserve">iris = </w:t>
       </w:r>
       <w:proofErr w:type="spellStart"/>
-      <w:r>
-        <w:rPr>
-          <w:i/>
-          <w:iCs/>
-          <w:sz w:val="28"/>
-          <w:szCs w:val="28"/>
-        </w:rPr>
-        <w:t>pd.read_csv</w:t>
+      <w:proofErr w:type="gramStart"/>
+      <w:r>
+        <w:rPr>
+          <w:i/>
+          <w:iCs/>
+          <w:sz w:val="28"/>
+          <w:szCs w:val="28"/>
+        </w:rPr>
+        <w:t>pd.read</w:t>
+      </w:r>
+      <w:proofErr w:type="gramEnd"/>
+      <w:r>
+        <w:rPr>
+          <w:i/>
+          <w:iCs/>
+          <w:sz w:val="28"/>
+          <w:szCs w:val="28"/>
+        </w:rPr>
+        <w:t>_csv</w:t>
       </w:r>
       <w:proofErr w:type="spellEnd"/>
       <w:r>
@@ -1277,6 +2943,7 @@
         <w:t xml:space="preserve"> = </w:t>
       </w:r>
       <w:proofErr w:type="spellStart"/>
+      <w:proofErr w:type="gramStart"/>
       <w:r>
         <w:rPr>
           <w:i/>
@@ -1294,7 +2961,17 @@
           <w:sz w:val="28"/>
           <w:szCs w:val="28"/>
         </w:rPr>
-        <w:t xml:space="preserve">(axis = 0, </w:t>
+        <w:t>(</w:t>
+      </w:r>
+      <w:proofErr w:type="gramEnd"/>
+      <w:r>
+        <w:rPr>
+          <w:i/>
+          <w:iCs/>
+          <w:sz w:val="28"/>
+          <w:szCs w:val="28"/>
+        </w:rPr>
+        <w:t xml:space="preserve">axis = 0, </w:t>
       </w:r>
       <w:proofErr w:type="spellStart"/>
       <w:r>
@@ -1328,14 +3005,25 @@
           <w:szCs w:val="28"/>
         </w:rPr>
       </w:pPr>
-      <w:r>
-        <w:rPr>
-          <w:i/>
-          <w:iCs/>
-          <w:sz w:val="28"/>
-          <w:szCs w:val="28"/>
-        </w:rPr>
-        <w:t xml:space="preserve">print("Minimum of </w:t>
+      <w:proofErr w:type="gramStart"/>
+      <w:r>
+        <w:rPr>
+          <w:i/>
+          <w:iCs/>
+          <w:sz w:val="28"/>
+          <w:szCs w:val="28"/>
+        </w:rPr>
+        <w:t>print(</w:t>
+      </w:r>
+      <w:proofErr w:type="gramEnd"/>
+      <w:r>
+        <w:rPr>
+          <w:i/>
+          <w:iCs/>
+          <w:sz w:val="28"/>
+          <w:szCs w:val="28"/>
+        </w:rPr>
+        <w:t xml:space="preserve">"Minimum of </w:t>
       </w:r>
       <w:proofErr w:type="spellStart"/>
       <w:r>
@@ -1379,6 +3067,7 @@
         <w:t>print(</w:t>
       </w:r>
       <w:proofErr w:type="spellStart"/>
+      <w:proofErr w:type="gramStart"/>
       <w:r>
         <w:rPr>
           <w:i/>
@@ -1389,6 +3078,7 @@
         <w:t>pd.DataFrame</w:t>
       </w:r>
       <w:proofErr w:type="spellEnd"/>
+      <w:proofErr w:type="gramEnd"/>
       <w:r>
         <w:rPr>
           <w:i/>
@@ -1531,22 +3221,13 @@
     </w:p>
     <w:p>
       <w:pPr>
-        <w:rPr>
-          <w:b/>
-          <w:bCs/>
-          <w:sz w:val="28"/>
-          <w:szCs w:val="28"/>
-        </w:rPr>
-      </w:pPr>
-      <w:r>
-        <w:rPr>
-          <w:b/>
-          <w:bCs/>
-          <w:sz w:val="28"/>
-          <w:szCs w:val="28"/>
-        </w:rPr>
+        <w:pStyle w:val="Heading3"/>
+      </w:pPr>
+      <w:bookmarkStart w:id="6" w:name="_Toc38834661"/>
+      <w:r>
         <w:t>4 – View Minimum Sizes Iris</w:t>
       </w:r>
+      <w:bookmarkEnd w:id="6"/>
     </w:p>
     <w:p>
       <w:pPr>
@@ -1726,14 +3407,25 @@
         <w:t xml:space="preserve">iris = </w:t>
       </w:r>
       <w:proofErr w:type="spellStart"/>
-      <w:r>
-        <w:rPr>
-          <w:i/>
-          <w:iCs/>
-          <w:sz w:val="28"/>
-          <w:szCs w:val="28"/>
-        </w:rPr>
-        <w:t>pd.read_csv</w:t>
+      <w:proofErr w:type="gramStart"/>
+      <w:r>
+        <w:rPr>
+          <w:i/>
+          <w:iCs/>
+          <w:sz w:val="28"/>
+          <w:szCs w:val="28"/>
+        </w:rPr>
+        <w:t>pd.read</w:t>
+      </w:r>
+      <w:proofErr w:type="gramEnd"/>
+      <w:r>
+        <w:rPr>
+          <w:i/>
+          <w:iCs/>
+          <w:sz w:val="28"/>
+          <w:szCs w:val="28"/>
+        </w:rPr>
+        <w:t>_csv</w:t>
       </w:r>
       <w:proofErr w:type="spellEnd"/>
       <w:r>
@@ -1892,6 +3584,7 @@
         <w:t xml:space="preserve"> = </w:t>
       </w:r>
       <w:proofErr w:type="spellStart"/>
+      <w:proofErr w:type="gramStart"/>
       <w:r>
         <w:rPr>
           <w:i/>
@@ -1909,7 +3602,17 @@
           <w:sz w:val="28"/>
           <w:szCs w:val="28"/>
         </w:rPr>
-        <w:t xml:space="preserve">(axis = 0, </w:t>
+        <w:t>(</w:t>
+      </w:r>
+      <w:proofErr w:type="gramEnd"/>
+      <w:r>
+        <w:rPr>
+          <w:i/>
+          <w:iCs/>
+          <w:sz w:val="28"/>
+          <w:szCs w:val="28"/>
+        </w:rPr>
+        <w:t xml:space="preserve">axis = 0, </w:t>
       </w:r>
       <w:proofErr w:type="spellStart"/>
       <w:r>
@@ -1943,14 +3646,25 @@
           <w:szCs w:val="28"/>
         </w:rPr>
       </w:pPr>
-      <w:r>
-        <w:rPr>
-          <w:i/>
-          <w:iCs/>
-          <w:sz w:val="28"/>
-          <w:szCs w:val="28"/>
-        </w:rPr>
-        <w:t xml:space="preserve">print("Minimum of </w:t>
+      <w:proofErr w:type="gramStart"/>
+      <w:r>
+        <w:rPr>
+          <w:i/>
+          <w:iCs/>
+          <w:sz w:val="28"/>
+          <w:szCs w:val="28"/>
+        </w:rPr>
+        <w:t>print(</w:t>
+      </w:r>
+      <w:proofErr w:type="gramEnd"/>
+      <w:r>
+        <w:rPr>
+          <w:i/>
+          <w:iCs/>
+          <w:sz w:val="28"/>
+          <w:szCs w:val="28"/>
+        </w:rPr>
+        <w:t xml:space="preserve">"Minimum of </w:t>
       </w:r>
       <w:proofErr w:type="spellStart"/>
       <w:r>
@@ -1994,6 +3708,7 @@
         <w:t>print(</w:t>
       </w:r>
       <w:proofErr w:type="spellStart"/>
+      <w:proofErr w:type="gramStart"/>
       <w:r>
         <w:rPr>
           <w:i/>
@@ -2004,6 +3719,7 @@
         <w:t>pd.DataFrame</w:t>
       </w:r>
       <w:proofErr w:type="spellEnd"/>
+      <w:proofErr w:type="gramEnd"/>
       <w:r>
         <w:rPr>
           <w:i/>
@@ -2145,22 +3861,16 @@
     </w:p>
     <w:p>
       <w:pPr>
-        <w:rPr>
-          <w:b/>
-          <w:bCs/>
-          <w:sz w:val="28"/>
-          <w:szCs w:val="28"/>
-        </w:rPr>
-      </w:pPr>
-      <w:r>
-        <w:rPr>
-          <w:b/>
-          <w:bCs/>
-          <w:sz w:val="28"/>
-          <w:szCs w:val="28"/>
-        </w:rPr>
-        <w:t xml:space="preserve"> 5 – View Maximum Sizes Iris</w:t>
-      </w:r>
+        <w:pStyle w:val="Heading3"/>
+      </w:pPr>
+      <w:r>
+        <w:t xml:space="preserve"> </w:t>
+      </w:r>
+      <w:bookmarkStart w:id="7" w:name="_Toc38834662"/>
+      <w:r>
+        <w:t>5 – View Maximum Sizes Iris</w:t>
+      </w:r>
+      <w:bookmarkEnd w:id="7"/>
     </w:p>
     <w:p>
       <w:pPr>
@@ -2340,14 +4050,25 @@
         <w:t xml:space="preserve">iris = </w:t>
       </w:r>
       <w:proofErr w:type="spellStart"/>
-      <w:r>
-        <w:rPr>
-          <w:i/>
-          <w:iCs/>
-          <w:sz w:val="28"/>
-          <w:szCs w:val="28"/>
-        </w:rPr>
-        <w:t>pd.read_csv</w:t>
+      <w:proofErr w:type="gramStart"/>
+      <w:r>
+        <w:rPr>
+          <w:i/>
+          <w:iCs/>
+          <w:sz w:val="28"/>
+          <w:szCs w:val="28"/>
+        </w:rPr>
+        <w:t>pd.read</w:t>
+      </w:r>
+      <w:proofErr w:type="gramEnd"/>
+      <w:r>
+        <w:rPr>
+          <w:i/>
+          <w:iCs/>
+          <w:sz w:val="28"/>
+          <w:szCs w:val="28"/>
+        </w:rPr>
+        <w:t>_csv</w:t>
       </w:r>
       <w:proofErr w:type="spellEnd"/>
       <w:r>
@@ -2413,6 +4134,7 @@
         <w:t xml:space="preserve"> = </w:t>
       </w:r>
       <w:proofErr w:type="spellStart"/>
+      <w:proofErr w:type="gramStart"/>
       <w:r>
         <w:rPr>
           <w:i/>
@@ -2430,7 +4152,17 @@
           <w:sz w:val="28"/>
           <w:szCs w:val="28"/>
         </w:rPr>
-        <w:t xml:space="preserve">(axis = 0, </w:t>
+        <w:t>(</w:t>
+      </w:r>
+      <w:proofErr w:type="gramEnd"/>
+      <w:r>
+        <w:rPr>
+          <w:i/>
+          <w:iCs/>
+          <w:sz w:val="28"/>
+          <w:szCs w:val="28"/>
+        </w:rPr>
+        <w:t xml:space="preserve">axis = 0, </w:t>
       </w:r>
       <w:proofErr w:type="spellStart"/>
       <w:r>
@@ -2464,14 +4196,25 @@
           <w:szCs w:val="28"/>
         </w:rPr>
       </w:pPr>
-      <w:r>
-        <w:rPr>
-          <w:i/>
-          <w:iCs/>
-          <w:sz w:val="28"/>
-          <w:szCs w:val="28"/>
-        </w:rPr>
-        <w:t>print("Maximum Sizes of All Iris Data")</w:t>
+      <w:proofErr w:type="gramStart"/>
+      <w:r>
+        <w:rPr>
+          <w:i/>
+          <w:iCs/>
+          <w:sz w:val="28"/>
+          <w:szCs w:val="28"/>
+        </w:rPr>
+        <w:t>print(</w:t>
+      </w:r>
+      <w:proofErr w:type="gramEnd"/>
+      <w:r>
+        <w:rPr>
+          <w:i/>
+          <w:iCs/>
+          <w:sz w:val="28"/>
+          <w:szCs w:val="28"/>
+        </w:rPr>
+        <w:t>"Maximum Sizes of All Iris Data")</w:t>
       </w:r>
     </w:p>
     <w:p>
@@ -2523,7 +4266,7 @@
           <w:szCs w:val="28"/>
         </w:rPr>
       </w:pPr>
-      <w:bookmarkStart w:id="0" w:name="_Hlk37024516"/>
+      <w:bookmarkStart w:id="8" w:name="_Hlk37024516"/>
       <w:r>
         <w:rPr>
           <w:sz w:val="28"/>
@@ -2604,7 +4347,7 @@
         </w:r>
       </w:hyperlink>
     </w:p>
-    <w:bookmarkEnd w:id="0"/>
+    <w:bookmarkEnd w:id="8"/>
     <w:p>
       <w:pPr>
         <w:pStyle w:val="ListParagraph"/>
@@ -2638,22 +4381,24 @@
     </w:p>
     <w:p>
       <w:pPr>
-        <w:rPr>
-          <w:b/>
-          <w:bCs/>
-          <w:sz w:val="28"/>
-          <w:szCs w:val="28"/>
-        </w:rPr>
-      </w:pPr>
-      <w:r>
-        <w:rPr>
-          <w:b/>
-          <w:bCs/>
-          <w:sz w:val="28"/>
-          <w:szCs w:val="28"/>
-        </w:rPr>
-        <w:t xml:space="preserve"> 6 – Save Summary Data To Text File</w:t>
-      </w:r>
+        <w:pStyle w:val="Heading3"/>
+      </w:pPr>
+      <w:r>
+        <w:t xml:space="preserve"> </w:t>
+      </w:r>
+      <w:bookmarkStart w:id="9" w:name="_Toc38834663"/>
+      <w:r>
+        <w:t xml:space="preserve">6 – Save Summary Data </w:t>
+      </w:r>
+      <w:proofErr w:type="gramStart"/>
+      <w:r>
+        <w:t>To</w:t>
+      </w:r>
+      <w:proofErr w:type="gramEnd"/>
+      <w:r>
+        <w:t xml:space="preserve"> Text File</w:t>
+      </w:r>
+      <w:bookmarkEnd w:id="9"/>
     </w:p>
     <w:p>
       <w:pPr>
@@ -2731,22 +4476,22 @@
     </w:p>
     <w:p>
       <w:pPr>
-        <w:rPr>
-          <w:b/>
-          <w:bCs/>
-          <w:sz w:val="28"/>
-          <w:szCs w:val="28"/>
-        </w:rPr>
-      </w:pPr>
-      <w:r>
-        <w:rPr>
-          <w:b/>
-          <w:bCs/>
-          <w:sz w:val="28"/>
-          <w:szCs w:val="28"/>
-        </w:rPr>
-        <w:t xml:space="preserve"> 7 – View Paired Graph Plots</w:t>
-      </w:r>
+        <w:pStyle w:val="Heading3"/>
+      </w:pPr>
+    </w:p>
+    <w:p>
+      <w:pPr>
+        <w:pStyle w:val="Heading3"/>
+      </w:pPr>
+      <w:r>
+        <w:lastRenderedPageBreak/>
+        <w:t xml:space="preserve"> </w:t>
+      </w:r>
+      <w:bookmarkStart w:id="10" w:name="_Toc38834664"/>
+      <w:r>
+        <w:t>7 – View Paired Graph Plots</w:t>
+      </w:r>
+      <w:bookmarkEnd w:id="10"/>
     </w:p>
     <w:p>
       <w:pPr>
@@ -2770,22 +4515,16 @@
     </w:p>
     <w:p>
       <w:pPr>
-        <w:rPr>
-          <w:b/>
-          <w:bCs/>
-          <w:sz w:val="28"/>
-          <w:szCs w:val="28"/>
-        </w:rPr>
-      </w:pPr>
-      <w:r>
-        <w:rPr>
-          <w:b/>
-          <w:bCs/>
-          <w:sz w:val="28"/>
-          <w:szCs w:val="28"/>
-        </w:rPr>
-        <w:t xml:space="preserve"> 8 – View Scatter Plots</w:t>
-      </w:r>
+        <w:pStyle w:val="Heading3"/>
+      </w:pPr>
+      <w:r>
+        <w:t xml:space="preserve"> </w:t>
+      </w:r>
+      <w:bookmarkStart w:id="11" w:name="_Toc38834665"/>
+      <w:r>
+        <w:t>8 – View Scatter Plots</w:t>
+      </w:r>
+      <w:bookmarkEnd w:id="11"/>
     </w:p>
     <w:p>
       <w:pPr>
@@ -2804,7 +4543,6 @@
           <w:sz w:val="28"/>
           <w:szCs w:val="28"/>
         </w:rPr>
-        <w:lastRenderedPageBreak/>
         <w:t>This demonstrates to the user, the functionality from Seaborne / Matplotlib Scatter Plots</w:t>
       </w:r>
     </w:p>
@@ -2829,22 +4567,13 @@
     </w:p>
     <w:p>
       <w:pPr>
-        <w:rPr>
-          <w:b/>
-          <w:bCs/>
-          <w:sz w:val="28"/>
-          <w:szCs w:val="28"/>
-        </w:rPr>
-      </w:pPr>
-      <w:r>
-        <w:rPr>
-          <w:b/>
-          <w:bCs/>
-          <w:sz w:val="28"/>
-          <w:szCs w:val="28"/>
-        </w:rPr>
+        <w:pStyle w:val="Heading3"/>
+      </w:pPr>
+      <w:bookmarkStart w:id="12" w:name="_Toc38834666"/>
+      <w:r>
         <w:t>9 – View Histograms</w:t>
       </w:r>
+      <w:bookmarkEnd w:id="12"/>
     </w:p>
     <w:p>
       <w:pPr>
@@ -3042,21 +4771,15 @@
     </w:p>
     <w:p>
       <w:pPr>
-        <w:rPr>
-          <w:b/>
-          <w:bCs/>
-          <w:sz w:val="28"/>
-          <w:szCs w:val="28"/>
-        </w:rPr>
-      </w:pPr>
-      <w:r>
-        <w:rPr>
-          <w:b/>
-          <w:bCs/>
-          <w:sz w:val="28"/>
-          <w:szCs w:val="28"/>
-        </w:rPr>
-        <w:t xml:space="preserve">10 – Save Paired Graph Plots </w:t>
+        <w:pStyle w:val="Heading3"/>
+      </w:pPr>
+      <w:bookmarkStart w:id="13" w:name="_Toc38834667"/>
+      <w:r>
+        <w:t>10 – Save Paired Graph Plots</w:t>
+      </w:r>
+      <w:bookmarkEnd w:id="13"/>
+      <w:r>
+        <w:t xml:space="preserve"> </w:t>
       </w:r>
     </w:p>
     <w:p>
@@ -3157,21 +4880,15 @@
     </w:p>
     <w:p>
       <w:pPr>
-        <w:rPr>
-          <w:b/>
-          <w:bCs/>
-          <w:sz w:val="28"/>
-          <w:szCs w:val="28"/>
-        </w:rPr>
-      </w:pPr>
-      <w:r>
-        <w:rPr>
-          <w:b/>
-          <w:bCs/>
-          <w:sz w:val="28"/>
-          <w:szCs w:val="28"/>
-        </w:rPr>
-        <w:t xml:space="preserve">11 – Save Scatter Plots   </w:t>
+        <w:pStyle w:val="Heading3"/>
+      </w:pPr>
+      <w:bookmarkStart w:id="14" w:name="_Toc38834668"/>
+      <w:r>
+        <w:t>11 – Save Scatter Plots</w:t>
+      </w:r>
+      <w:bookmarkEnd w:id="14"/>
+      <w:r>
+        <w:t xml:space="preserve">   </w:t>
       </w:r>
     </w:p>
     <w:p>
@@ -3246,22 +4963,14 @@
     </w:p>
     <w:p>
       <w:pPr>
-        <w:rPr>
-          <w:b/>
-          <w:bCs/>
-          <w:sz w:val="28"/>
-          <w:szCs w:val="28"/>
-        </w:rPr>
-      </w:pPr>
-      <w:r>
-        <w:rPr>
-          <w:b/>
-          <w:bCs/>
-          <w:sz w:val="28"/>
-          <w:szCs w:val="28"/>
-        </w:rPr>
+        <w:pStyle w:val="Heading3"/>
+      </w:pPr>
+      <w:bookmarkStart w:id="15" w:name="_Toc38834669"/>
+      <w:r>
+        <w:lastRenderedPageBreak/>
         <w:t>12 – Save Histograms</w:t>
       </w:r>
+      <w:bookmarkEnd w:id="15"/>
     </w:p>
     <w:p>
       <w:pPr>
@@ -3401,47 +5110,27 @@
     </w:p>
     <w:p>
       <w:pPr>
-        <w:rPr>
-          <w:b/>
-          <w:bCs/>
-          <w:sz w:val="28"/>
-          <w:szCs w:val="28"/>
-        </w:rPr>
-      </w:pPr>
-      <w:r>
-        <w:rPr>
-          <w:b/>
-          <w:bCs/>
-          <w:sz w:val="28"/>
-          <w:szCs w:val="28"/>
-        </w:rPr>
+        <w:pStyle w:val="Heading3"/>
+      </w:pPr>
+      <w:bookmarkStart w:id="16" w:name="_Toc38834670"/>
+      <w:r>
         <w:t>x – Exit application</w:t>
       </w:r>
-    </w:p>
-    <w:p>
-      <w:pPr>
-        <w:rPr>
-          <w:sz w:val="28"/>
-          <w:szCs w:val="28"/>
-        </w:rPr>
-      </w:pPr>
-      <w:r>
-        <w:rPr>
-          <w:sz w:val="28"/>
-          <w:szCs w:val="28"/>
-        </w:rPr>
+      <w:bookmarkEnd w:id="16"/>
+    </w:p>
+    <w:p>
+      <w:pPr>
+        <w:pStyle w:val="Heading2"/>
+      </w:pPr>
+      <w:r>
         <w:br w:type="page"/>
       </w:r>
-      <w:r>
-        <w:rPr>
-          <w:b/>
-          <w:bCs/>
-          <w:sz w:val="28"/>
-          <w:szCs w:val="28"/>
-        </w:rPr>
+      <w:bookmarkStart w:id="17" w:name="_Toc38834671"/>
+      <w:r>
         <w:lastRenderedPageBreak/>
         <w:t>SETUP</w:t>
       </w:r>
+      <w:bookmarkEnd w:id="17"/>
     </w:p>
     <w:p>
       <w:pPr>
@@ -3796,22 +5485,13 @@
     </w:p>
     <w:p>
       <w:pPr>
-        <w:rPr>
-          <w:b/>
-          <w:bCs/>
-          <w:sz w:val="28"/>
-          <w:szCs w:val="28"/>
-        </w:rPr>
-      </w:pPr>
-      <w:r>
-        <w:rPr>
-          <w:b/>
-          <w:bCs/>
-          <w:sz w:val="28"/>
-          <w:szCs w:val="28"/>
-        </w:rPr>
+        <w:pStyle w:val="Heading2"/>
+      </w:pPr>
+      <w:bookmarkStart w:id="18" w:name="_Toc38834672"/>
+      <w:r>
         <w:t>SETTING PYTHON UP TO RUN ANALYSIS.PY</w:t>
       </w:r>
+      <w:bookmarkEnd w:id="18"/>
     </w:p>
     <w:p>
       <w:pPr>
@@ -4005,12 +5685,21 @@
           <w:szCs w:val="28"/>
         </w:rPr>
       </w:pPr>
-      <w:r>
-        <w:rPr>
-          <w:sz w:val="28"/>
-          <w:szCs w:val="28"/>
-        </w:rPr>
-        <w:t>Generally a PIP install has to be done for any module used in the application that isn’t installed on your computer / version of Python. If the Python application isn’t loading when double clicked or run from your python editor, you will need to do PIP installs from the command prompt.</w:t>
+      <w:proofErr w:type="gramStart"/>
+      <w:r>
+        <w:rPr>
+          <w:sz w:val="28"/>
+          <w:szCs w:val="28"/>
+        </w:rPr>
+        <w:t>Generally</w:t>
+      </w:r>
+      <w:proofErr w:type="gramEnd"/>
+      <w:r>
+        <w:rPr>
+          <w:sz w:val="28"/>
+          <w:szCs w:val="28"/>
+        </w:rPr>
+        <w:t xml:space="preserve"> a PIP install has to be done for any module used in the application that isn’t installed on your computer / version of Python. If the Python application isn’t loading when double clicked or run from your python editor, you will need to do PIP installs from the command prompt.</w:t>
       </w:r>
     </w:p>
     <w:p>
@@ -4487,6 +6176,17 @@
     </w:p>
     <w:p>
       <w:pPr>
+        <w:pStyle w:val="Heading1"/>
+      </w:pPr>
+      <w:bookmarkStart w:id="19" w:name="_Toc38834673"/>
+      <w:r>
+        <w:lastRenderedPageBreak/>
+        <w:t>PART 2</w:t>
+      </w:r>
+      <w:bookmarkEnd w:id="19"/>
+    </w:p>
+    <w:p>
+      <w:pPr>
         <w:rPr>
           <w:b/>
           <w:bCs/>
@@ -4494,62 +6194,36 @@
           <w:szCs w:val="28"/>
         </w:rPr>
       </w:pPr>
-      <w:r>
+    </w:p>
+    <w:p>
+      <w:pPr>
+        <w:pStyle w:val="Heading2"/>
         <w:rPr>
           <w:b/>
           <w:bCs/>
           <w:sz w:val="28"/>
           <w:szCs w:val="28"/>
         </w:rPr>
-        <w:lastRenderedPageBreak/>
-        <w:t>PART 2</w:t>
-      </w:r>
-    </w:p>
-    <w:p>
-      <w:pPr>
+      </w:pPr>
+      <w:bookmarkStart w:id="20" w:name="_Toc38834674"/>
+      <w:r>
+        <w:t>THE IRIS DATASET</w:t>
+      </w:r>
+      <w:bookmarkEnd w:id="20"/>
+    </w:p>
+    <w:p>
+      <w:pPr>
+        <w:pStyle w:val="Heading2"/>
         <w:rPr>
           <w:b/>
           <w:bCs/>
-          <w:sz w:val="28"/>
-          <w:szCs w:val="28"/>
-        </w:rPr>
-      </w:pPr>
-    </w:p>
-    <w:p>
-      <w:pPr>
-        <w:jc w:val="center"/>
-        <w:rPr>
-          <w:b/>
-          <w:bCs/>
-          <w:sz w:val="28"/>
-          <w:szCs w:val="28"/>
-        </w:rPr>
-      </w:pPr>
-      <w:r>
-        <w:rPr>
-          <w:sz w:val="48"/>
-          <w:szCs w:val="48"/>
-        </w:rPr>
-        <w:t>THE IRIS DATASET</w:t>
-      </w:r>
-    </w:p>
-    <w:p>
-      <w:pPr>
-        <w:jc w:val="center"/>
-        <w:rPr>
-          <w:b/>
-          <w:bCs/>
-          <w:sz w:val="48"/>
-          <w:szCs w:val="48"/>
-        </w:rPr>
-      </w:pPr>
-      <w:r>
-        <w:rPr>
-          <w:sz w:val="48"/>
-          <w:szCs w:val="48"/>
-        </w:rPr>
+        </w:rPr>
+      </w:pPr>
+      <w:bookmarkStart w:id="21" w:name="_Toc38834675"/>
+      <w:r>
         <w:t>Linear Discriminant Analysis</w:t>
       </w:r>
+      <w:bookmarkEnd w:id="21"/>
     </w:p>
     <w:p>
       <w:pPr>
@@ -4671,7 +6345,23 @@
           <w:sz w:val="24"/>
           <w:szCs w:val="24"/>
         </w:rPr>
-        <w:t>The Iris data set is used by students of computer programming and machine learning with the aim of LDA(Linear Discriminant Analysis),  to improve computer learning processes to be able to classify iris flowers among three species (</w:t>
+        <w:t xml:space="preserve">The Iris data set is used by students of computer programming and machine learning with the aim of </w:t>
+      </w:r>
+      <w:proofErr w:type="gramStart"/>
+      <w:r>
+        <w:rPr>
+          <w:sz w:val="24"/>
+          <w:szCs w:val="24"/>
+        </w:rPr>
+        <w:t>LDA(</w:t>
+      </w:r>
+      <w:proofErr w:type="gramEnd"/>
+      <w:r>
+        <w:rPr>
+          <w:sz w:val="24"/>
+          <w:szCs w:val="24"/>
+        </w:rPr>
+        <w:t>Linear Discriminant Analysis),  to improve computer learning processes to be able to classify iris flowers among three species (</w:t>
       </w:r>
       <w:proofErr w:type="spellStart"/>
       <w:r>
@@ -4706,22 +6396,13 @@
     </w:p>
     <w:p>
       <w:pPr>
-        <w:rPr>
-          <w:b/>
-          <w:bCs/>
-          <w:sz w:val="28"/>
-          <w:szCs w:val="28"/>
-        </w:rPr>
-      </w:pPr>
-      <w:r>
-        <w:rPr>
-          <w:b/>
-          <w:bCs/>
-          <w:sz w:val="28"/>
-          <w:szCs w:val="28"/>
-        </w:rPr>
+        <w:pStyle w:val="Heading3"/>
+      </w:pPr>
+      <w:bookmarkStart w:id="22" w:name="_Toc38834676"/>
+      <w:r>
         <w:t>SOURCES</w:t>
       </w:r>
+      <w:bookmarkEnd w:id="22"/>
     </w:p>
     <w:p>
       <w:pPr>
@@ -5002,33 +6683,53 @@
           <w:sz w:val="24"/>
           <w:szCs w:val="24"/>
         </w:rPr>
-        <w:t>The Iris data set is such a popular data set for teaching Linear Discriminant Analysis to students of computer science and machine learning, that the data set is inbuilt and accessible in machine learning module libraries used with Python such as scikit learn and R.</w:t>
-      </w:r>
-    </w:p>
-    <w:p>
-      <w:pPr>
-        <w:rPr>
-          <w:i/>
-          <w:iCs/>
-          <w:sz w:val="24"/>
-          <w:szCs w:val="24"/>
-        </w:rPr>
-      </w:pPr>
-      <w:r>
-        <w:rPr>
-          <w:b/>
-          <w:bCs/>
-          <w:sz w:val="24"/>
-          <w:szCs w:val="24"/>
-        </w:rPr>
+        <w:t xml:space="preserve">The Iris data set is </w:t>
+      </w:r>
+      <w:proofErr w:type="gramStart"/>
+      <w:r>
+        <w:rPr>
+          <w:sz w:val="24"/>
+          <w:szCs w:val="24"/>
+        </w:rPr>
+        <w:t>such a</w:t>
+      </w:r>
+      <w:proofErr w:type="gramEnd"/>
+      <w:r>
+        <w:rPr>
+          <w:sz w:val="24"/>
+          <w:szCs w:val="24"/>
+        </w:rPr>
+        <w:t xml:space="preserve"> popular data set for teaching Linear Discriminant Analysis to students of computer science and machine learning, that the data set is inbuilt and accessible in machine learning module libraries used with Python such as scikit learn and R.</w:t>
+      </w:r>
+    </w:p>
+    <w:p>
+      <w:pPr>
+        <w:pStyle w:val="Heading3"/>
+      </w:pPr>
+      <w:bookmarkStart w:id="23" w:name="_Toc38834677"/>
+      <w:r>
         <w:t>What is Linear Discriminant Analysis?</w:t>
       </w:r>
-      <w:r>
-        <w:rPr>
-          <w:sz w:val="24"/>
-          <w:szCs w:val="24"/>
-        </w:rPr>
-        <w:t xml:space="preserve"> In lay persons terms, it is being able to analyse data in such a way, that ‘</w:t>
+      <w:bookmarkEnd w:id="23"/>
+      <w:r>
+        <w:t xml:space="preserve"> </w:t>
+      </w:r>
+    </w:p>
+    <w:p>
+      <w:pPr>
+        <w:rPr>
+          <w:i/>
+          <w:iCs/>
+          <w:sz w:val="24"/>
+          <w:szCs w:val="24"/>
+        </w:rPr>
+      </w:pPr>
+      <w:r>
+        <w:rPr>
+          <w:sz w:val="24"/>
+          <w:szCs w:val="24"/>
+        </w:rPr>
+        <w:t>In lay persons terms, it is being able to analyse data in such a way, that ‘</w:t>
       </w:r>
       <w:r>
         <w:rPr>
@@ -5181,6 +6882,7 @@
               <w:t xml:space="preserve">import </w:t>
             </w:r>
             <w:proofErr w:type="spellStart"/>
+            <w:proofErr w:type="gramStart"/>
             <w:r>
               <w:rPr>
                 <w:i/>
@@ -5191,6 +6893,7 @@
               <w:t>matplotlib.pyplot</w:t>
             </w:r>
             <w:proofErr w:type="spellEnd"/>
+            <w:proofErr w:type="gramEnd"/>
             <w:r>
               <w:rPr>
                 <w:i/>
@@ -5261,6 +6964,7 @@
               <w:t xml:space="preserve">df = </w:t>
             </w:r>
             <w:proofErr w:type="spellStart"/>
+            <w:proofErr w:type="gramStart"/>
             <w:r>
               <w:rPr>
                 <w:i/>
@@ -5268,9 +6972,9 @@
                 <w:sz w:val="24"/>
                 <w:szCs w:val="24"/>
               </w:rPr>
-              <w:t>pd.read_csv</w:t>
-            </w:r>
-            <w:proofErr w:type="spellEnd"/>
+              <w:t>pd.read</w:t>
+            </w:r>
+            <w:proofErr w:type="gramEnd"/>
             <w:r>
               <w:rPr>
                 <w:i/>
@@ -5278,29 +6982,30 @@
                 <w:sz w:val="24"/>
                 <w:szCs w:val="24"/>
               </w:rPr>
-              <w:t>("IRIS.csv")</w:t>
-            </w:r>
-          </w:p>
-          <w:p>
-            <w:pPr>
+              <w:t>_csv</w:t>
+            </w:r>
+            <w:proofErr w:type="spellEnd"/>
+            <w:r>
               <w:rPr>
                 <w:i/>
                 <w:iCs/>
                 <w:sz w:val="24"/>
                 <w:szCs w:val="24"/>
               </w:rPr>
-            </w:pPr>
-            <w:proofErr w:type="spellStart"/>
-            <w:r>
+              <w:t>("IRIS.csv")</w:t>
+            </w:r>
+          </w:p>
+          <w:p>
+            <w:pPr>
               <w:rPr>
                 <w:i/>
                 <w:iCs/>
                 <w:sz w:val="24"/>
                 <w:szCs w:val="24"/>
               </w:rPr>
-              <w:t>sns.pairplot</w:t>
-            </w:r>
-            <w:proofErr w:type="spellEnd"/>
+            </w:pPr>
+            <w:proofErr w:type="spellStart"/>
+            <w:proofErr w:type="gramStart"/>
             <w:r>
               <w:rPr>
                 <w:i/>
@@ -5308,29 +7013,42 @@
                 <w:sz w:val="24"/>
                 <w:szCs w:val="24"/>
               </w:rPr>
-              <w:t>(df, hue="type")</w:t>
-            </w:r>
-          </w:p>
-          <w:p>
-            <w:pPr>
+              <w:t>sns.pairplot</w:t>
+            </w:r>
+            <w:proofErr w:type="spellEnd"/>
+            <w:proofErr w:type="gramEnd"/>
+            <w:r>
               <w:rPr>
                 <w:i/>
                 <w:iCs/>
                 <w:sz w:val="24"/>
                 <w:szCs w:val="24"/>
               </w:rPr>
-            </w:pPr>
-            <w:proofErr w:type="spellStart"/>
-            <w:r>
+              <w:t>(df, hue="type")</w:t>
+            </w:r>
+          </w:p>
+          <w:p>
+            <w:pPr>
               <w:rPr>
                 <w:i/>
                 <w:iCs/>
                 <w:sz w:val="24"/>
                 <w:szCs w:val="24"/>
               </w:rPr>
+            </w:pPr>
+            <w:proofErr w:type="spellStart"/>
+            <w:proofErr w:type="gramStart"/>
+            <w:r>
+              <w:rPr>
+                <w:i/>
+                <w:iCs/>
+                <w:sz w:val="24"/>
+                <w:szCs w:val="24"/>
+              </w:rPr>
               <w:t>plt.show</w:t>
             </w:r>
             <w:proofErr w:type="spellEnd"/>
+            <w:proofErr w:type="gramEnd"/>
             <w:r>
               <w:rPr>
                 <w:i/>
@@ -5731,7 +7449,23 @@
           <w:sz w:val="24"/>
           <w:szCs w:val="24"/>
         </w:rPr>
-        <w:t xml:space="preserve">. However with limited data on just Sepal heights and widths it is almost impossible to categorize the difference between the average Versicolor and average Virginica, unlike the </w:t>
+        <w:t xml:space="preserve">. </w:t>
+      </w:r>
+      <w:proofErr w:type="gramStart"/>
+      <w:r>
+        <w:rPr>
+          <w:sz w:val="24"/>
+          <w:szCs w:val="24"/>
+        </w:rPr>
+        <w:t>However</w:t>
+      </w:r>
+      <w:proofErr w:type="gramEnd"/>
+      <w:r>
+        <w:rPr>
+          <w:sz w:val="24"/>
+          <w:szCs w:val="24"/>
+        </w:rPr>
+        <w:t xml:space="preserve"> with limited data on just Sepal heights and widths it is almost impossible to categorize the difference between the average Versicolor and average Virginica, unlike the </w:t>
       </w:r>
       <w:proofErr w:type="spellStart"/>
       <w:r>
@@ -6644,7 +8378,27 @@
           <w:sz w:val="28"/>
           <w:szCs w:val="28"/>
         </w:rPr>
-        <w:t>Today Sepals &amp; Petals For Fun</w:t>
+        <w:t xml:space="preserve">Today Sepals &amp; Petals </w:t>
+      </w:r>
+      <w:proofErr w:type="gramStart"/>
+      <w:r>
+        <w:rPr>
+          <w:b/>
+          <w:bCs/>
+          <w:sz w:val="28"/>
+          <w:szCs w:val="28"/>
+        </w:rPr>
+        <w:t>For</w:t>
+      </w:r>
+      <w:proofErr w:type="gramEnd"/>
+      <w:r>
+        <w:rPr>
+          <w:b/>
+          <w:bCs/>
+          <w:sz w:val="28"/>
+          <w:szCs w:val="28"/>
+        </w:rPr>
+        <w:t xml:space="preserve"> Fun</w:t>
       </w:r>
       <w:r>
         <w:rPr>
@@ -7934,6 +9688,49 @@
     <w:name w:val="Normal"/>
     <w:qFormat/>
   </w:style>
+  <w:style w:type="paragraph" w:styleId="Heading1">
+    <w:name w:val="heading 1"/>
+    <w:basedOn w:val="Normal"/>
+    <w:next w:val="Normal"/>
+    <w:link w:val="Heading1Char"/>
+    <w:uiPriority w:val="9"/>
+    <w:qFormat/>
+    <w:rsid w:val="005C47F1"/>
+    <w:pPr>
+      <w:keepNext/>
+      <w:keepLines/>
+      <w:spacing w:before="240" w:after="0"/>
+      <w:outlineLvl w:val="0"/>
+    </w:pPr>
+    <w:rPr>
+      <w:rFonts w:asciiTheme="majorHAnsi" w:eastAsiaTheme="majorEastAsia" w:hAnsiTheme="majorHAnsi" w:cstheme="majorBidi"/>
+      <w:color w:val="2F5496" w:themeColor="accent1" w:themeShade="BF"/>
+      <w:sz w:val="32"/>
+      <w:szCs w:val="32"/>
+    </w:rPr>
+  </w:style>
+  <w:style w:type="paragraph" w:styleId="Heading2">
+    <w:name w:val="heading 2"/>
+    <w:basedOn w:val="Normal"/>
+    <w:next w:val="Normal"/>
+    <w:link w:val="Heading2Char"/>
+    <w:uiPriority w:val="9"/>
+    <w:unhideWhenUsed/>
+    <w:qFormat/>
+    <w:rsid w:val="005C47F1"/>
+    <w:pPr>
+      <w:keepNext/>
+      <w:keepLines/>
+      <w:spacing w:before="40" w:after="0"/>
+      <w:outlineLvl w:val="1"/>
+    </w:pPr>
+    <w:rPr>
+      <w:rFonts w:asciiTheme="majorHAnsi" w:eastAsiaTheme="majorEastAsia" w:hAnsiTheme="majorHAnsi" w:cstheme="majorBidi"/>
+      <w:color w:val="2F5496" w:themeColor="accent1" w:themeShade="BF"/>
+      <w:sz w:val="26"/>
+      <w:szCs w:val="26"/>
+    </w:rPr>
+  </w:style>
   <w:style w:type="paragraph" w:styleId="Heading3">
     <w:name w:val="heading 3"/>
     <w:basedOn w:val="Normal"/>
@@ -8119,6 +9916,86 @@
     <w:rPr>
       <w:vertAlign w:val="superscript"/>
     </w:rPr>
+  </w:style>
+  <w:style w:type="character" w:customStyle="1" w:styleId="Heading1Char">
+    <w:name w:val="Heading 1 Char"/>
+    <w:basedOn w:val="DefaultParagraphFont"/>
+    <w:link w:val="Heading1"/>
+    <w:uiPriority w:val="9"/>
+    <w:rsid w:val="005C47F1"/>
+    <w:rPr>
+      <w:rFonts w:asciiTheme="majorHAnsi" w:eastAsiaTheme="majorEastAsia" w:hAnsiTheme="majorHAnsi" w:cstheme="majorBidi"/>
+      <w:color w:val="2F5496" w:themeColor="accent1" w:themeShade="BF"/>
+      <w:sz w:val="32"/>
+      <w:szCs w:val="32"/>
+    </w:rPr>
+  </w:style>
+  <w:style w:type="character" w:customStyle="1" w:styleId="Heading2Char">
+    <w:name w:val="Heading 2 Char"/>
+    <w:basedOn w:val="DefaultParagraphFont"/>
+    <w:link w:val="Heading2"/>
+    <w:uiPriority w:val="9"/>
+    <w:rsid w:val="005C47F1"/>
+    <w:rPr>
+      <w:rFonts w:asciiTheme="majorHAnsi" w:eastAsiaTheme="majorEastAsia" w:hAnsiTheme="majorHAnsi" w:cstheme="majorBidi"/>
+      <w:color w:val="2F5496" w:themeColor="accent1" w:themeShade="BF"/>
+      <w:sz w:val="26"/>
+      <w:szCs w:val="26"/>
+    </w:rPr>
+  </w:style>
+  <w:style w:type="paragraph" w:styleId="TOCHeading">
+    <w:name w:val="TOC Heading"/>
+    <w:basedOn w:val="Heading1"/>
+    <w:next w:val="Normal"/>
+    <w:uiPriority w:val="39"/>
+    <w:unhideWhenUsed/>
+    <w:qFormat/>
+    <w:rsid w:val="005C47F1"/>
+    <w:pPr>
+      <w:spacing w:line="259" w:lineRule="auto"/>
+      <w:outlineLvl w:val="9"/>
+    </w:pPr>
+    <w:rPr>
+      <w:lang w:val="en-US"/>
+    </w:rPr>
+  </w:style>
+  <w:style w:type="paragraph" w:styleId="TOC1">
+    <w:name w:val="toc 1"/>
+    <w:basedOn w:val="Normal"/>
+    <w:next w:val="Normal"/>
+    <w:autoRedefine/>
+    <w:uiPriority w:val="39"/>
+    <w:unhideWhenUsed/>
+    <w:rsid w:val="005C47F1"/>
+    <w:pPr>
+      <w:spacing w:after="100"/>
+    </w:pPr>
+  </w:style>
+  <w:style w:type="paragraph" w:styleId="TOC2">
+    <w:name w:val="toc 2"/>
+    <w:basedOn w:val="Normal"/>
+    <w:next w:val="Normal"/>
+    <w:autoRedefine/>
+    <w:uiPriority w:val="39"/>
+    <w:unhideWhenUsed/>
+    <w:rsid w:val="005C47F1"/>
+    <w:pPr>
+      <w:spacing w:after="100"/>
+      <w:ind w:left="220"/>
+    </w:pPr>
+  </w:style>
+  <w:style w:type="paragraph" w:styleId="TOC3">
+    <w:name w:val="toc 3"/>
+    <w:basedOn w:val="Normal"/>
+    <w:next w:val="Normal"/>
+    <w:autoRedefine/>
+    <w:uiPriority w:val="39"/>
+    <w:unhideWhenUsed/>
+    <w:rsid w:val="005C47F1"/>
+    <w:pPr>
+      <w:spacing w:after="100"/>
+      <w:ind w:left="440"/>
+    </w:pPr>
   </w:style>
 </w:styles>
 </file>
@@ -8423,7 +10300,7 @@
 </file>
 
 <file path=customXml/itemProps1.xml><?xml version="1.0" encoding="utf-8"?>
-<ds:datastoreItem xmlns:ds="http://schemas.openxmlformats.org/officeDocument/2006/customXml" ds:itemID="{C94598C5-8595-4056-B95E-48F008835B27}">
+<ds:datastoreItem xmlns:ds="http://schemas.openxmlformats.org/officeDocument/2006/customXml" ds:itemID="{71F3167B-24DB-4634-AA31-D8D1E88CDB52}">
   <ds:schemaRefs>
     <ds:schemaRef ds:uri="http://schemas.openxmlformats.org/officeDocument/2006/bibliography"/>
   </ds:schemaRefs>

</xml_diff>